<commit_message>
Added technical and historical context to the Motorola 68HC05 and updated some sources relevant now and to the previous ARM procesor work
</commit_message>
<xml_diff>
--- a/ARMv4 vs. Motorola 68HC05.docx
+++ b/ARMv4 vs. Motorola 68HC05.docx
@@ -146,17 +146,219 @@
         <w:ind w:left="-630" w:right="-540"/>
         <w:rPr>
           <w:rFonts w:ascii="Times New Roman" w:hAnsi="Times New Roman" w:cs="Times New Roman"/>
-          <w:sz w:val="24"/>
-          <w:szCs w:val="24"/>
-        </w:rPr>
-      </w:pPr>
-      <w:r>
-        <w:rPr>
-          <w:rFonts w:ascii="Times New Roman" w:hAnsi="Times New Roman" w:cs="Times New Roman"/>
-          <w:sz w:val="24"/>
-          <w:szCs w:val="24"/>
-        </w:rPr>
-        <w:t>a</w:t>
+          <w:b/>
+          <w:bCs/>
+          <w:sz w:val="24"/>
+          <w:szCs w:val="24"/>
+        </w:rPr>
+      </w:pPr>
+      <w:r>
+        <w:rPr>
+          <w:rFonts w:ascii="Times New Roman" w:hAnsi="Times New Roman" w:cs="Times New Roman"/>
+          <w:b/>
+          <w:bCs/>
+          <w:sz w:val="24"/>
+          <w:szCs w:val="24"/>
+        </w:rPr>
+        <w:t>ARMv4:</w:t>
+      </w:r>
+    </w:p>
+    <w:p>
+      <w:pPr>
+        <w:ind w:left="-630" w:right="-540"/>
+        <w:rPr>
+          <w:rFonts w:ascii="Times New Roman" w:hAnsi="Times New Roman" w:cs="Times New Roman"/>
+        </w:rPr>
+      </w:pPr>
+      <w:r>
+        <w:rPr>
+          <w:rFonts w:ascii="Times New Roman" w:hAnsi="Times New Roman" w:cs="Times New Roman"/>
+        </w:rPr>
+        <w:t>ARMv4 proceso</w:t>
+      </w:r>
+      <w:r>
+        <w:rPr>
+          <w:rFonts w:ascii="Times New Roman" w:hAnsi="Times New Roman" w:cs="Times New Roman"/>
+        </w:rPr>
+        <w:t>riai pasirodė</w:t>
+      </w:r>
+      <w:r>
+        <w:rPr>
+          <w:rFonts w:ascii="Times New Roman" w:hAnsi="Times New Roman" w:cs="Times New Roman"/>
+        </w:rPr>
+        <w:t xml:space="preserve"> 1997</w:t>
+      </w:r>
+      <w:r>
+        <w:rPr>
+          <w:rFonts w:ascii="Times New Roman" w:hAnsi="Times New Roman" w:cs="Times New Roman"/>
+        </w:rPr>
+        <w:t xml:space="preserve"> </w:t>
+      </w:r>
+      <w:r>
+        <w:rPr>
+          <w:rFonts w:ascii="Times New Roman" w:hAnsi="Times New Roman" w:cs="Times New Roman"/>
+        </w:rPr>
+        <w:t>metais ir naudojo naujas</w:t>
+      </w:r>
+      <w:r>
+        <w:rPr>
+          <w:rFonts w:ascii="Times New Roman" w:hAnsi="Times New Roman" w:cs="Times New Roman"/>
+        </w:rPr>
+        <w:t xml:space="preserve"> VLSI ir CMOS technologijas: VLSI - tai tranzistorių integravimas į</w:t>
+      </w:r>
+      <w:r>
+        <w:rPr>
+          <w:rFonts w:ascii="Times New Roman" w:hAnsi="Times New Roman" w:cs="Times New Roman"/>
+        </w:rPr>
+        <w:t xml:space="preserve"> vieną</w:t>
+      </w:r>
+      <w:r>
+        <w:rPr>
+          <w:rFonts w:ascii="Times New Roman" w:hAnsi="Times New Roman" w:cs="Times New Roman"/>
+        </w:rPr>
+        <w:t xml:space="preserve"> silicio lustą</w:t>
+      </w:r>
+      <w:r>
+        <w:rPr>
+          <w:rFonts w:ascii="Times New Roman" w:hAnsi="Times New Roman" w:cs="Times New Roman"/>
+        </w:rPr>
+        <w:t>, kas stipriai sumažino procesoriaus dydį nepaveikiant jo greičio ir efektyvumo</w:t>
+      </w:r>
+      <w:r>
+        <w:rPr>
+          <w:rFonts w:ascii="Times New Roman" w:hAnsi="Times New Roman" w:cs="Times New Roman"/>
+        </w:rPr>
+        <w:t xml:space="preserve">. CMOS </w:t>
+      </w:r>
+      <w:r>
+        <w:rPr>
+          <w:rFonts w:ascii="Times New Roman" w:hAnsi="Times New Roman" w:cs="Times New Roman"/>
+        </w:rPr>
+        <w:t>–</w:t>
+      </w:r>
+      <w:r>
+        <w:rPr>
+          <w:rFonts w:ascii="Times New Roman" w:hAnsi="Times New Roman" w:cs="Times New Roman"/>
+        </w:rPr>
+        <w:t xml:space="preserve"> </w:t>
+      </w:r>
+      <w:proofErr w:type="spellStart"/>
+      <w:r>
+        <w:rPr>
+          <w:rFonts w:ascii="Times New Roman" w:hAnsi="Times New Roman" w:cs="Times New Roman"/>
+        </w:rPr>
+        <w:t>komplimentarūs</w:t>
+      </w:r>
+      <w:proofErr w:type="spellEnd"/>
+      <w:r>
+        <w:rPr>
+          <w:rFonts w:ascii="Times New Roman" w:hAnsi="Times New Roman" w:cs="Times New Roman"/>
+        </w:rPr>
+        <w:t xml:space="preserve"> metalo oksido puslaidininkiai, kurie leidžiantys procesoriui naudoti mažus energijos kiekius (aktyviai vykdant procesus energijos sąnaudos vos siekė kelis šimtus </w:t>
+      </w:r>
+      <w:proofErr w:type="spellStart"/>
+      <w:r>
+        <w:rPr>
+          <w:rFonts w:ascii="Times New Roman" w:hAnsi="Times New Roman" w:cs="Times New Roman"/>
+        </w:rPr>
+        <w:t>mW</w:t>
+      </w:r>
+      <w:proofErr w:type="spellEnd"/>
+      <w:r>
+        <w:rPr>
+          <w:rFonts w:ascii="Times New Roman" w:hAnsi="Times New Roman" w:cs="Times New Roman"/>
+        </w:rPr>
+        <w:t>). Šios technologijos leido ARMv4 procesoriui būti tų laikų mikroprocesorių dydžio (vos keli kvadratiniai milimetrai), svorio (vos kelių gramai), tačiau daug spartesniu ir efektyvesniu energijos sąnaudų prasme. Dėl šių savybių, jie tapo populiarūs tarp nešiojamuose įrenginiuose.</w:t>
+      </w:r>
+    </w:p>
+    <w:p>
+      <w:pPr>
+        <w:ind w:left="-630" w:right="-540"/>
+        <w:rPr>
+          <w:rFonts w:ascii="Times New Roman" w:hAnsi="Times New Roman" w:cs="Times New Roman"/>
+          <w:b/>
+          <w:bCs/>
+          <w:sz w:val="24"/>
+          <w:szCs w:val="24"/>
+        </w:rPr>
+      </w:pPr>
+      <w:r>
+        <w:rPr>
+          <w:rFonts w:ascii="Times New Roman" w:hAnsi="Times New Roman" w:cs="Times New Roman"/>
+          <w:b/>
+          <w:bCs/>
+          <w:sz w:val="24"/>
+          <w:szCs w:val="24"/>
+        </w:rPr>
+        <w:t>Motorola 68HC05:</w:t>
+      </w:r>
+    </w:p>
+    <w:p>
+      <w:pPr>
+        <w:ind w:left="-630" w:right="-540"/>
+        <w:rPr>
+          <w:rFonts w:ascii="Times New Roman" w:hAnsi="Times New Roman" w:cs="Times New Roman"/>
+        </w:rPr>
+      </w:pPr>
+      <w:r>
+        <w:rPr>
+          <w:rFonts w:ascii="Times New Roman" w:hAnsi="Times New Roman" w:cs="Times New Roman"/>
+        </w:rPr>
+        <w:t>Motorola</w:t>
+      </w:r>
+      <w:r>
+        <w:rPr>
+          <w:rFonts w:ascii="Times New Roman" w:hAnsi="Times New Roman" w:cs="Times New Roman"/>
+        </w:rPr>
+        <w:t xml:space="preserve"> 68HC05</w:t>
+      </w:r>
+      <w:r>
+        <w:rPr>
+          <w:rFonts w:ascii="Times New Roman" w:hAnsi="Times New Roman" w:cs="Times New Roman"/>
+        </w:rPr>
+        <w:t xml:space="preserve"> pasirodė 1996 metais. Tai LSI </w:t>
+      </w:r>
+      <w:proofErr w:type="spellStart"/>
+      <w:r>
+        <w:rPr>
+          <w:rFonts w:ascii="Times New Roman" w:hAnsi="Times New Roman" w:cs="Times New Roman"/>
+        </w:rPr>
+        <w:t>mikrovaldiklis</w:t>
+      </w:r>
+      <w:proofErr w:type="spellEnd"/>
+      <w:r>
+        <w:rPr>
+          <w:rFonts w:ascii="Times New Roman" w:hAnsi="Times New Roman" w:cs="Times New Roman"/>
+        </w:rPr>
+        <w:t xml:space="preserve">, kurio paskirtis buvo būti naudojamam įterptinėse sistemose, dažnai kaip užprogramuojamam ROM. Kaip ir ARMv4, šis utilizavo CMOS silicio pagrindą, tačiau neturėjo tiek daug tranzistorių (tūkstančius, tuo tarpu ARMv4 turėjo milijonus), kas silpnino jo sugebėjimus. Dėl šiek tiek ankstyvesnių technologijų, palyginus su ARMv4, šis </w:t>
+      </w:r>
+      <w:proofErr w:type="spellStart"/>
+      <w:r>
+        <w:rPr>
+          <w:rFonts w:ascii="Times New Roman" w:hAnsi="Times New Roman" w:cs="Times New Roman"/>
+        </w:rPr>
+        <w:t>mikrovaldiklis</w:t>
+      </w:r>
+      <w:proofErr w:type="spellEnd"/>
+      <w:r>
+        <w:rPr>
+          <w:rFonts w:ascii="Times New Roman" w:hAnsi="Times New Roman" w:cs="Times New Roman"/>
+        </w:rPr>
+        <w:t xml:space="preserve"> buvo keliais milimetrais didesnis (tačiau vis vien kompaktiškas), bei naudojo daugiau energijos – aktyvių procesų metu siekė iki 500 </w:t>
+      </w:r>
+      <w:proofErr w:type="spellStart"/>
+      <w:r>
+        <w:rPr>
+          <w:rFonts w:ascii="Times New Roman" w:hAnsi="Times New Roman" w:cs="Times New Roman"/>
+        </w:rPr>
+        <w:t>mW</w:t>
+      </w:r>
+      <w:proofErr w:type="spellEnd"/>
+      <w:r>
+        <w:rPr>
+          <w:rFonts w:ascii="Times New Roman" w:hAnsi="Times New Roman" w:cs="Times New Roman"/>
+        </w:rPr>
+        <w:t>.</w:t>
       </w:r>
     </w:p>
     <w:p>
@@ -186,18 +388,64 @@
         <w:ind w:left="-630" w:right="-540"/>
         <w:rPr>
           <w:rFonts w:ascii="Times New Roman" w:hAnsi="Times New Roman" w:cs="Times New Roman"/>
-          <w:sz w:val="24"/>
-          <w:szCs w:val="24"/>
-        </w:rPr>
-      </w:pPr>
-      <w:r>
-        <w:rPr>
-          <w:rFonts w:ascii="Times New Roman" w:hAnsi="Times New Roman" w:cs="Times New Roman"/>
-          <w:sz w:val="24"/>
-          <w:szCs w:val="24"/>
-        </w:rPr>
-        <w:t>A</w:t>
-      </w:r>
+          <w:b/>
+          <w:bCs/>
+          <w:sz w:val="24"/>
+          <w:szCs w:val="24"/>
+        </w:rPr>
+      </w:pPr>
+      <w:r>
+        <w:rPr>
+          <w:rFonts w:ascii="Times New Roman" w:hAnsi="Times New Roman" w:cs="Times New Roman"/>
+          <w:b/>
+          <w:bCs/>
+          <w:sz w:val="24"/>
+          <w:szCs w:val="24"/>
+        </w:rPr>
+        <w:t>ARMv4:</w:t>
+      </w:r>
+    </w:p>
+    <w:p>
+      <w:pPr>
+        <w:ind w:left="-630" w:right="-540"/>
+        <w:rPr>
+          <w:rFonts w:ascii="Times New Roman" w:hAnsi="Times New Roman" w:cs="Times New Roman"/>
+          <w:sz w:val="24"/>
+          <w:szCs w:val="24"/>
+        </w:rPr>
+      </w:pPr>
+    </w:p>
+    <w:p>
+      <w:pPr>
+        <w:ind w:left="-630" w:right="-540"/>
+        <w:rPr>
+          <w:rFonts w:ascii="Times New Roman" w:hAnsi="Times New Roman" w:cs="Times New Roman"/>
+          <w:b/>
+          <w:bCs/>
+          <w:sz w:val="24"/>
+          <w:szCs w:val="24"/>
+        </w:rPr>
+      </w:pPr>
+      <w:r>
+        <w:rPr>
+          <w:rFonts w:ascii="Times New Roman" w:hAnsi="Times New Roman" w:cs="Times New Roman"/>
+          <w:b/>
+          <w:bCs/>
+          <w:sz w:val="24"/>
+          <w:szCs w:val="24"/>
+        </w:rPr>
+        <w:t>Motorola 68HC05:</w:t>
+      </w:r>
+    </w:p>
+    <w:p>
+      <w:pPr>
+        <w:ind w:left="-630" w:right="-540"/>
+        <w:rPr>
+          <w:rFonts w:ascii="Times New Roman" w:hAnsi="Times New Roman" w:cs="Times New Roman"/>
+          <w:sz w:val="24"/>
+          <w:szCs w:val="24"/>
+        </w:rPr>
+      </w:pPr>
     </w:p>
     <w:p>
       <w:pPr>
@@ -226,18 +474,64 @@
         <w:ind w:left="-630" w:right="-540"/>
         <w:rPr>
           <w:rFonts w:ascii="Times New Roman" w:hAnsi="Times New Roman" w:cs="Times New Roman"/>
-          <w:sz w:val="24"/>
-          <w:szCs w:val="24"/>
-        </w:rPr>
-      </w:pPr>
-      <w:r>
-        <w:rPr>
-          <w:rFonts w:ascii="Times New Roman" w:hAnsi="Times New Roman" w:cs="Times New Roman"/>
-          <w:sz w:val="24"/>
-          <w:szCs w:val="24"/>
-        </w:rPr>
-        <w:t>A</w:t>
-      </w:r>
+          <w:b/>
+          <w:bCs/>
+          <w:sz w:val="24"/>
+          <w:szCs w:val="24"/>
+        </w:rPr>
+      </w:pPr>
+      <w:r>
+        <w:rPr>
+          <w:rFonts w:ascii="Times New Roman" w:hAnsi="Times New Roman" w:cs="Times New Roman"/>
+          <w:b/>
+          <w:bCs/>
+          <w:sz w:val="24"/>
+          <w:szCs w:val="24"/>
+        </w:rPr>
+        <w:t>ARMv4:</w:t>
+      </w:r>
+    </w:p>
+    <w:p>
+      <w:pPr>
+        <w:ind w:left="-630" w:right="-540"/>
+        <w:rPr>
+          <w:rFonts w:ascii="Times New Roman" w:hAnsi="Times New Roman" w:cs="Times New Roman"/>
+          <w:sz w:val="24"/>
+          <w:szCs w:val="24"/>
+        </w:rPr>
+      </w:pPr>
+    </w:p>
+    <w:p>
+      <w:pPr>
+        <w:ind w:left="-630" w:right="-540"/>
+        <w:rPr>
+          <w:rFonts w:ascii="Times New Roman" w:hAnsi="Times New Roman" w:cs="Times New Roman"/>
+          <w:b/>
+          <w:bCs/>
+          <w:sz w:val="24"/>
+          <w:szCs w:val="24"/>
+        </w:rPr>
+      </w:pPr>
+      <w:r>
+        <w:rPr>
+          <w:rFonts w:ascii="Times New Roman" w:hAnsi="Times New Roman" w:cs="Times New Roman"/>
+          <w:b/>
+          <w:bCs/>
+          <w:sz w:val="24"/>
+          <w:szCs w:val="24"/>
+        </w:rPr>
+        <w:t>Motorola 68HC05:</w:t>
+      </w:r>
+    </w:p>
+    <w:p>
+      <w:pPr>
+        <w:ind w:left="-630" w:right="-540"/>
+        <w:rPr>
+          <w:rFonts w:ascii="Times New Roman" w:hAnsi="Times New Roman" w:cs="Times New Roman"/>
+          <w:sz w:val="24"/>
+          <w:szCs w:val="24"/>
+        </w:rPr>
+      </w:pPr>
     </w:p>
     <w:p>
       <w:pPr>
@@ -266,18 +560,64 @@
         <w:ind w:left="-630" w:right="-540"/>
         <w:rPr>
           <w:rFonts w:ascii="Times New Roman" w:hAnsi="Times New Roman" w:cs="Times New Roman"/>
-          <w:sz w:val="24"/>
-          <w:szCs w:val="24"/>
-        </w:rPr>
-      </w:pPr>
-      <w:r>
-        <w:rPr>
-          <w:rFonts w:ascii="Times New Roman" w:hAnsi="Times New Roman" w:cs="Times New Roman"/>
-          <w:sz w:val="24"/>
-          <w:szCs w:val="24"/>
-        </w:rPr>
-        <w:t>A</w:t>
-      </w:r>
+          <w:b/>
+          <w:bCs/>
+          <w:sz w:val="24"/>
+          <w:szCs w:val="24"/>
+        </w:rPr>
+      </w:pPr>
+      <w:r>
+        <w:rPr>
+          <w:rFonts w:ascii="Times New Roman" w:hAnsi="Times New Roman" w:cs="Times New Roman"/>
+          <w:b/>
+          <w:bCs/>
+          <w:sz w:val="24"/>
+          <w:szCs w:val="24"/>
+        </w:rPr>
+        <w:t>ARMv4:</w:t>
+      </w:r>
+    </w:p>
+    <w:p>
+      <w:pPr>
+        <w:ind w:left="-630" w:right="-540"/>
+        <w:rPr>
+          <w:rFonts w:ascii="Times New Roman" w:hAnsi="Times New Roman" w:cs="Times New Roman"/>
+          <w:sz w:val="24"/>
+          <w:szCs w:val="24"/>
+        </w:rPr>
+      </w:pPr>
+    </w:p>
+    <w:p>
+      <w:pPr>
+        <w:ind w:left="-630" w:right="-540"/>
+        <w:rPr>
+          <w:rFonts w:ascii="Times New Roman" w:hAnsi="Times New Roman" w:cs="Times New Roman"/>
+          <w:b/>
+          <w:bCs/>
+          <w:sz w:val="24"/>
+          <w:szCs w:val="24"/>
+        </w:rPr>
+      </w:pPr>
+      <w:r>
+        <w:rPr>
+          <w:rFonts w:ascii="Times New Roman" w:hAnsi="Times New Roman" w:cs="Times New Roman"/>
+          <w:b/>
+          <w:bCs/>
+          <w:sz w:val="24"/>
+          <w:szCs w:val="24"/>
+        </w:rPr>
+        <w:t>Motorola 68HC05:</w:t>
+      </w:r>
+    </w:p>
+    <w:p>
+      <w:pPr>
+        <w:ind w:left="-630" w:right="-540"/>
+        <w:rPr>
+          <w:rFonts w:ascii="Times New Roman" w:hAnsi="Times New Roman" w:cs="Times New Roman"/>
+          <w:sz w:val="24"/>
+          <w:szCs w:val="24"/>
+        </w:rPr>
+      </w:pPr>
     </w:p>
     <w:p>
       <w:pPr>
@@ -306,18 +646,64 @@
         <w:ind w:left="-630" w:right="-540"/>
         <w:rPr>
           <w:rFonts w:ascii="Times New Roman" w:hAnsi="Times New Roman" w:cs="Times New Roman"/>
-          <w:sz w:val="24"/>
-          <w:szCs w:val="24"/>
-        </w:rPr>
-      </w:pPr>
-      <w:r>
-        <w:rPr>
-          <w:rFonts w:ascii="Times New Roman" w:hAnsi="Times New Roman" w:cs="Times New Roman"/>
-          <w:sz w:val="24"/>
-          <w:szCs w:val="24"/>
-        </w:rPr>
-        <w:t>A</w:t>
-      </w:r>
+          <w:b/>
+          <w:bCs/>
+          <w:sz w:val="24"/>
+          <w:szCs w:val="24"/>
+        </w:rPr>
+      </w:pPr>
+      <w:r>
+        <w:rPr>
+          <w:rFonts w:ascii="Times New Roman" w:hAnsi="Times New Roman" w:cs="Times New Roman"/>
+          <w:b/>
+          <w:bCs/>
+          <w:sz w:val="24"/>
+          <w:szCs w:val="24"/>
+        </w:rPr>
+        <w:t>ARMv4:</w:t>
+      </w:r>
+    </w:p>
+    <w:p>
+      <w:pPr>
+        <w:ind w:left="-630" w:right="-540"/>
+        <w:rPr>
+          <w:rFonts w:ascii="Times New Roman" w:hAnsi="Times New Roman" w:cs="Times New Roman"/>
+          <w:sz w:val="24"/>
+          <w:szCs w:val="24"/>
+        </w:rPr>
+      </w:pPr>
+    </w:p>
+    <w:p>
+      <w:pPr>
+        <w:ind w:left="-630" w:right="-540"/>
+        <w:rPr>
+          <w:rFonts w:ascii="Times New Roman" w:hAnsi="Times New Roman" w:cs="Times New Roman"/>
+          <w:b/>
+          <w:bCs/>
+          <w:sz w:val="24"/>
+          <w:szCs w:val="24"/>
+        </w:rPr>
+      </w:pPr>
+      <w:r>
+        <w:rPr>
+          <w:rFonts w:ascii="Times New Roman" w:hAnsi="Times New Roman" w:cs="Times New Roman"/>
+          <w:b/>
+          <w:bCs/>
+          <w:sz w:val="24"/>
+          <w:szCs w:val="24"/>
+        </w:rPr>
+        <w:t>Motorola 68HC05:</w:t>
+      </w:r>
+    </w:p>
+    <w:p>
+      <w:pPr>
+        <w:ind w:left="-630" w:right="-540"/>
+        <w:rPr>
+          <w:rFonts w:ascii="Times New Roman" w:hAnsi="Times New Roman" w:cs="Times New Roman"/>
+          <w:sz w:val="24"/>
+          <w:szCs w:val="24"/>
+        </w:rPr>
+      </w:pPr>
     </w:p>
     <w:p>
       <w:pPr>
@@ -358,18 +744,64 @@
         <w:ind w:left="-630" w:right="-540"/>
         <w:rPr>
           <w:rFonts w:ascii="Times New Roman" w:hAnsi="Times New Roman" w:cs="Times New Roman"/>
-          <w:sz w:val="24"/>
-          <w:szCs w:val="24"/>
-        </w:rPr>
-      </w:pPr>
-      <w:r>
-        <w:rPr>
-          <w:rFonts w:ascii="Times New Roman" w:hAnsi="Times New Roman" w:cs="Times New Roman"/>
-          <w:sz w:val="24"/>
-          <w:szCs w:val="24"/>
-        </w:rPr>
-        <w:t>A</w:t>
-      </w:r>
+          <w:b/>
+          <w:bCs/>
+          <w:sz w:val="24"/>
+          <w:szCs w:val="24"/>
+        </w:rPr>
+      </w:pPr>
+      <w:r>
+        <w:rPr>
+          <w:rFonts w:ascii="Times New Roman" w:hAnsi="Times New Roman" w:cs="Times New Roman"/>
+          <w:b/>
+          <w:bCs/>
+          <w:sz w:val="24"/>
+          <w:szCs w:val="24"/>
+        </w:rPr>
+        <w:t>ARMv4:</w:t>
+      </w:r>
+    </w:p>
+    <w:p>
+      <w:pPr>
+        <w:ind w:left="-630" w:right="-540"/>
+        <w:rPr>
+          <w:rFonts w:ascii="Times New Roman" w:hAnsi="Times New Roman" w:cs="Times New Roman"/>
+          <w:sz w:val="24"/>
+          <w:szCs w:val="24"/>
+        </w:rPr>
+      </w:pPr>
+    </w:p>
+    <w:p>
+      <w:pPr>
+        <w:ind w:left="-630" w:right="-540"/>
+        <w:rPr>
+          <w:rFonts w:ascii="Times New Roman" w:hAnsi="Times New Roman" w:cs="Times New Roman"/>
+          <w:b/>
+          <w:bCs/>
+          <w:sz w:val="24"/>
+          <w:szCs w:val="24"/>
+        </w:rPr>
+      </w:pPr>
+      <w:r>
+        <w:rPr>
+          <w:rFonts w:ascii="Times New Roman" w:hAnsi="Times New Roman" w:cs="Times New Roman"/>
+          <w:b/>
+          <w:bCs/>
+          <w:sz w:val="24"/>
+          <w:szCs w:val="24"/>
+        </w:rPr>
+        <w:t>Motorola 68HC05:</w:t>
+      </w:r>
+    </w:p>
+    <w:p>
+      <w:pPr>
+        <w:ind w:left="-630" w:right="-540"/>
+        <w:rPr>
+          <w:rFonts w:ascii="Times New Roman" w:hAnsi="Times New Roman" w:cs="Times New Roman"/>
+          <w:sz w:val="24"/>
+          <w:szCs w:val="24"/>
+        </w:rPr>
+      </w:pPr>
     </w:p>
     <w:p>
       <w:pPr>
@@ -420,18 +852,64 @@
         <w:ind w:left="-630" w:right="-540"/>
         <w:rPr>
           <w:rFonts w:ascii="Times New Roman" w:hAnsi="Times New Roman" w:cs="Times New Roman"/>
-          <w:sz w:val="24"/>
-          <w:szCs w:val="24"/>
-        </w:rPr>
-      </w:pPr>
-      <w:r>
-        <w:rPr>
-          <w:rFonts w:ascii="Times New Roman" w:hAnsi="Times New Roman" w:cs="Times New Roman"/>
-          <w:sz w:val="24"/>
-          <w:szCs w:val="24"/>
-        </w:rPr>
-        <w:t>A</w:t>
-      </w:r>
+          <w:b/>
+          <w:bCs/>
+          <w:sz w:val="24"/>
+          <w:szCs w:val="24"/>
+        </w:rPr>
+      </w:pPr>
+      <w:r>
+        <w:rPr>
+          <w:rFonts w:ascii="Times New Roman" w:hAnsi="Times New Roman" w:cs="Times New Roman"/>
+          <w:b/>
+          <w:bCs/>
+          <w:sz w:val="24"/>
+          <w:szCs w:val="24"/>
+        </w:rPr>
+        <w:t>ARMv4:</w:t>
+      </w:r>
+    </w:p>
+    <w:p>
+      <w:pPr>
+        <w:ind w:left="-630" w:right="-540"/>
+        <w:rPr>
+          <w:rFonts w:ascii="Times New Roman" w:hAnsi="Times New Roman" w:cs="Times New Roman"/>
+          <w:sz w:val="24"/>
+          <w:szCs w:val="24"/>
+        </w:rPr>
+      </w:pPr>
+    </w:p>
+    <w:p>
+      <w:pPr>
+        <w:ind w:left="-630" w:right="-540"/>
+        <w:rPr>
+          <w:rFonts w:ascii="Times New Roman" w:hAnsi="Times New Roman" w:cs="Times New Roman"/>
+          <w:b/>
+          <w:bCs/>
+          <w:sz w:val="24"/>
+          <w:szCs w:val="24"/>
+        </w:rPr>
+      </w:pPr>
+      <w:r>
+        <w:rPr>
+          <w:rFonts w:ascii="Times New Roman" w:hAnsi="Times New Roman" w:cs="Times New Roman"/>
+          <w:b/>
+          <w:bCs/>
+          <w:sz w:val="24"/>
+          <w:szCs w:val="24"/>
+        </w:rPr>
+        <w:t>Motorola 68HC05:</w:t>
+      </w:r>
+    </w:p>
+    <w:p>
+      <w:pPr>
+        <w:ind w:left="-630" w:right="-540"/>
+        <w:rPr>
+          <w:rFonts w:ascii="Times New Roman" w:hAnsi="Times New Roman" w:cs="Times New Roman"/>
+          <w:sz w:val="24"/>
+          <w:szCs w:val="24"/>
+        </w:rPr>
+      </w:pPr>
     </w:p>
     <w:p>
       <w:pPr>
@@ -460,18 +938,64 @@
         <w:ind w:left="-630" w:right="-540"/>
         <w:rPr>
           <w:rFonts w:ascii="Times New Roman" w:hAnsi="Times New Roman" w:cs="Times New Roman"/>
-          <w:sz w:val="24"/>
-          <w:szCs w:val="24"/>
-        </w:rPr>
-      </w:pPr>
-      <w:r>
-        <w:rPr>
-          <w:rFonts w:ascii="Times New Roman" w:hAnsi="Times New Roman" w:cs="Times New Roman"/>
-          <w:sz w:val="24"/>
-          <w:szCs w:val="24"/>
-        </w:rPr>
-        <w:t>A</w:t>
-      </w:r>
+          <w:b/>
+          <w:bCs/>
+          <w:sz w:val="24"/>
+          <w:szCs w:val="24"/>
+        </w:rPr>
+      </w:pPr>
+      <w:r>
+        <w:rPr>
+          <w:rFonts w:ascii="Times New Roman" w:hAnsi="Times New Roman" w:cs="Times New Roman"/>
+          <w:b/>
+          <w:bCs/>
+          <w:sz w:val="24"/>
+          <w:szCs w:val="24"/>
+        </w:rPr>
+        <w:t>ARMv4:</w:t>
+      </w:r>
+    </w:p>
+    <w:p>
+      <w:pPr>
+        <w:ind w:left="-630" w:right="-540"/>
+        <w:rPr>
+          <w:rFonts w:ascii="Times New Roman" w:hAnsi="Times New Roman" w:cs="Times New Roman"/>
+          <w:sz w:val="24"/>
+          <w:szCs w:val="24"/>
+        </w:rPr>
+      </w:pPr>
+    </w:p>
+    <w:p>
+      <w:pPr>
+        <w:ind w:left="-630" w:right="-540"/>
+        <w:rPr>
+          <w:rFonts w:ascii="Times New Roman" w:hAnsi="Times New Roman" w:cs="Times New Roman"/>
+          <w:b/>
+          <w:bCs/>
+          <w:sz w:val="24"/>
+          <w:szCs w:val="24"/>
+        </w:rPr>
+      </w:pPr>
+      <w:r>
+        <w:rPr>
+          <w:rFonts w:ascii="Times New Roman" w:hAnsi="Times New Roman" w:cs="Times New Roman"/>
+          <w:b/>
+          <w:bCs/>
+          <w:sz w:val="24"/>
+          <w:szCs w:val="24"/>
+        </w:rPr>
+        <w:t>Motorola 68HC05:</w:t>
+      </w:r>
+    </w:p>
+    <w:p>
+      <w:pPr>
+        <w:ind w:left="-630" w:right="-540"/>
+        <w:rPr>
+          <w:rFonts w:ascii="Times New Roman" w:hAnsi="Times New Roman" w:cs="Times New Roman"/>
+          <w:sz w:val="24"/>
+          <w:szCs w:val="24"/>
+        </w:rPr>
+      </w:pPr>
     </w:p>
     <w:p>
       <w:pPr>
@@ -500,19 +1024,64 @@
         <w:ind w:left="-630" w:right="-540"/>
         <w:rPr>
           <w:rFonts w:ascii="Times New Roman" w:hAnsi="Times New Roman" w:cs="Times New Roman"/>
-          <w:sz w:val="24"/>
-          <w:szCs w:val="24"/>
-          <w:lang w:val="en-US"/>
-        </w:rPr>
-      </w:pPr>
-      <w:r>
-        <w:rPr>
-          <w:rFonts w:ascii="Times New Roman" w:hAnsi="Times New Roman" w:cs="Times New Roman"/>
-          <w:sz w:val="24"/>
-          <w:szCs w:val="24"/>
-        </w:rPr>
-        <w:t>A</w:t>
-      </w:r>
+          <w:b/>
+          <w:bCs/>
+          <w:sz w:val="24"/>
+          <w:szCs w:val="24"/>
+        </w:rPr>
+      </w:pPr>
+      <w:r>
+        <w:rPr>
+          <w:rFonts w:ascii="Times New Roman" w:hAnsi="Times New Roman" w:cs="Times New Roman"/>
+          <w:b/>
+          <w:bCs/>
+          <w:sz w:val="24"/>
+          <w:szCs w:val="24"/>
+        </w:rPr>
+        <w:t>ARMv4:</w:t>
+      </w:r>
+    </w:p>
+    <w:p>
+      <w:pPr>
+        <w:ind w:left="-630" w:right="-540"/>
+        <w:rPr>
+          <w:rFonts w:ascii="Times New Roman" w:hAnsi="Times New Roman" w:cs="Times New Roman"/>
+          <w:sz w:val="24"/>
+          <w:szCs w:val="24"/>
+        </w:rPr>
+      </w:pPr>
+    </w:p>
+    <w:p>
+      <w:pPr>
+        <w:ind w:left="-630" w:right="-540"/>
+        <w:rPr>
+          <w:rFonts w:ascii="Times New Roman" w:hAnsi="Times New Roman" w:cs="Times New Roman"/>
+          <w:b/>
+          <w:bCs/>
+          <w:sz w:val="24"/>
+          <w:szCs w:val="24"/>
+        </w:rPr>
+      </w:pPr>
+      <w:r>
+        <w:rPr>
+          <w:rFonts w:ascii="Times New Roman" w:hAnsi="Times New Roman" w:cs="Times New Roman"/>
+          <w:b/>
+          <w:bCs/>
+          <w:sz w:val="24"/>
+          <w:szCs w:val="24"/>
+        </w:rPr>
+        <w:t>Motorola 68HC05:</w:t>
+      </w:r>
+    </w:p>
+    <w:p>
+      <w:pPr>
+        <w:ind w:left="-630" w:right="-540"/>
+        <w:rPr>
+          <w:rFonts w:ascii="Times New Roman" w:hAnsi="Times New Roman" w:cs="Times New Roman"/>
+          <w:sz w:val="24"/>
+          <w:szCs w:val="24"/>
+        </w:rPr>
+      </w:pPr>
     </w:p>
     <w:p>
       <w:pPr>
@@ -541,18 +1110,358 @@
         <w:ind w:left="-630" w:right="-540"/>
         <w:rPr>
           <w:rFonts w:ascii="Times New Roman" w:hAnsi="Times New Roman" w:cs="Times New Roman"/>
-          <w:sz w:val="24"/>
-          <w:szCs w:val="24"/>
-        </w:rPr>
-      </w:pPr>
-      <w:r>
-        <w:rPr>
-          <w:rFonts w:ascii="Times New Roman" w:hAnsi="Times New Roman" w:cs="Times New Roman"/>
-          <w:sz w:val="24"/>
-          <w:szCs w:val="24"/>
-        </w:rPr>
-        <w:t>A</w:t>
-      </w:r>
+          <w:b/>
+          <w:bCs/>
+          <w:sz w:val="24"/>
+          <w:szCs w:val="24"/>
+        </w:rPr>
+      </w:pPr>
+      <w:r>
+        <w:rPr>
+          <w:rFonts w:ascii="Times New Roman" w:hAnsi="Times New Roman" w:cs="Times New Roman"/>
+          <w:b/>
+          <w:bCs/>
+          <w:sz w:val="24"/>
+          <w:szCs w:val="24"/>
+        </w:rPr>
+        <w:t>ARMv4:</w:t>
+      </w:r>
+    </w:p>
+    <w:bookmarkStart w:id="0" w:name="_Hlk185442191"/>
+    <w:p>
+      <w:pPr>
+        <w:ind w:left="-630" w:right="-540"/>
+        <w:rPr>
+          <w:rFonts w:ascii="Times New Roman" w:hAnsi="Times New Roman" w:cs="Times New Roman"/>
+          <w:sz w:val="24"/>
+          <w:szCs w:val="24"/>
+        </w:rPr>
+      </w:pPr>
+      <w:r>
+        <w:rPr>
+          <w:rFonts w:ascii="Times New Roman" w:hAnsi="Times New Roman" w:cs="Times New Roman"/>
+          <w:sz w:val="24"/>
+          <w:szCs w:val="24"/>
+        </w:rPr>
+        <w:lastRenderedPageBreak/>
+        <w:fldChar w:fldCharType="begin"/>
+      </w:r>
+      <w:r>
+        <w:rPr>
+          <w:rFonts w:ascii="Times New Roman" w:hAnsi="Times New Roman" w:cs="Times New Roman"/>
+          <w:sz w:val="24"/>
+          <w:szCs w:val="24"/>
+        </w:rPr>
+        <w:instrText>HYPERLINK "https://www.cse.iitd.ac.in/~srsarangi/courses/2011/cs211/arm_ref_manual_book.pdf"</w:instrText>
+      </w:r>
+      <w:r>
+        <w:rPr>
+          <w:rFonts w:ascii="Times New Roman" w:hAnsi="Times New Roman" w:cs="Times New Roman"/>
+          <w:sz w:val="24"/>
+          <w:szCs w:val="24"/>
+        </w:rPr>
+      </w:r>
+      <w:r>
+        <w:rPr>
+          <w:rFonts w:ascii="Times New Roman" w:hAnsi="Times New Roman" w:cs="Times New Roman"/>
+          <w:sz w:val="24"/>
+          <w:szCs w:val="24"/>
+        </w:rPr>
+        <w:fldChar w:fldCharType="separate"/>
+      </w:r>
+      <w:r>
+        <w:rPr>
+          <w:rStyle w:val="Hyperlink"/>
+          <w:rFonts w:ascii="Times New Roman" w:hAnsi="Times New Roman" w:cs="Times New Roman"/>
+          <w:sz w:val="24"/>
+          <w:szCs w:val="24"/>
+        </w:rPr>
+        <w:t xml:space="preserve">ARM </w:t>
+      </w:r>
+      <w:proofErr w:type="spellStart"/>
+      <w:r>
+        <w:rPr>
+          <w:rStyle w:val="Hyperlink"/>
+          <w:rFonts w:ascii="Times New Roman" w:hAnsi="Times New Roman" w:cs="Times New Roman"/>
+          <w:sz w:val="24"/>
+          <w:szCs w:val="24"/>
+        </w:rPr>
+        <w:t>Architecture</w:t>
+      </w:r>
+      <w:proofErr w:type="spellEnd"/>
+      <w:r>
+        <w:rPr>
+          <w:rStyle w:val="Hyperlink"/>
+          <w:rFonts w:ascii="Times New Roman" w:hAnsi="Times New Roman" w:cs="Times New Roman"/>
+          <w:sz w:val="24"/>
+          <w:szCs w:val="24"/>
+        </w:rPr>
+        <w:t xml:space="preserve"> </w:t>
+      </w:r>
+      <w:proofErr w:type="spellStart"/>
+      <w:r>
+        <w:rPr>
+          <w:rStyle w:val="Hyperlink"/>
+          <w:rFonts w:ascii="Times New Roman" w:hAnsi="Times New Roman" w:cs="Times New Roman"/>
+          <w:sz w:val="24"/>
+          <w:szCs w:val="24"/>
+        </w:rPr>
+        <w:t>Refrence</w:t>
+      </w:r>
+      <w:proofErr w:type="spellEnd"/>
+      <w:r>
+        <w:rPr>
+          <w:rStyle w:val="Hyperlink"/>
+          <w:rFonts w:ascii="Times New Roman" w:hAnsi="Times New Roman" w:cs="Times New Roman"/>
+          <w:sz w:val="24"/>
+          <w:szCs w:val="24"/>
+        </w:rPr>
+        <w:t xml:space="preserve"> </w:t>
+      </w:r>
+      <w:proofErr w:type="spellStart"/>
+      <w:r>
+        <w:rPr>
+          <w:rStyle w:val="Hyperlink"/>
+          <w:rFonts w:ascii="Times New Roman" w:hAnsi="Times New Roman" w:cs="Times New Roman"/>
+          <w:sz w:val="24"/>
+          <w:szCs w:val="24"/>
+        </w:rPr>
+        <w:t>Manual</w:t>
+      </w:r>
+      <w:proofErr w:type="spellEnd"/>
+      <w:r>
+        <w:rPr>
+          <w:rFonts w:ascii="Times New Roman" w:hAnsi="Times New Roman" w:cs="Times New Roman"/>
+          <w:sz w:val="24"/>
+          <w:szCs w:val="24"/>
+        </w:rPr>
+        <w:fldChar w:fldCharType="end"/>
+      </w:r>
+      <w:bookmarkEnd w:id="0"/>
+    </w:p>
+    <w:p>
+      <w:pPr>
+        <w:ind w:left="-630" w:right="-540"/>
+        <w:rPr>
+          <w:rFonts w:ascii="Times New Roman" w:hAnsi="Times New Roman" w:cs="Times New Roman"/>
+          <w:sz w:val="24"/>
+          <w:szCs w:val="24"/>
+        </w:rPr>
+      </w:pPr>
+      <w:hyperlink r:id="rId4" w:history="1">
+        <w:r>
+          <w:rPr>
+            <w:rStyle w:val="Hyperlink"/>
+            <w:rFonts w:ascii="Times New Roman" w:hAnsi="Times New Roman" w:cs="Times New Roman"/>
+            <w:sz w:val="24"/>
+            <w:szCs w:val="24"/>
+          </w:rPr>
+          <w:t>ARM architektūros „šeima“ WIKIPEDIJA</w:t>
+        </w:r>
+      </w:hyperlink>
+    </w:p>
+    <w:p>
+      <w:pPr>
+        <w:ind w:left="-630" w:right="-540"/>
+        <w:rPr>
+          <w:rFonts w:ascii="Times New Roman" w:hAnsi="Times New Roman" w:cs="Times New Roman"/>
+          <w:sz w:val="24"/>
+          <w:szCs w:val="24"/>
+        </w:rPr>
+      </w:pPr>
+      <w:r>
+        <w:rPr>
+          <w:rFonts w:ascii="Times New Roman" w:hAnsi="Times New Roman" w:cs="Times New Roman"/>
+          <w:sz w:val="24"/>
+          <w:szCs w:val="24"/>
+        </w:rPr>
+        <w:t>ARM System-</w:t>
+      </w:r>
+      <w:proofErr w:type="spellStart"/>
+      <w:r>
+        <w:rPr>
+          <w:rFonts w:ascii="Times New Roman" w:hAnsi="Times New Roman" w:cs="Times New Roman"/>
+          <w:sz w:val="24"/>
+          <w:szCs w:val="24"/>
+        </w:rPr>
+        <w:t>on</w:t>
+      </w:r>
+      <w:proofErr w:type="spellEnd"/>
+      <w:r>
+        <w:rPr>
+          <w:rFonts w:ascii="Times New Roman" w:hAnsi="Times New Roman" w:cs="Times New Roman"/>
+          <w:sz w:val="24"/>
+          <w:szCs w:val="24"/>
+        </w:rPr>
+        <w:t>-</w:t>
+      </w:r>
+      <w:proofErr w:type="spellStart"/>
+      <w:r>
+        <w:rPr>
+          <w:rFonts w:ascii="Times New Roman" w:hAnsi="Times New Roman" w:cs="Times New Roman"/>
+          <w:sz w:val="24"/>
+          <w:szCs w:val="24"/>
+        </w:rPr>
+        <w:t>Chip</w:t>
+      </w:r>
+      <w:proofErr w:type="spellEnd"/>
+      <w:r>
+        <w:rPr>
+          <w:rFonts w:ascii="Times New Roman" w:hAnsi="Times New Roman" w:cs="Times New Roman"/>
+          <w:sz w:val="24"/>
+          <w:szCs w:val="24"/>
+        </w:rPr>
+        <w:t xml:space="preserve"> </w:t>
+      </w:r>
+      <w:proofErr w:type="spellStart"/>
+      <w:r>
+        <w:rPr>
+          <w:rFonts w:ascii="Times New Roman" w:hAnsi="Times New Roman" w:cs="Times New Roman"/>
+          <w:sz w:val="24"/>
+          <w:szCs w:val="24"/>
+        </w:rPr>
+        <w:t>Architecture</w:t>
+      </w:r>
+      <w:proofErr w:type="spellEnd"/>
+      <w:r>
+        <w:rPr>
+          <w:rFonts w:ascii="Times New Roman" w:hAnsi="Times New Roman" w:cs="Times New Roman"/>
+          <w:sz w:val="24"/>
+          <w:szCs w:val="24"/>
+        </w:rPr>
+        <w:t xml:space="preserve"> </w:t>
+      </w:r>
+      <w:proofErr w:type="spellStart"/>
+      <w:r>
+        <w:rPr>
+          <w:rFonts w:ascii="Times New Roman" w:hAnsi="Times New Roman" w:cs="Times New Roman"/>
+          <w:sz w:val="24"/>
+          <w:szCs w:val="24"/>
+        </w:rPr>
+        <w:t>Steve</w:t>
+      </w:r>
+      <w:proofErr w:type="spellEnd"/>
+      <w:r>
+        <w:rPr>
+          <w:rFonts w:ascii="Times New Roman" w:hAnsi="Times New Roman" w:cs="Times New Roman"/>
+          <w:sz w:val="24"/>
+          <w:szCs w:val="24"/>
+        </w:rPr>
+        <w:t xml:space="preserve"> </w:t>
+      </w:r>
+      <w:proofErr w:type="spellStart"/>
+      <w:r>
+        <w:rPr>
+          <w:rFonts w:ascii="Times New Roman" w:hAnsi="Times New Roman" w:cs="Times New Roman"/>
+          <w:sz w:val="24"/>
+          <w:szCs w:val="24"/>
+        </w:rPr>
+        <w:t>Furber</w:t>
+      </w:r>
+      <w:proofErr w:type="spellEnd"/>
+      <w:r>
+        <w:rPr>
+          <w:rFonts w:ascii="Times New Roman" w:hAnsi="Times New Roman" w:cs="Times New Roman"/>
+          <w:sz w:val="24"/>
+          <w:szCs w:val="24"/>
+        </w:rPr>
+        <w:t xml:space="preserve"> </w:t>
+      </w:r>
+    </w:p>
+    <w:p>
+      <w:pPr>
+        <w:ind w:left="-630" w:right="-540"/>
+        <w:rPr>
+          <w:rFonts w:ascii="Times New Roman" w:hAnsi="Times New Roman" w:cs="Times New Roman"/>
+          <w:b/>
+          <w:bCs/>
+          <w:sz w:val="24"/>
+          <w:szCs w:val="24"/>
+        </w:rPr>
+      </w:pPr>
+      <w:r>
+        <w:rPr>
+          <w:rFonts w:ascii="Times New Roman" w:hAnsi="Times New Roman" w:cs="Times New Roman"/>
+          <w:b/>
+          <w:bCs/>
+          <w:sz w:val="24"/>
+          <w:szCs w:val="24"/>
+        </w:rPr>
+        <w:t>Motorola 68HC05:</w:t>
+      </w:r>
+    </w:p>
+    <w:p>
+      <w:pPr>
+        <w:ind w:left="-630" w:right="-540"/>
+        <w:rPr>
+          <w:rFonts w:ascii="Times New Roman" w:hAnsi="Times New Roman" w:cs="Times New Roman"/>
+          <w:sz w:val="24"/>
+          <w:szCs w:val="24"/>
+        </w:rPr>
+      </w:pPr>
+      <w:hyperlink r:id="rId5" w:history="1">
+        <w:proofErr w:type="spellStart"/>
+        <w:r>
+          <w:rPr>
+            <w:rStyle w:val="Hyperlink"/>
+            <w:rFonts w:ascii="Times New Roman" w:hAnsi="Times New Roman" w:cs="Times New Roman"/>
+            <w:sz w:val="24"/>
+            <w:szCs w:val="24"/>
+          </w:rPr>
+          <w:t>EE|times</w:t>
+        </w:r>
+        <w:proofErr w:type="spellEnd"/>
+        <w:r>
+          <w:rPr>
+            <w:rStyle w:val="Hyperlink"/>
+            <w:rFonts w:ascii="Times New Roman" w:hAnsi="Times New Roman" w:cs="Times New Roman"/>
+            <w:sz w:val="24"/>
+            <w:szCs w:val="24"/>
+          </w:rPr>
+          <w:t xml:space="preserve"> </w:t>
+        </w:r>
+        <w:proofErr w:type="spellStart"/>
+        <w:r>
+          <w:rPr>
+            <w:rStyle w:val="Hyperlink"/>
+            <w:rFonts w:ascii="Times New Roman" w:hAnsi="Times New Roman" w:cs="Times New Roman"/>
+            <w:sz w:val="24"/>
+            <w:szCs w:val="24"/>
+          </w:rPr>
+          <w:t>najai</w:t>
+        </w:r>
+        <w:proofErr w:type="spellEnd"/>
+        <w:r>
+          <w:rPr>
+            <w:rStyle w:val="Hyperlink"/>
+            <w:rFonts w:ascii="Times New Roman" w:hAnsi="Times New Roman" w:cs="Times New Roman"/>
+            <w:sz w:val="24"/>
+            <w:szCs w:val="24"/>
+          </w:rPr>
+          <w:t xml:space="preserve"> paskelbto Motorola 68HC05 galimybės</w:t>
+        </w:r>
+      </w:hyperlink>
+    </w:p>
+    <w:p>
+      <w:pPr>
+        <w:ind w:left="-630" w:right="-540"/>
+        <w:rPr>
+          <w:rFonts w:ascii="Times New Roman" w:hAnsi="Times New Roman" w:cs="Times New Roman"/>
+          <w:sz w:val="24"/>
+          <w:szCs w:val="24"/>
+        </w:rPr>
+      </w:pPr>
+      <w:hyperlink r:id="rId6" w:history="1">
+        <w:r>
+          <w:rPr>
+            <w:rStyle w:val="Hyperlink"/>
+            <w:rFonts w:ascii="Times New Roman" w:hAnsi="Times New Roman" w:cs="Times New Roman"/>
+            <w:sz w:val="24"/>
+            <w:szCs w:val="24"/>
+          </w:rPr>
+          <w:t>Motorola 68HC08 WIKIPEDIJA</w:t>
+        </w:r>
+      </w:hyperlink>
     </w:p>
     <w:p>
       <w:pPr>
@@ -581,36 +1490,74 @@
         <w:ind w:left="-630" w:right="-540"/>
         <w:rPr>
           <w:rFonts w:ascii="Times New Roman" w:hAnsi="Times New Roman" w:cs="Times New Roman"/>
-          <w:sz w:val="24"/>
-          <w:szCs w:val="24"/>
-        </w:rPr>
-      </w:pPr>
-      <w:proofErr w:type="spellStart"/>
-      <w:r>
-        <w:rPr>
-          <w:rFonts w:ascii="Times New Roman" w:hAnsi="Times New Roman" w:cs="Times New Roman"/>
-          <w:sz w:val="24"/>
-          <w:szCs w:val="24"/>
-        </w:rPr>
-        <w:t>A</w:t>
-      </w:r>
-      <w:r>
-        <w:rPr>
-          <w:rFonts w:ascii="Times New Roman" w:hAnsi="Times New Roman" w:cs="Times New Roman"/>
-          <w:sz w:val="24"/>
-          <w:szCs w:val="24"/>
-        </w:rPr>
-        <w:t>testtesttest</w:t>
-      </w:r>
-      <w:proofErr w:type="spellEnd"/>
-      <w:r>
-        <w:rPr>
-          <w:rFonts w:ascii="Times New Roman" w:hAnsi="Times New Roman" w:cs="Times New Roman"/>
-          <w:sz w:val="24"/>
-          <w:szCs w:val="24"/>
-        </w:rPr>
-        <w:t xml:space="preserve"> MONG</w:t>
-      </w:r>
+          <w:b/>
+          <w:bCs/>
+          <w:sz w:val="24"/>
+          <w:szCs w:val="24"/>
+        </w:rPr>
+      </w:pPr>
+      <w:r>
+        <w:rPr>
+          <w:rFonts w:ascii="Times New Roman" w:hAnsi="Times New Roman" w:cs="Times New Roman"/>
+          <w:b/>
+          <w:bCs/>
+          <w:sz w:val="24"/>
+          <w:szCs w:val="24"/>
+        </w:rPr>
+        <w:t>ARMv4:</w:t>
+      </w:r>
+    </w:p>
+    <w:p>
+      <w:pPr>
+        <w:ind w:left="-630" w:right="-540"/>
+        <w:rPr>
+          <w:rFonts w:ascii="Times New Roman" w:hAnsi="Times New Roman" w:cs="Times New Roman"/>
+          <w:sz w:val="24"/>
+          <w:szCs w:val="24"/>
+        </w:rPr>
+      </w:pPr>
+    </w:p>
+    <w:p>
+      <w:pPr>
+        <w:ind w:left="-630" w:right="-540"/>
+        <w:rPr>
+          <w:rFonts w:ascii="Times New Roman" w:hAnsi="Times New Roman" w:cs="Times New Roman"/>
+          <w:b/>
+          <w:bCs/>
+          <w:sz w:val="24"/>
+          <w:szCs w:val="24"/>
+        </w:rPr>
+      </w:pPr>
+      <w:r>
+        <w:rPr>
+          <w:rFonts w:ascii="Times New Roman" w:hAnsi="Times New Roman" w:cs="Times New Roman"/>
+          <w:b/>
+          <w:bCs/>
+          <w:sz w:val="24"/>
+          <w:szCs w:val="24"/>
+        </w:rPr>
+        <w:t>Motorola 68HC05:</w:t>
+      </w:r>
+    </w:p>
+    <w:p>
+      <w:pPr>
+        <w:ind w:left="-630" w:right="-540"/>
+        <w:rPr>
+          <w:rFonts w:ascii="Times New Roman" w:hAnsi="Times New Roman" w:cs="Times New Roman"/>
+          <w:sz w:val="24"/>
+          <w:szCs w:val="24"/>
+        </w:rPr>
+      </w:pPr>
+    </w:p>
+    <w:p>
+      <w:pPr>
+        <w:ind w:left="-630" w:right="-540"/>
+        <w:rPr>
+          <w:rFonts w:ascii="Times New Roman" w:hAnsi="Times New Roman" w:cs="Times New Roman"/>
+          <w:sz w:val="24"/>
+          <w:szCs w:val="24"/>
+        </w:rPr>
+      </w:pPr>
     </w:p>
     <w:sectPr>
       <w:pgSz w:w="12240" w:h="15840"/>
@@ -1553,6 +2500,29 @@
       <w:spacing w:val="5"/>
     </w:rPr>
   </w:style>
+  <w:style w:type="character" w:styleId="Hyperlink">
+    <w:name w:val="Hyperlink"/>
+    <w:basedOn w:val="DefaultParagraphFont"/>
+    <w:uiPriority w:val="99"/>
+    <w:unhideWhenUsed/>
+    <w:rsid w:val="001721FF"/>
+    <w:rPr>
+      <w:color w:val="467886" w:themeColor="hyperlink"/>
+      <w:u w:val="single"/>
+    </w:rPr>
+  </w:style>
+  <w:style w:type="character" w:styleId="UnresolvedMention">
+    <w:name w:val="Unresolved Mention"/>
+    <w:basedOn w:val="DefaultParagraphFont"/>
+    <w:uiPriority w:val="99"/>
+    <w:semiHidden/>
+    <w:unhideWhenUsed/>
+    <w:rsid w:val="001721FF"/>
+    <w:rPr>
+      <w:color w:val="605E5C"/>
+      <w:shd w:val="clear" w:color="auto" w:fill="E1DFDD"/>
+    </w:rPr>
+  </w:style>
 </w:styles>
 </file>
 

</xml_diff>

<commit_message>
Added Architecture types for both processors and also realized im typing my commits in english
</commit_message>
<xml_diff>
--- a/ARMv4 vs. Motorola 68HC05.docx
+++ b/ARMv4 vs. Motorola 68HC05.docx
@@ -380,76 +380,9 @@
           <w:sz w:val="28"/>
           <w:szCs w:val="28"/>
         </w:rPr>
-        <w:t>Registrai:</w:t>
-      </w:r>
-    </w:p>
-    <w:p>
-      <w:pPr>
-        <w:ind w:left="-630" w:right="-540"/>
-        <w:rPr>
-          <w:rFonts w:ascii="Times New Roman" w:hAnsi="Times New Roman" w:cs="Times New Roman"/>
-          <w:b/>
-          <w:bCs/>
-          <w:sz w:val="24"/>
-          <w:szCs w:val="24"/>
-        </w:rPr>
-      </w:pPr>
-      <w:r>
-        <w:rPr>
-          <w:rFonts w:ascii="Times New Roman" w:hAnsi="Times New Roman" w:cs="Times New Roman"/>
-          <w:b/>
-          <w:bCs/>
-          <w:sz w:val="24"/>
-          <w:szCs w:val="24"/>
-        </w:rPr>
-        <w:t>ARMv4:</w:t>
-      </w:r>
-    </w:p>
-    <w:p>
-      <w:pPr>
-        <w:ind w:left="-630" w:right="-540"/>
-        <w:rPr>
-          <w:rFonts w:ascii="Times New Roman" w:hAnsi="Times New Roman" w:cs="Times New Roman"/>
-          <w:sz w:val="24"/>
-          <w:szCs w:val="24"/>
-        </w:rPr>
-      </w:pPr>
-    </w:p>
-    <w:p>
-      <w:pPr>
-        <w:ind w:left="-630" w:right="-540"/>
-        <w:rPr>
-          <w:rFonts w:ascii="Times New Roman" w:hAnsi="Times New Roman" w:cs="Times New Roman"/>
-          <w:b/>
-          <w:bCs/>
-          <w:sz w:val="24"/>
-          <w:szCs w:val="24"/>
-        </w:rPr>
-      </w:pPr>
-      <w:r>
-        <w:rPr>
-          <w:rFonts w:ascii="Times New Roman" w:hAnsi="Times New Roman" w:cs="Times New Roman"/>
-          <w:b/>
-          <w:bCs/>
-          <w:sz w:val="24"/>
-          <w:szCs w:val="24"/>
-        </w:rPr>
-        <w:t>Motorola 68HC05:</w:t>
-      </w:r>
-    </w:p>
-    <w:p>
-      <w:pPr>
-        <w:ind w:left="-630" w:right="-540"/>
-        <w:rPr>
-          <w:rFonts w:ascii="Times New Roman" w:hAnsi="Times New Roman" w:cs="Times New Roman"/>
-          <w:sz w:val="24"/>
-          <w:szCs w:val="24"/>
-        </w:rPr>
-      </w:pPr>
-    </w:p>
-    <w:p>
-      <w:pPr>
-        <w:ind w:left="-630" w:right="-540"/>
+        <w:t>Architektūros Tipai</w:t>
+      </w:r>
+      <w:r>
         <w:rPr>
           <w:rFonts w:ascii="Times New Roman" w:hAnsi="Times New Roman" w:cs="Times New Roman"/>
           <w:b/>
@@ -457,8 +390,136 @@
           <w:sz w:val="28"/>
           <w:szCs w:val="28"/>
         </w:rPr>
-      </w:pPr>
-      <w:r>
+        <w:t>:</w:t>
+      </w:r>
+    </w:p>
+    <w:p>
+      <w:pPr>
+        <w:ind w:left="-630" w:right="-540"/>
+        <w:rPr>
+          <w:rFonts w:ascii="Times New Roman" w:hAnsi="Times New Roman" w:cs="Times New Roman"/>
+          <w:b/>
+          <w:bCs/>
+          <w:sz w:val="24"/>
+          <w:szCs w:val="24"/>
+        </w:rPr>
+      </w:pPr>
+      <w:r>
+        <w:rPr>
+          <w:rFonts w:ascii="Times New Roman" w:hAnsi="Times New Roman" w:cs="Times New Roman"/>
+          <w:b/>
+          <w:bCs/>
+          <w:sz w:val="24"/>
+          <w:szCs w:val="24"/>
+        </w:rPr>
+        <w:t>ARMv4:</w:t>
+      </w:r>
+    </w:p>
+    <w:p>
+      <w:pPr>
+        <w:ind w:left="-630" w:right="-540"/>
+        <w:rPr>
+          <w:rFonts w:ascii="Times New Roman" w:hAnsi="Times New Roman" w:cs="Times New Roman"/>
+          <w:sz w:val="24"/>
+          <w:szCs w:val="24"/>
+        </w:rPr>
+      </w:pPr>
+      <w:r>
+        <w:rPr>
+          <w:rFonts w:ascii="Times New Roman" w:hAnsi="Times New Roman" w:cs="Times New Roman"/>
+          <w:sz w:val="24"/>
+          <w:szCs w:val="24"/>
+        </w:rPr>
+        <w:t>ARMv4 naudojo registrinę architektūrą – procesoriuje esantys registrai apdoroja duomenis, kurie siunčiami tarp registrų. Toks duomenų apdorojimo būdas leido pakankamai greitai manipuliuoti duomenis ir neapkrauti atminties.</w:t>
+      </w:r>
+    </w:p>
+    <w:p>
+      <w:pPr>
+        <w:ind w:left="-630" w:right="-540"/>
+        <w:rPr>
+          <w:rFonts w:ascii="Times New Roman" w:hAnsi="Times New Roman" w:cs="Times New Roman"/>
+          <w:b/>
+          <w:bCs/>
+          <w:sz w:val="24"/>
+          <w:szCs w:val="24"/>
+        </w:rPr>
+      </w:pPr>
+      <w:r>
+        <w:rPr>
+          <w:rFonts w:ascii="Times New Roman" w:hAnsi="Times New Roman" w:cs="Times New Roman"/>
+          <w:b/>
+          <w:bCs/>
+          <w:sz w:val="24"/>
+          <w:szCs w:val="24"/>
+        </w:rPr>
+        <w:t>Motorola 68HC05:</w:t>
+      </w:r>
+    </w:p>
+    <w:p>
+      <w:pPr>
+        <w:ind w:left="-630" w:right="-540"/>
+        <w:rPr>
+          <w:rFonts w:ascii="Times New Roman" w:hAnsi="Times New Roman" w:cs="Times New Roman"/>
+          <w:sz w:val="24"/>
+          <w:szCs w:val="24"/>
+        </w:rPr>
+      </w:pPr>
+      <w:r>
+        <w:rPr>
+          <w:rFonts w:ascii="Times New Roman" w:hAnsi="Times New Roman" w:cs="Times New Roman"/>
+          <w:sz w:val="24"/>
+          <w:szCs w:val="24"/>
+        </w:rPr>
+        <w:t xml:space="preserve">68HC05 </w:t>
+      </w:r>
+      <w:proofErr w:type="spellStart"/>
+      <w:r>
+        <w:rPr>
+          <w:rFonts w:ascii="Times New Roman" w:hAnsi="Times New Roman" w:cs="Times New Roman"/>
+          <w:sz w:val="24"/>
+          <w:szCs w:val="24"/>
+        </w:rPr>
+        <w:t>mikrovaldiklis</w:t>
+      </w:r>
+      <w:proofErr w:type="spellEnd"/>
+      <w:r>
+        <w:rPr>
+          <w:rFonts w:ascii="Times New Roman" w:hAnsi="Times New Roman" w:cs="Times New Roman"/>
+          <w:sz w:val="24"/>
+          <w:szCs w:val="24"/>
+        </w:rPr>
+        <w:t xml:space="preserve"> naudojo akumuliatorinę architektūrą – egzistuoja pagrindinis darbinis registras („</w:t>
+      </w:r>
+      <w:proofErr w:type="spellStart"/>
+      <w:r>
+        <w:rPr>
+          <w:rFonts w:ascii="Times New Roman" w:hAnsi="Times New Roman" w:cs="Times New Roman"/>
+          <w:sz w:val="24"/>
+          <w:szCs w:val="24"/>
+        </w:rPr>
+        <w:t>accumulator</w:t>
+      </w:r>
+      <w:proofErr w:type="spellEnd"/>
+      <w:r>
+        <w:rPr>
+          <w:rFonts w:ascii="Times New Roman" w:hAnsi="Times New Roman" w:cs="Times New Roman"/>
+          <w:sz w:val="24"/>
+          <w:szCs w:val="24"/>
+        </w:rPr>
+        <w:t xml:space="preserve">“) kuris tiesiogiai ima duomenis iš kitų menkesnių registrų ar net atminties. Tai leidžia greičiau apdirbti </w:t>
+      </w:r>
+      <w:r>
+        <w:rPr>
+          <w:rFonts w:ascii="Times New Roman" w:hAnsi="Times New Roman" w:cs="Times New Roman"/>
+          <w:sz w:val="24"/>
+          <w:szCs w:val="24"/>
+        </w:rPr>
+        <w:t>duomenis bet greičiau apkrauna atmintį/leidžia mažiau procesų. Palyginus su ARMv4 tai dažniausiai reiškė, kad programų dydžiai buvo mažesni, o laikas įvykdyti kiekvieną programą ilgesnis.</w:t>
+      </w:r>
+    </w:p>
+    <w:p>
+      <w:pPr>
+        <w:ind w:left="-630" w:right="-540"/>
         <w:rPr>
           <w:rFonts w:ascii="Times New Roman" w:hAnsi="Times New Roman" w:cs="Times New Roman"/>
           <w:b/>
@@ -466,76 +527,8 @@
           <w:sz w:val="28"/>
           <w:szCs w:val="28"/>
         </w:rPr>
-        <w:t>Duomenų tipai:</w:t>
-      </w:r>
-    </w:p>
-    <w:p>
-      <w:pPr>
-        <w:ind w:left="-630" w:right="-540"/>
-        <w:rPr>
-          <w:rFonts w:ascii="Times New Roman" w:hAnsi="Times New Roman" w:cs="Times New Roman"/>
-          <w:b/>
-          <w:bCs/>
-          <w:sz w:val="24"/>
-          <w:szCs w:val="24"/>
-        </w:rPr>
-      </w:pPr>
-      <w:r>
-        <w:rPr>
-          <w:rFonts w:ascii="Times New Roman" w:hAnsi="Times New Roman" w:cs="Times New Roman"/>
-          <w:b/>
-          <w:bCs/>
-          <w:sz w:val="24"/>
-          <w:szCs w:val="24"/>
-        </w:rPr>
-        <w:t>ARMv4:</w:t>
-      </w:r>
-    </w:p>
-    <w:p>
-      <w:pPr>
-        <w:ind w:left="-630" w:right="-540"/>
-        <w:rPr>
-          <w:rFonts w:ascii="Times New Roman" w:hAnsi="Times New Roman" w:cs="Times New Roman"/>
-          <w:sz w:val="24"/>
-          <w:szCs w:val="24"/>
-        </w:rPr>
-      </w:pPr>
-    </w:p>
-    <w:p>
-      <w:pPr>
-        <w:ind w:left="-630" w:right="-540"/>
-        <w:rPr>
-          <w:rFonts w:ascii="Times New Roman" w:hAnsi="Times New Roman" w:cs="Times New Roman"/>
-          <w:b/>
-          <w:bCs/>
-          <w:sz w:val="24"/>
-          <w:szCs w:val="24"/>
-        </w:rPr>
-      </w:pPr>
-      <w:r>
-        <w:rPr>
-          <w:rFonts w:ascii="Times New Roman" w:hAnsi="Times New Roman" w:cs="Times New Roman"/>
-          <w:b/>
-          <w:bCs/>
-          <w:sz w:val="24"/>
-          <w:szCs w:val="24"/>
-        </w:rPr>
-        <w:t>Motorola 68HC05:</w:t>
-      </w:r>
-    </w:p>
-    <w:p>
-      <w:pPr>
-        <w:ind w:left="-630" w:right="-540"/>
-        <w:rPr>
-          <w:rFonts w:ascii="Times New Roman" w:hAnsi="Times New Roman" w:cs="Times New Roman"/>
-          <w:sz w:val="24"/>
-          <w:szCs w:val="24"/>
-        </w:rPr>
-      </w:pPr>
-    </w:p>
-    <w:p>
-      <w:pPr>
-        <w:ind w:left="-630" w:right="-540"/>
+      </w:pPr>
+      <w:r>
         <w:rPr>
           <w:rFonts w:ascii="Times New Roman" w:hAnsi="Times New Roman" w:cs="Times New Roman"/>
           <w:b/>
@@ -543,8 +536,76 @@
           <w:sz w:val="28"/>
           <w:szCs w:val="28"/>
         </w:rPr>
-      </w:pPr>
-      <w:r>
+        <w:t>Duomenų tipai:</w:t>
+      </w:r>
+    </w:p>
+    <w:p>
+      <w:pPr>
+        <w:ind w:left="-630" w:right="-540"/>
+        <w:rPr>
+          <w:rFonts w:ascii="Times New Roman" w:hAnsi="Times New Roman" w:cs="Times New Roman"/>
+          <w:b/>
+          <w:bCs/>
+          <w:sz w:val="24"/>
+          <w:szCs w:val="24"/>
+        </w:rPr>
+      </w:pPr>
+      <w:r>
+        <w:rPr>
+          <w:rFonts w:ascii="Times New Roman" w:hAnsi="Times New Roman" w:cs="Times New Roman"/>
+          <w:b/>
+          <w:bCs/>
+          <w:sz w:val="24"/>
+          <w:szCs w:val="24"/>
+        </w:rPr>
+        <w:t>ARMv4:</w:t>
+      </w:r>
+    </w:p>
+    <w:p>
+      <w:pPr>
+        <w:ind w:left="-630" w:right="-540"/>
+        <w:rPr>
+          <w:rFonts w:ascii="Times New Roman" w:hAnsi="Times New Roman" w:cs="Times New Roman"/>
+          <w:sz w:val="24"/>
+          <w:szCs w:val="24"/>
+        </w:rPr>
+      </w:pPr>
+    </w:p>
+    <w:p>
+      <w:pPr>
+        <w:ind w:left="-630" w:right="-540"/>
+        <w:rPr>
+          <w:rFonts w:ascii="Times New Roman" w:hAnsi="Times New Roman" w:cs="Times New Roman"/>
+          <w:b/>
+          <w:bCs/>
+          <w:sz w:val="24"/>
+          <w:szCs w:val="24"/>
+        </w:rPr>
+      </w:pPr>
+      <w:r>
+        <w:rPr>
+          <w:rFonts w:ascii="Times New Roman" w:hAnsi="Times New Roman" w:cs="Times New Roman"/>
+          <w:b/>
+          <w:bCs/>
+          <w:sz w:val="24"/>
+          <w:szCs w:val="24"/>
+        </w:rPr>
+        <w:t>Motorola 68HC05:</w:t>
+      </w:r>
+    </w:p>
+    <w:p>
+      <w:pPr>
+        <w:ind w:left="-630" w:right="-540"/>
+        <w:rPr>
+          <w:rFonts w:ascii="Times New Roman" w:hAnsi="Times New Roman" w:cs="Times New Roman"/>
+          <w:sz w:val="24"/>
+          <w:szCs w:val="24"/>
+        </w:rPr>
+      </w:pPr>
+    </w:p>
+    <w:p>
+      <w:pPr>
+        <w:ind w:left="-630" w:right="-540"/>
         <w:rPr>
           <w:rFonts w:ascii="Times New Roman" w:hAnsi="Times New Roman" w:cs="Times New Roman"/>
           <w:b/>
@@ -552,76 +613,8 @@
           <w:sz w:val="28"/>
           <w:szCs w:val="28"/>
         </w:rPr>
-        <w:t>Adresavimo režimai:</w:t>
-      </w:r>
-    </w:p>
-    <w:p>
-      <w:pPr>
-        <w:ind w:left="-630" w:right="-540"/>
-        <w:rPr>
-          <w:rFonts w:ascii="Times New Roman" w:hAnsi="Times New Roman" w:cs="Times New Roman"/>
-          <w:b/>
-          <w:bCs/>
-          <w:sz w:val="24"/>
-          <w:szCs w:val="24"/>
-        </w:rPr>
-      </w:pPr>
-      <w:r>
-        <w:rPr>
-          <w:rFonts w:ascii="Times New Roman" w:hAnsi="Times New Roman" w:cs="Times New Roman"/>
-          <w:b/>
-          <w:bCs/>
-          <w:sz w:val="24"/>
-          <w:szCs w:val="24"/>
-        </w:rPr>
-        <w:t>ARMv4:</w:t>
-      </w:r>
-    </w:p>
-    <w:p>
-      <w:pPr>
-        <w:ind w:left="-630" w:right="-540"/>
-        <w:rPr>
-          <w:rFonts w:ascii="Times New Roman" w:hAnsi="Times New Roman" w:cs="Times New Roman"/>
-          <w:sz w:val="24"/>
-          <w:szCs w:val="24"/>
-        </w:rPr>
-      </w:pPr>
-    </w:p>
-    <w:p>
-      <w:pPr>
-        <w:ind w:left="-630" w:right="-540"/>
-        <w:rPr>
-          <w:rFonts w:ascii="Times New Roman" w:hAnsi="Times New Roman" w:cs="Times New Roman"/>
-          <w:b/>
-          <w:bCs/>
-          <w:sz w:val="24"/>
-          <w:szCs w:val="24"/>
-        </w:rPr>
-      </w:pPr>
-      <w:r>
-        <w:rPr>
-          <w:rFonts w:ascii="Times New Roman" w:hAnsi="Times New Roman" w:cs="Times New Roman"/>
-          <w:b/>
-          <w:bCs/>
-          <w:sz w:val="24"/>
-          <w:szCs w:val="24"/>
-        </w:rPr>
-        <w:t>Motorola 68HC05:</w:t>
-      </w:r>
-    </w:p>
-    <w:p>
-      <w:pPr>
-        <w:ind w:left="-630" w:right="-540"/>
-        <w:rPr>
-          <w:rFonts w:ascii="Times New Roman" w:hAnsi="Times New Roman" w:cs="Times New Roman"/>
-          <w:sz w:val="24"/>
-          <w:szCs w:val="24"/>
-        </w:rPr>
-      </w:pPr>
-    </w:p>
-    <w:p>
-      <w:pPr>
-        <w:ind w:left="-630" w:right="-540"/>
+      </w:pPr>
+      <w:r>
         <w:rPr>
           <w:rFonts w:ascii="Times New Roman" w:hAnsi="Times New Roman" w:cs="Times New Roman"/>
           <w:b/>
@@ -629,8 +622,77 @@
           <w:sz w:val="28"/>
           <w:szCs w:val="28"/>
         </w:rPr>
-      </w:pPr>
-      <w:r>
+        <w:lastRenderedPageBreak/>
+        <w:t>Adresavimo režimai:</w:t>
+      </w:r>
+    </w:p>
+    <w:p>
+      <w:pPr>
+        <w:ind w:left="-630" w:right="-540"/>
+        <w:rPr>
+          <w:rFonts w:ascii="Times New Roman" w:hAnsi="Times New Roman" w:cs="Times New Roman"/>
+          <w:b/>
+          <w:bCs/>
+          <w:sz w:val="24"/>
+          <w:szCs w:val="24"/>
+        </w:rPr>
+      </w:pPr>
+      <w:r>
+        <w:rPr>
+          <w:rFonts w:ascii="Times New Roman" w:hAnsi="Times New Roman" w:cs="Times New Roman"/>
+          <w:b/>
+          <w:bCs/>
+          <w:sz w:val="24"/>
+          <w:szCs w:val="24"/>
+        </w:rPr>
+        <w:t>ARMv4:</w:t>
+      </w:r>
+    </w:p>
+    <w:p>
+      <w:pPr>
+        <w:ind w:left="-630" w:right="-540"/>
+        <w:rPr>
+          <w:rFonts w:ascii="Times New Roman" w:hAnsi="Times New Roman" w:cs="Times New Roman"/>
+          <w:sz w:val="24"/>
+          <w:szCs w:val="24"/>
+        </w:rPr>
+      </w:pPr>
+    </w:p>
+    <w:p>
+      <w:pPr>
+        <w:ind w:left="-630" w:right="-540"/>
+        <w:rPr>
+          <w:rFonts w:ascii="Times New Roman" w:hAnsi="Times New Roman" w:cs="Times New Roman"/>
+          <w:b/>
+          <w:bCs/>
+          <w:sz w:val="24"/>
+          <w:szCs w:val="24"/>
+        </w:rPr>
+      </w:pPr>
+      <w:r>
+        <w:rPr>
+          <w:rFonts w:ascii="Times New Roman" w:hAnsi="Times New Roman" w:cs="Times New Roman"/>
+          <w:b/>
+          <w:bCs/>
+          <w:sz w:val="24"/>
+          <w:szCs w:val="24"/>
+        </w:rPr>
+        <w:t>Motorola 68HC05:</w:t>
+      </w:r>
+    </w:p>
+    <w:p>
+      <w:pPr>
+        <w:ind w:left="-630" w:right="-540"/>
+        <w:rPr>
+          <w:rFonts w:ascii="Times New Roman" w:hAnsi="Times New Roman" w:cs="Times New Roman"/>
+          <w:sz w:val="24"/>
+          <w:szCs w:val="24"/>
+        </w:rPr>
+      </w:pPr>
+    </w:p>
+    <w:p>
+      <w:pPr>
+        <w:ind w:left="-630" w:right="-540"/>
         <w:rPr>
           <w:rFonts w:ascii="Times New Roman" w:hAnsi="Times New Roman" w:cs="Times New Roman"/>
           <w:b/>
@@ -638,76 +700,8 @@
           <w:sz w:val="28"/>
           <w:szCs w:val="28"/>
         </w:rPr>
-        <w:t>Atminties struktūra:</w:t>
-      </w:r>
-    </w:p>
-    <w:p>
-      <w:pPr>
-        <w:ind w:left="-630" w:right="-540"/>
-        <w:rPr>
-          <w:rFonts w:ascii="Times New Roman" w:hAnsi="Times New Roman" w:cs="Times New Roman"/>
-          <w:b/>
-          <w:bCs/>
-          <w:sz w:val="24"/>
-          <w:szCs w:val="24"/>
-        </w:rPr>
-      </w:pPr>
-      <w:r>
-        <w:rPr>
-          <w:rFonts w:ascii="Times New Roman" w:hAnsi="Times New Roman" w:cs="Times New Roman"/>
-          <w:b/>
-          <w:bCs/>
-          <w:sz w:val="24"/>
-          <w:szCs w:val="24"/>
-        </w:rPr>
-        <w:t>ARMv4:</w:t>
-      </w:r>
-    </w:p>
-    <w:p>
-      <w:pPr>
-        <w:ind w:left="-630" w:right="-540"/>
-        <w:rPr>
-          <w:rFonts w:ascii="Times New Roman" w:hAnsi="Times New Roman" w:cs="Times New Roman"/>
-          <w:sz w:val="24"/>
-          <w:szCs w:val="24"/>
-        </w:rPr>
-      </w:pPr>
-    </w:p>
-    <w:p>
-      <w:pPr>
-        <w:ind w:left="-630" w:right="-540"/>
-        <w:rPr>
-          <w:rFonts w:ascii="Times New Roman" w:hAnsi="Times New Roman" w:cs="Times New Roman"/>
-          <w:b/>
-          <w:bCs/>
-          <w:sz w:val="24"/>
-          <w:szCs w:val="24"/>
-        </w:rPr>
-      </w:pPr>
-      <w:r>
-        <w:rPr>
-          <w:rFonts w:ascii="Times New Roman" w:hAnsi="Times New Roman" w:cs="Times New Roman"/>
-          <w:b/>
-          <w:bCs/>
-          <w:sz w:val="24"/>
-          <w:szCs w:val="24"/>
-        </w:rPr>
-        <w:t>Motorola 68HC05:</w:t>
-      </w:r>
-    </w:p>
-    <w:p>
-      <w:pPr>
-        <w:ind w:left="-630" w:right="-540"/>
-        <w:rPr>
-          <w:rFonts w:ascii="Times New Roman" w:hAnsi="Times New Roman" w:cs="Times New Roman"/>
-          <w:sz w:val="24"/>
-          <w:szCs w:val="24"/>
-        </w:rPr>
-      </w:pPr>
-    </w:p>
-    <w:p>
-      <w:pPr>
-        <w:ind w:left="-630" w:right="-540"/>
+      </w:pPr>
+      <w:r>
         <w:rPr>
           <w:rFonts w:ascii="Times New Roman" w:hAnsi="Times New Roman" w:cs="Times New Roman"/>
           <w:b/>
@@ -715,9 +709,76 @@
           <w:sz w:val="28"/>
           <w:szCs w:val="28"/>
         </w:rPr>
-      </w:pPr>
-      <w:proofErr w:type="spellStart"/>
-      <w:r>
+        <w:t>Atminties struktūra:</w:t>
+      </w:r>
+    </w:p>
+    <w:p>
+      <w:pPr>
+        <w:ind w:left="-630" w:right="-540"/>
+        <w:rPr>
+          <w:rFonts w:ascii="Times New Roman" w:hAnsi="Times New Roman" w:cs="Times New Roman"/>
+          <w:b/>
+          <w:bCs/>
+          <w:sz w:val="24"/>
+          <w:szCs w:val="24"/>
+        </w:rPr>
+      </w:pPr>
+      <w:r>
+        <w:rPr>
+          <w:rFonts w:ascii="Times New Roman" w:hAnsi="Times New Roman" w:cs="Times New Roman"/>
+          <w:b/>
+          <w:bCs/>
+          <w:sz w:val="24"/>
+          <w:szCs w:val="24"/>
+        </w:rPr>
+        <w:t>ARMv4:</w:t>
+      </w:r>
+    </w:p>
+    <w:p>
+      <w:pPr>
+        <w:ind w:left="-630" w:right="-540"/>
+        <w:rPr>
+          <w:rFonts w:ascii="Times New Roman" w:hAnsi="Times New Roman" w:cs="Times New Roman"/>
+          <w:sz w:val="24"/>
+          <w:szCs w:val="24"/>
+        </w:rPr>
+      </w:pPr>
+    </w:p>
+    <w:p>
+      <w:pPr>
+        <w:ind w:left="-630" w:right="-540"/>
+        <w:rPr>
+          <w:rFonts w:ascii="Times New Roman" w:hAnsi="Times New Roman" w:cs="Times New Roman"/>
+          <w:b/>
+          <w:bCs/>
+          <w:sz w:val="24"/>
+          <w:szCs w:val="24"/>
+        </w:rPr>
+      </w:pPr>
+      <w:r>
+        <w:rPr>
+          <w:rFonts w:ascii="Times New Roman" w:hAnsi="Times New Roman" w:cs="Times New Roman"/>
+          <w:b/>
+          <w:bCs/>
+          <w:sz w:val="24"/>
+          <w:szCs w:val="24"/>
+        </w:rPr>
+        <w:t>Motorola 68HC05:</w:t>
+      </w:r>
+    </w:p>
+    <w:p>
+      <w:pPr>
+        <w:ind w:left="-630" w:right="-540"/>
+        <w:rPr>
+          <w:rFonts w:ascii="Times New Roman" w:hAnsi="Times New Roman" w:cs="Times New Roman"/>
+          <w:sz w:val="24"/>
+          <w:szCs w:val="24"/>
+        </w:rPr>
+      </w:pPr>
+    </w:p>
+    <w:p>
+      <w:pPr>
+        <w:ind w:left="-630" w:right="-540"/>
         <w:rPr>
           <w:rFonts w:ascii="Times New Roman" w:hAnsi="Times New Roman" w:cs="Times New Roman"/>
           <w:b/>
@@ -725,9 +786,8 @@
           <w:sz w:val="28"/>
           <w:szCs w:val="28"/>
         </w:rPr>
-        <w:t>Mikroarchitektūra</w:t>
-      </w:r>
-      <w:proofErr w:type="spellEnd"/>
+      </w:pPr>
+      <w:proofErr w:type="spellStart"/>
       <w:r>
         <w:rPr>
           <w:rFonts w:ascii="Times New Roman" w:hAnsi="Times New Roman" w:cs="Times New Roman"/>
@@ -736,76 +796,10 @@
           <w:sz w:val="28"/>
           <w:szCs w:val="28"/>
         </w:rPr>
-        <w:t>:</w:t>
-      </w:r>
-    </w:p>
-    <w:p>
-      <w:pPr>
-        <w:ind w:left="-630" w:right="-540"/>
-        <w:rPr>
-          <w:rFonts w:ascii="Times New Roman" w:hAnsi="Times New Roman" w:cs="Times New Roman"/>
-          <w:b/>
-          <w:bCs/>
-          <w:sz w:val="24"/>
-          <w:szCs w:val="24"/>
-        </w:rPr>
-      </w:pPr>
-      <w:r>
-        <w:rPr>
-          <w:rFonts w:ascii="Times New Roman" w:hAnsi="Times New Roman" w:cs="Times New Roman"/>
-          <w:b/>
-          <w:bCs/>
-          <w:sz w:val="24"/>
-          <w:szCs w:val="24"/>
-        </w:rPr>
-        <w:t>ARMv4:</w:t>
-      </w:r>
-    </w:p>
-    <w:p>
-      <w:pPr>
-        <w:ind w:left="-630" w:right="-540"/>
-        <w:rPr>
-          <w:rFonts w:ascii="Times New Roman" w:hAnsi="Times New Roman" w:cs="Times New Roman"/>
-          <w:sz w:val="24"/>
-          <w:szCs w:val="24"/>
-        </w:rPr>
-      </w:pPr>
-    </w:p>
-    <w:p>
-      <w:pPr>
-        <w:ind w:left="-630" w:right="-540"/>
-        <w:rPr>
-          <w:rFonts w:ascii="Times New Roman" w:hAnsi="Times New Roman" w:cs="Times New Roman"/>
-          <w:b/>
-          <w:bCs/>
-          <w:sz w:val="24"/>
-          <w:szCs w:val="24"/>
-        </w:rPr>
-      </w:pPr>
-      <w:r>
-        <w:rPr>
-          <w:rFonts w:ascii="Times New Roman" w:hAnsi="Times New Roman" w:cs="Times New Roman"/>
-          <w:b/>
-          <w:bCs/>
-          <w:sz w:val="24"/>
-          <w:szCs w:val="24"/>
-        </w:rPr>
-        <w:t>Motorola 68HC05:</w:t>
-      </w:r>
-    </w:p>
-    <w:p>
-      <w:pPr>
-        <w:ind w:left="-630" w:right="-540"/>
-        <w:rPr>
-          <w:rFonts w:ascii="Times New Roman" w:hAnsi="Times New Roman" w:cs="Times New Roman"/>
-          <w:sz w:val="24"/>
-          <w:szCs w:val="24"/>
-        </w:rPr>
-      </w:pPr>
-    </w:p>
-    <w:p>
-      <w:pPr>
-        <w:ind w:left="-630" w:right="-540"/>
+        <w:t>Mikroarchitektūra</w:t>
+      </w:r>
+      <w:proofErr w:type="spellEnd"/>
+      <w:r>
         <w:rPr>
           <w:rFonts w:ascii="Times New Roman" w:hAnsi="Times New Roman" w:cs="Times New Roman"/>
           <w:b/>
@@ -813,8 +807,76 @@
           <w:sz w:val="28"/>
           <w:szCs w:val="28"/>
         </w:rPr>
-      </w:pPr>
-      <w:r>
+        <w:t>:</w:t>
+      </w:r>
+    </w:p>
+    <w:p>
+      <w:pPr>
+        <w:ind w:left="-630" w:right="-540"/>
+        <w:rPr>
+          <w:rFonts w:ascii="Times New Roman" w:hAnsi="Times New Roman" w:cs="Times New Roman"/>
+          <w:b/>
+          <w:bCs/>
+          <w:sz w:val="24"/>
+          <w:szCs w:val="24"/>
+        </w:rPr>
+      </w:pPr>
+      <w:r>
+        <w:rPr>
+          <w:rFonts w:ascii="Times New Roman" w:hAnsi="Times New Roman" w:cs="Times New Roman"/>
+          <w:b/>
+          <w:bCs/>
+          <w:sz w:val="24"/>
+          <w:szCs w:val="24"/>
+        </w:rPr>
+        <w:t>ARMv4:</w:t>
+      </w:r>
+    </w:p>
+    <w:p>
+      <w:pPr>
+        <w:ind w:left="-630" w:right="-540"/>
+        <w:rPr>
+          <w:rFonts w:ascii="Times New Roman" w:hAnsi="Times New Roman" w:cs="Times New Roman"/>
+          <w:sz w:val="24"/>
+          <w:szCs w:val="24"/>
+        </w:rPr>
+      </w:pPr>
+    </w:p>
+    <w:p>
+      <w:pPr>
+        <w:ind w:left="-630" w:right="-540"/>
+        <w:rPr>
+          <w:rFonts w:ascii="Times New Roman" w:hAnsi="Times New Roman" w:cs="Times New Roman"/>
+          <w:b/>
+          <w:bCs/>
+          <w:sz w:val="24"/>
+          <w:szCs w:val="24"/>
+        </w:rPr>
+      </w:pPr>
+      <w:r>
+        <w:rPr>
+          <w:rFonts w:ascii="Times New Roman" w:hAnsi="Times New Roman" w:cs="Times New Roman"/>
+          <w:b/>
+          <w:bCs/>
+          <w:sz w:val="24"/>
+          <w:szCs w:val="24"/>
+        </w:rPr>
+        <w:t>Motorola 68HC05:</w:t>
+      </w:r>
+    </w:p>
+    <w:p>
+      <w:pPr>
+        <w:ind w:left="-630" w:right="-540"/>
+        <w:rPr>
+          <w:rFonts w:ascii="Times New Roman" w:hAnsi="Times New Roman" w:cs="Times New Roman"/>
+          <w:sz w:val="24"/>
+          <w:szCs w:val="24"/>
+        </w:rPr>
+      </w:pPr>
+    </w:p>
+    <w:p>
+      <w:pPr>
+        <w:ind w:left="-630" w:right="-540"/>
         <w:rPr>
           <w:rFonts w:ascii="Times New Roman" w:hAnsi="Times New Roman" w:cs="Times New Roman"/>
           <w:b/>
@@ -822,9 +884,7 @@
           <w:sz w:val="28"/>
           <w:szCs w:val="28"/>
         </w:rPr>
-        <w:t>Mašinos kodo/</w:t>
-      </w:r>
-      <w:proofErr w:type="spellStart"/>
+      </w:pPr>
       <w:r>
         <w:rPr>
           <w:rFonts w:ascii="Times New Roman" w:hAnsi="Times New Roman" w:cs="Times New Roman"/>
@@ -833,9 +893,9 @@
           <w:sz w:val="28"/>
           <w:szCs w:val="28"/>
         </w:rPr>
-        <w:t>asemblerio</w:t>
-      </w:r>
-      <w:proofErr w:type="spellEnd"/>
+        <w:t>Mašinos kodo/</w:t>
+      </w:r>
+      <w:proofErr w:type="spellStart"/>
       <w:r>
         <w:rPr>
           <w:rFonts w:ascii="Times New Roman" w:hAnsi="Times New Roman" w:cs="Times New Roman"/>
@@ -844,76 +904,10 @@
           <w:sz w:val="28"/>
           <w:szCs w:val="28"/>
         </w:rPr>
-        <w:t xml:space="preserve"> pavyzdys:</w:t>
-      </w:r>
-    </w:p>
-    <w:p>
-      <w:pPr>
-        <w:ind w:left="-630" w:right="-540"/>
-        <w:rPr>
-          <w:rFonts w:ascii="Times New Roman" w:hAnsi="Times New Roman" w:cs="Times New Roman"/>
-          <w:b/>
-          <w:bCs/>
-          <w:sz w:val="24"/>
-          <w:szCs w:val="24"/>
-        </w:rPr>
-      </w:pPr>
-      <w:r>
-        <w:rPr>
-          <w:rFonts w:ascii="Times New Roman" w:hAnsi="Times New Roman" w:cs="Times New Roman"/>
-          <w:b/>
-          <w:bCs/>
-          <w:sz w:val="24"/>
-          <w:szCs w:val="24"/>
-        </w:rPr>
-        <w:t>ARMv4:</w:t>
-      </w:r>
-    </w:p>
-    <w:p>
-      <w:pPr>
-        <w:ind w:left="-630" w:right="-540"/>
-        <w:rPr>
-          <w:rFonts w:ascii="Times New Roman" w:hAnsi="Times New Roman" w:cs="Times New Roman"/>
-          <w:sz w:val="24"/>
-          <w:szCs w:val="24"/>
-        </w:rPr>
-      </w:pPr>
-    </w:p>
-    <w:p>
-      <w:pPr>
-        <w:ind w:left="-630" w:right="-540"/>
-        <w:rPr>
-          <w:rFonts w:ascii="Times New Roman" w:hAnsi="Times New Roman" w:cs="Times New Roman"/>
-          <w:b/>
-          <w:bCs/>
-          <w:sz w:val="24"/>
-          <w:szCs w:val="24"/>
-        </w:rPr>
-      </w:pPr>
-      <w:r>
-        <w:rPr>
-          <w:rFonts w:ascii="Times New Roman" w:hAnsi="Times New Roman" w:cs="Times New Roman"/>
-          <w:b/>
-          <w:bCs/>
-          <w:sz w:val="24"/>
-          <w:szCs w:val="24"/>
-        </w:rPr>
-        <w:t>Motorola 68HC05:</w:t>
-      </w:r>
-    </w:p>
-    <w:p>
-      <w:pPr>
-        <w:ind w:left="-630" w:right="-540"/>
-        <w:rPr>
-          <w:rFonts w:ascii="Times New Roman" w:hAnsi="Times New Roman" w:cs="Times New Roman"/>
-          <w:sz w:val="24"/>
-          <w:szCs w:val="24"/>
-        </w:rPr>
-      </w:pPr>
-    </w:p>
-    <w:p>
-      <w:pPr>
-        <w:ind w:left="-630" w:right="-540"/>
+        <w:t>asemblerio</w:t>
+      </w:r>
+      <w:proofErr w:type="spellEnd"/>
+      <w:r>
         <w:rPr>
           <w:rFonts w:ascii="Times New Roman" w:hAnsi="Times New Roman" w:cs="Times New Roman"/>
           <w:b/>
@@ -921,8 +915,76 @@
           <w:sz w:val="28"/>
           <w:szCs w:val="28"/>
         </w:rPr>
-      </w:pPr>
-      <w:r>
+        <w:t xml:space="preserve"> pavyzdys:</w:t>
+      </w:r>
+    </w:p>
+    <w:p>
+      <w:pPr>
+        <w:ind w:left="-630" w:right="-540"/>
+        <w:rPr>
+          <w:rFonts w:ascii="Times New Roman" w:hAnsi="Times New Roman" w:cs="Times New Roman"/>
+          <w:b/>
+          <w:bCs/>
+          <w:sz w:val="24"/>
+          <w:szCs w:val="24"/>
+        </w:rPr>
+      </w:pPr>
+      <w:r>
+        <w:rPr>
+          <w:rFonts w:ascii="Times New Roman" w:hAnsi="Times New Roman" w:cs="Times New Roman"/>
+          <w:b/>
+          <w:bCs/>
+          <w:sz w:val="24"/>
+          <w:szCs w:val="24"/>
+        </w:rPr>
+        <w:t>ARMv4:</w:t>
+      </w:r>
+    </w:p>
+    <w:p>
+      <w:pPr>
+        <w:ind w:left="-630" w:right="-540"/>
+        <w:rPr>
+          <w:rFonts w:ascii="Times New Roman" w:hAnsi="Times New Roman" w:cs="Times New Roman"/>
+          <w:sz w:val="24"/>
+          <w:szCs w:val="24"/>
+        </w:rPr>
+      </w:pPr>
+    </w:p>
+    <w:p>
+      <w:pPr>
+        <w:ind w:left="-630" w:right="-540"/>
+        <w:rPr>
+          <w:rFonts w:ascii="Times New Roman" w:hAnsi="Times New Roman" w:cs="Times New Roman"/>
+          <w:b/>
+          <w:bCs/>
+          <w:sz w:val="24"/>
+          <w:szCs w:val="24"/>
+        </w:rPr>
+      </w:pPr>
+      <w:r>
+        <w:rPr>
+          <w:rFonts w:ascii="Times New Roman" w:hAnsi="Times New Roman" w:cs="Times New Roman"/>
+          <w:b/>
+          <w:bCs/>
+          <w:sz w:val="24"/>
+          <w:szCs w:val="24"/>
+        </w:rPr>
+        <w:t>Motorola 68HC05:</w:t>
+      </w:r>
+    </w:p>
+    <w:p>
+      <w:pPr>
+        <w:ind w:left="-630" w:right="-540"/>
+        <w:rPr>
+          <w:rFonts w:ascii="Times New Roman" w:hAnsi="Times New Roman" w:cs="Times New Roman"/>
+          <w:sz w:val="24"/>
+          <w:szCs w:val="24"/>
+        </w:rPr>
+      </w:pPr>
+    </w:p>
+    <w:p>
+      <w:pPr>
+        <w:ind w:left="-630" w:right="-540"/>
         <w:rPr>
           <w:rFonts w:ascii="Times New Roman" w:hAnsi="Times New Roman" w:cs="Times New Roman"/>
           <w:b/>
@@ -930,76 +992,8 @@
           <w:sz w:val="28"/>
           <w:szCs w:val="28"/>
         </w:rPr>
-        <w:t>Aukšto Lygio programavimo kalbų palaikymas:</w:t>
-      </w:r>
-    </w:p>
-    <w:p>
-      <w:pPr>
-        <w:ind w:left="-630" w:right="-540"/>
-        <w:rPr>
-          <w:rFonts w:ascii="Times New Roman" w:hAnsi="Times New Roman" w:cs="Times New Roman"/>
-          <w:b/>
-          <w:bCs/>
-          <w:sz w:val="24"/>
-          <w:szCs w:val="24"/>
-        </w:rPr>
-      </w:pPr>
-      <w:r>
-        <w:rPr>
-          <w:rFonts w:ascii="Times New Roman" w:hAnsi="Times New Roman" w:cs="Times New Roman"/>
-          <w:b/>
-          <w:bCs/>
-          <w:sz w:val="24"/>
-          <w:szCs w:val="24"/>
-        </w:rPr>
-        <w:t>ARMv4:</w:t>
-      </w:r>
-    </w:p>
-    <w:p>
-      <w:pPr>
-        <w:ind w:left="-630" w:right="-540"/>
-        <w:rPr>
-          <w:rFonts w:ascii="Times New Roman" w:hAnsi="Times New Roman" w:cs="Times New Roman"/>
-          <w:sz w:val="24"/>
-          <w:szCs w:val="24"/>
-        </w:rPr>
-      </w:pPr>
-    </w:p>
-    <w:p>
-      <w:pPr>
-        <w:ind w:left="-630" w:right="-540"/>
-        <w:rPr>
-          <w:rFonts w:ascii="Times New Roman" w:hAnsi="Times New Roman" w:cs="Times New Roman"/>
-          <w:b/>
-          <w:bCs/>
-          <w:sz w:val="24"/>
-          <w:szCs w:val="24"/>
-        </w:rPr>
-      </w:pPr>
-      <w:r>
-        <w:rPr>
-          <w:rFonts w:ascii="Times New Roman" w:hAnsi="Times New Roman" w:cs="Times New Roman"/>
-          <w:b/>
-          <w:bCs/>
-          <w:sz w:val="24"/>
-          <w:szCs w:val="24"/>
-        </w:rPr>
-        <w:t>Motorola 68HC05:</w:t>
-      </w:r>
-    </w:p>
-    <w:p>
-      <w:pPr>
-        <w:ind w:left="-630" w:right="-540"/>
-        <w:rPr>
-          <w:rFonts w:ascii="Times New Roman" w:hAnsi="Times New Roman" w:cs="Times New Roman"/>
-          <w:sz w:val="24"/>
-          <w:szCs w:val="24"/>
-        </w:rPr>
-      </w:pPr>
-    </w:p>
-    <w:p>
-      <w:pPr>
-        <w:ind w:left="-630" w:right="-540"/>
+      </w:pPr>
+      <w:r>
         <w:rPr>
           <w:rFonts w:ascii="Times New Roman" w:hAnsi="Times New Roman" w:cs="Times New Roman"/>
           <w:b/>
@@ -1007,8 +1001,76 @@
           <w:sz w:val="28"/>
           <w:szCs w:val="28"/>
         </w:rPr>
-      </w:pPr>
-      <w:r>
+        <w:t>Aukšto Lygio programavimo kalbų palaikymas:</w:t>
+      </w:r>
+    </w:p>
+    <w:p>
+      <w:pPr>
+        <w:ind w:left="-630" w:right="-540"/>
+        <w:rPr>
+          <w:rFonts w:ascii="Times New Roman" w:hAnsi="Times New Roman" w:cs="Times New Roman"/>
+          <w:b/>
+          <w:bCs/>
+          <w:sz w:val="24"/>
+          <w:szCs w:val="24"/>
+        </w:rPr>
+      </w:pPr>
+      <w:r>
+        <w:rPr>
+          <w:rFonts w:ascii="Times New Roman" w:hAnsi="Times New Roman" w:cs="Times New Roman"/>
+          <w:b/>
+          <w:bCs/>
+          <w:sz w:val="24"/>
+          <w:szCs w:val="24"/>
+        </w:rPr>
+        <w:t>ARMv4:</w:t>
+      </w:r>
+    </w:p>
+    <w:p>
+      <w:pPr>
+        <w:ind w:left="-630" w:right="-540"/>
+        <w:rPr>
+          <w:rFonts w:ascii="Times New Roman" w:hAnsi="Times New Roman" w:cs="Times New Roman"/>
+          <w:sz w:val="24"/>
+          <w:szCs w:val="24"/>
+        </w:rPr>
+      </w:pPr>
+    </w:p>
+    <w:p>
+      <w:pPr>
+        <w:ind w:left="-630" w:right="-540"/>
+        <w:rPr>
+          <w:rFonts w:ascii="Times New Roman" w:hAnsi="Times New Roman" w:cs="Times New Roman"/>
+          <w:b/>
+          <w:bCs/>
+          <w:sz w:val="24"/>
+          <w:szCs w:val="24"/>
+        </w:rPr>
+      </w:pPr>
+      <w:r>
+        <w:rPr>
+          <w:rFonts w:ascii="Times New Roman" w:hAnsi="Times New Roman" w:cs="Times New Roman"/>
+          <w:b/>
+          <w:bCs/>
+          <w:sz w:val="24"/>
+          <w:szCs w:val="24"/>
+        </w:rPr>
+        <w:t>Motorola 68HC05:</w:t>
+      </w:r>
+    </w:p>
+    <w:p>
+      <w:pPr>
+        <w:ind w:left="-630" w:right="-540"/>
+        <w:rPr>
+          <w:rFonts w:ascii="Times New Roman" w:hAnsi="Times New Roman" w:cs="Times New Roman"/>
+          <w:sz w:val="24"/>
+          <w:szCs w:val="24"/>
+        </w:rPr>
+      </w:pPr>
+    </w:p>
+    <w:p>
+      <w:pPr>
+        <w:ind w:left="-630" w:right="-540"/>
         <w:rPr>
           <w:rFonts w:ascii="Times New Roman" w:hAnsi="Times New Roman" w:cs="Times New Roman"/>
           <w:b/>
@@ -1016,76 +1078,8 @@
           <w:sz w:val="28"/>
           <w:szCs w:val="28"/>
         </w:rPr>
-        <w:t>Įvestys-Išvestys ir pertraukimai:</w:t>
-      </w:r>
-    </w:p>
-    <w:p>
-      <w:pPr>
-        <w:ind w:left="-630" w:right="-540"/>
-        <w:rPr>
-          <w:rFonts w:ascii="Times New Roman" w:hAnsi="Times New Roman" w:cs="Times New Roman"/>
-          <w:b/>
-          <w:bCs/>
-          <w:sz w:val="24"/>
-          <w:szCs w:val="24"/>
-        </w:rPr>
-      </w:pPr>
-      <w:r>
-        <w:rPr>
-          <w:rFonts w:ascii="Times New Roman" w:hAnsi="Times New Roman" w:cs="Times New Roman"/>
-          <w:b/>
-          <w:bCs/>
-          <w:sz w:val="24"/>
-          <w:szCs w:val="24"/>
-        </w:rPr>
-        <w:t>ARMv4:</w:t>
-      </w:r>
-    </w:p>
-    <w:p>
-      <w:pPr>
-        <w:ind w:left="-630" w:right="-540"/>
-        <w:rPr>
-          <w:rFonts w:ascii="Times New Roman" w:hAnsi="Times New Roman" w:cs="Times New Roman"/>
-          <w:sz w:val="24"/>
-          <w:szCs w:val="24"/>
-        </w:rPr>
-      </w:pPr>
-    </w:p>
-    <w:p>
-      <w:pPr>
-        <w:ind w:left="-630" w:right="-540"/>
-        <w:rPr>
-          <w:rFonts w:ascii="Times New Roman" w:hAnsi="Times New Roman" w:cs="Times New Roman"/>
-          <w:b/>
-          <w:bCs/>
-          <w:sz w:val="24"/>
-          <w:szCs w:val="24"/>
-        </w:rPr>
-      </w:pPr>
-      <w:r>
-        <w:rPr>
-          <w:rFonts w:ascii="Times New Roman" w:hAnsi="Times New Roman" w:cs="Times New Roman"/>
-          <w:b/>
-          <w:bCs/>
-          <w:sz w:val="24"/>
-          <w:szCs w:val="24"/>
-        </w:rPr>
-        <w:t>Motorola 68HC05:</w:t>
-      </w:r>
-    </w:p>
-    <w:p>
-      <w:pPr>
-        <w:ind w:left="-630" w:right="-540"/>
-        <w:rPr>
-          <w:rFonts w:ascii="Times New Roman" w:hAnsi="Times New Roman" w:cs="Times New Roman"/>
-          <w:sz w:val="24"/>
-          <w:szCs w:val="24"/>
-        </w:rPr>
-      </w:pPr>
-    </w:p>
-    <w:p>
-      <w:pPr>
-        <w:ind w:left="-630" w:right="-540"/>
+      </w:pPr>
+      <w:r>
         <w:rPr>
           <w:rFonts w:ascii="Times New Roman" w:hAnsi="Times New Roman" w:cs="Times New Roman"/>
           <w:b/>
@@ -1093,8 +1087,77 @@
           <w:sz w:val="28"/>
           <w:szCs w:val="28"/>
         </w:rPr>
-      </w:pPr>
-      <w:r>
+        <w:t>Įvestys-Išvestys ir pertraukimai:</w:t>
+      </w:r>
+    </w:p>
+    <w:p>
+      <w:pPr>
+        <w:ind w:left="-630" w:right="-540"/>
+        <w:rPr>
+          <w:rFonts w:ascii="Times New Roman" w:hAnsi="Times New Roman" w:cs="Times New Roman"/>
+          <w:b/>
+          <w:bCs/>
+          <w:sz w:val="24"/>
+          <w:szCs w:val="24"/>
+        </w:rPr>
+      </w:pPr>
+      <w:r>
+        <w:rPr>
+          <w:rFonts w:ascii="Times New Roman" w:hAnsi="Times New Roman" w:cs="Times New Roman"/>
+          <w:b/>
+          <w:bCs/>
+          <w:sz w:val="24"/>
+          <w:szCs w:val="24"/>
+        </w:rPr>
+        <w:t>ARMv4:</w:t>
+      </w:r>
+    </w:p>
+    <w:p>
+      <w:pPr>
+        <w:ind w:left="-630" w:right="-540"/>
+        <w:rPr>
+          <w:rFonts w:ascii="Times New Roman" w:hAnsi="Times New Roman" w:cs="Times New Roman"/>
+          <w:sz w:val="24"/>
+          <w:szCs w:val="24"/>
+        </w:rPr>
+      </w:pPr>
+    </w:p>
+    <w:p>
+      <w:pPr>
+        <w:ind w:left="-630" w:right="-540"/>
+        <w:rPr>
+          <w:rFonts w:ascii="Times New Roman" w:hAnsi="Times New Roman" w:cs="Times New Roman"/>
+          <w:b/>
+          <w:bCs/>
+          <w:sz w:val="24"/>
+          <w:szCs w:val="24"/>
+        </w:rPr>
+      </w:pPr>
+      <w:r>
+        <w:rPr>
+          <w:rFonts w:ascii="Times New Roman" w:hAnsi="Times New Roman" w:cs="Times New Roman"/>
+          <w:b/>
+          <w:bCs/>
+          <w:sz w:val="24"/>
+          <w:szCs w:val="24"/>
+        </w:rPr>
+        <w:lastRenderedPageBreak/>
+        <w:t>Motorola 68HC05:</w:t>
+      </w:r>
+    </w:p>
+    <w:p>
+      <w:pPr>
+        <w:ind w:left="-630" w:right="-540"/>
+        <w:rPr>
+          <w:rFonts w:ascii="Times New Roman" w:hAnsi="Times New Roman" w:cs="Times New Roman"/>
+          <w:sz w:val="24"/>
+          <w:szCs w:val="24"/>
+        </w:rPr>
+      </w:pPr>
+    </w:p>
+    <w:p>
+      <w:pPr>
+        <w:ind w:left="-630" w:right="-540"/>
         <w:rPr>
           <w:rFonts w:ascii="Times New Roman" w:hAnsi="Times New Roman" w:cs="Times New Roman"/>
           <w:b/>
@@ -1102,6 +1165,15 @@
           <w:sz w:val="28"/>
           <w:szCs w:val="28"/>
         </w:rPr>
+      </w:pPr>
+      <w:r>
+        <w:rPr>
+          <w:rFonts w:ascii="Times New Roman" w:hAnsi="Times New Roman" w:cs="Times New Roman"/>
+          <w:b/>
+          <w:bCs/>
+          <w:sz w:val="28"/>
+          <w:szCs w:val="28"/>
+        </w:rPr>
         <w:t>Literatūra:</w:t>
       </w:r>
     </w:p>
@@ -1143,7 +1215,6 @@
           <w:sz w:val="24"/>
           <w:szCs w:val="24"/>
         </w:rPr>
-        <w:lastRenderedPageBreak/>
         <w:fldChar w:fldCharType="begin"/>
       </w:r>
       <w:r>

</xml_diff>

<commit_message>
Added the ammount of adresses each processor could process at a time
</commit_message>
<xml_diff>
--- a/ARMv4 vs. Motorola 68HC05.docx
+++ b/ARMv4 vs. Motorola 68HC05.docx
@@ -657,6 +657,14 @@
           <w:szCs w:val="24"/>
         </w:rPr>
       </w:pPr>
+      <w:r>
+        <w:rPr>
+          <w:rFonts w:ascii="Times New Roman" w:hAnsi="Times New Roman" w:cs="Times New Roman"/>
+          <w:sz w:val="24"/>
+          <w:szCs w:val="24"/>
+        </w:rPr>
+        <w:t>ARMv4 procesorius yra dviejų adresų mašina. Tai reiškia, kad šio procesoriaus instrukcijose gali būti iki dviejų adresų – tai leidžia imti duomenis iš vieno registro ir tuo pat metu vykdyti procesus kitame registre.</w:t>
+      </w:r>
     </w:p>
     <w:p>
       <w:pPr>
@@ -689,6 +697,50 @@
           <w:szCs w:val="24"/>
         </w:rPr>
       </w:pPr>
+      <w:r>
+        <w:rPr>
+          <w:rFonts w:ascii="Times New Roman" w:hAnsi="Times New Roman" w:cs="Times New Roman"/>
+          <w:sz w:val="24"/>
+          <w:szCs w:val="24"/>
+        </w:rPr>
+        <w:t xml:space="preserve">68HC05 </w:t>
+      </w:r>
+      <w:proofErr w:type="spellStart"/>
+      <w:r>
+        <w:rPr>
+          <w:rFonts w:ascii="Times New Roman" w:hAnsi="Times New Roman" w:cs="Times New Roman"/>
+          <w:sz w:val="24"/>
+          <w:szCs w:val="24"/>
+        </w:rPr>
+        <w:t>mikrokontroleris</w:t>
+      </w:r>
+      <w:proofErr w:type="spellEnd"/>
+      <w:r>
+        <w:rPr>
+          <w:rFonts w:ascii="Times New Roman" w:hAnsi="Times New Roman" w:cs="Times New Roman"/>
+          <w:sz w:val="24"/>
+          <w:szCs w:val="24"/>
+        </w:rPr>
+        <w:t xml:space="preserve"> yra vieno adreso mašina. Tai reiškia kad akumuliatorius yra pagrindinis darbo registras ir komandos apdoroja tik vieną adresą, tad dažniausiai yra apdorojamos akumuliatoriuje. Lyginant su ARMv4 </w:t>
+      </w:r>
+      <w:proofErr w:type="spellStart"/>
+      <w:r>
+        <w:rPr>
+          <w:rFonts w:ascii="Times New Roman" w:hAnsi="Times New Roman" w:cs="Times New Roman"/>
+          <w:sz w:val="24"/>
+          <w:szCs w:val="24"/>
+        </w:rPr>
+        <w:t>procesoriu</w:t>
+      </w:r>
+      <w:proofErr w:type="spellEnd"/>
+      <w:r>
+        <w:rPr>
+          <w:rFonts w:ascii="Times New Roman" w:hAnsi="Times New Roman" w:cs="Times New Roman"/>
+          <w:sz w:val="24"/>
+          <w:szCs w:val="24"/>
+        </w:rPr>
+        <w:t xml:space="preserve">, šis modelis lėtesnis dėl informacijos nuolatinio keliavimo iki akumuliatoriaus. </w:t>
+      </w:r>
     </w:p>
     <w:p>
       <w:pPr>
@@ -1109,6 +1161,7 @@
           <w:sz w:val="24"/>
           <w:szCs w:val="24"/>
         </w:rPr>
+        <w:lastRenderedPageBreak/>
         <w:t>ARMv4:</w:t>
       </w:r>
     </w:p>
@@ -1141,7 +1194,6 @@
           <w:sz w:val="24"/>
           <w:szCs w:val="24"/>
         </w:rPr>
-        <w:lastRenderedPageBreak/>
         <w:t>Motorola 68HC05:</w:t>
       </w:r>
     </w:p>
@@ -1533,6 +1585,116 @@
           <w:t>Motorola 68HC08 WIKIPEDIJA</w:t>
         </w:r>
       </w:hyperlink>
+    </w:p>
+    <w:p>
+      <w:pPr>
+        <w:ind w:left="-630" w:right="-540"/>
+        <w:rPr>
+          <w:rFonts w:ascii="Times New Roman" w:hAnsi="Times New Roman" w:cs="Times New Roman"/>
+          <w:sz w:val="24"/>
+          <w:szCs w:val="24"/>
+        </w:rPr>
+      </w:pPr>
+      <w:proofErr w:type="spellStart"/>
+      <w:r>
+        <w:rPr>
+          <w:rFonts w:ascii="Times New Roman" w:hAnsi="Times New Roman" w:cs="Times New Roman"/>
+          <w:sz w:val="24"/>
+          <w:szCs w:val="24"/>
+        </w:rPr>
+        <w:t>An</w:t>
+      </w:r>
+      <w:proofErr w:type="spellEnd"/>
+      <w:r>
+        <w:rPr>
+          <w:rFonts w:ascii="Times New Roman" w:hAnsi="Times New Roman" w:cs="Times New Roman"/>
+          <w:sz w:val="24"/>
+          <w:szCs w:val="24"/>
+        </w:rPr>
+        <w:t xml:space="preserve"> </w:t>
+      </w:r>
+      <w:proofErr w:type="spellStart"/>
+      <w:r>
+        <w:rPr>
+          <w:rFonts w:ascii="Times New Roman" w:hAnsi="Times New Roman" w:cs="Times New Roman"/>
+          <w:sz w:val="24"/>
+          <w:szCs w:val="24"/>
+        </w:rPr>
+        <w:t>introduction</w:t>
+      </w:r>
+      <w:proofErr w:type="spellEnd"/>
+      <w:r>
+        <w:rPr>
+          <w:rFonts w:ascii="Times New Roman" w:hAnsi="Times New Roman" w:cs="Times New Roman"/>
+          <w:sz w:val="24"/>
+          <w:szCs w:val="24"/>
+        </w:rPr>
+        <w:t xml:space="preserve"> to </w:t>
+      </w:r>
+      <w:proofErr w:type="spellStart"/>
+      <w:r>
+        <w:rPr>
+          <w:rFonts w:ascii="Times New Roman" w:hAnsi="Times New Roman" w:cs="Times New Roman"/>
+          <w:sz w:val="24"/>
+          <w:szCs w:val="24"/>
+        </w:rPr>
+        <w:t>Motorola‘s</w:t>
+      </w:r>
+      <w:proofErr w:type="spellEnd"/>
+      <w:r>
+        <w:rPr>
+          <w:rFonts w:ascii="Times New Roman" w:hAnsi="Times New Roman" w:cs="Times New Roman"/>
+          <w:sz w:val="24"/>
+          <w:szCs w:val="24"/>
+        </w:rPr>
+        <w:t xml:space="preserve">  68HC05 </w:t>
+      </w:r>
+      <w:proofErr w:type="spellStart"/>
+      <w:r>
+        <w:rPr>
+          <w:rFonts w:ascii="Times New Roman" w:hAnsi="Times New Roman" w:cs="Times New Roman"/>
+          <w:sz w:val="24"/>
+          <w:szCs w:val="24"/>
+        </w:rPr>
+        <w:t>familly</w:t>
+      </w:r>
+      <w:proofErr w:type="spellEnd"/>
+      <w:r>
+        <w:rPr>
+          <w:rFonts w:ascii="Times New Roman" w:hAnsi="Times New Roman" w:cs="Times New Roman"/>
+          <w:sz w:val="24"/>
+          <w:szCs w:val="24"/>
+        </w:rPr>
+        <w:t xml:space="preserve"> </w:t>
+      </w:r>
+      <w:proofErr w:type="spellStart"/>
+      <w:r>
+        <w:rPr>
+          <w:rFonts w:ascii="Times New Roman" w:hAnsi="Times New Roman" w:cs="Times New Roman"/>
+          <w:sz w:val="24"/>
+          <w:szCs w:val="24"/>
+        </w:rPr>
+        <w:t>of</w:t>
+      </w:r>
+      <w:proofErr w:type="spellEnd"/>
+      <w:r>
+        <w:rPr>
+          <w:rFonts w:ascii="Times New Roman" w:hAnsi="Times New Roman" w:cs="Times New Roman"/>
+          <w:sz w:val="24"/>
+          <w:szCs w:val="24"/>
+        </w:rPr>
+        <w:t xml:space="preserve"> 8-bit </w:t>
+      </w:r>
+      <w:proofErr w:type="spellStart"/>
+      <w:r>
+        <w:rPr>
+          <w:rFonts w:ascii="Times New Roman" w:hAnsi="Times New Roman" w:cs="Times New Roman"/>
+          <w:sz w:val="24"/>
+          <w:szCs w:val="24"/>
+        </w:rPr>
+        <w:t>microcontrollers</w:t>
+      </w:r>
+      <w:proofErr w:type="spellEnd"/>
     </w:p>
     <w:p>
       <w:pPr>

</xml_diff>

<commit_message>
added information about the processor registers
</commit_message>
<xml_diff>
--- a/ARMv4 vs. Motorola 68HC05.docx
+++ b/ARMv4 vs. Motorola 68HC05.docx
@@ -380,7 +380,7 @@
           <w:sz w:val="28"/>
           <w:szCs w:val="28"/>
         </w:rPr>
-        <w:t>Architektūros Tipai</w:t>
+        <w:t>Registrai</w:t>
       </w:r>
       <w:r>
         <w:rPr>
@@ -430,7 +430,51 @@
           <w:sz w:val="24"/>
           <w:szCs w:val="24"/>
         </w:rPr>
-        <w:t>ARMv4 naudojo registrinę architektūrą – procesoriuje esantys registrai apdoroja duomenis, kurie siunčiami tarp registrų. Toks duomenų apdorojimo būdas leido pakankamai greitai manipuliuoti duomenis ir neapkrauti atminties.</w:t>
+        <w:t xml:space="preserve">Naudoja IR bendrosios paskirties registrus IR specializuotus registrus. Dažniausiai turėdavo 16 bendrosios paskirties registrus ir </w:t>
+      </w:r>
+      <w:r>
+        <w:rPr>
+          <w:rFonts w:ascii="Times New Roman" w:hAnsi="Times New Roman" w:cs="Times New Roman"/>
+          <w:sz w:val="24"/>
+          <w:szCs w:val="24"/>
+        </w:rPr>
+        <w:t xml:space="preserve">2 specializuotus registrus. Iš bendrų registrų keli turėjo </w:t>
+      </w:r>
+      <w:proofErr w:type="spellStart"/>
+      <w:r>
+        <w:rPr>
+          <w:rFonts w:ascii="Times New Roman" w:hAnsi="Times New Roman" w:cs="Times New Roman"/>
+          <w:sz w:val="24"/>
+          <w:szCs w:val="24"/>
+        </w:rPr>
+        <w:t>specifinęs</w:t>
+      </w:r>
+      <w:proofErr w:type="spellEnd"/>
+      <w:r>
+        <w:rPr>
+          <w:rFonts w:ascii="Times New Roman" w:hAnsi="Times New Roman" w:cs="Times New Roman"/>
+          <w:sz w:val="24"/>
+          <w:szCs w:val="24"/>
+        </w:rPr>
+        <w:t xml:space="preserve"> paskirtis – atsarginei atminčiai, funkcijų grįžimo adreso saugyklai, programų </w:t>
+      </w:r>
+      <w:proofErr w:type="spellStart"/>
+      <w:r>
+        <w:rPr>
+          <w:rFonts w:ascii="Times New Roman" w:hAnsi="Times New Roman" w:cs="Times New Roman"/>
+          <w:sz w:val="24"/>
+          <w:szCs w:val="24"/>
+        </w:rPr>
+        <w:t>counterį</w:t>
+      </w:r>
+      <w:proofErr w:type="spellEnd"/>
+      <w:r>
+        <w:rPr>
+          <w:rFonts w:ascii="Times New Roman" w:hAnsi="Times New Roman" w:cs="Times New Roman"/>
+          <w:sz w:val="24"/>
+          <w:szCs w:val="24"/>
+        </w:rPr>
+        <w:t>. Specializuoti registrai saugojo procesoriaus būsenos informaciją ir vykdomų programų būseną. Registrai turėjo 32 bitų plotį.</w:t>
       </w:r>
     </w:p>
     <w:p>
@@ -453,68 +497,6 @@
           <w:szCs w:val="24"/>
         </w:rPr>
         <w:t>Motorola 68HC05:</w:t>
-      </w:r>
-    </w:p>
-    <w:p>
-      <w:pPr>
-        <w:ind w:left="-630" w:right="-540"/>
-        <w:rPr>
-          <w:rFonts w:ascii="Times New Roman" w:hAnsi="Times New Roman" w:cs="Times New Roman"/>
-          <w:sz w:val="24"/>
-          <w:szCs w:val="24"/>
-        </w:rPr>
-      </w:pPr>
-      <w:r>
-        <w:rPr>
-          <w:rFonts w:ascii="Times New Roman" w:hAnsi="Times New Roman" w:cs="Times New Roman"/>
-          <w:sz w:val="24"/>
-          <w:szCs w:val="24"/>
-        </w:rPr>
-        <w:t xml:space="preserve">68HC05 </w:t>
-      </w:r>
-      <w:proofErr w:type="spellStart"/>
-      <w:r>
-        <w:rPr>
-          <w:rFonts w:ascii="Times New Roman" w:hAnsi="Times New Roman" w:cs="Times New Roman"/>
-          <w:sz w:val="24"/>
-          <w:szCs w:val="24"/>
-        </w:rPr>
-        <w:t>mikrovaldiklis</w:t>
-      </w:r>
-      <w:proofErr w:type="spellEnd"/>
-      <w:r>
-        <w:rPr>
-          <w:rFonts w:ascii="Times New Roman" w:hAnsi="Times New Roman" w:cs="Times New Roman"/>
-          <w:sz w:val="24"/>
-          <w:szCs w:val="24"/>
-        </w:rPr>
-        <w:t xml:space="preserve"> naudojo akumuliatorinę architektūrą – egzistuoja pagrindinis darbinis registras („</w:t>
-      </w:r>
-      <w:proofErr w:type="spellStart"/>
-      <w:r>
-        <w:rPr>
-          <w:rFonts w:ascii="Times New Roman" w:hAnsi="Times New Roman" w:cs="Times New Roman"/>
-          <w:sz w:val="24"/>
-          <w:szCs w:val="24"/>
-        </w:rPr>
-        <w:t>accumulator</w:t>
-      </w:r>
-      <w:proofErr w:type="spellEnd"/>
-      <w:r>
-        <w:rPr>
-          <w:rFonts w:ascii="Times New Roman" w:hAnsi="Times New Roman" w:cs="Times New Roman"/>
-          <w:sz w:val="24"/>
-          <w:szCs w:val="24"/>
-        </w:rPr>
-        <w:t xml:space="preserve">“) kuris tiesiogiai ima duomenis iš kitų menkesnių registrų ar net atminties. Tai leidžia greičiau apdirbti </w:t>
-      </w:r>
-      <w:r>
-        <w:rPr>
-          <w:rFonts w:ascii="Times New Roman" w:hAnsi="Times New Roman" w:cs="Times New Roman"/>
-          <w:sz w:val="24"/>
-          <w:szCs w:val="24"/>
-        </w:rPr>
-        <w:t>duomenis bet greičiau apkrauna atmintį/leidžia mažiau procesų. Palyginus su ARMv4 tai dažniausiai reiškė, kad programų dydžiai buvo mažesni, o laikas įvykdyti kiekvieną programą ilgesnis.</w:t>
       </w:r>
     </w:p>
     <w:p>
@@ -531,81 +513,60 @@
       <w:r>
         <w:rPr>
           <w:rFonts w:ascii="Times New Roman" w:hAnsi="Times New Roman" w:cs="Times New Roman"/>
+          <w:sz w:val="24"/>
+          <w:szCs w:val="24"/>
+        </w:rPr>
+        <w:t xml:space="preserve">68HC05 irgi naudojo ir bendros paskirties ir specializuotus registrus. Turėjo 3 o kartais 4 bendrus registrus ir 3 specializuotus registrus – valdymo, funkcijų </w:t>
+      </w:r>
+      <w:proofErr w:type="spellStart"/>
+      <w:r>
+        <w:rPr>
+          <w:rFonts w:ascii="Times New Roman" w:hAnsi="Times New Roman" w:cs="Times New Roman"/>
+          <w:sz w:val="24"/>
+          <w:szCs w:val="24"/>
+        </w:rPr>
+        <w:t>gryžimo</w:t>
+      </w:r>
+      <w:proofErr w:type="spellEnd"/>
+      <w:r>
+        <w:rPr>
+          <w:rFonts w:ascii="Times New Roman" w:hAnsi="Times New Roman" w:cs="Times New Roman"/>
+          <w:sz w:val="24"/>
+          <w:szCs w:val="24"/>
+        </w:rPr>
+        <w:t xml:space="preserve"> adresų ir atminties adresų generavimo. Procesoriaus greitį lyginant su ARMv4 stabdė ne tik registrų kiekis bet ir tai, kad </w:t>
+      </w:r>
+      <w:proofErr w:type="spellStart"/>
+      <w:r>
+        <w:rPr>
+          <w:rFonts w:ascii="Times New Roman" w:hAnsi="Times New Roman" w:cs="Times New Roman"/>
+          <w:sz w:val="24"/>
+          <w:szCs w:val="24"/>
+        </w:rPr>
+        <w:t>registraiturėjo</w:t>
+      </w:r>
+      <w:proofErr w:type="spellEnd"/>
+      <w:r>
+        <w:rPr>
+          <w:rFonts w:ascii="Times New Roman" w:hAnsi="Times New Roman" w:cs="Times New Roman"/>
+          <w:sz w:val="24"/>
+          <w:szCs w:val="24"/>
+        </w:rPr>
+        <w:t xml:space="preserve"> tik 8 bitų plotį.</w:t>
+      </w:r>
+    </w:p>
+    <w:p>
+      <w:pPr>
+        <w:ind w:left="-630" w:right="-540"/>
+        <w:rPr>
+          <w:rFonts w:ascii="Times New Roman" w:hAnsi="Times New Roman" w:cs="Times New Roman"/>
           <w:b/>
           <w:bCs/>
           <w:sz w:val="28"/>
           <w:szCs w:val="28"/>
         </w:rPr>
-        <w:t>Duomenų tipai:</w:t>
-      </w:r>
-    </w:p>
-    <w:p>
-      <w:pPr>
-        <w:ind w:left="-630" w:right="-540"/>
-        <w:rPr>
-          <w:rFonts w:ascii="Times New Roman" w:hAnsi="Times New Roman" w:cs="Times New Roman"/>
-          <w:b/>
-          <w:bCs/>
-          <w:sz w:val="24"/>
-          <w:szCs w:val="24"/>
-        </w:rPr>
-      </w:pPr>
-      <w:r>
-        <w:rPr>
-          <w:rFonts w:ascii="Times New Roman" w:hAnsi="Times New Roman" w:cs="Times New Roman"/>
-          <w:b/>
-          <w:bCs/>
-          <w:sz w:val="24"/>
-          <w:szCs w:val="24"/>
-        </w:rPr>
-        <w:t>ARMv4:</w:t>
-      </w:r>
-    </w:p>
-    <w:p>
-      <w:pPr>
-        <w:ind w:left="-630" w:right="-540"/>
-        <w:rPr>
-          <w:rFonts w:ascii="Times New Roman" w:hAnsi="Times New Roman" w:cs="Times New Roman"/>
-          <w:sz w:val="24"/>
-          <w:szCs w:val="24"/>
-        </w:rPr>
-      </w:pPr>
-    </w:p>
-    <w:p>
-      <w:pPr>
-        <w:ind w:left="-630" w:right="-540"/>
-        <w:rPr>
-          <w:rFonts w:ascii="Times New Roman" w:hAnsi="Times New Roman" w:cs="Times New Roman"/>
-          <w:b/>
-          <w:bCs/>
-          <w:sz w:val="24"/>
-          <w:szCs w:val="24"/>
-        </w:rPr>
-      </w:pPr>
-      <w:r>
-        <w:rPr>
-          <w:rFonts w:ascii="Times New Roman" w:hAnsi="Times New Roman" w:cs="Times New Roman"/>
-          <w:b/>
-          <w:bCs/>
-          <w:sz w:val="24"/>
-          <w:szCs w:val="24"/>
-        </w:rPr>
-        <w:t>Motorola 68HC05:</w:t>
-      </w:r>
-    </w:p>
-    <w:p>
-      <w:pPr>
-        <w:ind w:left="-630" w:right="-540"/>
-        <w:rPr>
-          <w:rFonts w:ascii="Times New Roman" w:hAnsi="Times New Roman" w:cs="Times New Roman"/>
-          <w:sz w:val="24"/>
-          <w:szCs w:val="24"/>
-        </w:rPr>
-      </w:pPr>
-    </w:p>
-    <w:p>
-      <w:pPr>
-        <w:ind w:left="-630" w:right="-540"/>
+      </w:pPr>
+      <w:r>
         <w:rPr>
           <w:rFonts w:ascii="Times New Roman" w:hAnsi="Times New Roman" w:cs="Times New Roman"/>
           <w:b/>
@@ -613,7 +574,8 @@
           <w:sz w:val="28"/>
           <w:szCs w:val="28"/>
         </w:rPr>
-      </w:pPr>
+        <w:t>Architektūros Tipai</w:t>
+      </w:r>
       <w:r>
         <w:rPr>
           <w:rFonts w:ascii="Times New Roman" w:hAnsi="Times New Roman" w:cs="Times New Roman"/>
@@ -622,87 +584,87 @@
           <w:sz w:val="28"/>
           <w:szCs w:val="28"/>
         </w:rPr>
+        <w:t>:</w:t>
+      </w:r>
+    </w:p>
+    <w:p>
+      <w:pPr>
+        <w:ind w:left="-630" w:right="-540"/>
+        <w:rPr>
+          <w:rFonts w:ascii="Times New Roman" w:hAnsi="Times New Roman" w:cs="Times New Roman"/>
+          <w:b/>
+          <w:bCs/>
+          <w:sz w:val="24"/>
+          <w:szCs w:val="24"/>
+        </w:rPr>
+      </w:pPr>
+      <w:r>
+        <w:rPr>
+          <w:rFonts w:ascii="Times New Roman" w:hAnsi="Times New Roman" w:cs="Times New Roman"/>
+          <w:b/>
+          <w:bCs/>
+          <w:sz w:val="24"/>
+          <w:szCs w:val="24"/>
+        </w:rPr>
+        <w:t>ARMv4:</w:t>
+      </w:r>
+    </w:p>
+    <w:p>
+      <w:pPr>
+        <w:ind w:left="-630" w:right="-540"/>
+        <w:rPr>
+          <w:rFonts w:ascii="Times New Roman" w:hAnsi="Times New Roman" w:cs="Times New Roman"/>
+          <w:sz w:val="24"/>
+          <w:szCs w:val="24"/>
+        </w:rPr>
+      </w:pPr>
+      <w:r>
+        <w:rPr>
+          <w:rFonts w:ascii="Times New Roman" w:hAnsi="Times New Roman" w:cs="Times New Roman"/>
+          <w:sz w:val="24"/>
+          <w:szCs w:val="24"/>
+        </w:rPr>
+        <w:t>ARMv4 naudojo registrinę architektūrą – procesoriuje esantys registrai apdoroja duomenis, kurie siunčiami tarp registrų. Toks duomenų apdorojimo būdas leido pakankamai greitai manipuliuoti duomenis ir neapkrauti atminties.</w:t>
+      </w:r>
+    </w:p>
+    <w:p>
+      <w:pPr>
+        <w:ind w:left="-630" w:right="-540"/>
+        <w:rPr>
+          <w:rFonts w:ascii="Times New Roman" w:hAnsi="Times New Roman" w:cs="Times New Roman"/>
+          <w:b/>
+          <w:bCs/>
+          <w:sz w:val="24"/>
+          <w:szCs w:val="24"/>
+        </w:rPr>
+      </w:pPr>
+      <w:r>
+        <w:rPr>
+          <w:rFonts w:ascii="Times New Roman" w:hAnsi="Times New Roman" w:cs="Times New Roman"/>
+          <w:b/>
+          <w:bCs/>
+          <w:sz w:val="24"/>
+          <w:szCs w:val="24"/>
+        </w:rPr>
+        <w:t>Motorola 68HC05:</w:t>
+      </w:r>
+    </w:p>
+    <w:p>
+      <w:pPr>
+        <w:ind w:left="-630" w:right="-540"/>
+        <w:rPr>
+          <w:rFonts w:ascii="Times New Roman" w:hAnsi="Times New Roman" w:cs="Times New Roman"/>
+          <w:sz w:val="24"/>
+          <w:szCs w:val="24"/>
+        </w:rPr>
+      </w:pPr>
+      <w:r>
+        <w:rPr>
+          <w:rFonts w:ascii="Times New Roman" w:hAnsi="Times New Roman" w:cs="Times New Roman"/>
+          <w:sz w:val="24"/>
+          <w:szCs w:val="24"/>
+        </w:rPr>
         <w:lastRenderedPageBreak/>
-        <w:t>Adresavimo režimai:</w:t>
-      </w:r>
-    </w:p>
-    <w:p>
-      <w:pPr>
-        <w:ind w:left="-630" w:right="-540"/>
-        <w:rPr>
-          <w:rFonts w:ascii="Times New Roman" w:hAnsi="Times New Roman" w:cs="Times New Roman"/>
-          <w:b/>
-          <w:bCs/>
-          <w:sz w:val="24"/>
-          <w:szCs w:val="24"/>
-        </w:rPr>
-      </w:pPr>
-      <w:r>
-        <w:rPr>
-          <w:rFonts w:ascii="Times New Roman" w:hAnsi="Times New Roman" w:cs="Times New Roman"/>
-          <w:b/>
-          <w:bCs/>
-          <w:sz w:val="24"/>
-          <w:szCs w:val="24"/>
-        </w:rPr>
-        <w:t>ARMv4:</w:t>
-      </w:r>
-    </w:p>
-    <w:p>
-      <w:pPr>
-        <w:ind w:left="-630" w:right="-540"/>
-        <w:rPr>
-          <w:rFonts w:ascii="Times New Roman" w:hAnsi="Times New Roman" w:cs="Times New Roman"/>
-          <w:sz w:val="24"/>
-          <w:szCs w:val="24"/>
-        </w:rPr>
-      </w:pPr>
-      <w:r>
-        <w:rPr>
-          <w:rFonts w:ascii="Times New Roman" w:hAnsi="Times New Roman" w:cs="Times New Roman"/>
-          <w:sz w:val="24"/>
-          <w:szCs w:val="24"/>
-        </w:rPr>
-        <w:t>ARMv4 procesorius yra dviejų adresų mašina. Tai reiškia, kad šio procesoriaus instrukcijose gali būti iki dviejų adresų – tai leidžia imti duomenis iš vieno registro ir tuo pat metu vykdyti procesus kitame registre.</w:t>
-      </w:r>
-    </w:p>
-    <w:p>
-      <w:pPr>
-        <w:ind w:left="-630" w:right="-540"/>
-        <w:rPr>
-          <w:rFonts w:ascii="Times New Roman" w:hAnsi="Times New Roman" w:cs="Times New Roman"/>
-          <w:b/>
-          <w:bCs/>
-          <w:sz w:val="24"/>
-          <w:szCs w:val="24"/>
-        </w:rPr>
-      </w:pPr>
-      <w:r>
-        <w:rPr>
-          <w:rFonts w:ascii="Times New Roman" w:hAnsi="Times New Roman" w:cs="Times New Roman"/>
-          <w:b/>
-          <w:bCs/>
-          <w:sz w:val="24"/>
-          <w:szCs w:val="24"/>
-        </w:rPr>
-        <w:t>Motorola 68HC05:</w:t>
-      </w:r>
-    </w:p>
-    <w:p>
-      <w:pPr>
-        <w:ind w:left="-630" w:right="-540"/>
-        <w:rPr>
-          <w:rFonts w:ascii="Times New Roman" w:hAnsi="Times New Roman" w:cs="Times New Roman"/>
-          <w:sz w:val="24"/>
-          <w:szCs w:val="24"/>
-        </w:rPr>
-      </w:pPr>
-      <w:r>
-        <w:rPr>
-          <w:rFonts w:ascii="Times New Roman" w:hAnsi="Times New Roman" w:cs="Times New Roman"/>
-          <w:sz w:val="24"/>
-          <w:szCs w:val="24"/>
-        </w:rPr>
         <w:t xml:space="preserve">68HC05 </w:t>
       </w:r>
       <w:proofErr w:type="spellStart"/>
@@ -712,7 +674,7 @@
           <w:sz w:val="24"/>
           <w:szCs w:val="24"/>
         </w:rPr>
-        <w:t>mikrokontroleris</w:t>
+        <w:t>mikrovaldiklis</w:t>
       </w:r>
       <w:proofErr w:type="spellEnd"/>
       <w:r>
@@ -721,7 +683,7 @@
           <w:sz w:val="24"/>
           <w:szCs w:val="24"/>
         </w:rPr>
-        <w:t xml:space="preserve"> yra vieno adreso mašina. Tai reiškia kad akumuliatorius yra pagrindinis darbo registras ir komandos apdoroja tik vieną adresą, tad dažniausiai yra apdorojamos akumuliatoriuje. Lyginant su ARMv4 </w:t>
+        <w:t xml:space="preserve"> naudojo akumuliatorinę architektūrą – egzistuoja pagrindinis darbinis registras („</w:t>
       </w:r>
       <w:proofErr w:type="spellStart"/>
       <w:r>
@@ -730,7 +692,7 @@
           <w:sz w:val="24"/>
           <w:szCs w:val="24"/>
         </w:rPr>
-        <w:t>procesoriu</w:t>
+        <w:t>accumulator</w:t>
       </w:r>
       <w:proofErr w:type="spellEnd"/>
       <w:r>
@@ -739,7 +701,15 @@
           <w:sz w:val="24"/>
           <w:szCs w:val="24"/>
         </w:rPr>
-        <w:t xml:space="preserve">, šis modelis lėtesnis dėl informacijos nuolatinio keliavimo iki akumuliatoriaus. </w:t>
+        <w:t xml:space="preserve">“) kuris tiesiogiai ima duomenis iš kitų menkesnių registrų ar net atminties. Tai leidžia greičiau apdirbti </w:t>
+      </w:r>
+      <w:r>
+        <w:rPr>
+          <w:rFonts w:ascii="Times New Roman" w:hAnsi="Times New Roman" w:cs="Times New Roman"/>
+          <w:sz w:val="24"/>
+          <w:szCs w:val="24"/>
+        </w:rPr>
+        <w:t>duomenis bet greičiau apkrauna atmintį/leidžia mažiau procesų. Palyginus su ARMv4 tai dažniausiai reiškė, kad programų dydžiai buvo mažesni, o laikas įvykdyti kiekvieną programą ilgesnis.</w:t>
       </w:r>
     </w:p>
     <w:p>
@@ -761,7 +731,7 @@
           <w:sz w:val="28"/>
           <w:szCs w:val="28"/>
         </w:rPr>
-        <w:t>Atminties struktūra:</w:t>
+        <w:t>Duomenų tipai:</w:t>
       </w:r>
     </w:p>
     <w:p>
@@ -839,7 +809,6 @@
           <w:szCs w:val="28"/>
         </w:rPr>
       </w:pPr>
-      <w:proofErr w:type="spellStart"/>
       <w:r>
         <w:rPr>
           <w:rFonts w:ascii="Times New Roman" w:hAnsi="Times New Roman" w:cs="Times New Roman"/>
@@ -848,10 +817,128 @@
           <w:sz w:val="28"/>
           <w:szCs w:val="28"/>
         </w:rPr>
-        <w:t>Mikroarchitektūra</w:t>
+        <w:t>Adresavimo režimai:</w:t>
+      </w:r>
+    </w:p>
+    <w:p>
+      <w:pPr>
+        <w:ind w:left="-630" w:right="-540"/>
+        <w:rPr>
+          <w:rFonts w:ascii="Times New Roman" w:hAnsi="Times New Roman" w:cs="Times New Roman"/>
+          <w:b/>
+          <w:bCs/>
+          <w:sz w:val="24"/>
+          <w:szCs w:val="24"/>
+        </w:rPr>
+      </w:pPr>
+      <w:r>
+        <w:rPr>
+          <w:rFonts w:ascii="Times New Roman" w:hAnsi="Times New Roman" w:cs="Times New Roman"/>
+          <w:b/>
+          <w:bCs/>
+          <w:sz w:val="24"/>
+          <w:szCs w:val="24"/>
+        </w:rPr>
+        <w:t>ARMv4:</w:t>
+      </w:r>
+    </w:p>
+    <w:p>
+      <w:pPr>
+        <w:ind w:left="-630" w:right="-540"/>
+        <w:rPr>
+          <w:rFonts w:ascii="Times New Roman" w:hAnsi="Times New Roman" w:cs="Times New Roman"/>
+          <w:sz w:val="24"/>
+          <w:szCs w:val="24"/>
+        </w:rPr>
+      </w:pPr>
+      <w:r>
+        <w:rPr>
+          <w:rFonts w:ascii="Times New Roman" w:hAnsi="Times New Roman" w:cs="Times New Roman"/>
+          <w:sz w:val="24"/>
+          <w:szCs w:val="24"/>
+        </w:rPr>
+        <w:t>ARMv4 procesorius yra dviejų adresų mašina. Tai reiškia, kad šio procesoriaus instrukcijose gali būti iki dviejų adresų – tai leidžia imti duomenis iš vieno registro ir tuo pat metu vykdyti procesus kitame registre.</w:t>
+      </w:r>
+    </w:p>
+    <w:p>
+      <w:pPr>
+        <w:ind w:left="-630" w:right="-540"/>
+        <w:rPr>
+          <w:rFonts w:ascii="Times New Roman" w:hAnsi="Times New Roman" w:cs="Times New Roman"/>
+          <w:b/>
+          <w:bCs/>
+          <w:sz w:val="24"/>
+          <w:szCs w:val="24"/>
+        </w:rPr>
+      </w:pPr>
+      <w:r>
+        <w:rPr>
+          <w:rFonts w:ascii="Times New Roman" w:hAnsi="Times New Roman" w:cs="Times New Roman"/>
+          <w:b/>
+          <w:bCs/>
+          <w:sz w:val="24"/>
+          <w:szCs w:val="24"/>
+        </w:rPr>
+        <w:t>Motorola 68HC05:</w:t>
+      </w:r>
+    </w:p>
+    <w:p>
+      <w:pPr>
+        <w:ind w:left="-630" w:right="-540"/>
+        <w:rPr>
+          <w:rFonts w:ascii="Times New Roman" w:hAnsi="Times New Roman" w:cs="Times New Roman"/>
+          <w:sz w:val="24"/>
+          <w:szCs w:val="24"/>
+        </w:rPr>
+      </w:pPr>
+      <w:r>
+        <w:rPr>
+          <w:rFonts w:ascii="Times New Roman" w:hAnsi="Times New Roman" w:cs="Times New Roman"/>
+          <w:sz w:val="24"/>
+          <w:szCs w:val="24"/>
+        </w:rPr>
+        <w:t xml:space="preserve">68HC05 </w:t>
+      </w:r>
+      <w:proofErr w:type="spellStart"/>
+      <w:r>
+        <w:rPr>
+          <w:rFonts w:ascii="Times New Roman" w:hAnsi="Times New Roman" w:cs="Times New Roman"/>
+          <w:sz w:val="24"/>
+          <w:szCs w:val="24"/>
+        </w:rPr>
+        <w:t>mikrokontroleris</w:t>
       </w:r>
       <w:proofErr w:type="spellEnd"/>
       <w:r>
+        <w:rPr>
+          <w:rFonts w:ascii="Times New Roman" w:hAnsi="Times New Roman" w:cs="Times New Roman"/>
+          <w:sz w:val="24"/>
+          <w:szCs w:val="24"/>
+        </w:rPr>
+        <w:t xml:space="preserve"> yra vieno adreso mašina. Tai reiškia kad akumuliatorius yra pagrindinis darbo registras ir komandos apdoroja tik vieną adresą, tad dažniausiai yra apdorojamos akumuliatoriuje. Lyginant su ARMv4 </w:t>
+      </w:r>
+      <w:proofErr w:type="spellStart"/>
+      <w:r>
+        <w:rPr>
+          <w:rFonts w:ascii="Times New Roman" w:hAnsi="Times New Roman" w:cs="Times New Roman"/>
+          <w:sz w:val="24"/>
+          <w:szCs w:val="24"/>
+        </w:rPr>
+        <w:t>procesoriu</w:t>
+      </w:r>
+      <w:proofErr w:type="spellEnd"/>
+      <w:r>
+        <w:rPr>
+          <w:rFonts w:ascii="Times New Roman" w:hAnsi="Times New Roman" w:cs="Times New Roman"/>
+          <w:sz w:val="24"/>
+          <w:szCs w:val="24"/>
+        </w:rPr>
+        <w:t xml:space="preserve">, šis modelis lėtesnis dėl informacijos nuolatinio keliavimo iki akumuliatoriaus. </w:t>
+      </w:r>
+    </w:p>
+    <w:p>
+      <w:pPr>
+        <w:ind w:left="-630" w:right="-540"/>
         <w:rPr>
           <w:rFonts w:ascii="Times New Roman" w:hAnsi="Times New Roman" w:cs="Times New Roman"/>
           <w:b/>
@@ -859,76 +946,8 @@
           <w:sz w:val="28"/>
           <w:szCs w:val="28"/>
         </w:rPr>
-        <w:t>:</w:t>
-      </w:r>
-    </w:p>
-    <w:p>
-      <w:pPr>
-        <w:ind w:left="-630" w:right="-540"/>
-        <w:rPr>
-          <w:rFonts w:ascii="Times New Roman" w:hAnsi="Times New Roman" w:cs="Times New Roman"/>
-          <w:b/>
-          <w:bCs/>
-          <w:sz w:val="24"/>
-          <w:szCs w:val="24"/>
-        </w:rPr>
-      </w:pPr>
-      <w:r>
-        <w:rPr>
-          <w:rFonts w:ascii="Times New Roman" w:hAnsi="Times New Roman" w:cs="Times New Roman"/>
-          <w:b/>
-          <w:bCs/>
-          <w:sz w:val="24"/>
-          <w:szCs w:val="24"/>
-        </w:rPr>
-        <w:t>ARMv4:</w:t>
-      </w:r>
-    </w:p>
-    <w:p>
-      <w:pPr>
-        <w:ind w:left="-630" w:right="-540"/>
-        <w:rPr>
-          <w:rFonts w:ascii="Times New Roman" w:hAnsi="Times New Roman" w:cs="Times New Roman"/>
-          <w:sz w:val="24"/>
-          <w:szCs w:val="24"/>
-        </w:rPr>
-      </w:pPr>
-    </w:p>
-    <w:p>
-      <w:pPr>
-        <w:ind w:left="-630" w:right="-540"/>
-        <w:rPr>
-          <w:rFonts w:ascii="Times New Roman" w:hAnsi="Times New Roman" w:cs="Times New Roman"/>
-          <w:b/>
-          <w:bCs/>
-          <w:sz w:val="24"/>
-          <w:szCs w:val="24"/>
-        </w:rPr>
-      </w:pPr>
-      <w:r>
-        <w:rPr>
-          <w:rFonts w:ascii="Times New Roman" w:hAnsi="Times New Roman" w:cs="Times New Roman"/>
-          <w:b/>
-          <w:bCs/>
-          <w:sz w:val="24"/>
-          <w:szCs w:val="24"/>
-        </w:rPr>
-        <w:t>Motorola 68HC05:</w:t>
-      </w:r>
-    </w:p>
-    <w:p>
-      <w:pPr>
-        <w:ind w:left="-630" w:right="-540"/>
-        <w:rPr>
-          <w:rFonts w:ascii="Times New Roman" w:hAnsi="Times New Roman" w:cs="Times New Roman"/>
-          <w:sz w:val="24"/>
-          <w:szCs w:val="24"/>
-        </w:rPr>
-      </w:pPr>
-    </w:p>
-    <w:p>
-      <w:pPr>
-        <w:ind w:left="-630" w:right="-540"/>
+      </w:pPr>
+      <w:r>
         <w:rPr>
           <w:rFonts w:ascii="Times New Roman" w:hAnsi="Times New Roman" w:cs="Times New Roman"/>
           <w:b/>
@@ -936,8 +955,76 @@
           <w:sz w:val="28"/>
           <w:szCs w:val="28"/>
         </w:rPr>
-      </w:pPr>
-      <w:r>
+        <w:t>Atminties struktūra:</w:t>
+      </w:r>
+    </w:p>
+    <w:p>
+      <w:pPr>
+        <w:ind w:left="-630" w:right="-540"/>
+        <w:rPr>
+          <w:rFonts w:ascii="Times New Roman" w:hAnsi="Times New Roman" w:cs="Times New Roman"/>
+          <w:b/>
+          <w:bCs/>
+          <w:sz w:val="24"/>
+          <w:szCs w:val="24"/>
+        </w:rPr>
+      </w:pPr>
+      <w:r>
+        <w:rPr>
+          <w:rFonts w:ascii="Times New Roman" w:hAnsi="Times New Roman" w:cs="Times New Roman"/>
+          <w:b/>
+          <w:bCs/>
+          <w:sz w:val="24"/>
+          <w:szCs w:val="24"/>
+        </w:rPr>
+        <w:t>ARMv4:</w:t>
+      </w:r>
+    </w:p>
+    <w:p>
+      <w:pPr>
+        <w:ind w:left="-630" w:right="-540"/>
+        <w:rPr>
+          <w:rFonts w:ascii="Times New Roman" w:hAnsi="Times New Roman" w:cs="Times New Roman"/>
+          <w:sz w:val="24"/>
+          <w:szCs w:val="24"/>
+        </w:rPr>
+      </w:pPr>
+    </w:p>
+    <w:p>
+      <w:pPr>
+        <w:ind w:left="-630" w:right="-540"/>
+        <w:rPr>
+          <w:rFonts w:ascii="Times New Roman" w:hAnsi="Times New Roman" w:cs="Times New Roman"/>
+          <w:b/>
+          <w:bCs/>
+          <w:sz w:val="24"/>
+          <w:szCs w:val="24"/>
+        </w:rPr>
+      </w:pPr>
+      <w:r>
+        <w:rPr>
+          <w:rFonts w:ascii="Times New Roman" w:hAnsi="Times New Roman" w:cs="Times New Roman"/>
+          <w:b/>
+          <w:bCs/>
+          <w:sz w:val="24"/>
+          <w:szCs w:val="24"/>
+        </w:rPr>
+        <w:t>Motorola 68HC05:</w:t>
+      </w:r>
+    </w:p>
+    <w:p>
+      <w:pPr>
+        <w:ind w:left="-630" w:right="-540"/>
+        <w:rPr>
+          <w:rFonts w:ascii="Times New Roman" w:hAnsi="Times New Roman" w:cs="Times New Roman"/>
+          <w:sz w:val="24"/>
+          <w:szCs w:val="24"/>
+        </w:rPr>
+      </w:pPr>
+    </w:p>
+    <w:p>
+      <w:pPr>
+        <w:ind w:left="-630" w:right="-540"/>
         <w:rPr>
           <w:rFonts w:ascii="Times New Roman" w:hAnsi="Times New Roman" w:cs="Times New Roman"/>
           <w:b/>
@@ -945,8 +1032,7 @@
           <w:sz w:val="28"/>
           <w:szCs w:val="28"/>
         </w:rPr>
-        <w:t>Mašinos kodo/</w:t>
-      </w:r>
+      </w:pPr>
       <w:proofErr w:type="spellStart"/>
       <w:r>
         <w:rPr>
@@ -956,7 +1042,7 @@
           <w:sz w:val="28"/>
           <w:szCs w:val="28"/>
         </w:rPr>
-        <w:t>asemblerio</w:t>
+        <w:t>Mikroarchitektūra</w:t>
       </w:r>
       <w:proofErr w:type="spellEnd"/>
       <w:r>
@@ -967,7 +1053,7 @@
           <w:sz w:val="28"/>
           <w:szCs w:val="28"/>
         </w:rPr>
-        <w:t xml:space="preserve"> pavyzdys:</w:t>
+        <w:t>:</w:t>
       </w:r>
     </w:p>
     <w:p>
@@ -1053,76 +1139,10 @@
           <w:sz w:val="28"/>
           <w:szCs w:val="28"/>
         </w:rPr>
-        <w:t>Aukšto Lygio programavimo kalbų palaikymas:</w:t>
-      </w:r>
-    </w:p>
-    <w:p>
-      <w:pPr>
-        <w:ind w:left="-630" w:right="-540"/>
-        <w:rPr>
-          <w:rFonts w:ascii="Times New Roman" w:hAnsi="Times New Roman" w:cs="Times New Roman"/>
-          <w:b/>
-          <w:bCs/>
-          <w:sz w:val="24"/>
-          <w:szCs w:val="24"/>
-        </w:rPr>
-      </w:pPr>
-      <w:r>
-        <w:rPr>
-          <w:rFonts w:ascii="Times New Roman" w:hAnsi="Times New Roman" w:cs="Times New Roman"/>
-          <w:b/>
-          <w:bCs/>
-          <w:sz w:val="24"/>
-          <w:szCs w:val="24"/>
-        </w:rPr>
-        <w:t>ARMv4:</w:t>
-      </w:r>
-    </w:p>
-    <w:p>
-      <w:pPr>
-        <w:ind w:left="-630" w:right="-540"/>
-        <w:rPr>
-          <w:rFonts w:ascii="Times New Roman" w:hAnsi="Times New Roman" w:cs="Times New Roman"/>
-          <w:sz w:val="24"/>
-          <w:szCs w:val="24"/>
-        </w:rPr>
-      </w:pPr>
-    </w:p>
-    <w:p>
-      <w:pPr>
-        <w:ind w:left="-630" w:right="-540"/>
-        <w:rPr>
-          <w:rFonts w:ascii="Times New Roman" w:hAnsi="Times New Roman" w:cs="Times New Roman"/>
-          <w:b/>
-          <w:bCs/>
-          <w:sz w:val="24"/>
-          <w:szCs w:val="24"/>
-        </w:rPr>
-      </w:pPr>
-      <w:r>
-        <w:rPr>
-          <w:rFonts w:ascii="Times New Roman" w:hAnsi="Times New Roman" w:cs="Times New Roman"/>
-          <w:b/>
-          <w:bCs/>
-          <w:sz w:val="24"/>
-          <w:szCs w:val="24"/>
-        </w:rPr>
-        <w:t>Motorola 68HC05:</w:t>
-      </w:r>
-    </w:p>
-    <w:p>
-      <w:pPr>
-        <w:ind w:left="-630" w:right="-540"/>
-        <w:rPr>
-          <w:rFonts w:ascii="Times New Roman" w:hAnsi="Times New Roman" w:cs="Times New Roman"/>
-          <w:sz w:val="24"/>
-          <w:szCs w:val="24"/>
-        </w:rPr>
-      </w:pPr>
-    </w:p>
-    <w:p>
-      <w:pPr>
-        <w:ind w:left="-630" w:right="-540"/>
+        <w:t>Mašinos kodo/</w:t>
+      </w:r>
+      <w:proofErr w:type="spellStart"/>
+      <w:r>
         <w:rPr>
           <w:rFonts w:ascii="Times New Roman" w:hAnsi="Times New Roman" w:cs="Times New Roman"/>
           <w:b/>
@@ -1130,7 +1150,9 @@
           <w:sz w:val="28"/>
           <w:szCs w:val="28"/>
         </w:rPr>
-      </w:pPr>
+        <w:t>asemblerio</w:t>
+      </w:r>
+      <w:proofErr w:type="spellEnd"/>
       <w:r>
         <w:rPr>
           <w:rFonts w:ascii="Times New Roman" w:hAnsi="Times New Roman" w:cs="Times New Roman"/>
@@ -1139,6 +1161,179 @@
           <w:sz w:val="28"/>
           <w:szCs w:val="28"/>
         </w:rPr>
+        <w:t xml:space="preserve"> pavyzdys:</w:t>
+      </w:r>
+    </w:p>
+    <w:p>
+      <w:pPr>
+        <w:ind w:left="-630" w:right="-540"/>
+        <w:rPr>
+          <w:rFonts w:ascii="Times New Roman" w:hAnsi="Times New Roman" w:cs="Times New Roman"/>
+          <w:b/>
+          <w:bCs/>
+          <w:sz w:val="24"/>
+          <w:szCs w:val="24"/>
+        </w:rPr>
+      </w:pPr>
+      <w:r>
+        <w:rPr>
+          <w:rFonts w:ascii="Times New Roman" w:hAnsi="Times New Roman" w:cs="Times New Roman"/>
+          <w:b/>
+          <w:bCs/>
+          <w:sz w:val="24"/>
+          <w:szCs w:val="24"/>
+        </w:rPr>
+        <w:t>ARMv4:</w:t>
+      </w:r>
+    </w:p>
+    <w:p>
+      <w:pPr>
+        <w:ind w:left="-630" w:right="-540"/>
+        <w:rPr>
+          <w:rFonts w:ascii="Times New Roman" w:hAnsi="Times New Roman" w:cs="Times New Roman"/>
+          <w:sz w:val="24"/>
+          <w:szCs w:val="24"/>
+        </w:rPr>
+      </w:pPr>
+    </w:p>
+    <w:p>
+      <w:pPr>
+        <w:ind w:left="-630" w:right="-540"/>
+        <w:rPr>
+          <w:rFonts w:ascii="Times New Roman" w:hAnsi="Times New Roman" w:cs="Times New Roman"/>
+          <w:b/>
+          <w:bCs/>
+          <w:sz w:val="24"/>
+          <w:szCs w:val="24"/>
+        </w:rPr>
+      </w:pPr>
+      <w:r>
+        <w:rPr>
+          <w:rFonts w:ascii="Times New Roman" w:hAnsi="Times New Roman" w:cs="Times New Roman"/>
+          <w:b/>
+          <w:bCs/>
+          <w:sz w:val="24"/>
+          <w:szCs w:val="24"/>
+        </w:rPr>
+        <w:lastRenderedPageBreak/>
+        <w:t>Motorola 68HC05:</w:t>
+      </w:r>
+    </w:p>
+    <w:p>
+      <w:pPr>
+        <w:ind w:left="-630" w:right="-540"/>
+        <w:rPr>
+          <w:rFonts w:ascii="Times New Roman" w:hAnsi="Times New Roman" w:cs="Times New Roman"/>
+          <w:sz w:val="24"/>
+          <w:szCs w:val="24"/>
+        </w:rPr>
+      </w:pPr>
+    </w:p>
+    <w:p>
+      <w:pPr>
+        <w:ind w:left="-630" w:right="-540"/>
+        <w:rPr>
+          <w:rFonts w:ascii="Times New Roman" w:hAnsi="Times New Roman" w:cs="Times New Roman"/>
+          <w:b/>
+          <w:bCs/>
+          <w:sz w:val="28"/>
+          <w:szCs w:val="28"/>
+        </w:rPr>
+      </w:pPr>
+      <w:r>
+        <w:rPr>
+          <w:rFonts w:ascii="Times New Roman" w:hAnsi="Times New Roman" w:cs="Times New Roman"/>
+          <w:b/>
+          <w:bCs/>
+          <w:sz w:val="28"/>
+          <w:szCs w:val="28"/>
+        </w:rPr>
+        <w:t>Aukšto Lygio programavimo kalbų palaikymas:</w:t>
+      </w:r>
+    </w:p>
+    <w:p>
+      <w:pPr>
+        <w:ind w:left="-630" w:right="-540"/>
+        <w:rPr>
+          <w:rFonts w:ascii="Times New Roman" w:hAnsi="Times New Roman" w:cs="Times New Roman"/>
+          <w:b/>
+          <w:bCs/>
+          <w:sz w:val="24"/>
+          <w:szCs w:val="24"/>
+        </w:rPr>
+      </w:pPr>
+      <w:r>
+        <w:rPr>
+          <w:rFonts w:ascii="Times New Roman" w:hAnsi="Times New Roman" w:cs="Times New Roman"/>
+          <w:b/>
+          <w:bCs/>
+          <w:sz w:val="24"/>
+          <w:szCs w:val="24"/>
+        </w:rPr>
+        <w:t>ARMv4:</w:t>
+      </w:r>
+    </w:p>
+    <w:p>
+      <w:pPr>
+        <w:ind w:left="-630" w:right="-540"/>
+        <w:rPr>
+          <w:rFonts w:ascii="Times New Roman" w:hAnsi="Times New Roman" w:cs="Times New Roman"/>
+          <w:sz w:val="24"/>
+          <w:szCs w:val="24"/>
+        </w:rPr>
+      </w:pPr>
+    </w:p>
+    <w:p>
+      <w:pPr>
+        <w:ind w:left="-630" w:right="-540"/>
+        <w:rPr>
+          <w:rFonts w:ascii="Times New Roman" w:hAnsi="Times New Roman" w:cs="Times New Roman"/>
+          <w:b/>
+          <w:bCs/>
+          <w:sz w:val="24"/>
+          <w:szCs w:val="24"/>
+        </w:rPr>
+      </w:pPr>
+      <w:r>
+        <w:rPr>
+          <w:rFonts w:ascii="Times New Roman" w:hAnsi="Times New Roman" w:cs="Times New Roman"/>
+          <w:b/>
+          <w:bCs/>
+          <w:sz w:val="24"/>
+          <w:szCs w:val="24"/>
+        </w:rPr>
+        <w:t>Motorola 68HC05:</w:t>
+      </w:r>
+    </w:p>
+    <w:p>
+      <w:pPr>
+        <w:ind w:left="-630" w:right="-540"/>
+        <w:rPr>
+          <w:rFonts w:ascii="Times New Roman" w:hAnsi="Times New Roman" w:cs="Times New Roman"/>
+          <w:sz w:val="24"/>
+          <w:szCs w:val="24"/>
+        </w:rPr>
+      </w:pPr>
+    </w:p>
+    <w:p>
+      <w:pPr>
+        <w:ind w:left="-630" w:right="-540"/>
+        <w:rPr>
+          <w:rFonts w:ascii="Times New Roman" w:hAnsi="Times New Roman" w:cs="Times New Roman"/>
+          <w:b/>
+          <w:bCs/>
+          <w:sz w:val="28"/>
+          <w:szCs w:val="28"/>
+        </w:rPr>
+      </w:pPr>
+      <w:r>
+        <w:rPr>
+          <w:rFonts w:ascii="Times New Roman" w:hAnsi="Times New Roman" w:cs="Times New Roman"/>
+          <w:b/>
+          <w:bCs/>
+          <w:sz w:val="28"/>
+          <w:szCs w:val="28"/>
+        </w:rPr>
         <w:t>Įvestys-Išvestys ir pertraukimai:</w:t>
       </w:r>
     </w:p>
@@ -1161,7 +1356,6 @@
           <w:sz w:val="24"/>
           <w:szCs w:val="24"/>
         </w:rPr>
-        <w:lastRenderedPageBreak/>
         <w:t>ARMv4:</w:t>
       </w:r>
     </w:p>

</xml_diff>

<commit_message>
added information about flags
</commit_message>
<xml_diff>
--- a/ARMv4 vs. Motorola 68HC05.docx
+++ b/ARMv4 vs. Motorola 68HC05.docx
@@ -761,10 +761,202 @@
         <w:ind w:left="-630" w:right="-540"/>
         <w:rPr>
           <w:rFonts w:ascii="Times New Roman" w:hAnsi="Times New Roman" w:cs="Times New Roman"/>
-          <w:sz w:val="24"/>
-          <w:szCs w:val="24"/>
-        </w:rPr>
-      </w:pPr>
+        </w:rPr>
+      </w:pPr>
+      <w:r>
+        <w:rPr>
+          <w:rFonts w:ascii="Times New Roman" w:hAnsi="Times New Roman" w:cs="Times New Roman"/>
+        </w:rPr>
+        <w:t>ARMv4</w:t>
+      </w:r>
+      <w:r>
+        <w:rPr>
+          <w:rFonts w:ascii="Times New Roman" w:hAnsi="Times New Roman" w:cs="Times New Roman"/>
+        </w:rPr>
+        <w:t xml:space="preserve"> naudoja statuso registrą su požymių bitais, kurie nurodo procesoriaus būseną ir naudojami informacijos apdorojime ir srauto </w:t>
+      </w:r>
+      <w:proofErr w:type="spellStart"/>
+      <w:r>
+        <w:rPr>
+          <w:rFonts w:ascii="Times New Roman" w:hAnsi="Times New Roman" w:cs="Times New Roman"/>
+        </w:rPr>
+        <w:t>konrolėje</w:t>
+      </w:r>
+      <w:proofErr w:type="spellEnd"/>
+      <w:r>
+        <w:rPr>
+          <w:rFonts w:ascii="Times New Roman" w:hAnsi="Times New Roman" w:cs="Times New Roman"/>
+        </w:rPr>
+        <w:t>. Požymių bitai: N(</w:t>
+      </w:r>
+      <w:proofErr w:type="spellStart"/>
+      <w:r>
+        <w:rPr>
+          <w:rFonts w:ascii="Times New Roman" w:hAnsi="Times New Roman" w:cs="Times New Roman"/>
+        </w:rPr>
+        <w:t>egative</w:t>
+      </w:r>
+      <w:proofErr w:type="spellEnd"/>
+      <w:r>
+        <w:rPr>
+          <w:rFonts w:ascii="Times New Roman" w:hAnsi="Times New Roman" w:cs="Times New Roman"/>
+        </w:rPr>
+        <w:t>) – Nustato rezultato neigiamą/teigiamą būseną, Z(</w:t>
+      </w:r>
+      <w:proofErr w:type="spellStart"/>
+      <w:r>
+        <w:rPr>
+          <w:rFonts w:ascii="Times New Roman" w:hAnsi="Times New Roman" w:cs="Times New Roman"/>
+        </w:rPr>
+        <w:t>ero</w:t>
+      </w:r>
+      <w:proofErr w:type="spellEnd"/>
+      <w:r>
+        <w:rPr>
+          <w:rFonts w:ascii="Times New Roman" w:hAnsi="Times New Roman" w:cs="Times New Roman"/>
+        </w:rPr>
+        <w:t>) – Nustato ar rezultatas lygus nuliui, C(</w:t>
+      </w:r>
+      <w:proofErr w:type="spellStart"/>
+      <w:r>
+        <w:rPr>
+          <w:rFonts w:ascii="Times New Roman" w:hAnsi="Times New Roman" w:cs="Times New Roman"/>
+        </w:rPr>
+        <w:t>arry</w:t>
+      </w:r>
+      <w:proofErr w:type="spellEnd"/>
+      <w:r>
+        <w:rPr>
+          <w:rFonts w:ascii="Times New Roman" w:hAnsi="Times New Roman" w:cs="Times New Roman"/>
+        </w:rPr>
+        <w:t xml:space="preserve">) – Nustato sėkmingus nešimus ir </w:t>
+      </w:r>
+      <w:proofErr w:type="spellStart"/>
+      <w:r>
+        <w:rPr>
+          <w:rFonts w:ascii="Times New Roman" w:hAnsi="Times New Roman" w:cs="Times New Roman"/>
+        </w:rPr>
+        <w:t>pasiskirstymus</w:t>
+      </w:r>
+      <w:proofErr w:type="spellEnd"/>
+      <w:r>
+        <w:rPr>
+          <w:rFonts w:ascii="Times New Roman" w:hAnsi="Times New Roman" w:cs="Times New Roman"/>
+        </w:rPr>
+        <w:t>, V (</w:t>
+      </w:r>
+      <w:proofErr w:type="spellStart"/>
+      <w:r>
+        <w:rPr>
+          <w:rFonts w:ascii="Times New Roman" w:hAnsi="Times New Roman" w:cs="Times New Roman"/>
+        </w:rPr>
+        <w:t>Overflow</w:t>
+      </w:r>
+      <w:proofErr w:type="spellEnd"/>
+      <w:r>
+        <w:rPr>
+          <w:rFonts w:ascii="Times New Roman" w:hAnsi="Times New Roman" w:cs="Times New Roman"/>
+        </w:rPr>
+        <w:t xml:space="preserve">) – nustato ar </w:t>
+      </w:r>
+      <w:proofErr w:type="spellStart"/>
+      <w:r>
+        <w:rPr>
+          <w:rFonts w:ascii="Times New Roman" w:hAnsi="Times New Roman" w:cs="Times New Roman"/>
+        </w:rPr>
+        <w:t>ivyko</w:t>
+      </w:r>
+      <w:proofErr w:type="spellEnd"/>
+      <w:r>
+        <w:rPr>
+          <w:rFonts w:ascii="Times New Roman" w:hAnsi="Times New Roman" w:cs="Times New Roman"/>
+        </w:rPr>
+        <w:t xml:space="preserve"> „</w:t>
+      </w:r>
+      <w:proofErr w:type="spellStart"/>
+      <w:r>
+        <w:rPr>
+          <w:rFonts w:ascii="Times New Roman" w:hAnsi="Times New Roman" w:cs="Times New Roman"/>
+        </w:rPr>
+        <w:t>overflow</w:t>
+      </w:r>
+      <w:proofErr w:type="spellEnd"/>
+      <w:r>
+        <w:rPr>
+          <w:rFonts w:ascii="Times New Roman" w:hAnsi="Times New Roman" w:cs="Times New Roman"/>
+        </w:rPr>
+        <w:t>“ (kai duomenys viršija registro plotą), Q (</w:t>
+      </w:r>
+      <w:proofErr w:type="spellStart"/>
+      <w:r>
+        <w:rPr>
+          <w:rFonts w:ascii="Times New Roman" w:hAnsi="Times New Roman" w:cs="Times New Roman"/>
+        </w:rPr>
+        <w:t>Saturation</w:t>
+      </w:r>
+      <w:proofErr w:type="spellEnd"/>
+      <w:r>
+        <w:rPr>
+          <w:rFonts w:ascii="Times New Roman" w:hAnsi="Times New Roman" w:cs="Times New Roman"/>
+        </w:rPr>
+        <w:t xml:space="preserve">) Nurodo </w:t>
+      </w:r>
+      <w:proofErr w:type="spellStart"/>
+      <w:r>
+        <w:rPr>
+          <w:rFonts w:ascii="Times New Roman" w:hAnsi="Times New Roman" w:cs="Times New Roman"/>
+        </w:rPr>
+        <w:t>arimetinių</w:t>
+      </w:r>
+      <w:proofErr w:type="spellEnd"/>
+      <w:r>
+        <w:rPr>
+          <w:rFonts w:ascii="Times New Roman" w:hAnsi="Times New Roman" w:cs="Times New Roman"/>
+        </w:rPr>
+        <w:t xml:space="preserve"> operacijų „</w:t>
+      </w:r>
+      <w:proofErr w:type="spellStart"/>
+      <w:r>
+        <w:rPr>
+          <w:rFonts w:ascii="Times New Roman" w:hAnsi="Times New Roman" w:cs="Times New Roman"/>
+        </w:rPr>
+        <w:t>saturated</w:t>
+      </w:r>
+      <w:proofErr w:type="spellEnd"/>
+      <w:r>
+        <w:rPr>
+          <w:rFonts w:ascii="Times New Roman" w:hAnsi="Times New Roman" w:cs="Times New Roman"/>
+        </w:rPr>
+        <w:t>“ būseną, T(</w:t>
+      </w:r>
+      <w:proofErr w:type="spellStart"/>
+      <w:r>
+        <w:rPr>
+          <w:rFonts w:ascii="Times New Roman" w:hAnsi="Times New Roman" w:cs="Times New Roman"/>
+        </w:rPr>
+        <w:t>humb</w:t>
+      </w:r>
+      <w:proofErr w:type="spellEnd"/>
+      <w:r>
+        <w:rPr>
+          <w:rFonts w:ascii="Times New Roman" w:hAnsi="Times New Roman" w:cs="Times New Roman"/>
+        </w:rPr>
+        <w:t xml:space="preserve"> </w:t>
+      </w:r>
+      <w:proofErr w:type="spellStart"/>
+      <w:r>
+        <w:rPr>
+          <w:rFonts w:ascii="Times New Roman" w:hAnsi="Times New Roman" w:cs="Times New Roman"/>
+        </w:rPr>
+        <w:t>state</w:t>
+      </w:r>
+      <w:proofErr w:type="spellEnd"/>
+      <w:r>
+        <w:rPr>
+          <w:rFonts w:ascii="Times New Roman" w:hAnsi="Times New Roman" w:cs="Times New Roman"/>
+        </w:rPr>
+        <w:t>) – nurodo ar ARM procesorius perjungtas į „nykščio“ rėžimą, kuriame naudojama 16 bitų kodavimo sistema (vietoj normalios 32 bitų).</w:t>
+      </w:r>
     </w:p>
     <w:p>
       <w:pPr>
@@ -797,6 +989,192 @@
           <w:szCs w:val="24"/>
         </w:rPr>
       </w:pPr>
+      <w:r>
+        <w:rPr>
+          <w:rFonts w:ascii="Times New Roman" w:hAnsi="Times New Roman" w:cs="Times New Roman"/>
+          <w:sz w:val="24"/>
+          <w:szCs w:val="24"/>
+        </w:rPr>
+        <w:t xml:space="preserve">68HC05 Taip pat naudojo </w:t>
+      </w:r>
+      <w:proofErr w:type="spellStart"/>
+      <w:r>
+        <w:rPr>
+          <w:rFonts w:ascii="Times New Roman" w:hAnsi="Times New Roman" w:cs="Times New Roman"/>
+          <w:sz w:val="24"/>
+          <w:szCs w:val="24"/>
+        </w:rPr>
+        <w:t>požumių</w:t>
+      </w:r>
+      <w:proofErr w:type="spellEnd"/>
+      <w:r>
+        <w:rPr>
+          <w:rFonts w:ascii="Times New Roman" w:hAnsi="Times New Roman" w:cs="Times New Roman"/>
+          <w:sz w:val="24"/>
+          <w:szCs w:val="24"/>
+        </w:rPr>
+        <w:t xml:space="preserve"> bitus, tačiau turėjo jų daug mažiau – N(</w:t>
+      </w:r>
+      <w:proofErr w:type="spellStart"/>
+      <w:r>
+        <w:rPr>
+          <w:rFonts w:ascii="Times New Roman" w:hAnsi="Times New Roman" w:cs="Times New Roman"/>
+          <w:sz w:val="24"/>
+          <w:szCs w:val="24"/>
+        </w:rPr>
+        <w:t>egative</w:t>
+      </w:r>
+      <w:proofErr w:type="spellEnd"/>
+      <w:r>
+        <w:rPr>
+          <w:rFonts w:ascii="Times New Roman" w:hAnsi="Times New Roman" w:cs="Times New Roman"/>
+          <w:sz w:val="24"/>
+          <w:szCs w:val="24"/>
+        </w:rPr>
+        <w:t>), Z(</w:t>
+      </w:r>
+      <w:proofErr w:type="spellStart"/>
+      <w:r>
+        <w:rPr>
+          <w:rFonts w:ascii="Times New Roman" w:hAnsi="Times New Roman" w:cs="Times New Roman"/>
+          <w:sz w:val="24"/>
+          <w:szCs w:val="24"/>
+        </w:rPr>
+        <w:t>ero</w:t>
+      </w:r>
+      <w:proofErr w:type="spellEnd"/>
+      <w:r>
+        <w:rPr>
+          <w:rFonts w:ascii="Times New Roman" w:hAnsi="Times New Roman" w:cs="Times New Roman"/>
+          <w:sz w:val="24"/>
+          <w:szCs w:val="24"/>
+        </w:rPr>
+        <w:t xml:space="preserve">), </w:t>
+      </w:r>
+      <w:r>
+        <w:rPr>
+          <w:rFonts w:ascii="Times New Roman" w:hAnsi="Times New Roman" w:cs="Times New Roman"/>
+          <w:sz w:val="24"/>
+          <w:szCs w:val="24"/>
+        </w:rPr>
+        <w:t>C(</w:t>
+      </w:r>
+      <w:proofErr w:type="spellStart"/>
+      <w:r>
+        <w:rPr>
+          <w:rFonts w:ascii="Times New Roman" w:hAnsi="Times New Roman" w:cs="Times New Roman"/>
+          <w:sz w:val="24"/>
+          <w:szCs w:val="24"/>
+        </w:rPr>
+        <w:t>arry</w:t>
+      </w:r>
+      <w:proofErr w:type="spellEnd"/>
+      <w:r>
+        <w:rPr>
+          <w:rFonts w:ascii="Times New Roman" w:hAnsi="Times New Roman" w:cs="Times New Roman"/>
+          <w:sz w:val="24"/>
+          <w:szCs w:val="24"/>
+        </w:rPr>
+        <w:t>)</w:t>
+      </w:r>
+      <w:r>
+        <w:rPr>
+          <w:rFonts w:ascii="Times New Roman" w:hAnsi="Times New Roman" w:cs="Times New Roman"/>
+          <w:sz w:val="24"/>
+          <w:szCs w:val="24"/>
+        </w:rPr>
+        <w:t>, V (</w:t>
+      </w:r>
+      <w:proofErr w:type="spellStart"/>
+      <w:r>
+        <w:rPr>
+          <w:rFonts w:ascii="Times New Roman" w:hAnsi="Times New Roman" w:cs="Times New Roman"/>
+          <w:sz w:val="24"/>
+          <w:szCs w:val="24"/>
+        </w:rPr>
+        <w:t>Overflow</w:t>
+      </w:r>
+      <w:proofErr w:type="spellEnd"/>
+      <w:r>
+        <w:rPr>
+          <w:rFonts w:ascii="Times New Roman" w:hAnsi="Times New Roman" w:cs="Times New Roman"/>
+          <w:sz w:val="24"/>
+          <w:szCs w:val="24"/>
+        </w:rPr>
+        <w:t>), H(</w:t>
+      </w:r>
+      <w:proofErr w:type="spellStart"/>
+      <w:r>
+        <w:rPr>
+          <w:rFonts w:ascii="Times New Roman" w:hAnsi="Times New Roman" w:cs="Times New Roman"/>
+          <w:sz w:val="24"/>
+          <w:szCs w:val="24"/>
+        </w:rPr>
+        <w:t>alf</w:t>
+      </w:r>
+      <w:proofErr w:type="spellEnd"/>
+      <w:r>
+        <w:rPr>
+          <w:rFonts w:ascii="Times New Roman" w:hAnsi="Times New Roman" w:cs="Times New Roman"/>
+          <w:sz w:val="24"/>
+          <w:szCs w:val="24"/>
+        </w:rPr>
+        <w:t xml:space="preserve"> </w:t>
+      </w:r>
+      <w:proofErr w:type="spellStart"/>
+      <w:r>
+        <w:rPr>
+          <w:rFonts w:ascii="Times New Roman" w:hAnsi="Times New Roman" w:cs="Times New Roman"/>
+          <w:sz w:val="24"/>
+          <w:szCs w:val="24"/>
+        </w:rPr>
+        <w:t>carry</w:t>
+      </w:r>
+      <w:proofErr w:type="spellEnd"/>
+      <w:r>
+        <w:rPr>
+          <w:rFonts w:ascii="Times New Roman" w:hAnsi="Times New Roman" w:cs="Times New Roman"/>
+          <w:sz w:val="24"/>
+          <w:szCs w:val="24"/>
+        </w:rPr>
+        <w:t xml:space="preserve">) tikrina ar įvyko </w:t>
+      </w:r>
+      <w:proofErr w:type="spellStart"/>
+      <w:r>
+        <w:rPr>
+          <w:rFonts w:ascii="Times New Roman" w:hAnsi="Times New Roman" w:cs="Times New Roman"/>
+          <w:sz w:val="24"/>
+          <w:szCs w:val="24"/>
+        </w:rPr>
+        <w:t>pernešmas</w:t>
+      </w:r>
+      <w:proofErr w:type="spellEnd"/>
+      <w:r>
+        <w:rPr>
+          <w:rFonts w:ascii="Times New Roman" w:hAnsi="Times New Roman" w:cs="Times New Roman"/>
+          <w:sz w:val="24"/>
+          <w:szCs w:val="24"/>
+        </w:rPr>
+        <w:t xml:space="preserve"> per pusę bitų (4 bitus 68HC08 </w:t>
+      </w:r>
+      <w:proofErr w:type="spellStart"/>
+      <w:r>
+        <w:rPr>
+          <w:rFonts w:ascii="Times New Roman" w:hAnsi="Times New Roman" w:cs="Times New Roman"/>
+          <w:sz w:val="24"/>
+          <w:szCs w:val="24"/>
+        </w:rPr>
+        <w:t>atvėju</w:t>
+      </w:r>
+      <w:proofErr w:type="spellEnd"/>
+      <w:r>
+        <w:rPr>
+          <w:rFonts w:ascii="Times New Roman" w:hAnsi="Times New Roman" w:cs="Times New Roman"/>
+          <w:sz w:val="24"/>
+          <w:szCs w:val="24"/>
+        </w:rPr>
+        <w:t>).</w:t>
+      </w:r>
     </w:p>
     <w:p>
       <w:pPr>
@@ -1215,7 +1593,6 @@
           <w:sz w:val="24"/>
           <w:szCs w:val="24"/>
         </w:rPr>
-        <w:lastRenderedPageBreak/>
         <w:t>Motorola 68HC05:</w:t>
       </w:r>
     </w:p>
@@ -1963,6 +2340,7 @@
           <w:sz w:val="24"/>
           <w:szCs w:val="24"/>
         </w:rPr>
+        <w:lastRenderedPageBreak/>
         <w:t>Motorola 68HC05:</w:t>
       </w:r>
     </w:p>

</xml_diff>

<commit_message>
Added memory layout information
</commit_message>
<xml_diff>
--- a/ARMv4 vs. Motorola 68HC05.docx
+++ b/ARMv4 vs. Motorola 68HC05.docx
@@ -963,6 +963,20 @@
         <w:ind w:left="-630" w:right="-540"/>
         <w:rPr>
           <w:rFonts w:ascii="Times New Roman" w:hAnsi="Times New Roman" w:cs="Times New Roman"/>
+        </w:rPr>
+      </w:pPr>
+      <w:r>
+        <w:rPr>
+          <w:rFonts w:ascii="Times New Roman" w:hAnsi="Times New Roman" w:cs="Times New Roman"/>
+        </w:rPr>
+        <w:t>ARMv4 Naudojo ištisinę atminties erdvę – adresai yra tiesiogiai susiję su atminties vietomis. Tipiškas atminties kiekis buvo apie 32MB o maksimalus - 4 GB.</w:t>
+      </w:r>
+    </w:p>
+    <w:p>
+      <w:pPr>
+        <w:ind w:left="-630" w:right="-540"/>
+        <w:rPr>
+          <w:rFonts w:ascii="Times New Roman" w:hAnsi="Times New Roman" w:cs="Times New Roman"/>
           <w:b/>
           <w:bCs/>
           <w:sz w:val="24"/>
@@ -1174,6 +1188,106 @@
           <w:szCs w:val="24"/>
         </w:rPr>
         <w:t>).</w:t>
+      </w:r>
+    </w:p>
+    <w:p>
+      <w:pPr>
+        <w:ind w:left="-630" w:right="-540"/>
+        <w:rPr>
+          <w:rFonts w:ascii="Times New Roman" w:hAnsi="Times New Roman" w:cs="Times New Roman"/>
+        </w:rPr>
+      </w:pPr>
+      <w:r>
+        <w:rPr>
+          <w:rFonts w:ascii="Times New Roman" w:hAnsi="Times New Roman" w:cs="Times New Roman"/>
+          <w:sz w:val="24"/>
+          <w:szCs w:val="24"/>
+        </w:rPr>
+        <w:t>68HC05</w:t>
+      </w:r>
+      <w:r>
+        <w:rPr>
+          <w:rFonts w:ascii="Times New Roman" w:hAnsi="Times New Roman" w:cs="Times New Roman"/>
+          <w:sz w:val="24"/>
+          <w:szCs w:val="24"/>
+        </w:rPr>
+        <w:t xml:space="preserve"> kaip ir ARMv4 </w:t>
+      </w:r>
+      <w:r>
+        <w:rPr>
+          <w:rFonts w:ascii="Times New Roman" w:hAnsi="Times New Roman" w:cs="Times New Roman"/>
+        </w:rPr>
+        <w:t>Naudojo ištisinę atminties erdvę</w:t>
+      </w:r>
+      <w:r>
+        <w:rPr>
+          <w:rFonts w:ascii="Times New Roman" w:hAnsi="Times New Roman" w:cs="Times New Roman"/>
+        </w:rPr>
+        <w:t>, tačiau jo t</w:t>
+      </w:r>
+      <w:r>
+        <w:rPr>
+          <w:rFonts w:ascii="Times New Roman" w:hAnsi="Times New Roman" w:cs="Times New Roman"/>
+        </w:rPr>
+        <w:t xml:space="preserve">ipiškas atminties kiekis buvo </w:t>
+      </w:r>
+      <w:r>
+        <w:rPr>
+          <w:rFonts w:ascii="Times New Roman" w:hAnsi="Times New Roman" w:cs="Times New Roman"/>
+        </w:rPr>
+        <w:t xml:space="preserve">tik </w:t>
+      </w:r>
+      <w:r>
+        <w:rPr>
+          <w:rFonts w:ascii="Times New Roman" w:hAnsi="Times New Roman" w:cs="Times New Roman"/>
+        </w:rPr>
+        <w:t xml:space="preserve">apie </w:t>
+      </w:r>
+      <w:r>
+        <w:rPr>
+          <w:rFonts w:ascii="Times New Roman" w:hAnsi="Times New Roman" w:cs="Times New Roman"/>
+        </w:rPr>
+        <w:t>4KB</w:t>
+      </w:r>
+      <w:r>
+        <w:rPr>
+          <w:rFonts w:ascii="Times New Roman" w:hAnsi="Times New Roman" w:cs="Times New Roman"/>
+        </w:rPr>
+        <w:t xml:space="preserve"> o maksimalus </w:t>
+      </w:r>
+      <w:r>
+        <w:rPr>
+          <w:rFonts w:ascii="Times New Roman" w:hAnsi="Times New Roman" w:cs="Times New Roman"/>
+        </w:rPr>
+        <w:t>–</w:t>
+      </w:r>
+      <w:r>
+        <w:rPr>
+          <w:rFonts w:ascii="Times New Roman" w:hAnsi="Times New Roman" w:cs="Times New Roman"/>
+        </w:rPr>
+        <w:t xml:space="preserve"> </w:t>
+      </w:r>
+      <w:r>
+        <w:rPr>
+          <w:rFonts w:ascii="Times New Roman" w:hAnsi="Times New Roman" w:cs="Times New Roman"/>
+        </w:rPr>
+        <w:t xml:space="preserve">64KB. Ne taip kaip ARMv4, </w:t>
+      </w:r>
+      <w:r>
+        <w:rPr>
+          <w:rFonts w:ascii="Times New Roman" w:hAnsi="Times New Roman" w:cs="Times New Roman"/>
+          <w:sz w:val="24"/>
+          <w:szCs w:val="24"/>
+        </w:rPr>
+        <w:t>68HC05</w:t>
+      </w:r>
+      <w:r>
+        <w:rPr>
+          <w:rFonts w:ascii="Times New Roman" w:hAnsi="Times New Roman" w:cs="Times New Roman"/>
+          <w:sz w:val="24"/>
+          <w:szCs w:val="24"/>
+        </w:rPr>
+        <w:t xml:space="preserve"> nesugebėdavo palaikyti virtualios atminties be specialių modifikacijų.</w:t>
       </w:r>
     </w:p>
     <w:p>
@@ -1420,6 +1534,7 @@
           <w:sz w:val="28"/>
           <w:szCs w:val="28"/>
         </w:rPr>
+        <w:lastRenderedPageBreak/>
         <w:t>Mikroarchitektūra</w:t>
       </w:r>
       <w:proofErr w:type="spellEnd"/>
@@ -2173,6 +2288,7 @@
           <w:sz w:val="24"/>
           <w:szCs w:val="24"/>
         </w:rPr>
+        <w:lastRenderedPageBreak/>
         <w:t>An</w:t>
       </w:r>
       <w:proofErr w:type="spellEnd"/>
@@ -2340,7 +2456,6 @@
           <w:sz w:val="24"/>
           <w:szCs w:val="24"/>
         </w:rPr>
-        <w:lastRenderedPageBreak/>
         <w:t>Motorola 68HC05:</w:t>
       </w:r>
     </w:p>

</xml_diff>

<commit_message>
Added command system information
</commit_message>
<xml_diff>
--- a/ARMv4 vs. Motorola 68HC05.docx
+++ b/ARMv4 vs. Motorola 68HC05.docx
@@ -731,568 +731,9 @@
           <w:sz w:val="28"/>
           <w:szCs w:val="28"/>
         </w:rPr>
-        <w:t>Duomenų tipai:</w:t>
-      </w:r>
-    </w:p>
-    <w:p>
-      <w:pPr>
-        <w:ind w:left="-630" w:right="-540"/>
-        <w:rPr>
-          <w:rFonts w:ascii="Times New Roman" w:hAnsi="Times New Roman" w:cs="Times New Roman"/>
-          <w:b/>
-          <w:bCs/>
-          <w:sz w:val="24"/>
-          <w:szCs w:val="24"/>
-        </w:rPr>
-      </w:pPr>
-      <w:r>
-        <w:rPr>
-          <w:rFonts w:ascii="Times New Roman" w:hAnsi="Times New Roman" w:cs="Times New Roman"/>
-          <w:b/>
-          <w:bCs/>
-          <w:sz w:val="24"/>
-          <w:szCs w:val="24"/>
-        </w:rPr>
-        <w:t>ARMv4:</w:t>
-      </w:r>
-    </w:p>
-    <w:p>
-      <w:pPr>
-        <w:ind w:left="-630" w:right="-540"/>
-        <w:rPr>
-          <w:rFonts w:ascii="Times New Roman" w:hAnsi="Times New Roman" w:cs="Times New Roman"/>
-        </w:rPr>
-      </w:pPr>
-      <w:r>
-        <w:rPr>
-          <w:rFonts w:ascii="Times New Roman" w:hAnsi="Times New Roman" w:cs="Times New Roman"/>
-        </w:rPr>
-        <w:t>ARMv4</w:t>
-      </w:r>
-      <w:r>
-        <w:rPr>
-          <w:rFonts w:ascii="Times New Roman" w:hAnsi="Times New Roman" w:cs="Times New Roman"/>
-        </w:rPr>
-        <w:t xml:space="preserve"> naudoja statuso registrą su požymių bitais, kurie nurodo procesoriaus būseną ir naudojami informacijos apdorojime ir srauto </w:t>
-      </w:r>
-      <w:proofErr w:type="spellStart"/>
-      <w:r>
-        <w:rPr>
-          <w:rFonts w:ascii="Times New Roman" w:hAnsi="Times New Roman" w:cs="Times New Roman"/>
-        </w:rPr>
-        <w:t>konrolėje</w:t>
-      </w:r>
-      <w:proofErr w:type="spellEnd"/>
-      <w:r>
-        <w:rPr>
-          <w:rFonts w:ascii="Times New Roman" w:hAnsi="Times New Roman" w:cs="Times New Roman"/>
-        </w:rPr>
-        <w:t>. Požymių bitai: N(</w:t>
-      </w:r>
-      <w:proofErr w:type="spellStart"/>
-      <w:r>
-        <w:rPr>
-          <w:rFonts w:ascii="Times New Roman" w:hAnsi="Times New Roman" w:cs="Times New Roman"/>
-        </w:rPr>
-        <w:t>egative</w:t>
-      </w:r>
-      <w:proofErr w:type="spellEnd"/>
-      <w:r>
-        <w:rPr>
-          <w:rFonts w:ascii="Times New Roman" w:hAnsi="Times New Roman" w:cs="Times New Roman"/>
-        </w:rPr>
-        <w:t>) – Nustato rezultato neigiamą/teigiamą būseną, Z(</w:t>
-      </w:r>
-      <w:proofErr w:type="spellStart"/>
-      <w:r>
-        <w:rPr>
-          <w:rFonts w:ascii="Times New Roman" w:hAnsi="Times New Roman" w:cs="Times New Roman"/>
-        </w:rPr>
-        <w:t>ero</w:t>
-      </w:r>
-      <w:proofErr w:type="spellEnd"/>
-      <w:r>
-        <w:rPr>
-          <w:rFonts w:ascii="Times New Roman" w:hAnsi="Times New Roman" w:cs="Times New Roman"/>
-        </w:rPr>
-        <w:t>) – Nustato ar rezultatas lygus nuliui, C(</w:t>
-      </w:r>
-      <w:proofErr w:type="spellStart"/>
-      <w:r>
-        <w:rPr>
-          <w:rFonts w:ascii="Times New Roman" w:hAnsi="Times New Roman" w:cs="Times New Roman"/>
-        </w:rPr>
-        <w:t>arry</w:t>
-      </w:r>
-      <w:proofErr w:type="spellEnd"/>
-      <w:r>
-        <w:rPr>
-          <w:rFonts w:ascii="Times New Roman" w:hAnsi="Times New Roman" w:cs="Times New Roman"/>
-        </w:rPr>
-        <w:t xml:space="preserve">) – Nustato sėkmingus nešimus ir </w:t>
-      </w:r>
-      <w:proofErr w:type="spellStart"/>
-      <w:r>
-        <w:rPr>
-          <w:rFonts w:ascii="Times New Roman" w:hAnsi="Times New Roman" w:cs="Times New Roman"/>
-        </w:rPr>
-        <w:t>pasiskirstymus</w:t>
-      </w:r>
-      <w:proofErr w:type="spellEnd"/>
-      <w:r>
-        <w:rPr>
-          <w:rFonts w:ascii="Times New Roman" w:hAnsi="Times New Roman" w:cs="Times New Roman"/>
-        </w:rPr>
-        <w:t>, V (</w:t>
-      </w:r>
-      <w:proofErr w:type="spellStart"/>
-      <w:r>
-        <w:rPr>
-          <w:rFonts w:ascii="Times New Roman" w:hAnsi="Times New Roman" w:cs="Times New Roman"/>
-        </w:rPr>
-        <w:t>Overflow</w:t>
-      </w:r>
-      <w:proofErr w:type="spellEnd"/>
-      <w:r>
-        <w:rPr>
-          <w:rFonts w:ascii="Times New Roman" w:hAnsi="Times New Roman" w:cs="Times New Roman"/>
-        </w:rPr>
-        <w:t xml:space="preserve">) – nustato ar </w:t>
-      </w:r>
-      <w:proofErr w:type="spellStart"/>
-      <w:r>
-        <w:rPr>
-          <w:rFonts w:ascii="Times New Roman" w:hAnsi="Times New Roman" w:cs="Times New Roman"/>
-        </w:rPr>
-        <w:t>ivyko</w:t>
-      </w:r>
-      <w:proofErr w:type="spellEnd"/>
-      <w:r>
-        <w:rPr>
-          <w:rFonts w:ascii="Times New Roman" w:hAnsi="Times New Roman" w:cs="Times New Roman"/>
-        </w:rPr>
-        <w:t xml:space="preserve"> „</w:t>
-      </w:r>
-      <w:proofErr w:type="spellStart"/>
-      <w:r>
-        <w:rPr>
-          <w:rFonts w:ascii="Times New Roman" w:hAnsi="Times New Roman" w:cs="Times New Roman"/>
-        </w:rPr>
-        <w:t>overflow</w:t>
-      </w:r>
-      <w:proofErr w:type="spellEnd"/>
-      <w:r>
-        <w:rPr>
-          <w:rFonts w:ascii="Times New Roman" w:hAnsi="Times New Roman" w:cs="Times New Roman"/>
-        </w:rPr>
-        <w:t>“ (kai duomenys viršija registro plotą), Q (</w:t>
-      </w:r>
-      <w:proofErr w:type="spellStart"/>
-      <w:r>
-        <w:rPr>
-          <w:rFonts w:ascii="Times New Roman" w:hAnsi="Times New Roman" w:cs="Times New Roman"/>
-        </w:rPr>
-        <w:t>Saturation</w:t>
-      </w:r>
-      <w:proofErr w:type="spellEnd"/>
-      <w:r>
-        <w:rPr>
-          <w:rFonts w:ascii="Times New Roman" w:hAnsi="Times New Roman" w:cs="Times New Roman"/>
-        </w:rPr>
-        <w:t xml:space="preserve">) Nurodo </w:t>
-      </w:r>
-      <w:proofErr w:type="spellStart"/>
-      <w:r>
-        <w:rPr>
-          <w:rFonts w:ascii="Times New Roman" w:hAnsi="Times New Roman" w:cs="Times New Roman"/>
-        </w:rPr>
-        <w:t>arimetinių</w:t>
-      </w:r>
-      <w:proofErr w:type="spellEnd"/>
-      <w:r>
-        <w:rPr>
-          <w:rFonts w:ascii="Times New Roman" w:hAnsi="Times New Roman" w:cs="Times New Roman"/>
-        </w:rPr>
-        <w:t xml:space="preserve"> operacijų „</w:t>
-      </w:r>
-      <w:proofErr w:type="spellStart"/>
-      <w:r>
-        <w:rPr>
-          <w:rFonts w:ascii="Times New Roman" w:hAnsi="Times New Roman" w:cs="Times New Roman"/>
-        </w:rPr>
-        <w:t>saturated</w:t>
-      </w:r>
-      <w:proofErr w:type="spellEnd"/>
-      <w:r>
-        <w:rPr>
-          <w:rFonts w:ascii="Times New Roman" w:hAnsi="Times New Roman" w:cs="Times New Roman"/>
-        </w:rPr>
-        <w:t>“ būseną, T(</w:t>
-      </w:r>
-      <w:proofErr w:type="spellStart"/>
-      <w:r>
-        <w:rPr>
-          <w:rFonts w:ascii="Times New Roman" w:hAnsi="Times New Roman" w:cs="Times New Roman"/>
-        </w:rPr>
-        <w:t>humb</w:t>
-      </w:r>
-      <w:proofErr w:type="spellEnd"/>
-      <w:r>
-        <w:rPr>
-          <w:rFonts w:ascii="Times New Roman" w:hAnsi="Times New Roman" w:cs="Times New Roman"/>
-        </w:rPr>
-        <w:t xml:space="preserve"> </w:t>
-      </w:r>
-      <w:proofErr w:type="spellStart"/>
-      <w:r>
-        <w:rPr>
-          <w:rFonts w:ascii="Times New Roman" w:hAnsi="Times New Roman" w:cs="Times New Roman"/>
-        </w:rPr>
-        <w:t>state</w:t>
-      </w:r>
-      <w:proofErr w:type="spellEnd"/>
-      <w:r>
-        <w:rPr>
-          <w:rFonts w:ascii="Times New Roman" w:hAnsi="Times New Roman" w:cs="Times New Roman"/>
-        </w:rPr>
-        <w:t>) – nurodo ar ARM procesorius perjungtas į „nykščio“ rėžimą, kuriame naudojama 16 bitų kodavimo sistema (vietoj normalios 32 bitų).</w:t>
-      </w:r>
-    </w:p>
-    <w:p>
-      <w:pPr>
-        <w:ind w:left="-630" w:right="-540"/>
-        <w:rPr>
-          <w:rFonts w:ascii="Times New Roman" w:hAnsi="Times New Roman" w:cs="Times New Roman"/>
-        </w:rPr>
-      </w:pPr>
-      <w:r>
-        <w:rPr>
-          <w:rFonts w:ascii="Times New Roman" w:hAnsi="Times New Roman" w:cs="Times New Roman"/>
-        </w:rPr>
-        <w:t>ARMv4 Naudojo ištisinę atminties erdvę – adresai yra tiesiogiai susiję su atminties vietomis. Tipiškas atminties kiekis buvo apie 32MB o maksimalus - 4 GB.</w:t>
-      </w:r>
-    </w:p>
-    <w:p>
-      <w:pPr>
-        <w:ind w:left="-630" w:right="-540"/>
-        <w:rPr>
-          <w:rFonts w:ascii="Times New Roman" w:hAnsi="Times New Roman" w:cs="Times New Roman"/>
-          <w:b/>
-          <w:bCs/>
-          <w:sz w:val="24"/>
-          <w:szCs w:val="24"/>
-        </w:rPr>
-      </w:pPr>
-      <w:r>
-        <w:rPr>
-          <w:rFonts w:ascii="Times New Roman" w:hAnsi="Times New Roman" w:cs="Times New Roman"/>
-          <w:b/>
-          <w:bCs/>
-          <w:sz w:val="24"/>
-          <w:szCs w:val="24"/>
-        </w:rPr>
-        <w:t>Motorola 68HC05:</w:t>
-      </w:r>
-    </w:p>
-    <w:p>
-      <w:pPr>
-        <w:ind w:left="-630" w:right="-540"/>
-        <w:rPr>
-          <w:rFonts w:ascii="Times New Roman" w:hAnsi="Times New Roman" w:cs="Times New Roman"/>
-          <w:sz w:val="24"/>
-          <w:szCs w:val="24"/>
-        </w:rPr>
-      </w:pPr>
-      <w:r>
-        <w:rPr>
-          <w:rFonts w:ascii="Times New Roman" w:hAnsi="Times New Roman" w:cs="Times New Roman"/>
-          <w:sz w:val="24"/>
-          <w:szCs w:val="24"/>
-        </w:rPr>
-        <w:t xml:space="preserve">68HC05 Taip pat naudojo </w:t>
-      </w:r>
-      <w:proofErr w:type="spellStart"/>
-      <w:r>
-        <w:rPr>
-          <w:rFonts w:ascii="Times New Roman" w:hAnsi="Times New Roman" w:cs="Times New Roman"/>
-          <w:sz w:val="24"/>
-          <w:szCs w:val="24"/>
-        </w:rPr>
-        <w:t>požumių</w:t>
-      </w:r>
-      <w:proofErr w:type="spellEnd"/>
-      <w:r>
-        <w:rPr>
-          <w:rFonts w:ascii="Times New Roman" w:hAnsi="Times New Roman" w:cs="Times New Roman"/>
-          <w:sz w:val="24"/>
-          <w:szCs w:val="24"/>
-        </w:rPr>
-        <w:t xml:space="preserve"> bitus, tačiau turėjo jų daug mažiau – N(</w:t>
-      </w:r>
-      <w:proofErr w:type="spellStart"/>
-      <w:r>
-        <w:rPr>
-          <w:rFonts w:ascii="Times New Roman" w:hAnsi="Times New Roman" w:cs="Times New Roman"/>
-          <w:sz w:val="24"/>
-          <w:szCs w:val="24"/>
-        </w:rPr>
-        <w:t>egative</w:t>
-      </w:r>
-      <w:proofErr w:type="spellEnd"/>
-      <w:r>
-        <w:rPr>
-          <w:rFonts w:ascii="Times New Roman" w:hAnsi="Times New Roman" w:cs="Times New Roman"/>
-          <w:sz w:val="24"/>
-          <w:szCs w:val="24"/>
-        </w:rPr>
-        <w:t>), Z(</w:t>
-      </w:r>
-      <w:proofErr w:type="spellStart"/>
-      <w:r>
-        <w:rPr>
-          <w:rFonts w:ascii="Times New Roman" w:hAnsi="Times New Roman" w:cs="Times New Roman"/>
-          <w:sz w:val="24"/>
-          <w:szCs w:val="24"/>
-        </w:rPr>
-        <w:t>ero</w:t>
-      </w:r>
-      <w:proofErr w:type="spellEnd"/>
-      <w:r>
-        <w:rPr>
-          <w:rFonts w:ascii="Times New Roman" w:hAnsi="Times New Roman" w:cs="Times New Roman"/>
-          <w:sz w:val="24"/>
-          <w:szCs w:val="24"/>
-        </w:rPr>
-        <w:t xml:space="preserve">), </w:t>
-      </w:r>
-      <w:r>
-        <w:rPr>
-          <w:rFonts w:ascii="Times New Roman" w:hAnsi="Times New Roman" w:cs="Times New Roman"/>
-          <w:sz w:val="24"/>
-          <w:szCs w:val="24"/>
-        </w:rPr>
-        <w:t>C(</w:t>
-      </w:r>
-      <w:proofErr w:type="spellStart"/>
-      <w:r>
-        <w:rPr>
-          <w:rFonts w:ascii="Times New Roman" w:hAnsi="Times New Roman" w:cs="Times New Roman"/>
-          <w:sz w:val="24"/>
-          <w:szCs w:val="24"/>
-        </w:rPr>
-        <w:t>arry</w:t>
-      </w:r>
-      <w:proofErr w:type="spellEnd"/>
-      <w:r>
-        <w:rPr>
-          <w:rFonts w:ascii="Times New Roman" w:hAnsi="Times New Roman" w:cs="Times New Roman"/>
-          <w:sz w:val="24"/>
-          <w:szCs w:val="24"/>
-        </w:rPr>
-        <w:t>)</w:t>
-      </w:r>
-      <w:r>
-        <w:rPr>
-          <w:rFonts w:ascii="Times New Roman" w:hAnsi="Times New Roman" w:cs="Times New Roman"/>
-          <w:sz w:val="24"/>
-          <w:szCs w:val="24"/>
-        </w:rPr>
-        <w:t>, V (</w:t>
-      </w:r>
-      <w:proofErr w:type="spellStart"/>
-      <w:r>
-        <w:rPr>
-          <w:rFonts w:ascii="Times New Roman" w:hAnsi="Times New Roman" w:cs="Times New Roman"/>
-          <w:sz w:val="24"/>
-          <w:szCs w:val="24"/>
-        </w:rPr>
-        <w:t>Overflow</w:t>
-      </w:r>
-      <w:proofErr w:type="spellEnd"/>
-      <w:r>
-        <w:rPr>
-          <w:rFonts w:ascii="Times New Roman" w:hAnsi="Times New Roman" w:cs="Times New Roman"/>
-          <w:sz w:val="24"/>
-          <w:szCs w:val="24"/>
-        </w:rPr>
-        <w:t>), H(</w:t>
-      </w:r>
-      <w:proofErr w:type="spellStart"/>
-      <w:r>
-        <w:rPr>
-          <w:rFonts w:ascii="Times New Roman" w:hAnsi="Times New Roman" w:cs="Times New Roman"/>
-          <w:sz w:val="24"/>
-          <w:szCs w:val="24"/>
-        </w:rPr>
-        <w:t>alf</w:t>
-      </w:r>
-      <w:proofErr w:type="spellEnd"/>
-      <w:r>
-        <w:rPr>
-          <w:rFonts w:ascii="Times New Roman" w:hAnsi="Times New Roman" w:cs="Times New Roman"/>
-          <w:sz w:val="24"/>
-          <w:szCs w:val="24"/>
-        </w:rPr>
-        <w:t xml:space="preserve"> </w:t>
-      </w:r>
-      <w:proofErr w:type="spellStart"/>
-      <w:r>
-        <w:rPr>
-          <w:rFonts w:ascii="Times New Roman" w:hAnsi="Times New Roman" w:cs="Times New Roman"/>
-          <w:sz w:val="24"/>
-          <w:szCs w:val="24"/>
-        </w:rPr>
-        <w:t>carry</w:t>
-      </w:r>
-      <w:proofErr w:type="spellEnd"/>
-      <w:r>
-        <w:rPr>
-          <w:rFonts w:ascii="Times New Roman" w:hAnsi="Times New Roman" w:cs="Times New Roman"/>
-          <w:sz w:val="24"/>
-          <w:szCs w:val="24"/>
-        </w:rPr>
-        <w:t xml:space="preserve">) tikrina ar įvyko </w:t>
-      </w:r>
-      <w:proofErr w:type="spellStart"/>
-      <w:r>
-        <w:rPr>
-          <w:rFonts w:ascii="Times New Roman" w:hAnsi="Times New Roman" w:cs="Times New Roman"/>
-          <w:sz w:val="24"/>
-          <w:szCs w:val="24"/>
-        </w:rPr>
-        <w:t>pernešmas</w:t>
-      </w:r>
-      <w:proofErr w:type="spellEnd"/>
-      <w:r>
-        <w:rPr>
-          <w:rFonts w:ascii="Times New Roman" w:hAnsi="Times New Roman" w:cs="Times New Roman"/>
-          <w:sz w:val="24"/>
-          <w:szCs w:val="24"/>
-        </w:rPr>
-        <w:t xml:space="preserve"> per pusę bitų (4 bitus 68HC08 </w:t>
-      </w:r>
-      <w:proofErr w:type="spellStart"/>
-      <w:r>
-        <w:rPr>
-          <w:rFonts w:ascii="Times New Roman" w:hAnsi="Times New Roman" w:cs="Times New Roman"/>
-          <w:sz w:val="24"/>
-          <w:szCs w:val="24"/>
-        </w:rPr>
-        <w:t>atvėju</w:t>
-      </w:r>
-      <w:proofErr w:type="spellEnd"/>
-      <w:r>
-        <w:rPr>
-          <w:rFonts w:ascii="Times New Roman" w:hAnsi="Times New Roman" w:cs="Times New Roman"/>
-          <w:sz w:val="24"/>
-          <w:szCs w:val="24"/>
-        </w:rPr>
-        <w:t>).</w:t>
-      </w:r>
-    </w:p>
-    <w:p>
-      <w:pPr>
-        <w:ind w:left="-630" w:right="-540"/>
-        <w:rPr>
-          <w:rFonts w:ascii="Times New Roman" w:hAnsi="Times New Roman" w:cs="Times New Roman"/>
-        </w:rPr>
-      </w:pPr>
-      <w:r>
-        <w:rPr>
-          <w:rFonts w:ascii="Times New Roman" w:hAnsi="Times New Roman" w:cs="Times New Roman"/>
-          <w:sz w:val="24"/>
-          <w:szCs w:val="24"/>
-        </w:rPr>
-        <w:t>68HC05</w:t>
-      </w:r>
-      <w:r>
-        <w:rPr>
-          <w:rFonts w:ascii="Times New Roman" w:hAnsi="Times New Roman" w:cs="Times New Roman"/>
-          <w:sz w:val="24"/>
-          <w:szCs w:val="24"/>
-        </w:rPr>
-        <w:t xml:space="preserve"> kaip ir ARMv4 </w:t>
-      </w:r>
-      <w:r>
-        <w:rPr>
-          <w:rFonts w:ascii="Times New Roman" w:hAnsi="Times New Roman" w:cs="Times New Roman"/>
-        </w:rPr>
-        <w:t>Naudojo ištisinę atminties erdvę</w:t>
-      </w:r>
-      <w:r>
-        <w:rPr>
-          <w:rFonts w:ascii="Times New Roman" w:hAnsi="Times New Roman" w:cs="Times New Roman"/>
-        </w:rPr>
-        <w:t>, tačiau jo t</w:t>
-      </w:r>
-      <w:r>
-        <w:rPr>
-          <w:rFonts w:ascii="Times New Roman" w:hAnsi="Times New Roman" w:cs="Times New Roman"/>
-        </w:rPr>
-        <w:t xml:space="preserve">ipiškas atminties kiekis buvo </w:t>
-      </w:r>
-      <w:r>
-        <w:rPr>
-          <w:rFonts w:ascii="Times New Roman" w:hAnsi="Times New Roman" w:cs="Times New Roman"/>
-        </w:rPr>
-        <w:t xml:space="preserve">tik </w:t>
-      </w:r>
-      <w:r>
-        <w:rPr>
-          <w:rFonts w:ascii="Times New Roman" w:hAnsi="Times New Roman" w:cs="Times New Roman"/>
-        </w:rPr>
-        <w:t xml:space="preserve">apie </w:t>
-      </w:r>
-      <w:r>
-        <w:rPr>
-          <w:rFonts w:ascii="Times New Roman" w:hAnsi="Times New Roman" w:cs="Times New Roman"/>
-        </w:rPr>
-        <w:t>4KB</w:t>
-      </w:r>
-      <w:r>
-        <w:rPr>
-          <w:rFonts w:ascii="Times New Roman" w:hAnsi="Times New Roman" w:cs="Times New Roman"/>
-        </w:rPr>
-        <w:t xml:space="preserve"> o maksimalus </w:t>
-      </w:r>
-      <w:r>
-        <w:rPr>
-          <w:rFonts w:ascii="Times New Roman" w:hAnsi="Times New Roman" w:cs="Times New Roman"/>
-        </w:rPr>
-        <w:t>–</w:t>
-      </w:r>
-      <w:r>
-        <w:rPr>
-          <w:rFonts w:ascii="Times New Roman" w:hAnsi="Times New Roman" w:cs="Times New Roman"/>
-        </w:rPr>
-        <w:t xml:space="preserve"> </w:t>
-      </w:r>
-      <w:r>
-        <w:rPr>
-          <w:rFonts w:ascii="Times New Roman" w:hAnsi="Times New Roman" w:cs="Times New Roman"/>
-        </w:rPr>
-        <w:t xml:space="preserve">64KB. Ne taip kaip ARMv4, </w:t>
-      </w:r>
-      <w:r>
-        <w:rPr>
-          <w:rFonts w:ascii="Times New Roman" w:hAnsi="Times New Roman" w:cs="Times New Roman"/>
-          <w:sz w:val="24"/>
-          <w:szCs w:val="24"/>
-        </w:rPr>
-        <w:t>68HC05</w:t>
-      </w:r>
-      <w:r>
-        <w:rPr>
-          <w:rFonts w:ascii="Times New Roman" w:hAnsi="Times New Roman" w:cs="Times New Roman"/>
-          <w:sz w:val="24"/>
-          <w:szCs w:val="24"/>
-        </w:rPr>
-        <w:t xml:space="preserve"> nesugebėdavo palaikyti virtualios atminties be specialių modifikacijų.</w:t>
-      </w:r>
-    </w:p>
-    <w:p>
-      <w:pPr>
-        <w:ind w:left="-630" w:right="-540"/>
+        <w:t>Komandinė sistema</w:t>
+      </w:r>
+      <w:r>
         <w:rPr>
           <w:rFonts w:ascii="Times New Roman" w:hAnsi="Times New Roman" w:cs="Times New Roman"/>
           <w:b/>
@@ -1300,8 +741,642 @@
           <w:sz w:val="28"/>
           <w:szCs w:val="28"/>
         </w:rPr>
-      </w:pPr>
-      <w:r>
+        <w:t>:</w:t>
+      </w:r>
+    </w:p>
+    <w:p>
+      <w:pPr>
+        <w:ind w:left="-630" w:right="-540"/>
+        <w:rPr>
+          <w:rFonts w:ascii="Times New Roman" w:hAnsi="Times New Roman" w:cs="Times New Roman"/>
+          <w:b/>
+          <w:bCs/>
+          <w:sz w:val="24"/>
+          <w:szCs w:val="24"/>
+        </w:rPr>
+      </w:pPr>
+      <w:r>
+        <w:rPr>
+          <w:rFonts w:ascii="Times New Roman" w:hAnsi="Times New Roman" w:cs="Times New Roman"/>
+          <w:b/>
+          <w:bCs/>
+          <w:sz w:val="24"/>
+          <w:szCs w:val="24"/>
+        </w:rPr>
+        <w:t>ARMv4:</w:t>
+      </w:r>
+    </w:p>
+    <w:p>
+      <w:pPr>
+        <w:ind w:left="-630" w:right="-540"/>
+        <w:rPr>
+          <w:rFonts w:ascii="Times New Roman" w:hAnsi="Times New Roman" w:cs="Times New Roman"/>
+        </w:rPr>
+      </w:pPr>
+      <w:r>
+        <w:rPr>
+          <w:rFonts w:ascii="Times New Roman" w:hAnsi="Times New Roman" w:cs="Times New Roman"/>
+        </w:rPr>
+        <w:t>ARMv4 architektūra naudoja RISC procesorių – bando visas instrukcijas įvykdyti per vieną ciklą.</w:t>
+      </w:r>
+      <w:r>
+        <w:rPr>
+          <w:rFonts w:ascii="Times New Roman" w:hAnsi="Times New Roman" w:cs="Times New Roman"/>
+        </w:rPr>
+        <w:t xml:space="preserve"> Instrukcijoms naudojamas 32 arba 16 bitų formatas.</w:t>
+      </w:r>
+    </w:p>
+    <w:p>
+      <w:pPr>
+        <w:ind w:left="-630" w:right="-540"/>
+        <w:rPr>
+          <w:rFonts w:ascii="Times New Roman" w:hAnsi="Times New Roman" w:cs="Times New Roman"/>
+        </w:rPr>
+      </w:pPr>
+      <w:r>
+        <w:rPr>
+          <w:rFonts w:ascii="Times New Roman" w:hAnsi="Times New Roman" w:cs="Times New Roman"/>
+        </w:rPr>
+        <w:t>Instrukcijų pavyzdžiai:</w:t>
+      </w:r>
+    </w:p>
+    <w:p>
+      <w:pPr>
+        <w:ind w:left="-630" w:right="-540"/>
+        <w:rPr>
+          <w:rFonts w:ascii="Times New Roman" w:hAnsi="Times New Roman" w:cs="Times New Roman"/>
+        </w:rPr>
+      </w:pPr>
+      <w:r>
+        <w:rPr>
+          <w:rFonts w:ascii="Times New Roman" w:hAnsi="Times New Roman" w:cs="Times New Roman"/>
+        </w:rPr>
+        <w:t>Duomenų tvarkymo</w:t>
+      </w:r>
+      <w:r>
+        <w:rPr>
+          <w:rFonts w:ascii="Times New Roman" w:hAnsi="Times New Roman" w:cs="Times New Roman"/>
+        </w:rPr>
+        <w:t xml:space="preserve"> -  ADD, SUB(</w:t>
+      </w:r>
+      <w:proofErr w:type="spellStart"/>
+      <w:r>
+        <w:rPr>
+          <w:rFonts w:ascii="Times New Roman" w:hAnsi="Times New Roman" w:cs="Times New Roman"/>
+        </w:rPr>
+        <w:t>tract</w:t>
+      </w:r>
+      <w:proofErr w:type="spellEnd"/>
+      <w:r>
+        <w:rPr>
+          <w:rFonts w:ascii="Times New Roman" w:hAnsi="Times New Roman" w:cs="Times New Roman"/>
+        </w:rPr>
+        <w:t>), MOV(e), CMP (</w:t>
+      </w:r>
+      <w:proofErr w:type="spellStart"/>
+      <w:r>
+        <w:rPr>
+          <w:rFonts w:ascii="Times New Roman" w:hAnsi="Times New Roman" w:cs="Times New Roman"/>
+        </w:rPr>
+        <w:t>compare</w:t>
+      </w:r>
+      <w:proofErr w:type="spellEnd"/>
+      <w:r>
+        <w:rPr>
+          <w:rFonts w:ascii="Times New Roman" w:hAnsi="Times New Roman" w:cs="Times New Roman"/>
+        </w:rPr>
+        <w:t>), MUL(</w:t>
+      </w:r>
+      <w:proofErr w:type="spellStart"/>
+      <w:r>
+        <w:rPr>
+          <w:rFonts w:ascii="Times New Roman" w:hAnsi="Times New Roman" w:cs="Times New Roman"/>
+        </w:rPr>
+        <w:t>tiply</w:t>
+      </w:r>
+      <w:proofErr w:type="spellEnd"/>
+      <w:r>
+        <w:rPr>
+          <w:rFonts w:ascii="Times New Roman" w:hAnsi="Times New Roman" w:cs="Times New Roman"/>
+        </w:rPr>
+        <w:t>)</w:t>
+      </w:r>
+    </w:p>
+    <w:p>
+      <w:pPr>
+        <w:ind w:left="-630" w:right="-540"/>
+        <w:rPr>
+          <w:rFonts w:ascii="Times New Roman" w:hAnsi="Times New Roman" w:cs="Times New Roman"/>
+        </w:rPr>
+      </w:pPr>
+      <w:r>
+        <w:rPr>
+          <w:rFonts w:ascii="Times New Roman" w:hAnsi="Times New Roman" w:cs="Times New Roman"/>
+        </w:rPr>
+        <w:t>Duomenų saugojimo – LDR (</w:t>
+      </w:r>
+      <w:proofErr w:type="spellStart"/>
+      <w:r>
+        <w:rPr>
+          <w:rFonts w:ascii="Times New Roman" w:hAnsi="Times New Roman" w:cs="Times New Roman"/>
+        </w:rPr>
+        <w:t>load</w:t>
+      </w:r>
+      <w:proofErr w:type="spellEnd"/>
+      <w:r>
+        <w:rPr>
+          <w:rFonts w:ascii="Times New Roman" w:hAnsi="Times New Roman" w:cs="Times New Roman"/>
+        </w:rPr>
+        <w:t xml:space="preserve"> </w:t>
+      </w:r>
+      <w:proofErr w:type="spellStart"/>
+      <w:r>
+        <w:rPr>
+          <w:rFonts w:ascii="Times New Roman" w:hAnsi="Times New Roman" w:cs="Times New Roman"/>
+        </w:rPr>
+        <w:t>register</w:t>
+      </w:r>
+      <w:proofErr w:type="spellEnd"/>
+      <w:r>
+        <w:rPr>
+          <w:rFonts w:ascii="Times New Roman" w:hAnsi="Times New Roman" w:cs="Times New Roman"/>
+        </w:rPr>
+        <w:t>), STR (</w:t>
+      </w:r>
+      <w:proofErr w:type="spellStart"/>
+      <w:r>
+        <w:rPr>
+          <w:rFonts w:ascii="Times New Roman" w:hAnsi="Times New Roman" w:cs="Times New Roman"/>
+        </w:rPr>
+        <w:t>store</w:t>
+      </w:r>
+      <w:proofErr w:type="spellEnd"/>
+      <w:r>
+        <w:rPr>
+          <w:rFonts w:ascii="Times New Roman" w:hAnsi="Times New Roman" w:cs="Times New Roman"/>
+        </w:rPr>
+        <w:t xml:space="preserve"> </w:t>
+      </w:r>
+      <w:proofErr w:type="spellStart"/>
+      <w:r>
+        <w:rPr>
+          <w:rFonts w:ascii="Times New Roman" w:hAnsi="Times New Roman" w:cs="Times New Roman"/>
+        </w:rPr>
+        <w:t>register</w:t>
+      </w:r>
+      <w:proofErr w:type="spellEnd"/>
+      <w:r>
+        <w:rPr>
+          <w:rFonts w:ascii="Times New Roman" w:hAnsi="Times New Roman" w:cs="Times New Roman"/>
+        </w:rPr>
+        <w:t>)</w:t>
+      </w:r>
+    </w:p>
+    <w:p>
+      <w:pPr>
+        <w:ind w:left="-630" w:right="-540"/>
+        <w:rPr>
+          <w:rFonts w:ascii="Times New Roman" w:hAnsi="Times New Roman" w:cs="Times New Roman"/>
+        </w:rPr>
+      </w:pPr>
+      <w:r>
+        <w:rPr>
+          <w:rFonts w:ascii="Times New Roman" w:hAnsi="Times New Roman" w:cs="Times New Roman"/>
+        </w:rPr>
+        <w:t>Kontrolės – MRS (</w:t>
+      </w:r>
+      <w:proofErr w:type="spellStart"/>
+      <w:r>
+        <w:rPr>
+          <w:rFonts w:ascii="Times New Roman" w:hAnsi="Times New Roman" w:cs="Times New Roman"/>
+        </w:rPr>
+        <w:t>Move</w:t>
+      </w:r>
+      <w:proofErr w:type="spellEnd"/>
+      <w:r>
+        <w:rPr>
+          <w:rFonts w:ascii="Times New Roman" w:hAnsi="Times New Roman" w:cs="Times New Roman"/>
+        </w:rPr>
+        <w:t xml:space="preserve"> to </w:t>
+      </w:r>
+      <w:proofErr w:type="spellStart"/>
+      <w:r>
+        <w:rPr>
+          <w:rFonts w:ascii="Times New Roman" w:hAnsi="Times New Roman" w:cs="Times New Roman"/>
+        </w:rPr>
+        <w:t>register</w:t>
+      </w:r>
+      <w:proofErr w:type="spellEnd"/>
+      <w:r>
+        <w:rPr>
+          <w:rFonts w:ascii="Times New Roman" w:hAnsi="Times New Roman" w:cs="Times New Roman"/>
+        </w:rPr>
+        <w:t xml:space="preserve"> </w:t>
+      </w:r>
+      <w:proofErr w:type="spellStart"/>
+      <w:r>
+        <w:rPr>
+          <w:rFonts w:ascii="Times New Roman" w:hAnsi="Times New Roman" w:cs="Times New Roman"/>
+        </w:rPr>
+        <w:t>from</w:t>
+      </w:r>
+      <w:proofErr w:type="spellEnd"/>
+      <w:r>
+        <w:rPr>
+          <w:rFonts w:ascii="Times New Roman" w:hAnsi="Times New Roman" w:cs="Times New Roman"/>
+        </w:rPr>
+        <w:t xml:space="preserve"> status </w:t>
+      </w:r>
+      <w:proofErr w:type="spellStart"/>
+      <w:r>
+        <w:rPr>
+          <w:rFonts w:ascii="Times New Roman" w:hAnsi="Times New Roman" w:cs="Times New Roman"/>
+        </w:rPr>
+        <w:t>register</w:t>
+      </w:r>
+      <w:proofErr w:type="spellEnd"/>
+      <w:r>
+        <w:rPr>
+          <w:rFonts w:ascii="Times New Roman" w:hAnsi="Times New Roman" w:cs="Times New Roman"/>
+        </w:rPr>
+        <w:t>), MSR (</w:t>
+      </w:r>
+      <w:proofErr w:type="spellStart"/>
+      <w:r>
+        <w:rPr>
+          <w:rFonts w:ascii="Times New Roman" w:hAnsi="Times New Roman" w:cs="Times New Roman"/>
+        </w:rPr>
+        <w:t>Move</w:t>
+      </w:r>
+      <w:proofErr w:type="spellEnd"/>
+      <w:r>
+        <w:rPr>
+          <w:rFonts w:ascii="Times New Roman" w:hAnsi="Times New Roman" w:cs="Times New Roman"/>
+        </w:rPr>
+        <w:t xml:space="preserve"> status </w:t>
+      </w:r>
+      <w:proofErr w:type="spellStart"/>
+      <w:r>
+        <w:rPr>
+          <w:rFonts w:ascii="Times New Roman" w:hAnsi="Times New Roman" w:cs="Times New Roman"/>
+        </w:rPr>
+        <w:t>register</w:t>
+      </w:r>
+      <w:proofErr w:type="spellEnd"/>
+    </w:p>
+    <w:p>
+      <w:pPr>
+        <w:ind w:left="-630" w:right="-540"/>
+        <w:rPr>
+          <w:rFonts w:ascii="Times New Roman" w:hAnsi="Times New Roman" w:cs="Times New Roman"/>
+          <w:b/>
+          <w:bCs/>
+          <w:sz w:val="24"/>
+          <w:szCs w:val="24"/>
+        </w:rPr>
+      </w:pPr>
+      <w:r>
+        <w:rPr>
+          <w:rFonts w:ascii="Times New Roman" w:hAnsi="Times New Roman" w:cs="Times New Roman"/>
+          <w:b/>
+          <w:bCs/>
+          <w:sz w:val="24"/>
+          <w:szCs w:val="24"/>
+        </w:rPr>
+        <w:t>Motorola 68HC05:</w:t>
+      </w:r>
+    </w:p>
+    <w:p>
+      <w:pPr>
+        <w:ind w:left="-630" w:right="-540"/>
+        <w:rPr>
+          <w:rFonts w:ascii="Times New Roman" w:hAnsi="Times New Roman" w:cs="Times New Roman"/>
+        </w:rPr>
+      </w:pPr>
+      <w:r>
+        <w:rPr>
+          <w:rFonts w:ascii="Times New Roman" w:hAnsi="Times New Roman" w:cs="Times New Roman"/>
+        </w:rPr>
+        <w:t xml:space="preserve">68HC05 </w:t>
+      </w:r>
+      <w:proofErr w:type="spellStart"/>
+      <w:r>
+        <w:rPr>
+          <w:rFonts w:ascii="Times New Roman" w:hAnsi="Times New Roman" w:cs="Times New Roman"/>
+        </w:rPr>
+        <w:t>mikrokontroleris</w:t>
+      </w:r>
+      <w:proofErr w:type="spellEnd"/>
+      <w:r>
+        <w:rPr>
+          <w:rFonts w:ascii="Times New Roman" w:hAnsi="Times New Roman" w:cs="Times New Roman"/>
+        </w:rPr>
+        <w:t xml:space="preserve"> naudoja CISC procesorių – ne taip kaip ARMv4, šis procesorius gali skirti daugiau ciklų instrukcijoms jeigu to prireikia, tačiau laiko mažesnį kiekį galimų instrukcijų. Instrukcijoms naudojamas 8 bitų formatas. </w:t>
+      </w:r>
+    </w:p>
+    <w:p>
+      <w:pPr>
+        <w:ind w:left="-630" w:right="-540"/>
+        <w:rPr>
+          <w:rFonts w:ascii="Times New Roman" w:hAnsi="Times New Roman" w:cs="Times New Roman"/>
+        </w:rPr>
+      </w:pPr>
+      <w:r>
+        <w:rPr>
+          <w:rFonts w:ascii="Times New Roman" w:hAnsi="Times New Roman" w:cs="Times New Roman"/>
+        </w:rPr>
+        <w:t>Instrukcijų pavyzdžiai:</w:t>
+      </w:r>
+    </w:p>
+    <w:p>
+      <w:pPr>
+        <w:ind w:left="-630" w:right="-540"/>
+        <w:rPr>
+          <w:rFonts w:ascii="Times New Roman" w:hAnsi="Times New Roman" w:cs="Times New Roman"/>
+        </w:rPr>
+      </w:pPr>
+      <w:r>
+        <w:rPr>
+          <w:rFonts w:ascii="Times New Roman" w:hAnsi="Times New Roman" w:cs="Times New Roman"/>
+        </w:rPr>
+        <w:t>Duomenų tvarkymo</w:t>
+      </w:r>
+      <w:r>
+        <w:rPr>
+          <w:rFonts w:ascii="Times New Roman" w:hAnsi="Times New Roman" w:cs="Times New Roman"/>
+        </w:rPr>
+        <w:t>: ADD, SUB, AND, OR, EOR</w:t>
+      </w:r>
+    </w:p>
+    <w:p>
+      <w:pPr>
+        <w:ind w:left="-630" w:right="-540"/>
+        <w:rPr>
+          <w:rFonts w:ascii="Times New Roman" w:hAnsi="Times New Roman" w:cs="Times New Roman"/>
+        </w:rPr>
+      </w:pPr>
+      <w:r>
+        <w:rPr>
+          <w:rFonts w:ascii="Times New Roman" w:hAnsi="Times New Roman" w:cs="Times New Roman"/>
+        </w:rPr>
+        <w:t>Kontrolės – JMP (</w:t>
+      </w:r>
+      <w:proofErr w:type="spellStart"/>
+      <w:r>
+        <w:rPr>
+          <w:rFonts w:ascii="Times New Roman" w:hAnsi="Times New Roman" w:cs="Times New Roman"/>
+        </w:rPr>
+        <w:t>jump</w:t>
+      </w:r>
+      <w:proofErr w:type="spellEnd"/>
+      <w:r>
+        <w:rPr>
+          <w:rFonts w:ascii="Times New Roman" w:hAnsi="Times New Roman" w:cs="Times New Roman"/>
+        </w:rPr>
+        <w:t>), JSR (</w:t>
+      </w:r>
+      <w:proofErr w:type="spellStart"/>
+      <w:r>
+        <w:rPr>
+          <w:rFonts w:ascii="Times New Roman" w:hAnsi="Times New Roman" w:cs="Times New Roman"/>
+        </w:rPr>
+        <w:t>Jump</w:t>
+      </w:r>
+      <w:proofErr w:type="spellEnd"/>
+      <w:r>
+        <w:rPr>
+          <w:rFonts w:ascii="Times New Roman" w:hAnsi="Times New Roman" w:cs="Times New Roman"/>
+        </w:rPr>
+        <w:t xml:space="preserve"> to </w:t>
+      </w:r>
+      <w:proofErr w:type="spellStart"/>
+      <w:r>
+        <w:rPr>
+          <w:rFonts w:ascii="Times New Roman" w:hAnsi="Times New Roman" w:cs="Times New Roman"/>
+        </w:rPr>
+        <w:t>subroutine</w:t>
+      </w:r>
+      <w:proofErr w:type="spellEnd"/>
+      <w:r>
+        <w:rPr>
+          <w:rFonts w:ascii="Times New Roman" w:hAnsi="Times New Roman" w:cs="Times New Roman"/>
+        </w:rPr>
+        <w:t>), RTS (</w:t>
+      </w:r>
+      <w:proofErr w:type="spellStart"/>
+      <w:r>
+        <w:rPr>
+          <w:rFonts w:ascii="Times New Roman" w:hAnsi="Times New Roman" w:cs="Times New Roman"/>
+        </w:rPr>
+        <w:t>Return</w:t>
+      </w:r>
+      <w:proofErr w:type="spellEnd"/>
+      <w:r>
+        <w:rPr>
+          <w:rFonts w:ascii="Times New Roman" w:hAnsi="Times New Roman" w:cs="Times New Roman"/>
+        </w:rPr>
+        <w:t xml:space="preserve"> </w:t>
+      </w:r>
+      <w:proofErr w:type="spellStart"/>
+      <w:r>
+        <w:rPr>
+          <w:rFonts w:ascii="Times New Roman" w:hAnsi="Times New Roman" w:cs="Times New Roman"/>
+        </w:rPr>
+        <w:t>from</w:t>
+      </w:r>
+      <w:proofErr w:type="spellEnd"/>
+      <w:r>
+        <w:rPr>
+          <w:rFonts w:ascii="Times New Roman" w:hAnsi="Times New Roman" w:cs="Times New Roman"/>
+        </w:rPr>
+        <w:t xml:space="preserve"> </w:t>
+      </w:r>
+      <w:proofErr w:type="spellStart"/>
+      <w:r>
+        <w:rPr>
+          <w:rFonts w:ascii="Times New Roman" w:hAnsi="Times New Roman" w:cs="Times New Roman"/>
+        </w:rPr>
+        <w:t>subroutine</w:t>
+      </w:r>
+      <w:proofErr w:type="spellEnd"/>
+      <w:r>
+        <w:rPr>
+          <w:rFonts w:ascii="Times New Roman" w:hAnsi="Times New Roman" w:cs="Times New Roman"/>
+        </w:rPr>
+        <w:t>)</w:t>
+      </w:r>
+    </w:p>
+    <w:p>
+      <w:pPr>
+        <w:ind w:left="-630" w:right="-540"/>
+        <w:rPr>
+          <w:rFonts w:ascii="Times New Roman" w:hAnsi="Times New Roman" w:cs="Times New Roman"/>
+        </w:rPr>
+      </w:pPr>
+      <w:r>
+        <w:rPr>
+          <w:rFonts w:ascii="Times New Roman" w:hAnsi="Times New Roman" w:cs="Times New Roman"/>
+        </w:rPr>
+        <w:t>Duomenų saugojimo: STA (</w:t>
+      </w:r>
+      <w:proofErr w:type="spellStart"/>
+      <w:r>
+        <w:rPr>
+          <w:rFonts w:ascii="Times New Roman" w:hAnsi="Times New Roman" w:cs="Times New Roman"/>
+        </w:rPr>
+        <w:t>store</w:t>
+      </w:r>
+      <w:proofErr w:type="spellEnd"/>
+      <w:r>
+        <w:rPr>
+          <w:rFonts w:ascii="Times New Roman" w:hAnsi="Times New Roman" w:cs="Times New Roman"/>
+        </w:rPr>
+        <w:t xml:space="preserve"> </w:t>
+      </w:r>
+      <w:proofErr w:type="spellStart"/>
+      <w:r>
+        <w:rPr>
+          <w:rFonts w:ascii="Times New Roman" w:hAnsi="Times New Roman" w:cs="Times New Roman"/>
+        </w:rPr>
+        <w:t>accumulator</w:t>
+      </w:r>
+      <w:proofErr w:type="spellEnd"/>
+      <w:r>
+        <w:rPr>
+          <w:rFonts w:ascii="Times New Roman" w:hAnsi="Times New Roman" w:cs="Times New Roman"/>
+        </w:rPr>
+        <w:t>), LDA (</w:t>
+      </w:r>
+      <w:proofErr w:type="spellStart"/>
+      <w:r>
+        <w:rPr>
+          <w:rFonts w:ascii="Times New Roman" w:hAnsi="Times New Roman" w:cs="Times New Roman"/>
+        </w:rPr>
+        <w:t>Load</w:t>
+      </w:r>
+      <w:proofErr w:type="spellEnd"/>
+      <w:r>
+        <w:rPr>
+          <w:rFonts w:ascii="Times New Roman" w:hAnsi="Times New Roman" w:cs="Times New Roman"/>
+        </w:rPr>
+        <w:t xml:space="preserve"> </w:t>
+      </w:r>
+      <w:proofErr w:type="spellStart"/>
+      <w:r>
+        <w:rPr>
+          <w:rFonts w:ascii="Times New Roman" w:hAnsi="Times New Roman" w:cs="Times New Roman"/>
+        </w:rPr>
+        <w:t>accumulator</w:t>
+      </w:r>
+      <w:proofErr w:type="spellEnd"/>
+      <w:r>
+        <w:rPr>
+          <w:rFonts w:ascii="Times New Roman" w:hAnsi="Times New Roman" w:cs="Times New Roman"/>
+        </w:rPr>
+        <w:t>)</w:t>
+      </w:r>
+    </w:p>
+    <w:p>
+      <w:pPr>
+        <w:ind w:left="-630" w:right="-540"/>
+        <w:rPr>
+          <w:rFonts w:ascii="Times New Roman" w:hAnsi="Times New Roman" w:cs="Times New Roman"/>
+        </w:rPr>
+      </w:pPr>
+      <w:r>
+        <w:rPr>
+          <w:rFonts w:ascii="Times New Roman" w:hAnsi="Times New Roman" w:cs="Times New Roman"/>
+        </w:rPr>
+        <w:t>Bitų manipuliacijos: BSET (</w:t>
+      </w:r>
+      <w:proofErr w:type="spellStart"/>
+      <w:r>
+        <w:rPr>
+          <w:rFonts w:ascii="Times New Roman" w:hAnsi="Times New Roman" w:cs="Times New Roman"/>
+        </w:rPr>
+        <w:t>Set</w:t>
+      </w:r>
+      <w:proofErr w:type="spellEnd"/>
+      <w:r>
+        <w:rPr>
+          <w:rFonts w:ascii="Times New Roman" w:hAnsi="Times New Roman" w:cs="Times New Roman"/>
+        </w:rPr>
+        <w:t xml:space="preserve"> </w:t>
+      </w:r>
+      <w:proofErr w:type="spellStart"/>
+      <w:r>
+        <w:rPr>
+          <w:rFonts w:ascii="Times New Roman" w:hAnsi="Times New Roman" w:cs="Times New Roman"/>
+        </w:rPr>
+        <w:t>specific</w:t>
+      </w:r>
+      <w:proofErr w:type="spellEnd"/>
+      <w:r>
+        <w:rPr>
+          <w:rFonts w:ascii="Times New Roman" w:hAnsi="Times New Roman" w:cs="Times New Roman"/>
+        </w:rPr>
+        <w:t xml:space="preserve"> </w:t>
+      </w:r>
+      <w:proofErr w:type="spellStart"/>
+      <w:r>
+        <w:rPr>
+          <w:rFonts w:ascii="Times New Roman" w:hAnsi="Times New Roman" w:cs="Times New Roman"/>
+        </w:rPr>
+        <w:t>bit</w:t>
+      </w:r>
+      <w:proofErr w:type="spellEnd"/>
+      <w:r>
+        <w:rPr>
+          <w:rFonts w:ascii="Times New Roman" w:hAnsi="Times New Roman" w:cs="Times New Roman"/>
+        </w:rPr>
+        <w:t>), BCLR (</w:t>
+      </w:r>
+      <w:proofErr w:type="spellStart"/>
+      <w:r>
+        <w:rPr>
+          <w:rFonts w:ascii="Times New Roman" w:hAnsi="Times New Roman" w:cs="Times New Roman"/>
+        </w:rPr>
+        <w:t>clear</w:t>
+      </w:r>
+      <w:proofErr w:type="spellEnd"/>
+      <w:r>
+        <w:rPr>
+          <w:rFonts w:ascii="Times New Roman" w:hAnsi="Times New Roman" w:cs="Times New Roman"/>
+        </w:rPr>
+        <w:t xml:space="preserve"> </w:t>
+      </w:r>
+      <w:proofErr w:type="spellStart"/>
+      <w:r>
+        <w:rPr>
+          <w:rFonts w:ascii="Times New Roman" w:hAnsi="Times New Roman" w:cs="Times New Roman"/>
+        </w:rPr>
+        <w:t>specific</w:t>
+      </w:r>
+      <w:proofErr w:type="spellEnd"/>
+      <w:r>
+        <w:rPr>
+          <w:rFonts w:ascii="Times New Roman" w:hAnsi="Times New Roman" w:cs="Times New Roman"/>
+        </w:rPr>
+        <w:t xml:space="preserve"> </w:t>
+      </w:r>
+      <w:proofErr w:type="spellStart"/>
+      <w:r>
+        <w:rPr>
+          <w:rFonts w:ascii="Times New Roman" w:hAnsi="Times New Roman" w:cs="Times New Roman"/>
+        </w:rPr>
+        <w:t>bit</w:t>
+      </w:r>
+      <w:proofErr w:type="spellEnd"/>
+      <w:r>
+        <w:rPr>
+          <w:rFonts w:ascii="Times New Roman" w:hAnsi="Times New Roman" w:cs="Times New Roman"/>
+        </w:rPr>
+        <w:t>)</w:t>
+      </w:r>
+    </w:p>
+    <w:p>
+      <w:pPr>
+        <w:ind w:left="-630" w:right="-540"/>
         <w:rPr>
           <w:rFonts w:ascii="Times New Roman" w:hAnsi="Times New Roman" w:cs="Times New Roman"/>
           <w:b/>
@@ -1309,128 +1384,8 @@
           <w:sz w:val="28"/>
           <w:szCs w:val="28"/>
         </w:rPr>
-        <w:t>Adresavimo režimai:</w:t>
-      </w:r>
-    </w:p>
-    <w:p>
-      <w:pPr>
-        <w:ind w:left="-630" w:right="-540"/>
-        <w:rPr>
-          <w:rFonts w:ascii="Times New Roman" w:hAnsi="Times New Roman" w:cs="Times New Roman"/>
-          <w:b/>
-          <w:bCs/>
-          <w:sz w:val="24"/>
-          <w:szCs w:val="24"/>
-        </w:rPr>
-      </w:pPr>
-      <w:r>
-        <w:rPr>
-          <w:rFonts w:ascii="Times New Roman" w:hAnsi="Times New Roman" w:cs="Times New Roman"/>
-          <w:b/>
-          <w:bCs/>
-          <w:sz w:val="24"/>
-          <w:szCs w:val="24"/>
-        </w:rPr>
-        <w:t>ARMv4:</w:t>
-      </w:r>
-    </w:p>
-    <w:p>
-      <w:pPr>
-        <w:ind w:left="-630" w:right="-540"/>
-        <w:rPr>
-          <w:rFonts w:ascii="Times New Roman" w:hAnsi="Times New Roman" w:cs="Times New Roman"/>
-          <w:sz w:val="24"/>
-          <w:szCs w:val="24"/>
-        </w:rPr>
-      </w:pPr>
-      <w:r>
-        <w:rPr>
-          <w:rFonts w:ascii="Times New Roman" w:hAnsi="Times New Roman" w:cs="Times New Roman"/>
-          <w:sz w:val="24"/>
-          <w:szCs w:val="24"/>
-        </w:rPr>
-        <w:t>ARMv4 procesorius yra dviejų adresų mašina. Tai reiškia, kad šio procesoriaus instrukcijose gali būti iki dviejų adresų – tai leidžia imti duomenis iš vieno registro ir tuo pat metu vykdyti procesus kitame registre.</w:t>
-      </w:r>
-    </w:p>
-    <w:p>
-      <w:pPr>
-        <w:ind w:left="-630" w:right="-540"/>
-        <w:rPr>
-          <w:rFonts w:ascii="Times New Roman" w:hAnsi="Times New Roman" w:cs="Times New Roman"/>
-          <w:b/>
-          <w:bCs/>
-          <w:sz w:val="24"/>
-          <w:szCs w:val="24"/>
-        </w:rPr>
-      </w:pPr>
-      <w:r>
-        <w:rPr>
-          <w:rFonts w:ascii="Times New Roman" w:hAnsi="Times New Roman" w:cs="Times New Roman"/>
-          <w:b/>
-          <w:bCs/>
-          <w:sz w:val="24"/>
-          <w:szCs w:val="24"/>
-        </w:rPr>
-        <w:t>Motorola 68HC05:</w:t>
-      </w:r>
-    </w:p>
-    <w:p>
-      <w:pPr>
-        <w:ind w:left="-630" w:right="-540"/>
-        <w:rPr>
-          <w:rFonts w:ascii="Times New Roman" w:hAnsi="Times New Roman" w:cs="Times New Roman"/>
-          <w:sz w:val="24"/>
-          <w:szCs w:val="24"/>
-        </w:rPr>
-      </w:pPr>
-      <w:r>
-        <w:rPr>
-          <w:rFonts w:ascii="Times New Roman" w:hAnsi="Times New Roman" w:cs="Times New Roman"/>
-          <w:sz w:val="24"/>
-          <w:szCs w:val="24"/>
-        </w:rPr>
-        <w:t xml:space="preserve">68HC05 </w:t>
-      </w:r>
-      <w:proofErr w:type="spellStart"/>
-      <w:r>
-        <w:rPr>
-          <w:rFonts w:ascii="Times New Roman" w:hAnsi="Times New Roman" w:cs="Times New Roman"/>
-          <w:sz w:val="24"/>
-          <w:szCs w:val="24"/>
-        </w:rPr>
-        <w:t>mikrokontroleris</w:t>
-      </w:r>
-      <w:proofErr w:type="spellEnd"/>
-      <w:r>
-        <w:rPr>
-          <w:rFonts w:ascii="Times New Roman" w:hAnsi="Times New Roman" w:cs="Times New Roman"/>
-          <w:sz w:val="24"/>
-          <w:szCs w:val="24"/>
-        </w:rPr>
-        <w:t xml:space="preserve"> yra vieno adreso mašina. Tai reiškia kad akumuliatorius yra pagrindinis darbo registras ir komandos apdoroja tik vieną adresą, tad dažniausiai yra apdorojamos akumuliatoriuje. Lyginant su ARMv4 </w:t>
-      </w:r>
-      <w:proofErr w:type="spellStart"/>
-      <w:r>
-        <w:rPr>
-          <w:rFonts w:ascii="Times New Roman" w:hAnsi="Times New Roman" w:cs="Times New Roman"/>
-          <w:sz w:val="24"/>
-          <w:szCs w:val="24"/>
-        </w:rPr>
-        <w:t>procesoriu</w:t>
-      </w:r>
-      <w:proofErr w:type="spellEnd"/>
-      <w:r>
-        <w:rPr>
-          <w:rFonts w:ascii="Times New Roman" w:hAnsi="Times New Roman" w:cs="Times New Roman"/>
-          <w:sz w:val="24"/>
-          <w:szCs w:val="24"/>
-        </w:rPr>
-        <w:t xml:space="preserve">, šis modelis lėtesnis dėl informacijos nuolatinio keliavimo iki akumuliatoriaus. </w:t>
-      </w:r>
-    </w:p>
-    <w:p>
-      <w:pPr>
-        <w:ind w:left="-630" w:right="-540"/>
+      </w:pPr>
+      <w:r>
         <w:rPr>
           <w:rFonts w:ascii="Times New Roman" w:hAnsi="Times New Roman" w:cs="Times New Roman"/>
           <w:b/>
@@ -1438,8 +1393,589 @@
           <w:sz w:val="28"/>
           <w:szCs w:val="28"/>
         </w:rPr>
-      </w:pPr>
-      <w:r>
+        <w:t>Duomenų tipai:</w:t>
+      </w:r>
+    </w:p>
+    <w:p>
+      <w:pPr>
+        <w:ind w:left="-630" w:right="-540"/>
+        <w:rPr>
+          <w:rFonts w:ascii="Times New Roman" w:hAnsi="Times New Roman" w:cs="Times New Roman"/>
+          <w:b/>
+          <w:bCs/>
+          <w:sz w:val="24"/>
+          <w:szCs w:val="24"/>
+        </w:rPr>
+      </w:pPr>
+      <w:r>
+        <w:rPr>
+          <w:rFonts w:ascii="Times New Roman" w:hAnsi="Times New Roman" w:cs="Times New Roman"/>
+          <w:b/>
+          <w:bCs/>
+          <w:sz w:val="24"/>
+          <w:szCs w:val="24"/>
+        </w:rPr>
+        <w:t>ARMv4:</w:t>
+      </w:r>
+    </w:p>
+    <w:p>
+      <w:pPr>
+        <w:ind w:left="-630" w:right="-540"/>
+        <w:rPr>
+          <w:rFonts w:ascii="Times New Roman" w:hAnsi="Times New Roman" w:cs="Times New Roman"/>
+        </w:rPr>
+      </w:pPr>
+      <w:r>
+        <w:rPr>
+          <w:rFonts w:ascii="Times New Roman" w:hAnsi="Times New Roman" w:cs="Times New Roman"/>
+        </w:rPr>
+        <w:t>ARMv4</w:t>
+      </w:r>
+      <w:r>
+        <w:rPr>
+          <w:rFonts w:ascii="Times New Roman" w:hAnsi="Times New Roman" w:cs="Times New Roman"/>
+        </w:rPr>
+        <w:t xml:space="preserve"> naudoja statuso registrą su požymių bitais, kurie nurodo procesoriaus būseną ir naudojami informacijos apdorojime ir srauto </w:t>
+      </w:r>
+      <w:proofErr w:type="spellStart"/>
+      <w:r>
+        <w:rPr>
+          <w:rFonts w:ascii="Times New Roman" w:hAnsi="Times New Roman" w:cs="Times New Roman"/>
+        </w:rPr>
+        <w:t>konrolėje</w:t>
+      </w:r>
+      <w:proofErr w:type="spellEnd"/>
+      <w:r>
+        <w:rPr>
+          <w:rFonts w:ascii="Times New Roman" w:hAnsi="Times New Roman" w:cs="Times New Roman"/>
+        </w:rPr>
+        <w:t>. Požymių bitai: N(</w:t>
+      </w:r>
+      <w:proofErr w:type="spellStart"/>
+      <w:r>
+        <w:rPr>
+          <w:rFonts w:ascii="Times New Roman" w:hAnsi="Times New Roman" w:cs="Times New Roman"/>
+        </w:rPr>
+        <w:t>egative</w:t>
+      </w:r>
+      <w:proofErr w:type="spellEnd"/>
+      <w:r>
+        <w:rPr>
+          <w:rFonts w:ascii="Times New Roman" w:hAnsi="Times New Roman" w:cs="Times New Roman"/>
+        </w:rPr>
+        <w:t>) – Nustato rezultato neigiamą/teigiamą būseną, Z(</w:t>
+      </w:r>
+      <w:proofErr w:type="spellStart"/>
+      <w:r>
+        <w:rPr>
+          <w:rFonts w:ascii="Times New Roman" w:hAnsi="Times New Roman" w:cs="Times New Roman"/>
+        </w:rPr>
+        <w:t>ero</w:t>
+      </w:r>
+      <w:proofErr w:type="spellEnd"/>
+      <w:r>
+        <w:rPr>
+          <w:rFonts w:ascii="Times New Roman" w:hAnsi="Times New Roman" w:cs="Times New Roman"/>
+        </w:rPr>
+        <w:t>) – Nustato ar rezultatas lygus nuliui, C(</w:t>
+      </w:r>
+      <w:proofErr w:type="spellStart"/>
+      <w:r>
+        <w:rPr>
+          <w:rFonts w:ascii="Times New Roman" w:hAnsi="Times New Roman" w:cs="Times New Roman"/>
+        </w:rPr>
+        <w:t>arry</w:t>
+      </w:r>
+      <w:proofErr w:type="spellEnd"/>
+      <w:r>
+        <w:rPr>
+          <w:rFonts w:ascii="Times New Roman" w:hAnsi="Times New Roman" w:cs="Times New Roman"/>
+        </w:rPr>
+        <w:t xml:space="preserve">) – Nustato sėkmingus nešimus ir </w:t>
+      </w:r>
+      <w:proofErr w:type="spellStart"/>
+      <w:r>
+        <w:rPr>
+          <w:rFonts w:ascii="Times New Roman" w:hAnsi="Times New Roman" w:cs="Times New Roman"/>
+        </w:rPr>
+        <w:t>pasiskirstymus</w:t>
+      </w:r>
+      <w:proofErr w:type="spellEnd"/>
+      <w:r>
+        <w:rPr>
+          <w:rFonts w:ascii="Times New Roman" w:hAnsi="Times New Roman" w:cs="Times New Roman"/>
+        </w:rPr>
+        <w:t>, V (</w:t>
+      </w:r>
+      <w:proofErr w:type="spellStart"/>
+      <w:r>
+        <w:rPr>
+          <w:rFonts w:ascii="Times New Roman" w:hAnsi="Times New Roman" w:cs="Times New Roman"/>
+        </w:rPr>
+        <w:t>Overflow</w:t>
+      </w:r>
+      <w:proofErr w:type="spellEnd"/>
+      <w:r>
+        <w:rPr>
+          <w:rFonts w:ascii="Times New Roman" w:hAnsi="Times New Roman" w:cs="Times New Roman"/>
+        </w:rPr>
+        <w:t xml:space="preserve">) – nustato ar </w:t>
+      </w:r>
+      <w:proofErr w:type="spellStart"/>
+      <w:r>
+        <w:rPr>
+          <w:rFonts w:ascii="Times New Roman" w:hAnsi="Times New Roman" w:cs="Times New Roman"/>
+        </w:rPr>
+        <w:t>ivyko</w:t>
+      </w:r>
+      <w:proofErr w:type="spellEnd"/>
+      <w:r>
+        <w:rPr>
+          <w:rFonts w:ascii="Times New Roman" w:hAnsi="Times New Roman" w:cs="Times New Roman"/>
+        </w:rPr>
+        <w:t xml:space="preserve"> „</w:t>
+      </w:r>
+      <w:proofErr w:type="spellStart"/>
+      <w:r>
+        <w:rPr>
+          <w:rFonts w:ascii="Times New Roman" w:hAnsi="Times New Roman" w:cs="Times New Roman"/>
+        </w:rPr>
+        <w:t>overflow</w:t>
+      </w:r>
+      <w:proofErr w:type="spellEnd"/>
+      <w:r>
+        <w:rPr>
+          <w:rFonts w:ascii="Times New Roman" w:hAnsi="Times New Roman" w:cs="Times New Roman"/>
+        </w:rPr>
+        <w:t>“ (kai duomenys viršija registro plotą), Q (</w:t>
+      </w:r>
+      <w:proofErr w:type="spellStart"/>
+      <w:r>
+        <w:rPr>
+          <w:rFonts w:ascii="Times New Roman" w:hAnsi="Times New Roman" w:cs="Times New Roman"/>
+        </w:rPr>
+        <w:t>Saturation</w:t>
+      </w:r>
+      <w:proofErr w:type="spellEnd"/>
+      <w:r>
+        <w:rPr>
+          <w:rFonts w:ascii="Times New Roman" w:hAnsi="Times New Roman" w:cs="Times New Roman"/>
+        </w:rPr>
+        <w:t xml:space="preserve">) Nurodo </w:t>
+      </w:r>
+      <w:proofErr w:type="spellStart"/>
+      <w:r>
+        <w:rPr>
+          <w:rFonts w:ascii="Times New Roman" w:hAnsi="Times New Roman" w:cs="Times New Roman"/>
+        </w:rPr>
+        <w:t>arimetinių</w:t>
+      </w:r>
+      <w:proofErr w:type="spellEnd"/>
+      <w:r>
+        <w:rPr>
+          <w:rFonts w:ascii="Times New Roman" w:hAnsi="Times New Roman" w:cs="Times New Roman"/>
+        </w:rPr>
+        <w:t xml:space="preserve"> operacijų „</w:t>
+      </w:r>
+      <w:proofErr w:type="spellStart"/>
+      <w:r>
+        <w:rPr>
+          <w:rFonts w:ascii="Times New Roman" w:hAnsi="Times New Roman" w:cs="Times New Roman"/>
+        </w:rPr>
+        <w:t>saturated</w:t>
+      </w:r>
+      <w:proofErr w:type="spellEnd"/>
+      <w:r>
+        <w:rPr>
+          <w:rFonts w:ascii="Times New Roman" w:hAnsi="Times New Roman" w:cs="Times New Roman"/>
+        </w:rPr>
+        <w:t>“ būseną, T(</w:t>
+      </w:r>
+      <w:proofErr w:type="spellStart"/>
+      <w:r>
+        <w:rPr>
+          <w:rFonts w:ascii="Times New Roman" w:hAnsi="Times New Roman" w:cs="Times New Roman"/>
+        </w:rPr>
+        <w:t>humb</w:t>
+      </w:r>
+      <w:proofErr w:type="spellEnd"/>
+      <w:r>
+        <w:rPr>
+          <w:rFonts w:ascii="Times New Roman" w:hAnsi="Times New Roman" w:cs="Times New Roman"/>
+        </w:rPr>
+        <w:t xml:space="preserve"> </w:t>
+      </w:r>
+      <w:proofErr w:type="spellStart"/>
+      <w:r>
+        <w:rPr>
+          <w:rFonts w:ascii="Times New Roman" w:hAnsi="Times New Roman" w:cs="Times New Roman"/>
+        </w:rPr>
+        <w:t>state</w:t>
+      </w:r>
+      <w:proofErr w:type="spellEnd"/>
+      <w:r>
+        <w:rPr>
+          <w:rFonts w:ascii="Times New Roman" w:hAnsi="Times New Roman" w:cs="Times New Roman"/>
+        </w:rPr>
+        <w:t>) – nurodo ar ARM procesorius perjungtas į „nykščio“ rėžimą, kuriame naudojama 16 bitų kodavimo sistema (vietoj normalios 32 bitų).</w:t>
+      </w:r>
+    </w:p>
+    <w:p>
+      <w:pPr>
+        <w:ind w:left="-630" w:right="-540"/>
+        <w:rPr>
+          <w:rFonts w:ascii="Times New Roman" w:hAnsi="Times New Roman" w:cs="Times New Roman"/>
+        </w:rPr>
+      </w:pPr>
+      <w:r>
+        <w:rPr>
+          <w:rFonts w:ascii="Times New Roman" w:hAnsi="Times New Roman" w:cs="Times New Roman"/>
+        </w:rPr>
+        <w:t>ARMv4 Naudojo ištisinę atminties erdvę – adresai yra tiesiogiai susiję su atminties vietomis. Tipiškas atminties kiekis buvo apie 32MB o maksimalus - 4 GB.</w:t>
+      </w:r>
+      <w:r>
+        <w:rPr>
+          <w:rFonts w:ascii="Times New Roman" w:hAnsi="Times New Roman" w:cs="Times New Roman"/>
+        </w:rPr>
+        <w:t xml:space="preserve"> Taip pat, ARMv4 procesorius geba palaikyti virtualią atmintį JEIGU tam buvo pritaikyta operacinė sistema – galimas buvo </w:t>
+      </w:r>
+      <w:proofErr w:type="spellStart"/>
+      <w:r>
+        <w:rPr>
+          <w:rFonts w:ascii="Times New Roman" w:hAnsi="Times New Roman" w:cs="Times New Roman"/>
+        </w:rPr>
+        <w:t>puslapiavimas</w:t>
+      </w:r>
+      <w:proofErr w:type="spellEnd"/>
+      <w:r>
+        <w:rPr>
+          <w:rFonts w:ascii="Times New Roman" w:hAnsi="Times New Roman" w:cs="Times New Roman"/>
+        </w:rPr>
+        <w:t xml:space="preserve"> jeigu kartu buvo naudojamas MMU.</w:t>
+      </w:r>
+    </w:p>
+    <w:p>
+      <w:pPr>
+        <w:ind w:left="-630" w:right="-540"/>
+        <w:rPr>
+          <w:rFonts w:ascii="Times New Roman" w:hAnsi="Times New Roman" w:cs="Times New Roman"/>
+          <w:b/>
+          <w:bCs/>
+          <w:sz w:val="24"/>
+          <w:szCs w:val="24"/>
+        </w:rPr>
+      </w:pPr>
+      <w:r>
+        <w:rPr>
+          <w:rFonts w:ascii="Times New Roman" w:hAnsi="Times New Roman" w:cs="Times New Roman"/>
+          <w:b/>
+          <w:bCs/>
+          <w:sz w:val="24"/>
+          <w:szCs w:val="24"/>
+        </w:rPr>
+        <w:t>Motorola 68HC05:</w:t>
+      </w:r>
+    </w:p>
+    <w:p>
+      <w:pPr>
+        <w:ind w:left="-630" w:right="-540"/>
+        <w:rPr>
+          <w:rFonts w:ascii="Times New Roman" w:hAnsi="Times New Roman" w:cs="Times New Roman"/>
+          <w:sz w:val="24"/>
+          <w:szCs w:val="24"/>
+        </w:rPr>
+      </w:pPr>
+      <w:r>
+        <w:rPr>
+          <w:rFonts w:ascii="Times New Roman" w:hAnsi="Times New Roman" w:cs="Times New Roman"/>
+          <w:sz w:val="24"/>
+          <w:szCs w:val="24"/>
+        </w:rPr>
+        <w:lastRenderedPageBreak/>
+        <w:t xml:space="preserve">68HC05 Taip pat naudojo </w:t>
+      </w:r>
+      <w:proofErr w:type="spellStart"/>
+      <w:r>
+        <w:rPr>
+          <w:rFonts w:ascii="Times New Roman" w:hAnsi="Times New Roman" w:cs="Times New Roman"/>
+          <w:sz w:val="24"/>
+          <w:szCs w:val="24"/>
+        </w:rPr>
+        <w:t>požumių</w:t>
+      </w:r>
+      <w:proofErr w:type="spellEnd"/>
+      <w:r>
+        <w:rPr>
+          <w:rFonts w:ascii="Times New Roman" w:hAnsi="Times New Roman" w:cs="Times New Roman"/>
+          <w:sz w:val="24"/>
+          <w:szCs w:val="24"/>
+        </w:rPr>
+        <w:t xml:space="preserve"> bitus, tačiau turėjo jų daug mažiau – N(</w:t>
+      </w:r>
+      <w:proofErr w:type="spellStart"/>
+      <w:r>
+        <w:rPr>
+          <w:rFonts w:ascii="Times New Roman" w:hAnsi="Times New Roman" w:cs="Times New Roman"/>
+          <w:sz w:val="24"/>
+          <w:szCs w:val="24"/>
+        </w:rPr>
+        <w:t>egative</w:t>
+      </w:r>
+      <w:proofErr w:type="spellEnd"/>
+      <w:r>
+        <w:rPr>
+          <w:rFonts w:ascii="Times New Roman" w:hAnsi="Times New Roman" w:cs="Times New Roman"/>
+          <w:sz w:val="24"/>
+          <w:szCs w:val="24"/>
+        </w:rPr>
+        <w:t>), Z(</w:t>
+      </w:r>
+      <w:proofErr w:type="spellStart"/>
+      <w:r>
+        <w:rPr>
+          <w:rFonts w:ascii="Times New Roman" w:hAnsi="Times New Roman" w:cs="Times New Roman"/>
+          <w:sz w:val="24"/>
+          <w:szCs w:val="24"/>
+        </w:rPr>
+        <w:t>ero</w:t>
+      </w:r>
+      <w:proofErr w:type="spellEnd"/>
+      <w:r>
+        <w:rPr>
+          <w:rFonts w:ascii="Times New Roman" w:hAnsi="Times New Roman" w:cs="Times New Roman"/>
+          <w:sz w:val="24"/>
+          <w:szCs w:val="24"/>
+        </w:rPr>
+        <w:t xml:space="preserve">), </w:t>
+      </w:r>
+      <w:r>
+        <w:rPr>
+          <w:rFonts w:ascii="Times New Roman" w:hAnsi="Times New Roman" w:cs="Times New Roman"/>
+          <w:sz w:val="24"/>
+          <w:szCs w:val="24"/>
+        </w:rPr>
+        <w:t>C(</w:t>
+      </w:r>
+      <w:proofErr w:type="spellStart"/>
+      <w:r>
+        <w:rPr>
+          <w:rFonts w:ascii="Times New Roman" w:hAnsi="Times New Roman" w:cs="Times New Roman"/>
+          <w:sz w:val="24"/>
+          <w:szCs w:val="24"/>
+        </w:rPr>
+        <w:t>arry</w:t>
+      </w:r>
+      <w:proofErr w:type="spellEnd"/>
+      <w:r>
+        <w:rPr>
+          <w:rFonts w:ascii="Times New Roman" w:hAnsi="Times New Roman" w:cs="Times New Roman"/>
+          <w:sz w:val="24"/>
+          <w:szCs w:val="24"/>
+        </w:rPr>
+        <w:t>)</w:t>
+      </w:r>
+      <w:r>
+        <w:rPr>
+          <w:rFonts w:ascii="Times New Roman" w:hAnsi="Times New Roman" w:cs="Times New Roman"/>
+          <w:sz w:val="24"/>
+          <w:szCs w:val="24"/>
+        </w:rPr>
+        <w:t>, V (</w:t>
+      </w:r>
+      <w:proofErr w:type="spellStart"/>
+      <w:r>
+        <w:rPr>
+          <w:rFonts w:ascii="Times New Roman" w:hAnsi="Times New Roman" w:cs="Times New Roman"/>
+          <w:sz w:val="24"/>
+          <w:szCs w:val="24"/>
+        </w:rPr>
+        <w:t>Overflow</w:t>
+      </w:r>
+      <w:proofErr w:type="spellEnd"/>
+      <w:r>
+        <w:rPr>
+          <w:rFonts w:ascii="Times New Roman" w:hAnsi="Times New Roman" w:cs="Times New Roman"/>
+          <w:sz w:val="24"/>
+          <w:szCs w:val="24"/>
+        </w:rPr>
+        <w:t>), H(</w:t>
+      </w:r>
+      <w:proofErr w:type="spellStart"/>
+      <w:r>
+        <w:rPr>
+          <w:rFonts w:ascii="Times New Roman" w:hAnsi="Times New Roman" w:cs="Times New Roman"/>
+          <w:sz w:val="24"/>
+          <w:szCs w:val="24"/>
+        </w:rPr>
+        <w:t>alf</w:t>
+      </w:r>
+      <w:proofErr w:type="spellEnd"/>
+      <w:r>
+        <w:rPr>
+          <w:rFonts w:ascii="Times New Roman" w:hAnsi="Times New Roman" w:cs="Times New Roman"/>
+          <w:sz w:val="24"/>
+          <w:szCs w:val="24"/>
+        </w:rPr>
+        <w:t xml:space="preserve"> </w:t>
+      </w:r>
+      <w:proofErr w:type="spellStart"/>
+      <w:r>
+        <w:rPr>
+          <w:rFonts w:ascii="Times New Roman" w:hAnsi="Times New Roman" w:cs="Times New Roman"/>
+          <w:sz w:val="24"/>
+          <w:szCs w:val="24"/>
+        </w:rPr>
+        <w:t>carry</w:t>
+      </w:r>
+      <w:proofErr w:type="spellEnd"/>
+      <w:r>
+        <w:rPr>
+          <w:rFonts w:ascii="Times New Roman" w:hAnsi="Times New Roman" w:cs="Times New Roman"/>
+          <w:sz w:val="24"/>
+          <w:szCs w:val="24"/>
+        </w:rPr>
+        <w:t xml:space="preserve">) tikrina ar įvyko </w:t>
+      </w:r>
+      <w:proofErr w:type="spellStart"/>
+      <w:r>
+        <w:rPr>
+          <w:rFonts w:ascii="Times New Roman" w:hAnsi="Times New Roman" w:cs="Times New Roman"/>
+          <w:sz w:val="24"/>
+          <w:szCs w:val="24"/>
+        </w:rPr>
+        <w:t>pernešmas</w:t>
+      </w:r>
+      <w:proofErr w:type="spellEnd"/>
+      <w:r>
+        <w:rPr>
+          <w:rFonts w:ascii="Times New Roman" w:hAnsi="Times New Roman" w:cs="Times New Roman"/>
+          <w:sz w:val="24"/>
+          <w:szCs w:val="24"/>
+        </w:rPr>
+        <w:t xml:space="preserve"> per pusę bitų (4 bitus 68HC08 </w:t>
+      </w:r>
+      <w:proofErr w:type="spellStart"/>
+      <w:r>
+        <w:rPr>
+          <w:rFonts w:ascii="Times New Roman" w:hAnsi="Times New Roman" w:cs="Times New Roman"/>
+          <w:sz w:val="24"/>
+          <w:szCs w:val="24"/>
+        </w:rPr>
+        <w:t>atvėju</w:t>
+      </w:r>
+      <w:proofErr w:type="spellEnd"/>
+      <w:r>
+        <w:rPr>
+          <w:rFonts w:ascii="Times New Roman" w:hAnsi="Times New Roman" w:cs="Times New Roman"/>
+          <w:sz w:val="24"/>
+          <w:szCs w:val="24"/>
+        </w:rPr>
+        <w:t>).</w:t>
+      </w:r>
+    </w:p>
+    <w:p>
+      <w:pPr>
+        <w:ind w:left="-630" w:right="-540"/>
+        <w:rPr>
+          <w:rFonts w:ascii="Times New Roman" w:hAnsi="Times New Roman" w:cs="Times New Roman"/>
+        </w:rPr>
+      </w:pPr>
+      <w:r>
+        <w:rPr>
+          <w:rFonts w:ascii="Times New Roman" w:hAnsi="Times New Roman" w:cs="Times New Roman"/>
+          <w:sz w:val="24"/>
+          <w:szCs w:val="24"/>
+        </w:rPr>
+        <w:t>68HC05</w:t>
+      </w:r>
+      <w:r>
+        <w:rPr>
+          <w:rFonts w:ascii="Times New Roman" w:hAnsi="Times New Roman" w:cs="Times New Roman"/>
+          <w:sz w:val="24"/>
+          <w:szCs w:val="24"/>
+        </w:rPr>
+        <w:t xml:space="preserve"> kaip ir ARMv4 </w:t>
+      </w:r>
+      <w:r>
+        <w:rPr>
+          <w:rFonts w:ascii="Times New Roman" w:hAnsi="Times New Roman" w:cs="Times New Roman"/>
+        </w:rPr>
+        <w:t>Naudojo ištisinę atminties erdvę</w:t>
+      </w:r>
+      <w:r>
+        <w:rPr>
+          <w:rFonts w:ascii="Times New Roman" w:hAnsi="Times New Roman" w:cs="Times New Roman"/>
+        </w:rPr>
+        <w:t>, tačiau jo t</w:t>
+      </w:r>
+      <w:r>
+        <w:rPr>
+          <w:rFonts w:ascii="Times New Roman" w:hAnsi="Times New Roman" w:cs="Times New Roman"/>
+        </w:rPr>
+        <w:t xml:space="preserve">ipiškas atminties kiekis buvo </w:t>
+      </w:r>
+      <w:r>
+        <w:rPr>
+          <w:rFonts w:ascii="Times New Roman" w:hAnsi="Times New Roman" w:cs="Times New Roman"/>
+        </w:rPr>
+        <w:t xml:space="preserve">tik </w:t>
+      </w:r>
+      <w:r>
+        <w:rPr>
+          <w:rFonts w:ascii="Times New Roman" w:hAnsi="Times New Roman" w:cs="Times New Roman"/>
+        </w:rPr>
+        <w:t xml:space="preserve">apie </w:t>
+      </w:r>
+      <w:r>
+        <w:rPr>
+          <w:rFonts w:ascii="Times New Roman" w:hAnsi="Times New Roman" w:cs="Times New Roman"/>
+        </w:rPr>
+        <w:t>4KB</w:t>
+      </w:r>
+      <w:r>
+        <w:rPr>
+          <w:rFonts w:ascii="Times New Roman" w:hAnsi="Times New Roman" w:cs="Times New Roman"/>
+        </w:rPr>
+        <w:t xml:space="preserve"> o maksimalus </w:t>
+      </w:r>
+      <w:r>
+        <w:rPr>
+          <w:rFonts w:ascii="Times New Roman" w:hAnsi="Times New Roman" w:cs="Times New Roman"/>
+        </w:rPr>
+        <w:t>–</w:t>
+      </w:r>
+      <w:r>
+        <w:rPr>
+          <w:rFonts w:ascii="Times New Roman" w:hAnsi="Times New Roman" w:cs="Times New Roman"/>
+        </w:rPr>
+        <w:t xml:space="preserve"> </w:t>
+      </w:r>
+      <w:r>
+        <w:rPr>
+          <w:rFonts w:ascii="Times New Roman" w:hAnsi="Times New Roman" w:cs="Times New Roman"/>
+        </w:rPr>
+        <w:t xml:space="preserve">64KB. Ne taip kaip ARMv4, </w:t>
+      </w:r>
+      <w:r>
+        <w:rPr>
+          <w:rFonts w:ascii="Times New Roman" w:hAnsi="Times New Roman" w:cs="Times New Roman"/>
+          <w:sz w:val="24"/>
+          <w:szCs w:val="24"/>
+        </w:rPr>
+        <w:t>68HC05</w:t>
+      </w:r>
+      <w:r>
+        <w:rPr>
+          <w:rFonts w:ascii="Times New Roman" w:hAnsi="Times New Roman" w:cs="Times New Roman"/>
+          <w:sz w:val="24"/>
+          <w:szCs w:val="24"/>
+        </w:rPr>
+        <w:t xml:space="preserve"> nesugebėdavo palaikyti virtualios atminties be specialių modifikacijų.</w:t>
+      </w:r>
+    </w:p>
+    <w:p>
+      <w:pPr>
+        <w:ind w:left="-630" w:right="-540"/>
         <w:rPr>
           <w:rFonts w:ascii="Times New Roman" w:hAnsi="Times New Roman" w:cs="Times New Roman"/>
           <w:b/>
@@ -1447,76 +1983,8 @@
           <w:sz w:val="28"/>
           <w:szCs w:val="28"/>
         </w:rPr>
-        <w:t>Atminties struktūra:</w:t>
-      </w:r>
-    </w:p>
-    <w:p>
-      <w:pPr>
-        <w:ind w:left="-630" w:right="-540"/>
-        <w:rPr>
-          <w:rFonts w:ascii="Times New Roman" w:hAnsi="Times New Roman" w:cs="Times New Roman"/>
-          <w:b/>
-          <w:bCs/>
-          <w:sz w:val="24"/>
-          <w:szCs w:val="24"/>
-        </w:rPr>
-      </w:pPr>
-      <w:r>
-        <w:rPr>
-          <w:rFonts w:ascii="Times New Roman" w:hAnsi="Times New Roman" w:cs="Times New Roman"/>
-          <w:b/>
-          <w:bCs/>
-          <w:sz w:val="24"/>
-          <w:szCs w:val="24"/>
-        </w:rPr>
-        <w:t>ARMv4:</w:t>
-      </w:r>
-    </w:p>
-    <w:p>
-      <w:pPr>
-        <w:ind w:left="-630" w:right="-540"/>
-        <w:rPr>
-          <w:rFonts w:ascii="Times New Roman" w:hAnsi="Times New Roman" w:cs="Times New Roman"/>
-          <w:sz w:val="24"/>
-          <w:szCs w:val="24"/>
-        </w:rPr>
-      </w:pPr>
-    </w:p>
-    <w:p>
-      <w:pPr>
-        <w:ind w:left="-630" w:right="-540"/>
-        <w:rPr>
-          <w:rFonts w:ascii="Times New Roman" w:hAnsi="Times New Roman" w:cs="Times New Roman"/>
-          <w:b/>
-          <w:bCs/>
-          <w:sz w:val="24"/>
-          <w:szCs w:val="24"/>
-        </w:rPr>
-      </w:pPr>
-      <w:r>
-        <w:rPr>
-          <w:rFonts w:ascii="Times New Roman" w:hAnsi="Times New Roman" w:cs="Times New Roman"/>
-          <w:b/>
-          <w:bCs/>
-          <w:sz w:val="24"/>
-          <w:szCs w:val="24"/>
-        </w:rPr>
-        <w:t>Motorola 68HC05:</w:t>
-      </w:r>
-    </w:p>
-    <w:p>
-      <w:pPr>
-        <w:ind w:left="-630" w:right="-540"/>
-        <w:rPr>
-          <w:rFonts w:ascii="Times New Roman" w:hAnsi="Times New Roman" w:cs="Times New Roman"/>
-          <w:sz w:val="24"/>
-          <w:szCs w:val="24"/>
-        </w:rPr>
-      </w:pPr>
-    </w:p>
-    <w:p>
-      <w:pPr>
-        <w:ind w:left="-630" w:right="-540"/>
+      </w:pPr>
+      <w:r>
         <w:rPr>
           <w:rFonts w:ascii="Times New Roman" w:hAnsi="Times New Roman" w:cs="Times New Roman"/>
           <w:b/>
@@ -1524,9 +1992,128 @@
           <w:sz w:val="28"/>
           <w:szCs w:val="28"/>
         </w:rPr>
-      </w:pPr>
-      <w:proofErr w:type="spellStart"/>
-      <w:r>
+        <w:t>Adresavimo režimai:</w:t>
+      </w:r>
+    </w:p>
+    <w:p>
+      <w:pPr>
+        <w:ind w:left="-630" w:right="-540"/>
+        <w:rPr>
+          <w:rFonts w:ascii="Times New Roman" w:hAnsi="Times New Roman" w:cs="Times New Roman"/>
+          <w:b/>
+          <w:bCs/>
+          <w:sz w:val="24"/>
+          <w:szCs w:val="24"/>
+        </w:rPr>
+      </w:pPr>
+      <w:r>
+        <w:rPr>
+          <w:rFonts w:ascii="Times New Roman" w:hAnsi="Times New Roman" w:cs="Times New Roman"/>
+          <w:b/>
+          <w:bCs/>
+          <w:sz w:val="24"/>
+          <w:szCs w:val="24"/>
+        </w:rPr>
+        <w:t>ARMv4:</w:t>
+      </w:r>
+    </w:p>
+    <w:p>
+      <w:pPr>
+        <w:ind w:left="-630" w:right="-540"/>
+        <w:rPr>
+          <w:rFonts w:ascii="Times New Roman" w:hAnsi="Times New Roman" w:cs="Times New Roman"/>
+          <w:sz w:val="24"/>
+          <w:szCs w:val="24"/>
+        </w:rPr>
+      </w:pPr>
+      <w:r>
+        <w:rPr>
+          <w:rFonts w:ascii="Times New Roman" w:hAnsi="Times New Roman" w:cs="Times New Roman"/>
+          <w:sz w:val="24"/>
+          <w:szCs w:val="24"/>
+        </w:rPr>
+        <w:t>ARMv4 procesorius yra dviejų adresų mašina. Tai reiškia, kad šio procesoriaus instrukcijose gali būti iki dviejų adresų – tai leidžia imti duomenis iš vieno registro ir tuo pat metu vykdyti procesus kitame registre.</w:t>
+      </w:r>
+    </w:p>
+    <w:p>
+      <w:pPr>
+        <w:ind w:left="-630" w:right="-540"/>
+        <w:rPr>
+          <w:rFonts w:ascii="Times New Roman" w:hAnsi="Times New Roman" w:cs="Times New Roman"/>
+          <w:b/>
+          <w:bCs/>
+          <w:sz w:val="24"/>
+          <w:szCs w:val="24"/>
+        </w:rPr>
+      </w:pPr>
+      <w:r>
+        <w:rPr>
+          <w:rFonts w:ascii="Times New Roman" w:hAnsi="Times New Roman" w:cs="Times New Roman"/>
+          <w:b/>
+          <w:bCs/>
+          <w:sz w:val="24"/>
+          <w:szCs w:val="24"/>
+        </w:rPr>
+        <w:t>Motorola 68HC05:</w:t>
+      </w:r>
+    </w:p>
+    <w:p>
+      <w:pPr>
+        <w:ind w:left="-630" w:right="-540"/>
+        <w:rPr>
+          <w:rFonts w:ascii="Times New Roman" w:hAnsi="Times New Roman" w:cs="Times New Roman"/>
+          <w:sz w:val="24"/>
+          <w:szCs w:val="24"/>
+        </w:rPr>
+      </w:pPr>
+      <w:r>
+        <w:rPr>
+          <w:rFonts w:ascii="Times New Roman" w:hAnsi="Times New Roman" w:cs="Times New Roman"/>
+          <w:sz w:val="24"/>
+          <w:szCs w:val="24"/>
+        </w:rPr>
+        <w:t xml:space="preserve">68HC05 </w:t>
+      </w:r>
+      <w:proofErr w:type="spellStart"/>
+      <w:r>
+        <w:rPr>
+          <w:rFonts w:ascii="Times New Roman" w:hAnsi="Times New Roman" w:cs="Times New Roman"/>
+          <w:sz w:val="24"/>
+          <w:szCs w:val="24"/>
+        </w:rPr>
+        <w:t>mikrokontroleris</w:t>
+      </w:r>
+      <w:proofErr w:type="spellEnd"/>
+      <w:r>
+        <w:rPr>
+          <w:rFonts w:ascii="Times New Roman" w:hAnsi="Times New Roman" w:cs="Times New Roman"/>
+          <w:sz w:val="24"/>
+          <w:szCs w:val="24"/>
+        </w:rPr>
+        <w:t xml:space="preserve"> yra vieno adreso mašina. Tai reiškia kad akumuliatorius yra pagrindinis darbo registras ir komandos apdoroja tik vieną adresą, tad dažniausiai yra apdorojamos akumuliatoriuje. Lyginant su ARMv4 </w:t>
+      </w:r>
+      <w:proofErr w:type="spellStart"/>
+      <w:r>
+        <w:rPr>
+          <w:rFonts w:ascii="Times New Roman" w:hAnsi="Times New Roman" w:cs="Times New Roman"/>
+          <w:sz w:val="24"/>
+          <w:szCs w:val="24"/>
+        </w:rPr>
+        <w:t>procesoriu</w:t>
+      </w:r>
+      <w:proofErr w:type="spellEnd"/>
+      <w:r>
+        <w:rPr>
+          <w:rFonts w:ascii="Times New Roman" w:hAnsi="Times New Roman" w:cs="Times New Roman"/>
+          <w:sz w:val="24"/>
+          <w:szCs w:val="24"/>
+        </w:rPr>
+        <w:t xml:space="preserve">, šis modelis lėtesnis dėl informacijos nuolatinio keliavimo iki akumuliatoriaus. </w:t>
+      </w:r>
+    </w:p>
+    <w:p>
+      <w:pPr>
+        <w:ind w:left="-630" w:right="-540"/>
         <w:rPr>
           <w:rFonts w:ascii="Times New Roman" w:hAnsi="Times New Roman" w:cs="Times New Roman"/>
           <w:b/>
@@ -1534,7 +2121,102 @@
           <w:sz w:val="28"/>
           <w:szCs w:val="28"/>
         </w:rPr>
-        <w:lastRenderedPageBreak/>
+      </w:pPr>
+      <w:r>
+        <w:rPr>
+          <w:rFonts w:ascii="Times New Roman" w:hAnsi="Times New Roman" w:cs="Times New Roman"/>
+          <w:b/>
+          <w:bCs/>
+          <w:sz w:val="28"/>
+          <w:szCs w:val="28"/>
+        </w:rPr>
+        <w:t>Atminties struktūra:</w:t>
+      </w:r>
+    </w:p>
+    <w:p>
+      <w:pPr>
+        <w:ind w:left="-630" w:right="-540"/>
+        <w:rPr>
+          <w:rFonts w:ascii="Times New Roman" w:hAnsi="Times New Roman" w:cs="Times New Roman"/>
+          <w:b/>
+          <w:bCs/>
+          <w:sz w:val="24"/>
+          <w:szCs w:val="24"/>
+        </w:rPr>
+      </w:pPr>
+      <w:r>
+        <w:rPr>
+          <w:rFonts w:ascii="Times New Roman" w:hAnsi="Times New Roman" w:cs="Times New Roman"/>
+          <w:b/>
+          <w:bCs/>
+          <w:sz w:val="24"/>
+          <w:szCs w:val="24"/>
+        </w:rPr>
+        <w:t>ARMv4:</w:t>
+      </w:r>
+    </w:p>
+    <w:p>
+      <w:pPr>
+        <w:ind w:left="-630" w:right="-540"/>
+        <w:rPr>
+          <w:rFonts w:ascii="Times New Roman" w:hAnsi="Times New Roman" w:cs="Times New Roman"/>
+          <w:sz w:val="24"/>
+          <w:szCs w:val="24"/>
+        </w:rPr>
+      </w:pPr>
+    </w:p>
+    <w:p>
+      <w:pPr>
+        <w:ind w:left="-630" w:right="-540"/>
+        <w:rPr>
+          <w:rFonts w:ascii="Times New Roman" w:hAnsi="Times New Roman" w:cs="Times New Roman"/>
+          <w:b/>
+          <w:bCs/>
+          <w:sz w:val="24"/>
+          <w:szCs w:val="24"/>
+        </w:rPr>
+      </w:pPr>
+      <w:r>
+        <w:rPr>
+          <w:rFonts w:ascii="Times New Roman" w:hAnsi="Times New Roman" w:cs="Times New Roman"/>
+          <w:b/>
+          <w:bCs/>
+          <w:sz w:val="24"/>
+          <w:szCs w:val="24"/>
+        </w:rPr>
+        <w:t>Motorola 68HC05:</w:t>
+      </w:r>
+    </w:p>
+    <w:p>
+      <w:pPr>
+        <w:ind w:left="-630" w:right="-540"/>
+        <w:rPr>
+          <w:rFonts w:ascii="Times New Roman" w:hAnsi="Times New Roman" w:cs="Times New Roman"/>
+          <w:sz w:val="24"/>
+          <w:szCs w:val="24"/>
+        </w:rPr>
+      </w:pPr>
+    </w:p>
+    <w:p>
+      <w:pPr>
+        <w:ind w:left="-630" w:right="-540"/>
+        <w:rPr>
+          <w:rFonts w:ascii="Times New Roman" w:hAnsi="Times New Roman" w:cs="Times New Roman"/>
+          <w:b/>
+          <w:bCs/>
+          <w:sz w:val="28"/>
+          <w:szCs w:val="28"/>
+        </w:rPr>
+      </w:pPr>
+      <w:proofErr w:type="spellStart"/>
+      <w:r>
+        <w:rPr>
+          <w:rFonts w:ascii="Times New Roman" w:hAnsi="Times New Roman" w:cs="Times New Roman"/>
+          <w:b/>
+          <w:bCs/>
+          <w:sz w:val="28"/>
+          <w:szCs w:val="28"/>
+        </w:rPr>
         <w:t>Mikroarchitektūra</w:t>
       </w:r>
       <w:proofErr w:type="spellEnd"/>
@@ -2288,7 +2970,6 @@
           <w:sz w:val="24"/>
           <w:szCs w:val="24"/>
         </w:rPr>
-        <w:lastRenderedPageBreak/>
         <w:t>An</w:t>
       </w:r>
       <w:proofErr w:type="spellEnd"/>

</xml_diff>

<commit_message>
Added small part about I/O and saving again since I had a power outage
</commit_message>
<xml_diff>
--- a/ARMv4 vs. Motorola 68HC05.docx
+++ b/ARMv4 vs. Motorola 68HC05.docx
@@ -1029,6 +1029,110 @@
         <w:ind w:left="-630" w:right="-540"/>
         <w:rPr>
           <w:rFonts w:ascii="Times New Roman" w:hAnsi="Times New Roman" w:cs="Times New Roman"/>
+        </w:rPr>
+      </w:pPr>
+      <w:r>
+        <w:rPr>
+          <w:rFonts w:ascii="Times New Roman" w:hAnsi="Times New Roman" w:cs="Times New Roman"/>
+        </w:rPr>
+        <w:t xml:space="preserve">Ši architektūra taip pat buvo sukurta su įvairiausiais įrankiais </w:t>
+      </w:r>
+      <w:proofErr w:type="spellStart"/>
+      <w:r>
+        <w:rPr>
+          <w:rFonts w:ascii="Times New Roman" w:hAnsi="Times New Roman" w:cs="Times New Roman"/>
+        </w:rPr>
+        <w:t>Input</w:t>
+      </w:r>
+      <w:proofErr w:type="spellEnd"/>
+      <w:r>
+        <w:rPr>
+          <w:rFonts w:ascii="Times New Roman" w:hAnsi="Times New Roman" w:cs="Times New Roman"/>
+        </w:rPr>
+        <w:t>/</w:t>
+      </w:r>
+      <w:proofErr w:type="spellStart"/>
+      <w:r>
+        <w:rPr>
+          <w:rFonts w:ascii="Times New Roman" w:hAnsi="Times New Roman" w:cs="Times New Roman"/>
+        </w:rPr>
+        <w:t>Output</w:t>
+      </w:r>
+      <w:proofErr w:type="spellEnd"/>
+      <w:r>
+        <w:rPr>
+          <w:rFonts w:ascii="Times New Roman" w:hAnsi="Times New Roman" w:cs="Times New Roman"/>
+        </w:rPr>
+        <w:t xml:space="preserve"> procesams</w:t>
+      </w:r>
+      <w:r>
+        <w:rPr>
+          <w:rFonts w:ascii="Times New Roman" w:hAnsi="Times New Roman" w:cs="Times New Roman"/>
+        </w:rPr>
+        <w:t xml:space="preserve"> – turi GPIO jungtis sensoriams ir LED šviesoms, turi galimybę stabdyti procesus pagal </w:t>
+      </w:r>
+      <w:proofErr w:type="spellStart"/>
+      <w:r>
+        <w:rPr>
+          <w:rFonts w:ascii="Times New Roman" w:hAnsi="Times New Roman" w:cs="Times New Roman"/>
+        </w:rPr>
+        <w:t>inputą</w:t>
+      </w:r>
+      <w:proofErr w:type="spellEnd"/>
+      <w:r>
+        <w:rPr>
+          <w:rFonts w:ascii="Times New Roman" w:hAnsi="Times New Roman" w:cs="Times New Roman"/>
+        </w:rPr>
+        <w:t xml:space="preserve"> iš kitų prietaisų, turi DMA (</w:t>
+      </w:r>
+      <w:proofErr w:type="spellStart"/>
+      <w:r>
+        <w:rPr>
+          <w:rFonts w:ascii="Times New Roman" w:hAnsi="Times New Roman" w:cs="Times New Roman"/>
+        </w:rPr>
+        <w:t>direct</w:t>
+      </w:r>
+      <w:proofErr w:type="spellEnd"/>
+      <w:r>
+        <w:rPr>
+          <w:rFonts w:ascii="Times New Roman" w:hAnsi="Times New Roman" w:cs="Times New Roman"/>
+        </w:rPr>
+        <w:t xml:space="preserve"> </w:t>
+      </w:r>
+      <w:proofErr w:type="spellStart"/>
+      <w:r>
+        <w:rPr>
+          <w:rFonts w:ascii="Times New Roman" w:hAnsi="Times New Roman" w:cs="Times New Roman"/>
+        </w:rPr>
+        <w:t>memory</w:t>
+      </w:r>
+      <w:proofErr w:type="spellEnd"/>
+      <w:r>
+        <w:rPr>
+          <w:rFonts w:ascii="Times New Roman" w:hAnsi="Times New Roman" w:cs="Times New Roman"/>
+        </w:rPr>
+        <w:t xml:space="preserve"> </w:t>
+      </w:r>
+      <w:proofErr w:type="spellStart"/>
+      <w:r>
+        <w:rPr>
+          <w:rFonts w:ascii="Times New Roman" w:hAnsi="Times New Roman" w:cs="Times New Roman"/>
+        </w:rPr>
+        <w:t>access</w:t>
+      </w:r>
+      <w:proofErr w:type="spellEnd"/>
+      <w:r>
+        <w:rPr>
+          <w:rFonts w:ascii="Times New Roman" w:hAnsi="Times New Roman" w:cs="Times New Roman"/>
+        </w:rPr>
+        <w:t>) ir t.t.</w:t>
+      </w:r>
+    </w:p>
+    <w:p>
+      <w:pPr>
+        <w:ind w:left="-630" w:right="-540"/>
+        <w:rPr>
+          <w:rFonts w:ascii="Times New Roman" w:hAnsi="Times New Roman" w:cs="Times New Roman"/>
           <w:b/>
           <w:bCs/>
           <w:sz w:val="24"/>
@@ -1099,13 +1203,7 @@
         <w:rPr>
           <w:rFonts w:ascii="Times New Roman" w:hAnsi="Times New Roman" w:cs="Times New Roman"/>
         </w:rPr>
-        <w:t>Duomenų tvarkymo</w:t>
-      </w:r>
-      <w:r>
-        <w:rPr>
-          <w:rFonts w:ascii="Times New Roman" w:hAnsi="Times New Roman" w:cs="Times New Roman"/>
-        </w:rPr>
-        <w:t>: ADD, SUB, AND, OR, EOR</w:t>
+        <w:t>Duomenų tvarkymo: ADD, SUB, AND, OR, EOR</w:t>
       </w:r>
     </w:p>
     <w:p>
@@ -1372,6 +1470,20 @@
           <w:rFonts w:ascii="Times New Roman" w:hAnsi="Times New Roman" w:cs="Times New Roman"/>
         </w:rPr>
         <w:t>)</w:t>
+      </w:r>
+    </w:p>
+    <w:p>
+      <w:pPr>
+        <w:ind w:left="-630" w:right="-540"/>
+        <w:rPr>
+          <w:rFonts w:ascii="Times New Roman" w:hAnsi="Times New Roman" w:cs="Times New Roman"/>
+        </w:rPr>
+      </w:pPr>
+      <w:r>
+        <w:rPr>
+          <w:rFonts w:ascii="Times New Roman" w:hAnsi="Times New Roman" w:cs="Times New Roman"/>
+        </w:rPr>
+        <w:t>Kaip ir ARMv4, geba naudoti daugelį I/O įrankių, tačiau neturi galimybės naudoti DMA ir dėl atminties trūkumo, bei energijos sąnaudų, pagrinde pritaikomas tik paprastiems procesams.</w:t>
       </w:r>
     </w:p>
     <w:p>
@@ -1631,6 +1743,7 @@
         <w:rPr>
           <w:rFonts w:ascii="Times New Roman" w:hAnsi="Times New Roman" w:cs="Times New Roman"/>
         </w:rPr>
+        <w:lastRenderedPageBreak/>
         <w:t>ARMv4 Naudojo ištisinę atminties erdvę – adresai yra tiesiogiai susiję su atminties vietomis. Tipiškas atminties kiekis buvo apie 32MB o maksimalus - 4 GB.</w:t>
       </w:r>
       <w:r>
@@ -1691,7 +1804,6 @@
           <w:sz w:val="24"/>
           <w:szCs w:val="24"/>
         </w:rPr>
-        <w:lastRenderedPageBreak/>
         <w:t xml:space="preserve">68HC05 Taip pat naudojo </w:t>
       </w:r>
       <w:proofErr w:type="spellStart"/>
@@ -1746,15 +1858,7 @@
           <w:sz w:val="24"/>
           <w:szCs w:val="24"/>
         </w:rPr>
-        <w:t xml:space="preserve">), </w:t>
-      </w:r>
-      <w:r>
-        <w:rPr>
-          <w:rFonts w:ascii="Times New Roman" w:hAnsi="Times New Roman" w:cs="Times New Roman"/>
-          <w:sz w:val="24"/>
-          <w:szCs w:val="24"/>
-        </w:rPr>
-        <w:t>C(</w:t>
+        <w:t>), C(</w:t>
       </w:r>
       <w:proofErr w:type="spellStart"/>
       <w:r>
@@ -1772,15 +1876,7 @@
           <w:sz w:val="24"/>
           <w:szCs w:val="24"/>
         </w:rPr>
-        <w:t>)</w:t>
-      </w:r>
-      <w:r>
-        <w:rPr>
-          <w:rFonts w:ascii="Times New Roman" w:hAnsi="Times New Roman" w:cs="Times New Roman"/>
-          <w:sz w:val="24"/>
-          <w:szCs w:val="24"/>
-        </w:rPr>
-        <w:t>, V (</w:t>
+        <w:t>), V (</w:t>
       </w:r>
       <w:proofErr w:type="spellStart"/>
       <w:r>
@@ -1886,91 +1982,21 @@
           <w:sz w:val="24"/>
           <w:szCs w:val="24"/>
         </w:rPr>
-        <w:t>68HC05</w:t>
-      </w:r>
-      <w:r>
-        <w:rPr>
-          <w:rFonts w:ascii="Times New Roman" w:hAnsi="Times New Roman" w:cs="Times New Roman"/>
-          <w:sz w:val="24"/>
-          <w:szCs w:val="24"/>
-        </w:rPr>
-        <w:t xml:space="preserve"> kaip ir ARMv4 </w:t>
-      </w:r>
-      <w:r>
-        <w:rPr>
-          <w:rFonts w:ascii="Times New Roman" w:hAnsi="Times New Roman" w:cs="Times New Roman"/>
-        </w:rPr>
-        <w:t>Naudojo ištisinę atminties erdvę</w:t>
-      </w:r>
-      <w:r>
-        <w:rPr>
-          <w:rFonts w:ascii="Times New Roman" w:hAnsi="Times New Roman" w:cs="Times New Roman"/>
-        </w:rPr>
-        <w:t>, tačiau jo t</w:t>
-      </w:r>
-      <w:r>
-        <w:rPr>
-          <w:rFonts w:ascii="Times New Roman" w:hAnsi="Times New Roman" w:cs="Times New Roman"/>
-        </w:rPr>
-        <w:t xml:space="preserve">ipiškas atminties kiekis buvo </w:t>
-      </w:r>
-      <w:r>
-        <w:rPr>
-          <w:rFonts w:ascii="Times New Roman" w:hAnsi="Times New Roman" w:cs="Times New Roman"/>
-        </w:rPr>
-        <w:t xml:space="preserve">tik </w:t>
-      </w:r>
-      <w:r>
-        <w:rPr>
-          <w:rFonts w:ascii="Times New Roman" w:hAnsi="Times New Roman" w:cs="Times New Roman"/>
-        </w:rPr>
-        <w:t xml:space="preserve">apie </w:t>
-      </w:r>
-      <w:r>
-        <w:rPr>
-          <w:rFonts w:ascii="Times New Roman" w:hAnsi="Times New Roman" w:cs="Times New Roman"/>
-        </w:rPr>
-        <w:t>4KB</w:t>
-      </w:r>
-      <w:r>
-        <w:rPr>
-          <w:rFonts w:ascii="Times New Roman" w:hAnsi="Times New Roman" w:cs="Times New Roman"/>
-        </w:rPr>
-        <w:t xml:space="preserve"> o maksimalus </w:t>
-      </w:r>
-      <w:r>
-        <w:rPr>
-          <w:rFonts w:ascii="Times New Roman" w:hAnsi="Times New Roman" w:cs="Times New Roman"/>
-        </w:rPr>
-        <w:t>–</w:t>
-      </w:r>
-      <w:r>
-        <w:rPr>
-          <w:rFonts w:ascii="Times New Roman" w:hAnsi="Times New Roman" w:cs="Times New Roman"/>
-        </w:rPr>
-        <w:t xml:space="preserve"> </w:t>
-      </w:r>
-      <w:r>
-        <w:rPr>
-          <w:rFonts w:ascii="Times New Roman" w:hAnsi="Times New Roman" w:cs="Times New Roman"/>
-        </w:rPr>
-        <w:t xml:space="preserve">64KB. Ne taip kaip ARMv4, </w:t>
-      </w:r>
-      <w:r>
-        <w:rPr>
-          <w:rFonts w:ascii="Times New Roman" w:hAnsi="Times New Roman" w:cs="Times New Roman"/>
-          <w:sz w:val="24"/>
-          <w:szCs w:val="24"/>
-        </w:rPr>
-        <w:t>68HC05</w:t>
-      </w:r>
-      <w:r>
-        <w:rPr>
-          <w:rFonts w:ascii="Times New Roman" w:hAnsi="Times New Roman" w:cs="Times New Roman"/>
-          <w:sz w:val="24"/>
-          <w:szCs w:val="24"/>
-        </w:rPr>
-        <w:t xml:space="preserve"> nesugebėdavo palaikyti virtualios atminties be specialių modifikacijų.</w:t>
+        <w:t xml:space="preserve">68HC05 kaip ir ARMv4 </w:t>
+      </w:r>
+      <w:r>
+        <w:rPr>
+          <w:rFonts w:ascii="Times New Roman" w:hAnsi="Times New Roman" w:cs="Times New Roman"/>
+        </w:rPr>
+        <w:t xml:space="preserve">Naudojo ištisinę atminties erdvę, tačiau jo tipiškas atminties kiekis buvo tik apie 4KB o maksimalus – 64KB. Ne taip kaip ARMv4, </w:t>
+      </w:r>
+      <w:r>
+        <w:rPr>
+          <w:rFonts w:ascii="Times New Roman" w:hAnsi="Times New Roman" w:cs="Times New Roman"/>
+          <w:sz w:val="24"/>
+          <w:szCs w:val="24"/>
+        </w:rPr>
+        <w:t>68HC05 nesugebėdavo palaikyti virtualios atminties be specialių modifikacijų.</w:t>
       </w:r>
     </w:p>
     <w:p>

</xml_diff>

<commit_message>
Added more data about the availablwe data types for both structures
</commit_message>
<xml_diff>
--- a/ARMv4 vs. Motorola 68HC05.docx
+++ b/ARMv4 vs. Motorola 68HC05.docx
@@ -1483,7 +1483,67 @@
         <w:rPr>
           <w:rFonts w:ascii="Times New Roman" w:hAnsi="Times New Roman" w:cs="Times New Roman"/>
         </w:rPr>
-        <w:t>Kaip ir ARMv4, geba naudoti daugelį I/O įrankių, tačiau neturi galimybės naudoti DMA ir dėl atminties trūkumo, bei energijos sąnaudų, pagrinde pritaikomas tik paprastiems procesams.</w:t>
+        <w:t>Kaip ir ARMv4, geba naudoti daugelį I/O įrankių, tačiau neturi galimybės naudoti DMA ir dėl atminties trūkumo, bei energijos sąnaudų, pagrinde pritaikomas tik paprastiems procesams</w:t>
+      </w:r>
+      <w:r>
+        <w:rPr>
+          <w:rFonts w:ascii="Times New Roman" w:hAnsi="Times New Roman" w:cs="Times New Roman"/>
+        </w:rPr>
+        <w:t xml:space="preserve"> – pvz. ARMv4 galėjo turėti nustatytus operacijų nutraukimo </w:t>
+      </w:r>
+      <w:proofErr w:type="spellStart"/>
+      <w:r>
+        <w:rPr>
+          <w:rFonts w:ascii="Times New Roman" w:hAnsi="Times New Roman" w:cs="Times New Roman"/>
+        </w:rPr>
+        <w:t>atvėjus</w:t>
+      </w:r>
+      <w:proofErr w:type="spellEnd"/>
+      <w:r>
+        <w:rPr>
+          <w:rFonts w:ascii="Times New Roman" w:hAnsi="Times New Roman" w:cs="Times New Roman"/>
+        </w:rPr>
+        <w:t xml:space="preserve">, </w:t>
+      </w:r>
+      <w:proofErr w:type="spellStart"/>
+      <w:r>
+        <w:rPr>
+          <w:rFonts w:ascii="Times New Roman" w:hAnsi="Times New Roman" w:cs="Times New Roman"/>
+        </w:rPr>
+        <w:t>priotizuoti</w:t>
+      </w:r>
+      <w:proofErr w:type="spellEnd"/>
+      <w:r>
+        <w:rPr>
+          <w:rFonts w:ascii="Times New Roman" w:hAnsi="Times New Roman" w:cs="Times New Roman"/>
+        </w:rPr>
+        <w:t xml:space="preserve"> pertraukimo operacijas. Tuo tarpu </w:t>
+      </w:r>
+      <w:r>
+        <w:rPr>
+          <w:rFonts w:ascii="Times New Roman" w:hAnsi="Times New Roman" w:cs="Times New Roman"/>
+        </w:rPr>
+        <w:t>68HC05</w:t>
+      </w:r>
+      <w:r>
+        <w:rPr>
+          <w:rFonts w:ascii="Times New Roman" w:hAnsi="Times New Roman" w:cs="Times New Roman"/>
+        </w:rPr>
+        <w:t xml:space="preserve"> negalėjo suteikti prioriteto pertraukimo </w:t>
+      </w:r>
+      <w:proofErr w:type="spellStart"/>
+      <w:r>
+        <w:rPr>
+          <w:rFonts w:ascii="Times New Roman" w:hAnsi="Times New Roman" w:cs="Times New Roman"/>
+        </w:rPr>
+        <w:t>operacijosmis</w:t>
+      </w:r>
+      <w:proofErr w:type="spellEnd"/>
+      <w:r>
+        <w:rPr>
+          <w:rFonts w:ascii="Times New Roman" w:hAnsi="Times New Roman" w:cs="Times New Roman"/>
+        </w:rPr>
+        <w:t>, jas pagrinde vykdė išoriniais veiksniais arba laikmačio principu.</w:t>
       </w:r>
     </w:p>
     <w:p>
@@ -1505,7 +1565,27 @@
           <w:sz w:val="28"/>
           <w:szCs w:val="28"/>
         </w:rPr>
-        <w:t>Duomenų tipai:</w:t>
+        <w:t>Duomenų tipai</w:t>
+      </w:r>
+      <w:r>
+        <w:rPr>
+          <w:rFonts w:ascii="Times New Roman" w:hAnsi="Times New Roman" w:cs="Times New Roman"/>
+          <w:b/>
+          <w:bCs/>
+          <w:sz w:val="28"/>
+          <w:szCs w:val="28"/>
+        </w:rPr>
+        <w:t>/atminties struktūra</w:t>
+      </w:r>
+      <w:r>
+        <w:rPr>
+          <w:rFonts w:ascii="Times New Roman" w:hAnsi="Times New Roman" w:cs="Times New Roman"/>
+          <w:b/>
+          <w:bCs/>
+          <w:sz w:val="28"/>
+          <w:szCs w:val="28"/>
+        </w:rPr>
+        <w:t>:</w:t>
       </w:r>
     </w:p>
     <w:p>
@@ -1772,6 +1852,20 @@
         <w:ind w:left="-630" w:right="-540"/>
         <w:rPr>
           <w:rFonts w:ascii="Times New Roman" w:hAnsi="Times New Roman" w:cs="Times New Roman"/>
+        </w:rPr>
+      </w:pPr>
+      <w:r>
+        <w:rPr>
+          <w:rFonts w:ascii="Times New Roman" w:hAnsi="Times New Roman" w:cs="Times New Roman"/>
+        </w:rPr>
+        <w:t>ARMv4 palaiko įvairių rūšių duomenis (tam laikotarpiui) – sveikuosius skaičius, fiksuotojo ir slankiojo kablelio aritmetinius duomenis, dešimtainius skaičius ir pritaikius tam tikras modifikacijas, net apskaičiuoti kompleksinius skaičius</w:t>
+      </w:r>
+    </w:p>
+    <w:p>
+      <w:pPr>
+        <w:ind w:left="-630" w:right="-540"/>
+        <w:rPr>
+          <w:rFonts w:ascii="Times New Roman" w:hAnsi="Times New Roman" w:cs="Times New Roman"/>
           <w:b/>
           <w:bCs/>
           <w:sz w:val="24"/>
@@ -1974,6 +2068,8 @@
         <w:ind w:left="-630" w:right="-540"/>
         <w:rPr>
           <w:rFonts w:ascii="Times New Roman" w:hAnsi="Times New Roman" w:cs="Times New Roman"/>
+          <w:sz w:val="24"/>
+          <w:szCs w:val="24"/>
         </w:rPr>
       </w:pPr>
       <w:r>
@@ -1997,6 +2093,30 @@
           <w:szCs w:val="24"/>
         </w:rPr>
         <w:t>68HC05 nesugebėdavo palaikyti virtualios atminties be specialių modifikacijų.</w:t>
+      </w:r>
+    </w:p>
+    <w:p>
+      <w:pPr>
+        <w:ind w:left="-630" w:right="-540"/>
+        <w:rPr>
+          <w:rFonts w:ascii="Times New Roman" w:hAnsi="Times New Roman" w:cs="Times New Roman"/>
+        </w:rPr>
+      </w:pPr>
+      <w:r>
+        <w:rPr>
+          <w:rFonts w:ascii="Times New Roman" w:hAnsi="Times New Roman" w:cs="Times New Roman"/>
+          <w:sz w:val="24"/>
+          <w:szCs w:val="24"/>
+        </w:rPr>
+        <w:t>68HC05</w:t>
+      </w:r>
+      <w:r>
+        <w:rPr>
+          <w:rFonts w:ascii="Times New Roman" w:hAnsi="Times New Roman" w:cs="Times New Roman"/>
+          <w:sz w:val="24"/>
+          <w:szCs w:val="24"/>
+        </w:rPr>
+        <w:t xml:space="preserve"> negali palaikyti tiek daug duomenų rūšių kaip ARMv4, tačiau vis vien palaiko: sveikuosius skaičius ir, su paprastu modifikavimu, fiksuoto kablelio aritmetinis duomenis.</w:t>
       </w:r>
     </w:p>
     <w:p>
@@ -2156,76 +2276,10 @@
           <w:sz w:val="28"/>
           <w:szCs w:val="28"/>
         </w:rPr>
-        <w:t>Atminties struktūra:</w:t>
-      </w:r>
-    </w:p>
-    <w:p>
-      <w:pPr>
-        <w:ind w:left="-630" w:right="-540"/>
-        <w:rPr>
-          <w:rFonts w:ascii="Times New Roman" w:hAnsi="Times New Roman" w:cs="Times New Roman"/>
-          <w:b/>
-          <w:bCs/>
-          <w:sz w:val="24"/>
-          <w:szCs w:val="24"/>
-        </w:rPr>
-      </w:pPr>
-      <w:r>
-        <w:rPr>
-          <w:rFonts w:ascii="Times New Roman" w:hAnsi="Times New Roman" w:cs="Times New Roman"/>
-          <w:b/>
-          <w:bCs/>
-          <w:sz w:val="24"/>
-          <w:szCs w:val="24"/>
-        </w:rPr>
-        <w:t>ARMv4:</w:t>
-      </w:r>
-    </w:p>
-    <w:p>
-      <w:pPr>
-        <w:ind w:left="-630" w:right="-540"/>
-        <w:rPr>
-          <w:rFonts w:ascii="Times New Roman" w:hAnsi="Times New Roman" w:cs="Times New Roman"/>
-          <w:sz w:val="24"/>
-          <w:szCs w:val="24"/>
-        </w:rPr>
-      </w:pPr>
-    </w:p>
-    <w:p>
-      <w:pPr>
-        <w:ind w:left="-630" w:right="-540"/>
-        <w:rPr>
-          <w:rFonts w:ascii="Times New Roman" w:hAnsi="Times New Roman" w:cs="Times New Roman"/>
-          <w:b/>
-          <w:bCs/>
-          <w:sz w:val="24"/>
-          <w:szCs w:val="24"/>
-        </w:rPr>
-      </w:pPr>
-      <w:r>
-        <w:rPr>
-          <w:rFonts w:ascii="Times New Roman" w:hAnsi="Times New Roman" w:cs="Times New Roman"/>
-          <w:b/>
-          <w:bCs/>
-          <w:sz w:val="24"/>
-          <w:szCs w:val="24"/>
-        </w:rPr>
-        <w:t>Motorola 68HC05:</w:t>
-      </w:r>
-    </w:p>
-    <w:p>
-      <w:pPr>
-        <w:ind w:left="-630" w:right="-540"/>
-        <w:rPr>
-          <w:rFonts w:ascii="Times New Roman" w:hAnsi="Times New Roman" w:cs="Times New Roman"/>
-          <w:sz w:val="24"/>
-          <w:szCs w:val="24"/>
-        </w:rPr>
-      </w:pPr>
-    </w:p>
-    <w:p>
-      <w:pPr>
-        <w:ind w:left="-630" w:right="-540"/>
+        <w:t>Mašinos kodo/</w:t>
+      </w:r>
+      <w:proofErr w:type="spellStart"/>
+      <w:r>
         <w:rPr>
           <w:rFonts w:ascii="Times New Roman" w:hAnsi="Times New Roman" w:cs="Times New Roman"/>
           <w:b/>
@@ -2233,8 +2287,9 @@
           <w:sz w:val="28"/>
           <w:szCs w:val="28"/>
         </w:rPr>
-      </w:pPr>
-      <w:proofErr w:type="spellStart"/>
+        <w:t>asemblerio</w:t>
+      </w:r>
+      <w:proofErr w:type="spellEnd"/>
       <w:r>
         <w:rPr>
           <w:rFonts w:ascii="Times New Roman" w:hAnsi="Times New Roman" w:cs="Times New Roman"/>
@@ -2243,10 +2298,76 @@
           <w:sz w:val="28"/>
           <w:szCs w:val="28"/>
         </w:rPr>
-        <w:t>Mikroarchitektūra</w:t>
-      </w:r>
-      <w:proofErr w:type="spellEnd"/>
-      <w:r>
+        <w:t xml:space="preserve"> pavyzdys:</w:t>
+      </w:r>
+    </w:p>
+    <w:p>
+      <w:pPr>
+        <w:ind w:left="-630" w:right="-540"/>
+        <w:rPr>
+          <w:rFonts w:ascii="Times New Roman" w:hAnsi="Times New Roman" w:cs="Times New Roman"/>
+          <w:b/>
+          <w:bCs/>
+          <w:sz w:val="24"/>
+          <w:szCs w:val="24"/>
+        </w:rPr>
+      </w:pPr>
+      <w:r>
+        <w:rPr>
+          <w:rFonts w:ascii="Times New Roman" w:hAnsi="Times New Roman" w:cs="Times New Roman"/>
+          <w:b/>
+          <w:bCs/>
+          <w:sz w:val="24"/>
+          <w:szCs w:val="24"/>
+        </w:rPr>
+        <w:t>ARMv4:</w:t>
+      </w:r>
+    </w:p>
+    <w:p>
+      <w:pPr>
+        <w:ind w:left="-630" w:right="-540"/>
+        <w:rPr>
+          <w:rFonts w:ascii="Times New Roman" w:hAnsi="Times New Roman" w:cs="Times New Roman"/>
+          <w:sz w:val="24"/>
+          <w:szCs w:val="24"/>
+        </w:rPr>
+      </w:pPr>
+    </w:p>
+    <w:p>
+      <w:pPr>
+        <w:ind w:left="-630" w:right="-540"/>
+        <w:rPr>
+          <w:rFonts w:ascii="Times New Roman" w:hAnsi="Times New Roman" w:cs="Times New Roman"/>
+          <w:b/>
+          <w:bCs/>
+          <w:sz w:val="24"/>
+          <w:szCs w:val="24"/>
+        </w:rPr>
+      </w:pPr>
+      <w:r>
+        <w:rPr>
+          <w:rFonts w:ascii="Times New Roman" w:hAnsi="Times New Roman" w:cs="Times New Roman"/>
+          <w:b/>
+          <w:bCs/>
+          <w:sz w:val="24"/>
+          <w:szCs w:val="24"/>
+        </w:rPr>
+        <w:t>Motorola 68HC05:</w:t>
+      </w:r>
+    </w:p>
+    <w:p>
+      <w:pPr>
+        <w:ind w:left="-630" w:right="-540"/>
+        <w:rPr>
+          <w:rFonts w:ascii="Times New Roman" w:hAnsi="Times New Roman" w:cs="Times New Roman"/>
+          <w:sz w:val="24"/>
+          <w:szCs w:val="24"/>
+        </w:rPr>
+      </w:pPr>
+    </w:p>
+    <w:p>
+      <w:pPr>
+        <w:ind w:left="-630" w:right="-540"/>
         <w:rPr>
           <w:rFonts w:ascii="Times New Roman" w:hAnsi="Times New Roman" w:cs="Times New Roman"/>
           <w:b/>
@@ -2254,76 +2375,8 @@
           <w:sz w:val="28"/>
           <w:szCs w:val="28"/>
         </w:rPr>
-        <w:t>:</w:t>
-      </w:r>
-    </w:p>
-    <w:p>
-      <w:pPr>
-        <w:ind w:left="-630" w:right="-540"/>
-        <w:rPr>
-          <w:rFonts w:ascii="Times New Roman" w:hAnsi="Times New Roman" w:cs="Times New Roman"/>
-          <w:b/>
-          <w:bCs/>
-          <w:sz w:val="24"/>
-          <w:szCs w:val="24"/>
-        </w:rPr>
-      </w:pPr>
-      <w:r>
-        <w:rPr>
-          <w:rFonts w:ascii="Times New Roman" w:hAnsi="Times New Roman" w:cs="Times New Roman"/>
-          <w:b/>
-          <w:bCs/>
-          <w:sz w:val="24"/>
-          <w:szCs w:val="24"/>
-        </w:rPr>
-        <w:t>ARMv4:</w:t>
-      </w:r>
-    </w:p>
-    <w:p>
-      <w:pPr>
-        <w:ind w:left="-630" w:right="-540"/>
-        <w:rPr>
-          <w:rFonts w:ascii="Times New Roman" w:hAnsi="Times New Roman" w:cs="Times New Roman"/>
-          <w:sz w:val="24"/>
-          <w:szCs w:val="24"/>
-        </w:rPr>
-      </w:pPr>
-    </w:p>
-    <w:p>
-      <w:pPr>
-        <w:ind w:left="-630" w:right="-540"/>
-        <w:rPr>
-          <w:rFonts w:ascii="Times New Roman" w:hAnsi="Times New Roman" w:cs="Times New Roman"/>
-          <w:b/>
-          <w:bCs/>
-          <w:sz w:val="24"/>
-          <w:szCs w:val="24"/>
-        </w:rPr>
-      </w:pPr>
-      <w:r>
-        <w:rPr>
-          <w:rFonts w:ascii="Times New Roman" w:hAnsi="Times New Roman" w:cs="Times New Roman"/>
-          <w:b/>
-          <w:bCs/>
-          <w:sz w:val="24"/>
-          <w:szCs w:val="24"/>
-        </w:rPr>
-        <w:t>Motorola 68HC05:</w:t>
-      </w:r>
-    </w:p>
-    <w:p>
-      <w:pPr>
-        <w:ind w:left="-630" w:right="-540"/>
-        <w:rPr>
-          <w:rFonts w:ascii="Times New Roman" w:hAnsi="Times New Roman" w:cs="Times New Roman"/>
-          <w:sz w:val="24"/>
-          <w:szCs w:val="24"/>
-        </w:rPr>
-      </w:pPr>
-    </w:p>
-    <w:p>
-      <w:pPr>
-        <w:ind w:left="-630" w:right="-540"/>
+      </w:pPr>
+      <w:r>
         <w:rPr>
           <w:rFonts w:ascii="Times New Roman" w:hAnsi="Times New Roman" w:cs="Times New Roman"/>
           <w:b/>
@@ -2331,8 +2384,76 @@
           <w:sz w:val="28"/>
           <w:szCs w:val="28"/>
         </w:rPr>
-      </w:pPr>
-      <w:r>
+        <w:t>Aukšto Lygio programavimo kalbų palaikymas:</w:t>
+      </w:r>
+    </w:p>
+    <w:p>
+      <w:pPr>
+        <w:ind w:left="-630" w:right="-540"/>
+        <w:rPr>
+          <w:rFonts w:ascii="Times New Roman" w:hAnsi="Times New Roman" w:cs="Times New Roman"/>
+          <w:b/>
+          <w:bCs/>
+          <w:sz w:val="24"/>
+          <w:szCs w:val="24"/>
+        </w:rPr>
+      </w:pPr>
+      <w:r>
+        <w:rPr>
+          <w:rFonts w:ascii="Times New Roman" w:hAnsi="Times New Roman" w:cs="Times New Roman"/>
+          <w:b/>
+          <w:bCs/>
+          <w:sz w:val="24"/>
+          <w:szCs w:val="24"/>
+        </w:rPr>
+        <w:t>ARMv4:</w:t>
+      </w:r>
+    </w:p>
+    <w:p>
+      <w:pPr>
+        <w:ind w:left="-630" w:right="-540"/>
+        <w:rPr>
+          <w:rFonts w:ascii="Times New Roman" w:hAnsi="Times New Roman" w:cs="Times New Roman"/>
+          <w:sz w:val="24"/>
+          <w:szCs w:val="24"/>
+        </w:rPr>
+      </w:pPr>
+    </w:p>
+    <w:p>
+      <w:pPr>
+        <w:ind w:left="-630" w:right="-540"/>
+        <w:rPr>
+          <w:rFonts w:ascii="Times New Roman" w:hAnsi="Times New Roman" w:cs="Times New Roman"/>
+          <w:b/>
+          <w:bCs/>
+          <w:sz w:val="24"/>
+          <w:szCs w:val="24"/>
+        </w:rPr>
+      </w:pPr>
+      <w:r>
+        <w:rPr>
+          <w:rFonts w:ascii="Times New Roman" w:hAnsi="Times New Roman" w:cs="Times New Roman"/>
+          <w:b/>
+          <w:bCs/>
+          <w:sz w:val="24"/>
+          <w:szCs w:val="24"/>
+        </w:rPr>
+        <w:t>Motorola 68HC05:</w:t>
+      </w:r>
+    </w:p>
+    <w:p>
+      <w:pPr>
+        <w:ind w:left="-630" w:right="-540"/>
+        <w:rPr>
+          <w:rFonts w:ascii="Times New Roman" w:hAnsi="Times New Roman" w:cs="Times New Roman"/>
+          <w:sz w:val="24"/>
+          <w:szCs w:val="24"/>
+        </w:rPr>
+      </w:pPr>
+    </w:p>
+    <w:p>
+      <w:pPr>
+        <w:ind w:left="-630" w:right="-540"/>
         <w:rPr>
           <w:rFonts w:ascii="Times New Roman" w:hAnsi="Times New Roman" w:cs="Times New Roman"/>
           <w:b/>
@@ -2340,9 +2461,7 @@
           <w:sz w:val="28"/>
           <w:szCs w:val="28"/>
         </w:rPr>
-        <w:t>Mašinos kodo/</w:t>
-      </w:r>
-      <w:proofErr w:type="spellStart"/>
+      </w:pPr>
       <w:r>
         <w:rPr>
           <w:rFonts w:ascii="Times New Roman" w:hAnsi="Times New Roman" w:cs="Times New Roman"/>
@@ -2351,189 +2470,7 @@
           <w:sz w:val="28"/>
           <w:szCs w:val="28"/>
         </w:rPr>
-        <w:t>asemblerio</w:t>
-      </w:r>
-      <w:proofErr w:type="spellEnd"/>
-      <w:r>
-        <w:rPr>
-          <w:rFonts w:ascii="Times New Roman" w:hAnsi="Times New Roman" w:cs="Times New Roman"/>
-          <w:b/>
-          <w:bCs/>
-          <w:sz w:val="28"/>
-          <w:szCs w:val="28"/>
-        </w:rPr>
-        <w:t xml:space="preserve"> pavyzdys:</w:t>
-      </w:r>
-    </w:p>
-    <w:p>
-      <w:pPr>
-        <w:ind w:left="-630" w:right="-540"/>
-        <w:rPr>
-          <w:rFonts w:ascii="Times New Roman" w:hAnsi="Times New Roman" w:cs="Times New Roman"/>
-          <w:b/>
-          <w:bCs/>
-          <w:sz w:val="24"/>
-          <w:szCs w:val="24"/>
-        </w:rPr>
-      </w:pPr>
-      <w:r>
-        <w:rPr>
-          <w:rFonts w:ascii="Times New Roman" w:hAnsi="Times New Roman" w:cs="Times New Roman"/>
-          <w:b/>
-          <w:bCs/>
-          <w:sz w:val="24"/>
-          <w:szCs w:val="24"/>
-        </w:rPr>
-        <w:t>ARMv4:</w:t>
-      </w:r>
-    </w:p>
-    <w:p>
-      <w:pPr>
-        <w:ind w:left="-630" w:right="-540"/>
-        <w:rPr>
-          <w:rFonts w:ascii="Times New Roman" w:hAnsi="Times New Roman" w:cs="Times New Roman"/>
-          <w:sz w:val="24"/>
-          <w:szCs w:val="24"/>
-        </w:rPr>
-      </w:pPr>
-    </w:p>
-    <w:p>
-      <w:pPr>
-        <w:ind w:left="-630" w:right="-540"/>
-        <w:rPr>
-          <w:rFonts w:ascii="Times New Roman" w:hAnsi="Times New Roman" w:cs="Times New Roman"/>
-          <w:b/>
-          <w:bCs/>
-          <w:sz w:val="24"/>
-          <w:szCs w:val="24"/>
-        </w:rPr>
-      </w:pPr>
-      <w:r>
-        <w:rPr>
-          <w:rFonts w:ascii="Times New Roman" w:hAnsi="Times New Roman" w:cs="Times New Roman"/>
-          <w:b/>
-          <w:bCs/>
-          <w:sz w:val="24"/>
-          <w:szCs w:val="24"/>
-        </w:rPr>
-        <w:t>Motorola 68HC05:</w:t>
-      </w:r>
-    </w:p>
-    <w:p>
-      <w:pPr>
-        <w:ind w:left="-630" w:right="-540"/>
-        <w:rPr>
-          <w:rFonts w:ascii="Times New Roman" w:hAnsi="Times New Roman" w:cs="Times New Roman"/>
-          <w:sz w:val="24"/>
-          <w:szCs w:val="24"/>
-        </w:rPr>
-      </w:pPr>
-    </w:p>
-    <w:p>
-      <w:pPr>
-        <w:ind w:left="-630" w:right="-540"/>
-        <w:rPr>
-          <w:rFonts w:ascii="Times New Roman" w:hAnsi="Times New Roman" w:cs="Times New Roman"/>
-          <w:b/>
-          <w:bCs/>
-          <w:sz w:val="28"/>
-          <w:szCs w:val="28"/>
-        </w:rPr>
-      </w:pPr>
-      <w:r>
-        <w:rPr>
-          <w:rFonts w:ascii="Times New Roman" w:hAnsi="Times New Roman" w:cs="Times New Roman"/>
-          <w:b/>
-          <w:bCs/>
-          <w:sz w:val="28"/>
-          <w:szCs w:val="28"/>
-        </w:rPr>
-        <w:t>Aukšto Lygio programavimo kalbų palaikymas:</w:t>
-      </w:r>
-    </w:p>
-    <w:p>
-      <w:pPr>
-        <w:ind w:left="-630" w:right="-540"/>
-        <w:rPr>
-          <w:rFonts w:ascii="Times New Roman" w:hAnsi="Times New Roman" w:cs="Times New Roman"/>
-          <w:b/>
-          <w:bCs/>
-          <w:sz w:val="24"/>
-          <w:szCs w:val="24"/>
-        </w:rPr>
-      </w:pPr>
-      <w:r>
-        <w:rPr>
-          <w:rFonts w:ascii="Times New Roman" w:hAnsi="Times New Roman" w:cs="Times New Roman"/>
-          <w:b/>
-          <w:bCs/>
-          <w:sz w:val="24"/>
-          <w:szCs w:val="24"/>
-        </w:rPr>
-        <w:t>ARMv4:</w:t>
-      </w:r>
-    </w:p>
-    <w:p>
-      <w:pPr>
-        <w:ind w:left="-630" w:right="-540"/>
-        <w:rPr>
-          <w:rFonts w:ascii="Times New Roman" w:hAnsi="Times New Roman" w:cs="Times New Roman"/>
-          <w:sz w:val="24"/>
-          <w:szCs w:val="24"/>
-        </w:rPr>
-      </w:pPr>
-    </w:p>
-    <w:p>
-      <w:pPr>
-        <w:ind w:left="-630" w:right="-540"/>
-        <w:rPr>
-          <w:rFonts w:ascii="Times New Roman" w:hAnsi="Times New Roman" w:cs="Times New Roman"/>
-          <w:b/>
-          <w:bCs/>
-          <w:sz w:val="24"/>
-          <w:szCs w:val="24"/>
-        </w:rPr>
-      </w:pPr>
-      <w:r>
-        <w:rPr>
-          <w:rFonts w:ascii="Times New Roman" w:hAnsi="Times New Roman" w:cs="Times New Roman"/>
-          <w:b/>
-          <w:bCs/>
-          <w:sz w:val="24"/>
-          <w:szCs w:val="24"/>
-        </w:rPr>
-        <w:t>Motorola 68HC05:</w:t>
-      </w:r>
-    </w:p>
-    <w:p>
-      <w:pPr>
-        <w:ind w:left="-630" w:right="-540"/>
-        <w:rPr>
-          <w:rFonts w:ascii="Times New Roman" w:hAnsi="Times New Roman" w:cs="Times New Roman"/>
-          <w:sz w:val="24"/>
-          <w:szCs w:val="24"/>
-        </w:rPr>
-      </w:pPr>
-    </w:p>
-    <w:p>
-      <w:pPr>
-        <w:ind w:left="-630" w:right="-540"/>
-        <w:rPr>
-          <w:rFonts w:ascii="Times New Roman" w:hAnsi="Times New Roman" w:cs="Times New Roman"/>
-          <w:b/>
-          <w:bCs/>
-          <w:sz w:val="28"/>
-          <w:szCs w:val="28"/>
-        </w:rPr>
-      </w:pPr>
-      <w:r>
-        <w:rPr>
-          <w:rFonts w:ascii="Times New Roman" w:hAnsi="Times New Roman" w:cs="Times New Roman"/>
-          <w:b/>
-          <w:bCs/>
-          <w:sz w:val="28"/>
-          <w:szCs w:val="28"/>
-        </w:rPr>
+        <w:lastRenderedPageBreak/>
         <w:t>Įvestys-Išvestys ir pertraukimai:</w:t>
       </w:r>
     </w:p>

</xml_diff>

<commit_message>
Added data about architecture speeds
</commit_message>
<xml_diff>
--- a/ARMv4 vs. Motorola 68HC05.docx
+++ b/ARMv4 vs. Motorola 68HC05.docx
@@ -2276,9 +2276,8 @@
           <w:sz w:val="28"/>
           <w:szCs w:val="28"/>
         </w:rPr>
-        <w:t>Mašinos kodo/</w:t>
-      </w:r>
-      <w:proofErr w:type="spellStart"/>
+        <w:t>Architektūra</w:t>
+      </w:r>
       <w:r>
         <w:rPr>
           <w:rFonts w:ascii="Times New Roman" w:hAnsi="Times New Roman" w:cs="Times New Roman"/>
@@ -2287,10 +2286,198 @@
           <w:sz w:val="28"/>
           <w:szCs w:val="28"/>
         </w:rPr>
-        <w:t>asemblerio</w:t>
-      </w:r>
-      <w:proofErr w:type="spellEnd"/>
-      <w:r>
+        <w:t>:</w:t>
+      </w:r>
+    </w:p>
+    <w:p>
+      <w:pPr>
+        <w:ind w:left="-630" w:right="-540"/>
+        <w:rPr>
+          <w:rFonts w:ascii="Times New Roman" w:hAnsi="Times New Roman" w:cs="Times New Roman"/>
+          <w:b/>
+          <w:bCs/>
+          <w:sz w:val="24"/>
+          <w:szCs w:val="24"/>
+        </w:rPr>
+      </w:pPr>
+      <w:r>
+        <w:rPr>
+          <w:rFonts w:ascii="Times New Roman" w:hAnsi="Times New Roman" w:cs="Times New Roman"/>
+          <w:b/>
+          <w:bCs/>
+          <w:sz w:val="24"/>
+          <w:szCs w:val="24"/>
+        </w:rPr>
+        <w:t>ARMv4:</w:t>
+      </w:r>
+    </w:p>
+    <w:p>
+      <w:pPr>
+        <w:ind w:left="-630" w:right="-540"/>
+        <w:rPr>
+          <w:rFonts w:ascii="Times New Roman" w:hAnsi="Times New Roman" w:cs="Times New Roman"/>
+          <w:sz w:val="24"/>
+          <w:szCs w:val="24"/>
+        </w:rPr>
+      </w:pPr>
+      <w:r>
+        <w:rPr>
+          <w:rFonts w:ascii="Times New Roman" w:hAnsi="Times New Roman" w:cs="Times New Roman"/>
+          <w:sz w:val="24"/>
+          <w:szCs w:val="24"/>
+        </w:rPr>
+        <w:t>ARMv4 modeliai dažniausiai veikė nuo 15-100 MHz dažniuose ir naudojo trumpus ciklus – instrukcijas vykdydavo per vieną ar du ciklus. Dėl įvairių naujovių ir modernios architektūros, ARMv4 turėjo aukštą greitaveiką palyginus su kitais to laiko procesoriais – gebėdavo įvykdyti apie milijoną instrukcijų per sekundę.</w:t>
+      </w:r>
+    </w:p>
+    <w:p>
+      <w:pPr>
+        <w:ind w:left="-630" w:right="-540"/>
+        <w:rPr>
+          <w:rFonts w:ascii="Times New Roman" w:hAnsi="Times New Roman" w:cs="Times New Roman"/>
+          <w:b/>
+          <w:bCs/>
+          <w:sz w:val="24"/>
+          <w:szCs w:val="24"/>
+        </w:rPr>
+      </w:pPr>
+      <w:r>
+        <w:rPr>
+          <w:rFonts w:ascii="Times New Roman" w:hAnsi="Times New Roman" w:cs="Times New Roman"/>
+          <w:b/>
+          <w:bCs/>
+          <w:sz w:val="24"/>
+          <w:szCs w:val="24"/>
+        </w:rPr>
+        <w:t>Motorola 68HC05:</w:t>
+      </w:r>
+    </w:p>
+    <w:p>
+      <w:pPr>
+        <w:ind w:left="-630" w:right="-540"/>
+        <w:rPr>
+          <w:rFonts w:ascii="Times New Roman" w:hAnsi="Times New Roman" w:cs="Times New Roman"/>
+          <w:sz w:val="24"/>
+          <w:szCs w:val="24"/>
+        </w:rPr>
+      </w:pPr>
+      <w:r>
+        <w:rPr>
+          <w:rFonts w:ascii="Times New Roman" w:hAnsi="Times New Roman" w:cs="Times New Roman"/>
+          <w:sz w:val="24"/>
+          <w:szCs w:val="24"/>
+        </w:rPr>
+        <w:t xml:space="preserve">Palyginus su ARMv4, veikė mažuose dažniuose – 1-12 MHz. Savo instrukcijoms </w:t>
+      </w:r>
+      <w:r>
+        <w:rPr>
+          <w:rFonts w:ascii="Times New Roman" w:hAnsi="Times New Roman" w:cs="Times New Roman"/>
+          <w:sz w:val="24"/>
+          <w:szCs w:val="24"/>
+        </w:rPr>
+        <w:t>68HC05</w:t>
+      </w:r>
+      <w:r>
+        <w:rPr>
+          <w:rFonts w:ascii="Times New Roman" w:hAnsi="Times New Roman" w:cs="Times New Roman"/>
+          <w:sz w:val="24"/>
+          <w:szCs w:val="24"/>
+        </w:rPr>
+        <w:t xml:space="preserve"> skirdavo iki 6 ciklų (tad apie tris </w:t>
+      </w:r>
+      <w:r>
+        <w:rPr>
+          <w:rFonts w:ascii="Times New Roman" w:hAnsi="Times New Roman" w:cs="Times New Roman"/>
+          <w:sz w:val="24"/>
+          <w:szCs w:val="24"/>
+        </w:rPr>
+        <w:t>kartus</w:t>
+      </w:r>
+      <w:r>
+        <w:rPr>
+          <w:rFonts w:ascii="Times New Roman" w:hAnsi="Times New Roman" w:cs="Times New Roman"/>
+          <w:sz w:val="24"/>
+          <w:szCs w:val="24"/>
+        </w:rPr>
+        <w:t xml:space="preserve"> lėtesnis u</w:t>
+      </w:r>
+      <w:r>
+        <w:rPr>
+          <w:rFonts w:ascii="Times New Roman" w:hAnsi="Times New Roman" w:cs="Times New Roman"/>
+          <w:sz w:val="24"/>
+          <w:szCs w:val="24"/>
+        </w:rPr>
+        <w:t>ž</w:t>
+      </w:r>
+      <w:r>
+        <w:rPr>
+          <w:rFonts w:ascii="Times New Roman" w:hAnsi="Times New Roman" w:cs="Times New Roman"/>
+          <w:sz w:val="24"/>
+          <w:szCs w:val="24"/>
+        </w:rPr>
+        <w:t xml:space="preserve"> AR</w:t>
+      </w:r>
+      <w:r>
+        <w:rPr>
+          <w:rFonts w:ascii="Times New Roman" w:hAnsi="Times New Roman" w:cs="Times New Roman"/>
+          <w:sz w:val="24"/>
+          <w:szCs w:val="24"/>
+        </w:rPr>
+        <w:t>Mv4 vykdant sunkias instrukcijas</w:t>
+      </w:r>
+      <w:r>
+        <w:rPr>
+          <w:rFonts w:ascii="Times New Roman" w:hAnsi="Times New Roman" w:cs="Times New Roman"/>
+          <w:sz w:val="24"/>
+          <w:szCs w:val="24"/>
+        </w:rPr>
+        <w:t>)</w:t>
+      </w:r>
+      <w:r>
+        <w:rPr>
+          <w:rFonts w:ascii="Times New Roman" w:hAnsi="Times New Roman" w:cs="Times New Roman"/>
+          <w:sz w:val="24"/>
+          <w:szCs w:val="24"/>
+        </w:rPr>
+        <w:t xml:space="preserve">. </w:t>
+      </w:r>
+      <w:proofErr w:type="spellStart"/>
+      <w:r>
+        <w:rPr>
+          <w:rFonts w:ascii="Times New Roman" w:hAnsi="Times New Roman" w:cs="Times New Roman"/>
+          <w:sz w:val="24"/>
+          <w:szCs w:val="24"/>
+        </w:rPr>
+        <w:t>Gretiaveika</w:t>
+      </w:r>
+      <w:proofErr w:type="spellEnd"/>
+      <w:r>
+        <w:rPr>
+          <w:rFonts w:ascii="Times New Roman" w:hAnsi="Times New Roman" w:cs="Times New Roman"/>
+          <w:sz w:val="24"/>
+          <w:szCs w:val="24"/>
+        </w:rPr>
+        <w:t xml:space="preserve"> stipriai silpnesnė už ARMv4, </w:t>
+      </w:r>
+      <w:r>
+        <w:rPr>
+          <w:rFonts w:ascii="Times New Roman" w:hAnsi="Times New Roman" w:cs="Times New Roman"/>
+          <w:sz w:val="24"/>
+          <w:szCs w:val="24"/>
+        </w:rPr>
+        <w:t>68HC05</w:t>
+      </w:r>
+      <w:r>
+        <w:rPr>
+          <w:rFonts w:ascii="Times New Roman" w:hAnsi="Times New Roman" w:cs="Times New Roman"/>
+          <w:sz w:val="24"/>
+          <w:szCs w:val="24"/>
+        </w:rPr>
+        <w:t xml:space="preserve"> vykdydavo apie kelis šimtus tūkstančių instrukcijų per sekundę.</w:t>
+      </w:r>
+    </w:p>
+    <w:p>
+      <w:pPr>
+        <w:ind w:left="-630" w:right="-540"/>
         <w:rPr>
           <w:rFonts w:ascii="Times New Roman" w:hAnsi="Times New Roman" w:cs="Times New Roman"/>
           <w:b/>
@@ -2298,76 +2485,8 @@
           <w:sz w:val="28"/>
           <w:szCs w:val="28"/>
         </w:rPr>
-        <w:t xml:space="preserve"> pavyzdys:</w:t>
-      </w:r>
-    </w:p>
-    <w:p>
-      <w:pPr>
-        <w:ind w:left="-630" w:right="-540"/>
-        <w:rPr>
-          <w:rFonts w:ascii="Times New Roman" w:hAnsi="Times New Roman" w:cs="Times New Roman"/>
-          <w:b/>
-          <w:bCs/>
-          <w:sz w:val="24"/>
-          <w:szCs w:val="24"/>
-        </w:rPr>
-      </w:pPr>
-      <w:r>
-        <w:rPr>
-          <w:rFonts w:ascii="Times New Roman" w:hAnsi="Times New Roman" w:cs="Times New Roman"/>
-          <w:b/>
-          <w:bCs/>
-          <w:sz w:val="24"/>
-          <w:szCs w:val="24"/>
-        </w:rPr>
-        <w:t>ARMv4:</w:t>
-      </w:r>
-    </w:p>
-    <w:p>
-      <w:pPr>
-        <w:ind w:left="-630" w:right="-540"/>
-        <w:rPr>
-          <w:rFonts w:ascii="Times New Roman" w:hAnsi="Times New Roman" w:cs="Times New Roman"/>
-          <w:sz w:val="24"/>
-          <w:szCs w:val="24"/>
-        </w:rPr>
-      </w:pPr>
-    </w:p>
-    <w:p>
-      <w:pPr>
-        <w:ind w:left="-630" w:right="-540"/>
-        <w:rPr>
-          <w:rFonts w:ascii="Times New Roman" w:hAnsi="Times New Roman" w:cs="Times New Roman"/>
-          <w:b/>
-          <w:bCs/>
-          <w:sz w:val="24"/>
-          <w:szCs w:val="24"/>
-        </w:rPr>
-      </w:pPr>
-      <w:r>
-        <w:rPr>
-          <w:rFonts w:ascii="Times New Roman" w:hAnsi="Times New Roman" w:cs="Times New Roman"/>
-          <w:b/>
-          <w:bCs/>
-          <w:sz w:val="24"/>
-          <w:szCs w:val="24"/>
-        </w:rPr>
-        <w:t>Motorola 68HC05:</w:t>
-      </w:r>
-    </w:p>
-    <w:p>
-      <w:pPr>
-        <w:ind w:left="-630" w:right="-540"/>
-        <w:rPr>
-          <w:rFonts w:ascii="Times New Roman" w:hAnsi="Times New Roman" w:cs="Times New Roman"/>
-          <w:sz w:val="24"/>
-          <w:szCs w:val="24"/>
-        </w:rPr>
-      </w:pPr>
-    </w:p>
-    <w:p>
-      <w:pPr>
-        <w:ind w:left="-630" w:right="-540"/>
+      </w:pPr>
+      <w:r>
         <w:rPr>
           <w:rFonts w:ascii="Times New Roman" w:hAnsi="Times New Roman" w:cs="Times New Roman"/>
           <w:b/>
@@ -2375,7 +2494,9 @@
           <w:sz w:val="28"/>
           <w:szCs w:val="28"/>
         </w:rPr>
-      </w:pPr>
+        <w:t>Mašinos kodo/</w:t>
+      </w:r>
+      <w:proofErr w:type="spellStart"/>
       <w:r>
         <w:rPr>
           <w:rFonts w:ascii="Times New Roman" w:hAnsi="Times New Roman" w:cs="Times New Roman"/>
@@ -2384,76 +2505,10 @@
           <w:sz w:val="28"/>
           <w:szCs w:val="28"/>
         </w:rPr>
-        <w:t>Aukšto Lygio programavimo kalbų palaikymas:</w:t>
-      </w:r>
-    </w:p>
-    <w:p>
-      <w:pPr>
-        <w:ind w:left="-630" w:right="-540"/>
-        <w:rPr>
-          <w:rFonts w:ascii="Times New Roman" w:hAnsi="Times New Roman" w:cs="Times New Roman"/>
-          <w:b/>
-          <w:bCs/>
-          <w:sz w:val="24"/>
-          <w:szCs w:val="24"/>
-        </w:rPr>
-      </w:pPr>
-      <w:r>
-        <w:rPr>
-          <w:rFonts w:ascii="Times New Roman" w:hAnsi="Times New Roman" w:cs="Times New Roman"/>
-          <w:b/>
-          <w:bCs/>
-          <w:sz w:val="24"/>
-          <w:szCs w:val="24"/>
-        </w:rPr>
-        <w:t>ARMv4:</w:t>
-      </w:r>
-    </w:p>
-    <w:p>
-      <w:pPr>
-        <w:ind w:left="-630" w:right="-540"/>
-        <w:rPr>
-          <w:rFonts w:ascii="Times New Roman" w:hAnsi="Times New Roman" w:cs="Times New Roman"/>
-          <w:sz w:val="24"/>
-          <w:szCs w:val="24"/>
-        </w:rPr>
-      </w:pPr>
-    </w:p>
-    <w:p>
-      <w:pPr>
-        <w:ind w:left="-630" w:right="-540"/>
-        <w:rPr>
-          <w:rFonts w:ascii="Times New Roman" w:hAnsi="Times New Roman" w:cs="Times New Roman"/>
-          <w:b/>
-          <w:bCs/>
-          <w:sz w:val="24"/>
-          <w:szCs w:val="24"/>
-        </w:rPr>
-      </w:pPr>
-      <w:r>
-        <w:rPr>
-          <w:rFonts w:ascii="Times New Roman" w:hAnsi="Times New Roman" w:cs="Times New Roman"/>
-          <w:b/>
-          <w:bCs/>
-          <w:sz w:val="24"/>
-          <w:szCs w:val="24"/>
-        </w:rPr>
-        <w:t>Motorola 68HC05:</w:t>
-      </w:r>
-    </w:p>
-    <w:p>
-      <w:pPr>
-        <w:ind w:left="-630" w:right="-540"/>
-        <w:rPr>
-          <w:rFonts w:ascii="Times New Roman" w:hAnsi="Times New Roman" w:cs="Times New Roman"/>
-          <w:sz w:val="24"/>
-          <w:szCs w:val="24"/>
-        </w:rPr>
-      </w:pPr>
-    </w:p>
-    <w:p>
-      <w:pPr>
-        <w:ind w:left="-630" w:right="-540"/>
+        <w:t>asemblerio</w:t>
+      </w:r>
+      <w:proofErr w:type="spellEnd"/>
+      <w:r>
         <w:rPr>
           <w:rFonts w:ascii="Times New Roman" w:hAnsi="Times New Roman" w:cs="Times New Roman"/>
           <w:b/>
@@ -2461,8 +2516,66 @@
           <w:sz w:val="28"/>
           <w:szCs w:val="28"/>
         </w:rPr>
-      </w:pPr>
-      <w:r>
+        <w:t xml:space="preserve"> pavyzdys:</w:t>
+      </w:r>
+    </w:p>
+    <w:p>
+      <w:pPr>
+        <w:ind w:left="-630" w:right="-540"/>
+        <w:rPr>
+          <w:rFonts w:ascii="Times New Roman" w:hAnsi="Times New Roman" w:cs="Times New Roman"/>
+          <w:b/>
+          <w:bCs/>
+          <w:sz w:val="24"/>
+          <w:szCs w:val="24"/>
+        </w:rPr>
+      </w:pPr>
+      <w:r>
+        <w:rPr>
+          <w:rFonts w:ascii="Times New Roman" w:hAnsi="Times New Roman" w:cs="Times New Roman"/>
+          <w:b/>
+          <w:bCs/>
+          <w:sz w:val="24"/>
+          <w:szCs w:val="24"/>
+        </w:rPr>
+        <w:t>ARMv4:</w:t>
+      </w:r>
+    </w:p>
+    <w:p>
+      <w:pPr>
+        <w:ind w:left="-630" w:right="-540"/>
+        <w:rPr>
+          <w:rFonts w:ascii="Times New Roman" w:hAnsi="Times New Roman" w:cs="Times New Roman"/>
+          <w:sz w:val="24"/>
+          <w:szCs w:val="24"/>
+        </w:rPr>
+      </w:pPr>
+    </w:p>
+    <w:p>
+      <w:pPr>
+        <w:ind w:left="-630" w:right="-540"/>
+        <w:rPr>
+          <w:rFonts w:ascii="Times New Roman" w:hAnsi="Times New Roman" w:cs="Times New Roman"/>
+          <w:b/>
+          <w:bCs/>
+          <w:sz w:val="24"/>
+          <w:szCs w:val="24"/>
+        </w:rPr>
+      </w:pPr>
+      <w:r>
+        <w:rPr>
+          <w:rFonts w:ascii="Times New Roman" w:hAnsi="Times New Roman" w:cs="Times New Roman"/>
+          <w:b/>
+          <w:bCs/>
+          <w:sz w:val="24"/>
+          <w:szCs w:val="24"/>
+        </w:rPr>
+        <w:t>Motorola 68HC05:</w:t>
+      </w:r>
+    </w:p>
+    <w:p>
+      <w:pPr>
+        <w:ind w:left="-630" w:right="-540"/>
         <w:rPr>
           <w:rFonts w:ascii="Times New Roman" w:hAnsi="Times New Roman" w:cs="Times New Roman"/>
           <w:b/>
@@ -2470,71 +2583,65 @@
           <w:sz w:val="28"/>
           <w:szCs w:val="28"/>
         </w:rPr>
-        <w:lastRenderedPageBreak/>
-        <w:t>Įvestys-Išvestys ir pertraukimai:</w:t>
-      </w:r>
-    </w:p>
-    <w:p>
-      <w:pPr>
-        <w:ind w:left="-630" w:right="-540"/>
-        <w:rPr>
-          <w:rFonts w:ascii="Times New Roman" w:hAnsi="Times New Roman" w:cs="Times New Roman"/>
-          <w:b/>
-          <w:bCs/>
-          <w:sz w:val="24"/>
-          <w:szCs w:val="24"/>
-        </w:rPr>
-      </w:pPr>
-      <w:r>
-        <w:rPr>
-          <w:rFonts w:ascii="Times New Roman" w:hAnsi="Times New Roman" w:cs="Times New Roman"/>
-          <w:b/>
-          <w:bCs/>
-          <w:sz w:val="24"/>
-          <w:szCs w:val="24"/>
-        </w:rPr>
-        <w:t>ARMv4:</w:t>
-      </w:r>
-    </w:p>
-    <w:p>
-      <w:pPr>
-        <w:ind w:left="-630" w:right="-540"/>
-        <w:rPr>
-          <w:rFonts w:ascii="Times New Roman" w:hAnsi="Times New Roman" w:cs="Times New Roman"/>
-          <w:sz w:val="24"/>
-          <w:szCs w:val="24"/>
-        </w:rPr>
-      </w:pPr>
-    </w:p>
-    <w:p>
-      <w:pPr>
-        <w:ind w:left="-630" w:right="-540"/>
-        <w:rPr>
-          <w:rFonts w:ascii="Times New Roman" w:hAnsi="Times New Roman" w:cs="Times New Roman"/>
-          <w:b/>
-          <w:bCs/>
-          <w:sz w:val="24"/>
-          <w:szCs w:val="24"/>
-        </w:rPr>
-      </w:pPr>
-      <w:r>
-        <w:rPr>
-          <w:rFonts w:ascii="Times New Roman" w:hAnsi="Times New Roman" w:cs="Times New Roman"/>
-          <w:b/>
-          <w:bCs/>
-          <w:sz w:val="24"/>
-          <w:szCs w:val="24"/>
-        </w:rPr>
-        <w:t>Motorola 68HC05:</w:t>
-      </w:r>
-    </w:p>
-    <w:p>
-      <w:pPr>
-        <w:ind w:left="-630" w:right="-540"/>
-        <w:rPr>
-          <w:rFonts w:ascii="Times New Roman" w:hAnsi="Times New Roman" w:cs="Times New Roman"/>
-          <w:sz w:val="24"/>
-          <w:szCs w:val="24"/>
+      </w:pPr>
+    </w:p>
+    <w:p>
+      <w:pPr>
+        <w:ind w:left="-630" w:right="-540"/>
+        <w:rPr>
+          <w:rFonts w:ascii="Times New Roman" w:hAnsi="Times New Roman" w:cs="Times New Roman"/>
+          <w:b/>
+          <w:bCs/>
+          <w:sz w:val="28"/>
+          <w:szCs w:val="28"/>
+        </w:rPr>
+      </w:pPr>
+    </w:p>
+    <w:p>
+      <w:pPr>
+        <w:ind w:left="-630" w:right="-540"/>
+        <w:rPr>
+          <w:rFonts w:ascii="Times New Roman" w:hAnsi="Times New Roman" w:cs="Times New Roman"/>
+          <w:b/>
+          <w:bCs/>
+          <w:sz w:val="28"/>
+          <w:szCs w:val="28"/>
+        </w:rPr>
+      </w:pPr>
+    </w:p>
+    <w:p>
+      <w:pPr>
+        <w:ind w:left="-630" w:right="-540"/>
+        <w:rPr>
+          <w:rFonts w:ascii="Times New Roman" w:hAnsi="Times New Roman" w:cs="Times New Roman"/>
+          <w:b/>
+          <w:bCs/>
+          <w:sz w:val="28"/>
+          <w:szCs w:val="28"/>
+        </w:rPr>
+      </w:pPr>
+    </w:p>
+    <w:p>
+      <w:pPr>
+        <w:ind w:left="-630" w:right="-540"/>
+        <w:rPr>
+          <w:rFonts w:ascii="Times New Roman" w:hAnsi="Times New Roman" w:cs="Times New Roman"/>
+          <w:b/>
+          <w:bCs/>
+          <w:sz w:val="28"/>
+          <w:szCs w:val="28"/>
+        </w:rPr>
+      </w:pPr>
+    </w:p>
+    <w:p>
+      <w:pPr>
+        <w:ind w:left="-630" w:right="-540"/>
+        <w:rPr>
+          <w:rFonts w:ascii="Times New Roman" w:hAnsi="Times New Roman" w:cs="Times New Roman"/>
+          <w:b/>
+          <w:bCs/>
+          <w:sz w:val="28"/>
+          <w:szCs w:val="28"/>
         </w:rPr>
       </w:pPr>
     </w:p>
@@ -3026,82 +3133,6 @@
         <w:t>microcontrollers</w:t>
       </w:r>
       <w:proofErr w:type="spellEnd"/>
-    </w:p>
-    <w:p>
-      <w:pPr>
-        <w:ind w:left="-630" w:right="-540"/>
-        <w:rPr>
-          <w:rFonts w:ascii="Times New Roman" w:hAnsi="Times New Roman" w:cs="Times New Roman"/>
-          <w:b/>
-          <w:bCs/>
-          <w:sz w:val="28"/>
-          <w:szCs w:val="28"/>
-        </w:rPr>
-      </w:pPr>
-      <w:r>
-        <w:rPr>
-          <w:rFonts w:ascii="Times New Roman" w:hAnsi="Times New Roman" w:cs="Times New Roman"/>
-          <w:b/>
-          <w:bCs/>
-          <w:sz w:val="28"/>
-          <w:szCs w:val="28"/>
-        </w:rPr>
-        <w:t>Apipavidalinimas/Metaduomenys:</w:t>
-      </w:r>
-    </w:p>
-    <w:p>
-      <w:pPr>
-        <w:ind w:left="-630" w:right="-540"/>
-        <w:rPr>
-          <w:rFonts w:ascii="Times New Roman" w:hAnsi="Times New Roman" w:cs="Times New Roman"/>
-          <w:b/>
-          <w:bCs/>
-          <w:sz w:val="24"/>
-          <w:szCs w:val="24"/>
-        </w:rPr>
-      </w:pPr>
-      <w:r>
-        <w:rPr>
-          <w:rFonts w:ascii="Times New Roman" w:hAnsi="Times New Roman" w:cs="Times New Roman"/>
-          <w:b/>
-          <w:bCs/>
-          <w:sz w:val="24"/>
-          <w:szCs w:val="24"/>
-        </w:rPr>
-        <w:t>ARMv4:</w:t>
-      </w:r>
-    </w:p>
-    <w:p>
-      <w:pPr>
-        <w:ind w:left="-630" w:right="-540"/>
-        <w:rPr>
-          <w:rFonts w:ascii="Times New Roman" w:hAnsi="Times New Roman" w:cs="Times New Roman"/>
-          <w:sz w:val="24"/>
-          <w:szCs w:val="24"/>
-        </w:rPr>
-      </w:pPr>
-    </w:p>
-    <w:p>
-      <w:pPr>
-        <w:ind w:left="-630" w:right="-540"/>
-        <w:rPr>
-          <w:rFonts w:ascii="Times New Roman" w:hAnsi="Times New Roman" w:cs="Times New Roman"/>
-          <w:b/>
-          <w:bCs/>
-          <w:sz w:val="24"/>
-          <w:szCs w:val="24"/>
-        </w:rPr>
-      </w:pPr>
-      <w:r>
-        <w:rPr>
-          <w:rFonts w:ascii="Times New Roman" w:hAnsi="Times New Roman" w:cs="Times New Roman"/>
-          <w:b/>
-          <w:bCs/>
-          <w:sz w:val="24"/>
-          <w:szCs w:val="24"/>
-        </w:rPr>
-        <w:t>Motorola 68HC05:</w:t>
-      </w:r>
     </w:p>
     <w:p>
       <w:pPr>

</xml_diff>

<commit_message>
Finished up all information additions
</commit_message>
<xml_diff>
--- a/ARMv4 vs. Motorola 68HC05.docx
+++ b/ARMv4 vs. Motorola 68HC05.docx
@@ -360,6 +360,24 @@
         </w:rPr>
         <w:t>.</w:t>
       </w:r>
+      <w:r>
+        <w:rPr>
+          <w:rFonts w:ascii="Times New Roman" w:hAnsi="Times New Roman" w:cs="Times New Roman"/>
+        </w:rPr>
+        <w:t xml:space="preserve"> Nors ne toks efektyvus kaip ARMv4, Motorola </w:t>
+      </w:r>
+      <w:r>
+        <w:rPr>
+          <w:rFonts w:ascii="Times New Roman" w:hAnsi="Times New Roman" w:cs="Times New Roman"/>
+        </w:rPr>
+        <w:t>68HC05</w:t>
+      </w:r>
+      <w:r>
+        <w:rPr>
+          <w:rFonts w:ascii="Times New Roman" w:hAnsi="Times New Roman" w:cs="Times New Roman"/>
+        </w:rPr>
+        <w:t xml:space="preserve"> ilgą laiką buvo naudojamas automobilių valdymo ir diagnostikos įrenginiuose.</w:t>
+      </w:r>
     </w:p>
     <w:p>
       <w:pPr>
@@ -646,6 +664,7 @@
           <w:sz w:val="24"/>
           <w:szCs w:val="24"/>
         </w:rPr>
+        <w:lastRenderedPageBreak/>
         <w:t>Motorola 68HC05:</w:t>
       </w:r>
     </w:p>
@@ -664,7 +683,6 @@
           <w:sz w:val="24"/>
           <w:szCs w:val="24"/>
         </w:rPr>
-        <w:lastRenderedPageBreak/>
         <w:t xml:space="preserve">68HC05 </w:t>
       </w:r>
       <w:proofErr w:type="spellStart"/>
@@ -1781,7 +1799,14 @@
         <w:rPr>
           <w:rFonts w:ascii="Times New Roman" w:hAnsi="Times New Roman" w:cs="Times New Roman"/>
         </w:rPr>
-        <w:t>“ būseną, T(</w:t>
+        <w:t xml:space="preserve">“ būseną, </w:t>
+      </w:r>
+      <w:r>
+        <w:rPr>
+          <w:rFonts w:ascii="Times New Roman" w:hAnsi="Times New Roman" w:cs="Times New Roman"/>
+        </w:rPr>
+        <w:lastRenderedPageBreak/>
+        <w:t>T(</w:t>
       </w:r>
       <w:proofErr w:type="spellStart"/>
       <w:r>
@@ -1823,7 +1848,6 @@
         <w:rPr>
           <w:rFonts w:ascii="Times New Roman" w:hAnsi="Times New Roman" w:cs="Times New Roman"/>
         </w:rPr>
-        <w:lastRenderedPageBreak/>
         <w:t>ARMv4 Naudojo ištisinę atminties erdvę – adresai yra tiesiogiai susiję su atminties vietomis. Tipiškas atminties kiekis buvo apie 32MB o maksimalus - 4 GB.</w:t>
       </w:r>
       <w:r>
@@ -1866,6 +1890,20 @@
         <w:ind w:left="-630" w:right="-540"/>
         <w:rPr>
           <w:rFonts w:ascii="Times New Roman" w:hAnsi="Times New Roman" w:cs="Times New Roman"/>
+        </w:rPr>
+      </w:pPr>
+      <w:r>
+        <w:rPr>
+          <w:rFonts w:ascii="Times New Roman" w:hAnsi="Times New Roman" w:cs="Times New Roman"/>
+        </w:rPr>
+        <w:t>ARMv4 galėjo veikti su spartinančia atminti, tačiau jos dydis buvo ribotas – paprastai nuo 8 iki 32 kB.</w:t>
+      </w:r>
+    </w:p>
+    <w:p>
+      <w:pPr>
+        <w:ind w:left="-630" w:right="-540"/>
+        <w:rPr>
+          <w:rFonts w:ascii="Times New Roman" w:hAnsi="Times New Roman" w:cs="Times New Roman"/>
           <w:b/>
           <w:bCs/>
           <w:sz w:val="24"/>
@@ -2100,6 +2138,8 @@
         <w:ind w:left="-630" w:right="-540"/>
         <w:rPr>
           <w:rFonts w:ascii="Times New Roman" w:hAnsi="Times New Roman" w:cs="Times New Roman"/>
+          <w:sz w:val="24"/>
+          <w:szCs w:val="24"/>
         </w:rPr>
       </w:pPr>
       <w:r>
@@ -2117,6 +2157,30 @@
           <w:szCs w:val="24"/>
         </w:rPr>
         <w:t xml:space="preserve"> negali palaikyti tiek daug duomenų rūšių kaip ARMv4, tačiau vis vien palaiko: sveikuosius skaičius ir, su paprastu modifikavimu, fiksuoto kablelio aritmetinis duomenis.</w:t>
+      </w:r>
+    </w:p>
+    <w:p>
+      <w:pPr>
+        <w:ind w:left="-630" w:right="-540"/>
+        <w:rPr>
+          <w:rFonts w:ascii="Times New Roman" w:hAnsi="Times New Roman" w:cs="Times New Roman"/>
+        </w:rPr>
+      </w:pPr>
+      <w:r>
+        <w:rPr>
+          <w:rFonts w:ascii="Times New Roman" w:hAnsi="Times New Roman" w:cs="Times New Roman"/>
+          <w:sz w:val="24"/>
+          <w:szCs w:val="24"/>
+        </w:rPr>
+        <w:t>68HC05</w:t>
+      </w:r>
+      <w:r>
+        <w:rPr>
+          <w:rFonts w:ascii="Times New Roman" w:hAnsi="Times New Roman" w:cs="Times New Roman"/>
+          <w:sz w:val="24"/>
+          <w:szCs w:val="24"/>
+        </w:rPr>
+        <w:t xml:space="preserve"> Nepalaikė spartinančios atminties.</w:t>
       </w:r>
     </w:p>
     <w:p>
@@ -2366,6 +2430,7 @@
           <w:sz w:val="24"/>
           <w:szCs w:val="24"/>
         </w:rPr>
+        <w:lastRenderedPageBreak/>
         <w:t xml:space="preserve">Palyginus su ARMv4, veikė mažuose dažniuose – 1-12 MHz. Savo instrukcijoms </w:t>
       </w:r>
       <w:r>
@@ -2494,9 +2559,8 @@
           <w:sz w:val="28"/>
           <w:szCs w:val="28"/>
         </w:rPr>
-        <w:t>Mašinos kodo/</w:t>
-      </w:r>
-      <w:proofErr w:type="spellStart"/>
+        <w:t>Programinės įrang</w:t>
+      </w:r>
       <w:r>
         <w:rPr>
           <w:rFonts w:ascii="Times New Roman" w:hAnsi="Times New Roman" w:cs="Times New Roman"/>
@@ -2505,9 +2569,8 @@
           <w:sz w:val="28"/>
           <w:szCs w:val="28"/>
         </w:rPr>
-        <w:t>asemblerio</w:t>
-      </w:r>
-      <w:proofErr w:type="spellEnd"/>
+        <w:t>os panaudojimas</w:t>
+      </w:r>
       <w:r>
         <w:rPr>
           <w:rFonts w:ascii="Times New Roman" w:hAnsi="Times New Roman" w:cs="Times New Roman"/>
@@ -2516,7 +2579,7 @@
           <w:sz w:val="28"/>
           <w:szCs w:val="28"/>
         </w:rPr>
-        <w:t xml:space="preserve"> pavyzdys:</w:t>
+        <w:t>:</w:t>
       </w:r>
     </w:p>
     <w:p>
@@ -2546,10 +2609,56 @@
         <w:ind w:left="-630" w:right="-540"/>
         <w:rPr>
           <w:rFonts w:ascii="Times New Roman" w:hAnsi="Times New Roman" w:cs="Times New Roman"/>
-          <w:sz w:val="24"/>
-          <w:szCs w:val="24"/>
-        </w:rPr>
-      </w:pPr>
+        </w:rPr>
+      </w:pPr>
+      <w:r>
+        <w:rPr>
+          <w:rFonts w:ascii="Times New Roman" w:hAnsi="Times New Roman" w:cs="Times New Roman"/>
+        </w:rPr>
+        <w:t>Vienas didelių ARMv4 pliusų – GCC palaikymas, tad šia architektūra buvo galima rašyti programas su populiariomis kalbomis kaip C, ir C++.</w:t>
+      </w:r>
+    </w:p>
+    <w:p>
+      <w:pPr>
+        <w:ind w:left="-630" w:right="-540"/>
+        <w:rPr>
+          <w:rFonts w:ascii="Times New Roman" w:hAnsi="Times New Roman" w:cs="Times New Roman"/>
+        </w:rPr>
+      </w:pPr>
+      <w:r>
+        <w:rPr>
+          <w:rFonts w:ascii="Times New Roman" w:hAnsi="Times New Roman" w:cs="Times New Roman"/>
+        </w:rPr>
+        <w:t xml:space="preserve">ARMv4 buvo naudojama įvairiuose nešiojamuose telefonuose ir PDA įrenginiuose – pvz. tam tikri </w:t>
+      </w:r>
+      <w:proofErr w:type="spellStart"/>
+      <w:r>
+        <w:rPr>
+          <w:rFonts w:ascii="Times New Roman" w:hAnsi="Times New Roman" w:cs="Times New Roman"/>
+        </w:rPr>
+        <w:t>Palm</w:t>
+      </w:r>
+      <w:proofErr w:type="spellEnd"/>
+      <w:r>
+        <w:rPr>
+          <w:rFonts w:ascii="Times New Roman" w:hAnsi="Times New Roman" w:cs="Times New Roman"/>
+        </w:rPr>
+        <w:t xml:space="preserve"> </w:t>
+      </w:r>
+      <w:proofErr w:type="spellStart"/>
+      <w:r>
+        <w:rPr>
+          <w:rFonts w:ascii="Times New Roman" w:hAnsi="Times New Roman" w:cs="Times New Roman"/>
+        </w:rPr>
+        <w:t>Treo</w:t>
+      </w:r>
+      <w:proofErr w:type="spellEnd"/>
+      <w:r>
+        <w:rPr>
+          <w:rFonts w:ascii="Times New Roman" w:hAnsi="Times New Roman" w:cs="Times New Roman"/>
+        </w:rPr>
+        <w:t xml:space="preserve"> PDA modeliai.</w:t>
+      </w:r>
     </w:p>
     <w:p>
       <w:pPr>
@@ -2578,72 +2687,112 @@
         <w:ind w:left="-630" w:right="-540"/>
         <w:rPr>
           <w:rFonts w:ascii="Times New Roman" w:hAnsi="Times New Roman" w:cs="Times New Roman"/>
-          <w:b/>
-          <w:bCs/>
-          <w:sz w:val="28"/>
-          <w:szCs w:val="28"/>
-        </w:rPr>
-      </w:pPr>
-    </w:p>
-    <w:p>
-      <w:pPr>
-        <w:ind w:left="-630" w:right="-540"/>
-        <w:rPr>
-          <w:rFonts w:ascii="Times New Roman" w:hAnsi="Times New Roman" w:cs="Times New Roman"/>
-          <w:b/>
-          <w:bCs/>
-          <w:sz w:val="28"/>
-          <w:szCs w:val="28"/>
-        </w:rPr>
-      </w:pPr>
-    </w:p>
-    <w:p>
-      <w:pPr>
-        <w:ind w:left="-630" w:right="-540"/>
-        <w:rPr>
-          <w:rFonts w:ascii="Times New Roman" w:hAnsi="Times New Roman" w:cs="Times New Roman"/>
-          <w:b/>
-          <w:bCs/>
-          <w:sz w:val="28"/>
-          <w:szCs w:val="28"/>
-        </w:rPr>
-      </w:pPr>
-    </w:p>
-    <w:p>
-      <w:pPr>
-        <w:ind w:left="-630" w:right="-540"/>
-        <w:rPr>
-          <w:rFonts w:ascii="Times New Roman" w:hAnsi="Times New Roman" w:cs="Times New Roman"/>
-          <w:b/>
-          <w:bCs/>
-          <w:sz w:val="28"/>
-          <w:szCs w:val="28"/>
-        </w:rPr>
-      </w:pPr>
-    </w:p>
-    <w:p>
-      <w:pPr>
-        <w:ind w:left="-630" w:right="-540"/>
-        <w:rPr>
-          <w:rFonts w:ascii="Times New Roman" w:hAnsi="Times New Roman" w:cs="Times New Roman"/>
-          <w:b/>
-          <w:bCs/>
-          <w:sz w:val="28"/>
-          <w:szCs w:val="28"/>
-        </w:rPr>
-      </w:pPr>
-    </w:p>
-    <w:p>
-      <w:pPr>
-        <w:ind w:left="-630" w:right="-540"/>
-        <w:rPr>
-          <w:rFonts w:ascii="Times New Roman" w:hAnsi="Times New Roman" w:cs="Times New Roman"/>
-          <w:b/>
-          <w:bCs/>
-          <w:sz w:val="28"/>
-          <w:szCs w:val="28"/>
-        </w:rPr>
-      </w:pPr>
+          <w:sz w:val="24"/>
+          <w:szCs w:val="24"/>
+        </w:rPr>
+      </w:pPr>
+      <w:r>
+        <w:rPr>
+          <w:rFonts w:ascii="Times New Roman" w:hAnsi="Times New Roman" w:cs="Times New Roman"/>
+          <w:sz w:val="24"/>
+          <w:szCs w:val="24"/>
+        </w:rPr>
+        <w:t>68HC05</w:t>
+      </w:r>
+      <w:r>
+        <w:rPr>
+          <w:rFonts w:ascii="Times New Roman" w:hAnsi="Times New Roman" w:cs="Times New Roman"/>
+          <w:sz w:val="24"/>
+          <w:szCs w:val="24"/>
+        </w:rPr>
+        <w:t xml:space="preserve"> taip pat palaikė tam tikri kompiliatoriai kaip C ir GNU kompiliatorius.</w:t>
+      </w:r>
+    </w:p>
+    <w:p>
+      <w:pPr>
+        <w:ind w:left="-630" w:right="-540"/>
+        <w:rPr>
+          <w:rFonts w:ascii="Times New Roman" w:hAnsi="Times New Roman" w:cs="Times New Roman"/>
+          <w:sz w:val="24"/>
+          <w:szCs w:val="24"/>
+        </w:rPr>
+      </w:pPr>
+      <w:r>
+        <w:rPr>
+          <w:rFonts w:ascii="Times New Roman" w:hAnsi="Times New Roman" w:cs="Times New Roman"/>
+          <w:sz w:val="24"/>
+          <w:szCs w:val="24"/>
+        </w:rPr>
+        <w:t xml:space="preserve">Dažniausiai </w:t>
+      </w:r>
+      <w:r>
+        <w:rPr>
+          <w:rFonts w:ascii="Times New Roman" w:hAnsi="Times New Roman" w:cs="Times New Roman"/>
+          <w:sz w:val="24"/>
+          <w:szCs w:val="24"/>
+        </w:rPr>
+        <w:t xml:space="preserve">68HC05 </w:t>
+      </w:r>
+      <w:r>
+        <w:rPr>
+          <w:rFonts w:ascii="Times New Roman" w:hAnsi="Times New Roman" w:cs="Times New Roman"/>
+          <w:sz w:val="24"/>
+          <w:szCs w:val="24"/>
+        </w:rPr>
+        <w:t xml:space="preserve">architektūra buvo randama įvairių automobilių valdymo įrenginiuose ir diagnostikos priemonėse. Taip pat prieš ARMv4 atsiradimą </w:t>
+      </w:r>
+      <w:r>
+        <w:rPr>
+          <w:rFonts w:ascii="Times New Roman" w:hAnsi="Times New Roman" w:cs="Times New Roman"/>
+          <w:sz w:val="24"/>
+          <w:szCs w:val="24"/>
+        </w:rPr>
+        <w:t>68HC05</w:t>
+      </w:r>
+      <w:r>
+        <w:rPr>
+          <w:rFonts w:ascii="Times New Roman" w:hAnsi="Times New Roman" w:cs="Times New Roman"/>
+          <w:sz w:val="24"/>
+          <w:szCs w:val="24"/>
+        </w:rPr>
+        <w:t xml:space="preserve"> modifikuoti procesoriai buvo retai randami </w:t>
+      </w:r>
+      <w:proofErr w:type="spellStart"/>
+      <w:r>
+        <w:rPr>
+          <w:rFonts w:ascii="Times New Roman" w:hAnsi="Times New Roman" w:cs="Times New Roman"/>
+          <w:sz w:val="24"/>
+          <w:szCs w:val="24"/>
+        </w:rPr>
+        <w:t>Palm</w:t>
+      </w:r>
+      <w:proofErr w:type="spellEnd"/>
+      <w:r>
+        <w:rPr>
+          <w:rFonts w:ascii="Times New Roman" w:hAnsi="Times New Roman" w:cs="Times New Roman"/>
+          <w:sz w:val="24"/>
+          <w:szCs w:val="24"/>
+        </w:rPr>
+        <w:t xml:space="preserve"> </w:t>
+      </w:r>
+      <w:proofErr w:type="spellStart"/>
+      <w:r>
+        <w:rPr>
+          <w:rFonts w:ascii="Times New Roman" w:hAnsi="Times New Roman" w:cs="Times New Roman"/>
+          <w:sz w:val="24"/>
+          <w:szCs w:val="24"/>
+        </w:rPr>
+        <w:t>Tree</w:t>
+      </w:r>
+      <w:proofErr w:type="spellEnd"/>
+      <w:r>
+        <w:rPr>
+          <w:rFonts w:ascii="Times New Roman" w:hAnsi="Times New Roman" w:cs="Times New Roman"/>
+          <w:sz w:val="24"/>
+          <w:szCs w:val="24"/>
+        </w:rPr>
+        <w:t xml:space="preserve"> PDA įrenginiuose.</w:t>
+      </w:r>
     </w:p>
     <w:p>
       <w:pPr>
@@ -3768,7 +3917,6 @@
   <w:style w:type="character" w:default="1" w:styleId="DefaultParagraphFont">
     <w:name w:val="Default Paragraph Font"/>
     <w:uiPriority w:val="1"/>
-    <w:semiHidden/>
     <w:unhideWhenUsed/>
   </w:style>
   <w:style w:type="table" w:default="1" w:styleId="TableNormal">

</xml_diff>

<commit_message>
Finished up fixing the Literature section
</commit_message>
<xml_diff>
--- a/ARMv4 vs. Motorola 68HC05.docx
+++ b/ARMv4 vs. Motorola 68HC05.docx
@@ -2404,14 +2404,39 @@
           <w:szCs w:val="24"/>
         </w:rPr>
       </w:pPr>
-      <w:r>
-        <w:rPr>
-          <w:rFonts w:ascii="Times New Roman" w:hAnsi="Times New Roman" w:cs="Times New Roman"/>
-          <w:b/>
-          <w:bCs/>
-          <w:sz w:val="24"/>
-          <w:szCs w:val="24"/>
-        </w:rPr>
+    </w:p>
+    <w:p>
+      <w:pPr>
+        <w:ind w:left="-630" w:right="-540"/>
+        <w:rPr>
+          <w:rFonts w:ascii="Times New Roman" w:hAnsi="Times New Roman" w:cs="Times New Roman"/>
+          <w:b/>
+          <w:bCs/>
+          <w:sz w:val="24"/>
+          <w:szCs w:val="24"/>
+        </w:rPr>
+      </w:pPr>
+    </w:p>
+    <w:p>
+      <w:pPr>
+        <w:ind w:left="-630" w:right="-540"/>
+        <w:rPr>
+          <w:rFonts w:ascii="Times New Roman" w:hAnsi="Times New Roman" w:cs="Times New Roman"/>
+          <w:b/>
+          <w:bCs/>
+          <w:sz w:val="24"/>
+          <w:szCs w:val="24"/>
+        </w:rPr>
+      </w:pPr>
+      <w:r>
+        <w:rPr>
+          <w:rFonts w:ascii="Times New Roman" w:hAnsi="Times New Roman" w:cs="Times New Roman"/>
+          <w:b/>
+          <w:bCs/>
+          <w:sz w:val="24"/>
+          <w:szCs w:val="24"/>
+        </w:rPr>
+        <w:lastRenderedPageBreak/>
         <w:t>Motorola 68HC05:</w:t>
       </w:r>
     </w:p>
@@ -2430,7 +2455,6 @@
           <w:sz w:val="24"/>
           <w:szCs w:val="24"/>
         </w:rPr>
-        <w:lastRenderedPageBreak/>
         <w:t xml:space="preserve">Palyginus su ARMv4, veikė mažuose dažniuose – 1-12 MHz. Savo instrukcijoms </w:t>
       </w:r>
       <w:r>
@@ -2844,38 +2868,28 @@
         <w:ind w:left="-630" w:right="-540"/>
         <w:rPr>
           <w:rFonts w:ascii="Times New Roman" w:hAnsi="Times New Roman" w:cs="Times New Roman"/>
-          <w:sz w:val="24"/>
-          <w:szCs w:val="24"/>
-        </w:rPr>
-      </w:pPr>
-      <w:r>
-        <w:rPr>
-          <w:rFonts w:ascii="Times New Roman" w:hAnsi="Times New Roman" w:cs="Times New Roman"/>
-          <w:sz w:val="24"/>
-          <w:szCs w:val="24"/>
+        </w:rPr>
+      </w:pPr>
+      <w:r>
+        <w:rPr>
+          <w:rFonts w:ascii="Times New Roman" w:hAnsi="Times New Roman" w:cs="Times New Roman"/>
         </w:rPr>
         <w:fldChar w:fldCharType="begin"/>
       </w:r>
       <w:r>
         <w:rPr>
           <w:rFonts w:ascii="Times New Roman" w:hAnsi="Times New Roman" w:cs="Times New Roman"/>
-          <w:sz w:val="24"/>
-          <w:szCs w:val="24"/>
         </w:rPr>
         <w:instrText>HYPERLINK "https://www.cse.iitd.ac.in/~srsarangi/courses/2011/cs211/arm_ref_manual_book.pdf"</w:instrText>
       </w:r>
       <w:r>
         <w:rPr>
           <w:rFonts w:ascii="Times New Roman" w:hAnsi="Times New Roman" w:cs="Times New Roman"/>
-          <w:sz w:val="24"/>
-          <w:szCs w:val="24"/>
-        </w:rPr>
-      </w:r>
-      <w:r>
-        <w:rPr>
-          <w:rFonts w:ascii="Times New Roman" w:hAnsi="Times New Roman" w:cs="Times New Roman"/>
-          <w:sz w:val="24"/>
-          <w:szCs w:val="24"/>
+        </w:rPr>
+      </w:r>
+      <w:r>
+        <w:rPr>
+          <w:rFonts w:ascii="Times New Roman" w:hAnsi="Times New Roman" w:cs="Times New Roman"/>
         </w:rPr>
         <w:fldChar w:fldCharType="separate"/>
       </w:r>
@@ -2883,8 +2897,6 @@
         <w:rPr>
           <w:rStyle w:val="Hyperlink"/>
           <w:rFonts w:ascii="Times New Roman" w:hAnsi="Times New Roman" w:cs="Times New Roman"/>
-          <w:sz w:val="24"/>
-          <w:szCs w:val="24"/>
         </w:rPr>
         <w:t xml:space="preserve">ARM </w:t>
       </w:r>
@@ -2893,18 +2905,383 @@
         <w:rPr>
           <w:rStyle w:val="Hyperlink"/>
           <w:rFonts w:ascii="Times New Roman" w:hAnsi="Times New Roman" w:cs="Times New Roman"/>
-          <w:sz w:val="24"/>
-          <w:szCs w:val="24"/>
+        </w:rPr>
+        <w:t>A</w:t>
+      </w:r>
+      <w:r>
+        <w:rPr>
+          <w:rStyle w:val="Hyperlink"/>
+          <w:rFonts w:ascii="Times New Roman" w:hAnsi="Times New Roman" w:cs="Times New Roman"/>
+        </w:rPr>
+        <w:t>r</w:t>
+      </w:r>
+      <w:r>
+        <w:rPr>
+          <w:rStyle w:val="Hyperlink"/>
+          <w:rFonts w:ascii="Times New Roman" w:hAnsi="Times New Roman" w:cs="Times New Roman"/>
+        </w:rPr>
+        <w:t>chitecture</w:t>
+      </w:r>
+      <w:proofErr w:type="spellEnd"/>
+      <w:r>
+        <w:rPr>
+          <w:rStyle w:val="Hyperlink"/>
+          <w:rFonts w:ascii="Times New Roman" w:hAnsi="Times New Roman" w:cs="Times New Roman"/>
+        </w:rPr>
+        <w:t xml:space="preserve"> </w:t>
+      </w:r>
+      <w:proofErr w:type="spellStart"/>
+      <w:r>
+        <w:rPr>
+          <w:rStyle w:val="Hyperlink"/>
+          <w:rFonts w:ascii="Times New Roman" w:hAnsi="Times New Roman" w:cs="Times New Roman"/>
+        </w:rPr>
+        <w:t>Refrence</w:t>
+      </w:r>
+      <w:proofErr w:type="spellEnd"/>
+      <w:r>
+        <w:rPr>
+          <w:rStyle w:val="Hyperlink"/>
+          <w:rFonts w:ascii="Times New Roman" w:hAnsi="Times New Roman" w:cs="Times New Roman"/>
+        </w:rPr>
+        <w:t xml:space="preserve"> </w:t>
+      </w:r>
+      <w:proofErr w:type="spellStart"/>
+      <w:r>
+        <w:rPr>
+          <w:rStyle w:val="Hyperlink"/>
+          <w:rFonts w:ascii="Times New Roman" w:hAnsi="Times New Roman" w:cs="Times New Roman"/>
+        </w:rPr>
+        <w:t>Manual</w:t>
+      </w:r>
+      <w:proofErr w:type="spellEnd"/>
+      <w:r>
+        <w:rPr>
+          <w:rFonts w:ascii="Times New Roman" w:hAnsi="Times New Roman" w:cs="Times New Roman"/>
+        </w:rPr>
+        <w:fldChar w:fldCharType="end"/>
+      </w:r>
+      <w:bookmarkEnd w:id="0"/>
+    </w:p>
+    <w:p>
+      <w:pPr>
+        <w:ind w:left="-630" w:right="-540"/>
+        <w:rPr>
+          <w:rFonts w:ascii="Times New Roman" w:hAnsi="Times New Roman" w:cs="Times New Roman"/>
+        </w:rPr>
+      </w:pPr>
+      <w:r>
+        <w:rPr>
+          <w:rFonts w:ascii="Times New Roman" w:hAnsi="Times New Roman" w:cs="Times New Roman"/>
+        </w:rPr>
+        <w:t xml:space="preserve">URL: </w:t>
+      </w:r>
+      <w:r>
+        <w:rPr>
+          <w:rFonts w:ascii="Times New Roman" w:hAnsi="Times New Roman" w:cs="Times New Roman"/>
+        </w:rPr>
+        <w:t>https://www.cse.iitd.ac.in/~srsarangi/courses/2011/cs211/arm_ref_manual_book.pdf</w:t>
+      </w:r>
+    </w:p>
+    <w:p>
+      <w:pPr>
+        <w:ind w:left="-630" w:right="-540"/>
+        <w:rPr>
+          <w:rStyle w:val="Hyperlink"/>
+          <w:rFonts w:ascii="Times New Roman" w:hAnsi="Times New Roman" w:cs="Times New Roman"/>
+        </w:rPr>
+      </w:pPr>
+      <w:r>
+        <w:rPr>
+          <w:rFonts w:ascii="Times New Roman" w:hAnsi="Times New Roman" w:cs="Times New Roman"/>
+        </w:rPr>
+        <w:fldChar w:fldCharType="begin"/>
+      </w:r>
+      <w:r>
+        <w:rPr>
+          <w:rFonts w:ascii="Times New Roman" w:hAnsi="Times New Roman" w:cs="Times New Roman"/>
+        </w:rPr>
+        <w:instrText>HYPERLINK "https://en.wikipedia.org/wiki/ARM_architecture_family"</w:instrText>
+      </w:r>
+      <w:r>
+        <w:rPr>
+          <w:rFonts w:ascii="Times New Roman" w:hAnsi="Times New Roman" w:cs="Times New Roman"/>
+        </w:rPr>
+      </w:r>
+      <w:r>
+        <w:rPr>
+          <w:rFonts w:ascii="Times New Roman" w:hAnsi="Times New Roman" w:cs="Times New Roman"/>
+        </w:rPr>
+        <w:fldChar w:fldCharType="separate"/>
+      </w:r>
+      <w:proofErr w:type="spellStart"/>
+      <w:r>
+        <w:rPr>
+          <w:rStyle w:val="Hyperlink"/>
+          <w:rFonts w:ascii="Times New Roman" w:hAnsi="Times New Roman" w:cs="Times New Roman"/>
+        </w:rPr>
+        <w:t>Wikipedia</w:t>
+      </w:r>
+      <w:proofErr w:type="spellEnd"/>
+      <w:r>
+        <w:rPr>
+          <w:rStyle w:val="Hyperlink"/>
+          <w:rFonts w:ascii="Times New Roman" w:hAnsi="Times New Roman" w:cs="Times New Roman"/>
+        </w:rPr>
+        <w:t xml:space="preserve"> </w:t>
+      </w:r>
+      <w:r>
+        <w:rPr>
+          <w:rStyle w:val="Hyperlink"/>
+          <w:rFonts w:ascii="Times New Roman" w:hAnsi="Times New Roman" w:cs="Times New Roman"/>
+        </w:rPr>
+        <w:t xml:space="preserve">ARM </w:t>
+      </w:r>
+      <w:proofErr w:type="spellStart"/>
+      <w:r>
+        <w:rPr>
+          <w:rStyle w:val="Hyperlink"/>
+          <w:rFonts w:ascii="Times New Roman" w:hAnsi="Times New Roman" w:cs="Times New Roman"/>
+        </w:rPr>
+        <w:t>architecture</w:t>
+      </w:r>
+      <w:proofErr w:type="spellEnd"/>
+      <w:r>
+        <w:rPr>
+          <w:rStyle w:val="Hyperlink"/>
+          <w:rFonts w:ascii="Times New Roman" w:hAnsi="Times New Roman" w:cs="Times New Roman"/>
+        </w:rPr>
+        <w:t xml:space="preserve"> </w:t>
+      </w:r>
+      <w:proofErr w:type="spellStart"/>
+      <w:r>
+        <w:rPr>
+          <w:rStyle w:val="Hyperlink"/>
+          <w:rFonts w:ascii="Times New Roman" w:hAnsi="Times New Roman" w:cs="Times New Roman"/>
+        </w:rPr>
+        <w:t>family</w:t>
+      </w:r>
+      <w:proofErr w:type="spellEnd"/>
+    </w:p>
+    <w:p>
+      <w:pPr>
+        <w:ind w:left="-630" w:right="-540"/>
+        <w:rPr>
+          <w:rFonts w:ascii="Times New Roman" w:hAnsi="Times New Roman" w:cs="Times New Roman"/>
+        </w:rPr>
+      </w:pPr>
+      <w:r>
+        <w:rPr>
+          <w:rFonts w:ascii="Times New Roman" w:hAnsi="Times New Roman" w:cs="Times New Roman"/>
+        </w:rPr>
+        <w:fldChar w:fldCharType="end"/>
+      </w:r>
+      <w:r>
+        <w:rPr>
+          <w:rFonts w:ascii="Times New Roman" w:hAnsi="Times New Roman" w:cs="Times New Roman"/>
+        </w:rPr>
+        <w:t xml:space="preserve">URL: </w:t>
+      </w:r>
+      <w:r>
+        <w:rPr>
+          <w:rFonts w:ascii="Times New Roman" w:hAnsi="Times New Roman" w:cs="Times New Roman"/>
+        </w:rPr>
+        <w:t>https://en.wikipedia.org/wiki/ARM_architecture_family</w:t>
+      </w:r>
+    </w:p>
+    <w:p>
+      <w:pPr>
+        <w:ind w:left="-630" w:right="-540"/>
+        <w:rPr>
+          <w:rFonts w:ascii="Times New Roman" w:hAnsi="Times New Roman" w:cs="Times New Roman"/>
+        </w:rPr>
+      </w:pPr>
+      <w:r>
+        <w:rPr>
+          <w:rFonts w:ascii="Times New Roman" w:hAnsi="Times New Roman" w:cs="Times New Roman"/>
+        </w:rPr>
+        <w:t>ARM System-</w:t>
+      </w:r>
+      <w:proofErr w:type="spellStart"/>
+      <w:r>
+        <w:rPr>
+          <w:rFonts w:ascii="Times New Roman" w:hAnsi="Times New Roman" w:cs="Times New Roman"/>
+        </w:rPr>
+        <w:t>on</w:t>
+      </w:r>
+      <w:proofErr w:type="spellEnd"/>
+      <w:r>
+        <w:rPr>
+          <w:rFonts w:ascii="Times New Roman" w:hAnsi="Times New Roman" w:cs="Times New Roman"/>
+        </w:rPr>
+        <w:t>-</w:t>
+      </w:r>
+      <w:proofErr w:type="spellStart"/>
+      <w:r>
+        <w:rPr>
+          <w:rFonts w:ascii="Times New Roman" w:hAnsi="Times New Roman" w:cs="Times New Roman"/>
+        </w:rPr>
+        <w:t>Chip</w:t>
+      </w:r>
+      <w:proofErr w:type="spellEnd"/>
+      <w:r>
+        <w:rPr>
+          <w:rFonts w:ascii="Times New Roman" w:hAnsi="Times New Roman" w:cs="Times New Roman"/>
+        </w:rPr>
+        <w:t xml:space="preserve"> </w:t>
+      </w:r>
+      <w:proofErr w:type="spellStart"/>
+      <w:r>
+        <w:rPr>
+          <w:rFonts w:ascii="Times New Roman" w:hAnsi="Times New Roman" w:cs="Times New Roman"/>
         </w:rPr>
         <w:t>Architecture</w:t>
       </w:r>
       <w:proofErr w:type="spellEnd"/>
       <w:r>
         <w:rPr>
+          <w:rFonts w:ascii="Times New Roman" w:hAnsi="Times New Roman" w:cs="Times New Roman"/>
+        </w:rPr>
+        <w:t xml:space="preserve"> </w:t>
+      </w:r>
+      <w:proofErr w:type="spellStart"/>
+      <w:r>
+        <w:rPr>
+          <w:rFonts w:ascii="Times New Roman" w:hAnsi="Times New Roman" w:cs="Times New Roman"/>
+        </w:rPr>
+        <w:t>Steve</w:t>
+      </w:r>
+      <w:proofErr w:type="spellEnd"/>
+      <w:r>
+        <w:rPr>
+          <w:rFonts w:ascii="Times New Roman" w:hAnsi="Times New Roman" w:cs="Times New Roman"/>
+        </w:rPr>
+        <w:t xml:space="preserve"> </w:t>
+      </w:r>
+      <w:proofErr w:type="spellStart"/>
+      <w:r>
+        <w:rPr>
+          <w:rFonts w:ascii="Times New Roman" w:hAnsi="Times New Roman" w:cs="Times New Roman"/>
+        </w:rPr>
+        <w:t>Furber</w:t>
+      </w:r>
+      <w:proofErr w:type="spellEnd"/>
+      <w:r>
+        <w:rPr>
+          <w:rFonts w:ascii="Times New Roman" w:hAnsi="Times New Roman" w:cs="Times New Roman"/>
+        </w:rPr>
+        <w:t xml:space="preserve"> </w:t>
+      </w:r>
+    </w:p>
+    <w:p>
+      <w:pPr>
+        <w:ind w:left="-630" w:right="-540"/>
+        <w:rPr>
+          <w:rFonts w:ascii="Times New Roman" w:hAnsi="Times New Roman" w:cs="Times New Roman"/>
+        </w:rPr>
+      </w:pPr>
+      <w:r>
+        <w:rPr>
+          <w:rFonts w:ascii="Times New Roman" w:hAnsi="Times New Roman" w:cs="Times New Roman"/>
+        </w:rPr>
+        <w:t xml:space="preserve">URL: </w:t>
+      </w:r>
+      <w:r>
+        <w:rPr>
+          <w:rFonts w:ascii="Times New Roman" w:hAnsi="Times New Roman" w:cs="Times New Roman"/>
+        </w:rPr>
+        <w:t>https://www.ele.uva.es/~jesman/BigSeti/ftp/Microcontroladores/ARM/Arm%20System-On-Chip%20Architecture.pdf</w:t>
+      </w:r>
+    </w:p>
+    <w:p>
+      <w:pPr>
+        <w:ind w:left="-630" w:right="-540"/>
+        <w:rPr>
+          <w:rFonts w:ascii="Times New Roman" w:hAnsi="Times New Roman" w:cs="Times New Roman"/>
+          <w:b/>
+          <w:bCs/>
+          <w:sz w:val="24"/>
+          <w:szCs w:val="24"/>
+        </w:rPr>
+      </w:pPr>
+      <w:r>
+        <w:rPr>
+          <w:rFonts w:ascii="Times New Roman" w:hAnsi="Times New Roman" w:cs="Times New Roman"/>
+          <w:b/>
+          <w:bCs/>
+          <w:sz w:val="24"/>
+          <w:szCs w:val="24"/>
+        </w:rPr>
+        <w:t>Motorola 68HC05:</w:t>
+      </w:r>
+    </w:p>
+    <w:p>
+      <w:pPr>
+        <w:ind w:left="-630" w:right="-540"/>
+        <w:rPr>
           <w:rStyle w:val="Hyperlink"/>
           <w:rFonts w:ascii="Times New Roman" w:hAnsi="Times New Roman" w:cs="Times New Roman"/>
-          <w:sz w:val="24"/>
-          <w:szCs w:val="24"/>
+        </w:rPr>
+      </w:pPr>
+      <w:r>
+        <w:rPr>
+          <w:rFonts w:ascii="Times New Roman" w:hAnsi="Times New Roman" w:cs="Times New Roman"/>
+        </w:rPr>
+        <w:fldChar w:fldCharType="begin"/>
+      </w:r>
+      <w:r>
+        <w:rPr>
+          <w:rFonts w:ascii="Times New Roman" w:hAnsi="Times New Roman" w:cs="Times New Roman"/>
+        </w:rPr>
+        <w:instrText>HYPERLINK "https://www.eetimes.com/motorola-announces-new-68hc05-microcontroller-for-computer-peripheral-applications/"</w:instrText>
+      </w:r>
+      <w:r>
+        <w:rPr>
+          <w:rFonts w:ascii="Times New Roman" w:hAnsi="Times New Roman" w:cs="Times New Roman"/>
+        </w:rPr>
+      </w:r>
+      <w:r>
+        <w:rPr>
+          <w:rFonts w:ascii="Times New Roman" w:hAnsi="Times New Roman" w:cs="Times New Roman"/>
+        </w:rPr>
+        <w:fldChar w:fldCharType="separate"/>
+      </w:r>
+      <w:r>
+        <w:rPr>
+          <w:rStyle w:val="Hyperlink"/>
+          <w:rFonts w:ascii="Times New Roman" w:hAnsi="Times New Roman" w:cs="Times New Roman"/>
+        </w:rPr>
+        <w:t>EE||</w:t>
+      </w:r>
+      <w:proofErr w:type="spellStart"/>
+      <w:r>
+        <w:rPr>
+          <w:rStyle w:val="Hyperlink"/>
+          <w:rFonts w:ascii="Times New Roman" w:hAnsi="Times New Roman" w:cs="Times New Roman"/>
+        </w:rPr>
+        <w:t>Times</w:t>
+      </w:r>
+      <w:proofErr w:type="spellEnd"/>
+      <w:r>
+        <w:rPr>
+          <w:rStyle w:val="Hyperlink"/>
+          <w:rFonts w:ascii="Times New Roman" w:hAnsi="Times New Roman" w:cs="Times New Roman"/>
+        </w:rPr>
+        <w:t xml:space="preserve"> 1996 Motorola </w:t>
+      </w:r>
+      <w:proofErr w:type="spellStart"/>
+      <w:r>
+        <w:rPr>
+          <w:rStyle w:val="Hyperlink"/>
+          <w:rFonts w:ascii="Times New Roman" w:hAnsi="Times New Roman" w:cs="Times New Roman"/>
+        </w:rPr>
+        <w:t>Announces</w:t>
+      </w:r>
+      <w:proofErr w:type="spellEnd"/>
+      <w:r>
+        <w:rPr>
+          <w:rStyle w:val="Hyperlink"/>
+          <w:rFonts w:ascii="Times New Roman" w:hAnsi="Times New Roman" w:cs="Times New Roman"/>
         </w:rPr>
         <w:t xml:space="preserve"> </w:t>
       </w:r>
@@ -2913,18 +3290,30 @@
         <w:rPr>
           <w:rStyle w:val="Hyperlink"/>
           <w:rFonts w:ascii="Times New Roman" w:hAnsi="Times New Roman" w:cs="Times New Roman"/>
-          <w:sz w:val="24"/>
-          <w:szCs w:val="24"/>
-        </w:rPr>
-        <w:t>Refrence</w:t>
+        </w:rPr>
+        <w:t>New</w:t>
       </w:r>
       <w:proofErr w:type="spellEnd"/>
       <w:r>
         <w:rPr>
           <w:rStyle w:val="Hyperlink"/>
           <w:rFonts w:ascii="Times New Roman" w:hAnsi="Times New Roman" w:cs="Times New Roman"/>
-          <w:sz w:val="24"/>
-          <w:szCs w:val="24"/>
+        </w:rPr>
+        <w:t xml:space="preserve"> 67HC05 </w:t>
+      </w:r>
+      <w:proofErr w:type="spellStart"/>
+      <w:r>
+        <w:rPr>
+          <w:rStyle w:val="Hyperlink"/>
+          <w:rFonts w:ascii="Times New Roman" w:hAnsi="Times New Roman" w:cs="Times New Roman"/>
+        </w:rPr>
+        <w:t>Microcontroller</w:t>
+      </w:r>
+      <w:proofErr w:type="spellEnd"/>
+      <w:r>
+        <w:rPr>
+          <w:rStyle w:val="Hyperlink"/>
+          <w:rFonts w:ascii="Times New Roman" w:hAnsi="Times New Roman" w:cs="Times New Roman"/>
         </w:rPr>
         <w:t xml:space="preserve"> </w:t>
       </w:r>
@@ -2933,200 +3322,185 @@
         <w:rPr>
           <w:rStyle w:val="Hyperlink"/>
           <w:rFonts w:ascii="Times New Roman" w:hAnsi="Times New Roman" w:cs="Times New Roman"/>
-          <w:sz w:val="24"/>
-          <w:szCs w:val="24"/>
-        </w:rPr>
-        <w:t>Manual</w:t>
-      </w:r>
-      <w:proofErr w:type="spellEnd"/>
-      <w:r>
-        <w:rPr>
-          <w:rFonts w:ascii="Times New Roman" w:hAnsi="Times New Roman" w:cs="Times New Roman"/>
-          <w:sz w:val="24"/>
-          <w:szCs w:val="24"/>
+        </w:rPr>
+        <w:t>for</w:t>
+      </w:r>
+      <w:proofErr w:type="spellEnd"/>
+      <w:r>
+        <w:rPr>
+          <w:rStyle w:val="Hyperlink"/>
+          <w:rFonts w:ascii="Times New Roman" w:hAnsi="Times New Roman" w:cs="Times New Roman"/>
+        </w:rPr>
+        <w:t xml:space="preserve"> Computer </w:t>
+      </w:r>
+      <w:proofErr w:type="spellStart"/>
+      <w:r>
+        <w:rPr>
+          <w:rStyle w:val="Hyperlink"/>
+          <w:rFonts w:ascii="Times New Roman" w:hAnsi="Times New Roman" w:cs="Times New Roman"/>
+        </w:rPr>
+        <w:t>Peripheral</w:t>
+      </w:r>
+      <w:proofErr w:type="spellEnd"/>
+      <w:r>
+        <w:rPr>
+          <w:rStyle w:val="Hyperlink"/>
+          <w:rFonts w:ascii="Times New Roman" w:hAnsi="Times New Roman" w:cs="Times New Roman"/>
+        </w:rPr>
+        <w:t xml:space="preserve"> </w:t>
+      </w:r>
+      <w:proofErr w:type="spellStart"/>
+      <w:r>
+        <w:rPr>
+          <w:rStyle w:val="Hyperlink"/>
+          <w:rFonts w:ascii="Times New Roman" w:hAnsi="Times New Roman" w:cs="Times New Roman"/>
+        </w:rPr>
+        <w:t>Applications</w:t>
+      </w:r>
+      <w:proofErr w:type="spellEnd"/>
+    </w:p>
+    <w:p>
+      <w:pPr>
+        <w:ind w:left="-630" w:right="-540"/>
+        <w:rPr>
+          <w:rFonts w:ascii="Times New Roman" w:hAnsi="Times New Roman" w:cs="Times New Roman"/>
+        </w:rPr>
+      </w:pPr>
+      <w:r>
+        <w:rPr>
+          <w:rFonts w:ascii="Times New Roman" w:hAnsi="Times New Roman" w:cs="Times New Roman"/>
         </w:rPr>
         <w:fldChar w:fldCharType="end"/>
       </w:r>
-      <w:bookmarkEnd w:id="0"/>
-    </w:p>
-    <w:p>
-      <w:pPr>
-        <w:ind w:left="-630" w:right="-540"/>
-        <w:rPr>
-          <w:rFonts w:ascii="Times New Roman" w:hAnsi="Times New Roman" w:cs="Times New Roman"/>
-          <w:sz w:val="24"/>
-          <w:szCs w:val="24"/>
+      <w:r>
+        <w:rPr>
+          <w:rFonts w:ascii="Times New Roman" w:hAnsi="Times New Roman" w:cs="Times New Roman"/>
+        </w:rPr>
+        <w:t xml:space="preserve">URL: </w:t>
+      </w:r>
+      <w:r>
+        <w:rPr>
+          <w:rFonts w:ascii="Times New Roman" w:hAnsi="Times New Roman" w:cs="Times New Roman"/>
+        </w:rPr>
+        <w:t>https://www.eetimes.com/motorola-announces-new-68hc05-microcontroller-for-computer-peripheral-applications/</w:t>
+      </w:r>
+    </w:p>
+    <w:p>
+      <w:pPr>
+        <w:ind w:left="-630" w:right="-540"/>
+        <w:rPr>
+          <w:rStyle w:val="Hyperlink"/>
+          <w:rFonts w:ascii="Times New Roman" w:hAnsi="Times New Roman" w:cs="Times New Roman"/>
+        </w:rPr>
+      </w:pPr>
+      <w:r>
+        <w:rPr>
+          <w:rFonts w:ascii="Times New Roman" w:hAnsi="Times New Roman" w:cs="Times New Roman"/>
+        </w:rPr>
+        <w:fldChar w:fldCharType="begin"/>
+      </w:r>
+      <w:r>
+        <w:rPr>
+          <w:rFonts w:ascii="Times New Roman" w:hAnsi="Times New Roman" w:cs="Times New Roman"/>
+        </w:rPr>
+        <w:instrText>HYPERLINK "https://en.wikipedia.org/wiki/Motorola_68HC05"</w:instrText>
+      </w:r>
+      <w:r>
+        <w:rPr>
+          <w:rFonts w:ascii="Times New Roman" w:hAnsi="Times New Roman" w:cs="Times New Roman"/>
+        </w:rPr>
+      </w:r>
+      <w:r>
+        <w:rPr>
+          <w:rFonts w:ascii="Times New Roman" w:hAnsi="Times New Roman" w:cs="Times New Roman"/>
+        </w:rPr>
+        <w:fldChar w:fldCharType="separate"/>
+      </w:r>
+      <w:proofErr w:type="spellStart"/>
+      <w:r>
+        <w:rPr>
+          <w:rStyle w:val="Hyperlink"/>
+          <w:rFonts w:ascii="Times New Roman" w:hAnsi="Times New Roman" w:cs="Times New Roman"/>
+        </w:rPr>
+        <w:t>Wikipedia</w:t>
+      </w:r>
+      <w:proofErr w:type="spellEnd"/>
+      <w:r>
+        <w:rPr>
+          <w:rStyle w:val="Hyperlink"/>
+          <w:rFonts w:ascii="Times New Roman" w:hAnsi="Times New Roman" w:cs="Times New Roman"/>
+        </w:rPr>
+        <w:t xml:space="preserve"> </w:t>
+      </w:r>
+      <w:r>
+        <w:rPr>
+          <w:rStyle w:val="Hyperlink"/>
+          <w:rFonts w:ascii="Times New Roman" w:hAnsi="Times New Roman" w:cs="Times New Roman"/>
+        </w:rPr>
+        <w:t>Motorola 68HC</w:t>
+      </w:r>
+      <w:r>
+        <w:rPr>
+          <w:rStyle w:val="Hyperlink"/>
+          <w:rFonts w:ascii="Times New Roman" w:hAnsi="Times New Roman" w:cs="Times New Roman"/>
+        </w:rPr>
+        <w:t>0</w:t>
+      </w:r>
+      <w:r>
+        <w:rPr>
+          <w:rStyle w:val="Hyperlink"/>
+          <w:rFonts w:ascii="Times New Roman" w:hAnsi="Times New Roman" w:cs="Times New Roman"/>
+        </w:rPr>
+        <w:t>8</w:t>
+      </w:r>
+    </w:p>
+    <w:p>
+      <w:pPr>
+        <w:ind w:left="-630" w:right="-540"/>
+        <w:rPr>
+          <w:rFonts w:ascii="Times New Roman" w:hAnsi="Times New Roman" w:cs="Times New Roman"/>
+        </w:rPr>
+      </w:pPr>
+      <w:r>
+        <w:rPr>
+          <w:rFonts w:ascii="Times New Roman" w:hAnsi="Times New Roman" w:cs="Times New Roman"/>
+        </w:rPr>
+        <w:fldChar w:fldCharType="end"/>
+      </w:r>
+      <w:r>
+        <w:rPr>
+          <w:rFonts w:ascii="Times New Roman" w:hAnsi="Times New Roman" w:cs="Times New Roman"/>
+        </w:rPr>
+        <w:t xml:space="preserve">URL: </w:t>
+      </w:r>
+      <w:r>
+        <w:rPr>
+          <w:rFonts w:ascii="Times New Roman" w:hAnsi="Times New Roman" w:cs="Times New Roman"/>
+        </w:rPr>
+        <w:t>https://en.wikipedia.org/wiki/Motorola_68HC05</w:t>
+      </w:r>
+    </w:p>
+    <w:p>
+      <w:pPr>
+        <w:ind w:left="-630" w:right="-540"/>
+        <w:rPr>
+          <w:rFonts w:ascii="Times New Roman" w:hAnsi="Times New Roman" w:cs="Times New Roman"/>
         </w:rPr>
       </w:pPr>
       <w:hyperlink r:id="rId4" w:history="1">
-        <w:r>
-          <w:rPr>
-            <w:rStyle w:val="Hyperlink"/>
-            <w:rFonts w:ascii="Times New Roman" w:hAnsi="Times New Roman" w:cs="Times New Roman"/>
-            <w:sz w:val="24"/>
-            <w:szCs w:val="24"/>
-          </w:rPr>
-          <w:t>ARM architektūros „šeima“ WIKIPEDIJA</w:t>
-        </w:r>
-      </w:hyperlink>
-    </w:p>
-    <w:p>
-      <w:pPr>
-        <w:ind w:left="-630" w:right="-540"/>
-        <w:rPr>
-          <w:rFonts w:ascii="Times New Roman" w:hAnsi="Times New Roman" w:cs="Times New Roman"/>
-          <w:sz w:val="24"/>
-          <w:szCs w:val="24"/>
-        </w:rPr>
-      </w:pPr>
-      <w:r>
-        <w:rPr>
-          <w:rFonts w:ascii="Times New Roman" w:hAnsi="Times New Roman" w:cs="Times New Roman"/>
-          <w:sz w:val="24"/>
-          <w:szCs w:val="24"/>
-        </w:rPr>
-        <w:t>ARM System-</w:t>
-      </w:r>
-      <w:proofErr w:type="spellStart"/>
-      <w:r>
-        <w:rPr>
-          <w:rFonts w:ascii="Times New Roman" w:hAnsi="Times New Roman" w:cs="Times New Roman"/>
-          <w:sz w:val="24"/>
-          <w:szCs w:val="24"/>
-        </w:rPr>
-        <w:t>on</w:t>
-      </w:r>
-      <w:proofErr w:type="spellEnd"/>
-      <w:r>
-        <w:rPr>
-          <w:rFonts w:ascii="Times New Roman" w:hAnsi="Times New Roman" w:cs="Times New Roman"/>
-          <w:sz w:val="24"/>
-          <w:szCs w:val="24"/>
-        </w:rPr>
-        <w:t>-</w:t>
-      </w:r>
-      <w:proofErr w:type="spellStart"/>
-      <w:r>
-        <w:rPr>
-          <w:rFonts w:ascii="Times New Roman" w:hAnsi="Times New Roman" w:cs="Times New Roman"/>
-          <w:sz w:val="24"/>
-          <w:szCs w:val="24"/>
-        </w:rPr>
-        <w:t>Chip</w:t>
-      </w:r>
-      <w:proofErr w:type="spellEnd"/>
-      <w:r>
-        <w:rPr>
-          <w:rFonts w:ascii="Times New Roman" w:hAnsi="Times New Roman" w:cs="Times New Roman"/>
-          <w:sz w:val="24"/>
-          <w:szCs w:val="24"/>
-        </w:rPr>
-        <w:t xml:space="preserve"> </w:t>
-      </w:r>
-      <w:proofErr w:type="spellStart"/>
-      <w:r>
-        <w:rPr>
-          <w:rFonts w:ascii="Times New Roman" w:hAnsi="Times New Roman" w:cs="Times New Roman"/>
-          <w:sz w:val="24"/>
-          <w:szCs w:val="24"/>
-        </w:rPr>
-        <w:t>Architecture</w:t>
-      </w:r>
-      <w:proofErr w:type="spellEnd"/>
-      <w:r>
-        <w:rPr>
-          <w:rFonts w:ascii="Times New Roman" w:hAnsi="Times New Roman" w:cs="Times New Roman"/>
-          <w:sz w:val="24"/>
-          <w:szCs w:val="24"/>
-        </w:rPr>
-        <w:t xml:space="preserve"> </w:t>
-      </w:r>
-      <w:proofErr w:type="spellStart"/>
-      <w:r>
-        <w:rPr>
-          <w:rFonts w:ascii="Times New Roman" w:hAnsi="Times New Roman" w:cs="Times New Roman"/>
-          <w:sz w:val="24"/>
-          <w:szCs w:val="24"/>
-        </w:rPr>
-        <w:t>Steve</w:t>
-      </w:r>
-      <w:proofErr w:type="spellEnd"/>
-      <w:r>
-        <w:rPr>
-          <w:rFonts w:ascii="Times New Roman" w:hAnsi="Times New Roman" w:cs="Times New Roman"/>
-          <w:sz w:val="24"/>
-          <w:szCs w:val="24"/>
-        </w:rPr>
-        <w:t xml:space="preserve"> </w:t>
-      </w:r>
-      <w:proofErr w:type="spellStart"/>
-      <w:r>
-        <w:rPr>
-          <w:rFonts w:ascii="Times New Roman" w:hAnsi="Times New Roman" w:cs="Times New Roman"/>
-          <w:sz w:val="24"/>
-          <w:szCs w:val="24"/>
-        </w:rPr>
-        <w:t>Furber</w:t>
-      </w:r>
-      <w:proofErr w:type="spellEnd"/>
-      <w:r>
-        <w:rPr>
-          <w:rFonts w:ascii="Times New Roman" w:hAnsi="Times New Roman" w:cs="Times New Roman"/>
-          <w:sz w:val="24"/>
-          <w:szCs w:val="24"/>
-        </w:rPr>
-        <w:t xml:space="preserve"> </w:t>
-      </w:r>
-    </w:p>
-    <w:p>
-      <w:pPr>
-        <w:ind w:left="-630" w:right="-540"/>
-        <w:rPr>
-          <w:rFonts w:ascii="Times New Roman" w:hAnsi="Times New Roman" w:cs="Times New Roman"/>
-          <w:b/>
-          <w:bCs/>
-          <w:sz w:val="24"/>
-          <w:szCs w:val="24"/>
-        </w:rPr>
-      </w:pPr>
-      <w:r>
-        <w:rPr>
-          <w:rFonts w:ascii="Times New Roman" w:hAnsi="Times New Roman" w:cs="Times New Roman"/>
-          <w:b/>
-          <w:bCs/>
-          <w:sz w:val="24"/>
-          <w:szCs w:val="24"/>
-        </w:rPr>
-        <w:t>Motorola 68HC05:</w:t>
-      </w:r>
-    </w:p>
-    <w:p>
-      <w:pPr>
-        <w:ind w:left="-630" w:right="-540"/>
-        <w:rPr>
-          <w:rFonts w:ascii="Times New Roman" w:hAnsi="Times New Roman" w:cs="Times New Roman"/>
-          <w:sz w:val="24"/>
-          <w:szCs w:val="24"/>
-        </w:rPr>
-      </w:pPr>
-      <w:hyperlink r:id="rId5" w:history="1">
         <w:proofErr w:type="spellStart"/>
         <w:r>
           <w:rPr>
             <w:rStyle w:val="Hyperlink"/>
             <w:rFonts w:ascii="Times New Roman" w:hAnsi="Times New Roman" w:cs="Times New Roman"/>
-            <w:sz w:val="24"/>
-            <w:szCs w:val="24"/>
           </w:rPr>
-          <w:t>EE|times</w:t>
+          <w:t>An</w:t>
         </w:r>
         <w:proofErr w:type="spellEnd"/>
         <w:r>
           <w:rPr>
             <w:rStyle w:val="Hyperlink"/>
             <w:rFonts w:ascii="Times New Roman" w:hAnsi="Times New Roman" w:cs="Times New Roman"/>
-            <w:sz w:val="24"/>
-            <w:szCs w:val="24"/>
           </w:rPr>
           <w:t xml:space="preserve"> </w:t>
         </w:r>
@@ -3135,42 +3509,74 @@
           <w:rPr>
             <w:rStyle w:val="Hyperlink"/>
             <w:rFonts w:ascii="Times New Roman" w:hAnsi="Times New Roman" w:cs="Times New Roman"/>
-            <w:sz w:val="24"/>
-            <w:szCs w:val="24"/>
           </w:rPr>
-          <w:t>najai</w:t>
+          <w:t>introduction</w:t>
         </w:r>
         <w:proofErr w:type="spellEnd"/>
         <w:r>
           <w:rPr>
             <w:rStyle w:val="Hyperlink"/>
             <w:rFonts w:ascii="Times New Roman" w:hAnsi="Times New Roman" w:cs="Times New Roman"/>
-            <w:sz w:val="24"/>
-            <w:szCs w:val="24"/>
           </w:rPr>
-          <w:t xml:space="preserve"> paskelbto Motorola 68HC05 galimybės</w:t>
+          <w:t xml:space="preserve"> to </w:t>
         </w:r>
-      </w:hyperlink>
-    </w:p>
-    <w:p>
-      <w:pPr>
-        <w:ind w:left="-630" w:right="-540"/>
-        <w:rPr>
-          <w:rFonts w:ascii="Times New Roman" w:hAnsi="Times New Roman" w:cs="Times New Roman"/>
-          <w:sz w:val="24"/>
-          <w:szCs w:val="24"/>
-        </w:rPr>
-      </w:pPr>
-      <w:hyperlink r:id="rId6" w:history="1">
+        <w:proofErr w:type="spellStart"/>
         <w:r>
           <w:rPr>
             <w:rStyle w:val="Hyperlink"/>
             <w:rFonts w:ascii="Times New Roman" w:hAnsi="Times New Roman" w:cs="Times New Roman"/>
-            <w:sz w:val="24"/>
-            <w:szCs w:val="24"/>
           </w:rPr>
-          <w:t>Motorola 68HC08 WIKIPEDIJA</w:t>
+          <w:t>Motorola‘s</w:t>
         </w:r>
+        <w:proofErr w:type="spellEnd"/>
+        <w:r>
+          <w:rPr>
+            <w:rStyle w:val="Hyperlink"/>
+            <w:rFonts w:ascii="Times New Roman" w:hAnsi="Times New Roman" w:cs="Times New Roman"/>
+          </w:rPr>
+          <w:t xml:space="preserve">  68HC05 </w:t>
+        </w:r>
+        <w:proofErr w:type="spellStart"/>
+        <w:r>
+          <w:rPr>
+            <w:rStyle w:val="Hyperlink"/>
+            <w:rFonts w:ascii="Times New Roman" w:hAnsi="Times New Roman" w:cs="Times New Roman"/>
+          </w:rPr>
+          <w:t>familly</w:t>
+        </w:r>
+        <w:proofErr w:type="spellEnd"/>
+        <w:r>
+          <w:rPr>
+            <w:rStyle w:val="Hyperlink"/>
+            <w:rFonts w:ascii="Times New Roman" w:hAnsi="Times New Roman" w:cs="Times New Roman"/>
+          </w:rPr>
+          <w:t xml:space="preserve"> </w:t>
+        </w:r>
+        <w:proofErr w:type="spellStart"/>
+        <w:r>
+          <w:rPr>
+            <w:rStyle w:val="Hyperlink"/>
+            <w:rFonts w:ascii="Times New Roman" w:hAnsi="Times New Roman" w:cs="Times New Roman"/>
+          </w:rPr>
+          <w:t>of</w:t>
+        </w:r>
+        <w:proofErr w:type="spellEnd"/>
+        <w:r>
+          <w:rPr>
+            <w:rStyle w:val="Hyperlink"/>
+            <w:rFonts w:ascii="Times New Roman" w:hAnsi="Times New Roman" w:cs="Times New Roman"/>
+          </w:rPr>
+          <w:t xml:space="preserve"> 8-bit </w:t>
+        </w:r>
+        <w:proofErr w:type="spellStart"/>
+        <w:r>
+          <w:rPr>
+            <w:rStyle w:val="Hyperlink"/>
+            <w:rFonts w:ascii="Times New Roman" w:hAnsi="Times New Roman" w:cs="Times New Roman"/>
+          </w:rPr>
+          <w:t>microcontrollers</w:t>
+        </w:r>
+        <w:proofErr w:type="spellEnd"/>
       </w:hyperlink>
     </w:p>
     <w:p>
@@ -3178,120 +3584,20 @@
         <w:ind w:left="-630" w:right="-540"/>
         <w:rPr>
           <w:rFonts w:ascii="Times New Roman" w:hAnsi="Times New Roman" w:cs="Times New Roman"/>
-          <w:sz w:val="24"/>
-          <w:szCs w:val="24"/>
-        </w:rPr>
-      </w:pPr>
-      <w:proofErr w:type="spellStart"/>
-      <w:r>
-        <w:rPr>
-          <w:rFonts w:ascii="Times New Roman" w:hAnsi="Times New Roman" w:cs="Times New Roman"/>
-          <w:sz w:val="24"/>
-          <w:szCs w:val="24"/>
-        </w:rPr>
-        <w:t>An</w:t>
-      </w:r>
-      <w:proofErr w:type="spellEnd"/>
-      <w:r>
-        <w:rPr>
-          <w:rFonts w:ascii="Times New Roman" w:hAnsi="Times New Roman" w:cs="Times New Roman"/>
-          <w:sz w:val="24"/>
-          <w:szCs w:val="24"/>
-        </w:rPr>
-        <w:t xml:space="preserve"> </w:t>
-      </w:r>
-      <w:proofErr w:type="spellStart"/>
-      <w:r>
-        <w:rPr>
-          <w:rFonts w:ascii="Times New Roman" w:hAnsi="Times New Roman" w:cs="Times New Roman"/>
-          <w:sz w:val="24"/>
-          <w:szCs w:val="24"/>
-        </w:rPr>
-        <w:t>introduction</w:t>
-      </w:r>
-      <w:proofErr w:type="spellEnd"/>
-      <w:r>
-        <w:rPr>
-          <w:rFonts w:ascii="Times New Roman" w:hAnsi="Times New Roman" w:cs="Times New Roman"/>
-          <w:sz w:val="24"/>
-          <w:szCs w:val="24"/>
-        </w:rPr>
-        <w:t xml:space="preserve"> to </w:t>
-      </w:r>
-      <w:proofErr w:type="spellStart"/>
-      <w:r>
-        <w:rPr>
-          <w:rFonts w:ascii="Times New Roman" w:hAnsi="Times New Roman" w:cs="Times New Roman"/>
-          <w:sz w:val="24"/>
-          <w:szCs w:val="24"/>
-        </w:rPr>
-        <w:t>Motorola‘s</w:t>
-      </w:r>
-      <w:proofErr w:type="spellEnd"/>
-      <w:r>
-        <w:rPr>
-          <w:rFonts w:ascii="Times New Roman" w:hAnsi="Times New Roman" w:cs="Times New Roman"/>
-          <w:sz w:val="24"/>
-          <w:szCs w:val="24"/>
-        </w:rPr>
-        <w:t xml:space="preserve">  68HC05 </w:t>
-      </w:r>
-      <w:proofErr w:type="spellStart"/>
-      <w:r>
-        <w:rPr>
-          <w:rFonts w:ascii="Times New Roman" w:hAnsi="Times New Roman" w:cs="Times New Roman"/>
-          <w:sz w:val="24"/>
-          <w:szCs w:val="24"/>
-        </w:rPr>
-        <w:t>familly</w:t>
-      </w:r>
-      <w:proofErr w:type="spellEnd"/>
-      <w:r>
-        <w:rPr>
-          <w:rFonts w:ascii="Times New Roman" w:hAnsi="Times New Roman" w:cs="Times New Roman"/>
-          <w:sz w:val="24"/>
-          <w:szCs w:val="24"/>
-        </w:rPr>
-        <w:t xml:space="preserve"> </w:t>
-      </w:r>
-      <w:proofErr w:type="spellStart"/>
-      <w:r>
-        <w:rPr>
-          <w:rFonts w:ascii="Times New Roman" w:hAnsi="Times New Roman" w:cs="Times New Roman"/>
-          <w:sz w:val="24"/>
-          <w:szCs w:val="24"/>
-        </w:rPr>
-        <w:t>of</w:t>
-      </w:r>
-      <w:proofErr w:type="spellEnd"/>
-      <w:r>
-        <w:rPr>
-          <w:rFonts w:ascii="Times New Roman" w:hAnsi="Times New Roman" w:cs="Times New Roman"/>
-          <w:sz w:val="24"/>
-          <w:szCs w:val="24"/>
-        </w:rPr>
-        <w:t xml:space="preserve"> 8-bit </w:t>
-      </w:r>
-      <w:proofErr w:type="spellStart"/>
-      <w:r>
-        <w:rPr>
-          <w:rFonts w:ascii="Times New Roman" w:hAnsi="Times New Roman" w:cs="Times New Roman"/>
-          <w:sz w:val="24"/>
-          <w:szCs w:val="24"/>
-        </w:rPr>
-        <w:t>microcontrollers</w:t>
-      </w:r>
-      <w:proofErr w:type="spellEnd"/>
-    </w:p>
-    <w:p>
-      <w:pPr>
-        <w:ind w:left="-630" w:right="-540"/>
-        <w:rPr>
-          <w:rFonts w:ascii="Times New Roman" w:hAnsi="Times New Roman" w:cs="Times New Roman"/>
-          <w:sz w:val="24"/>
-          <w:szCs w:val="24"/>
-        </w:rPr>
-      </w:pPr>
+        </w:rPr>
+      </w:pPr>
+      <w:r>
+        <w:rPr>
+          <w:rFonts w:ascii="Times New Roman" w:hAnsi="Times New Roman" w:cs="Times New Roman"/>
+        </w:rPr>
+        <w:t xml:space="preserve">URL: </w:t>
+      </w:r>
+      <w:r>
+        <w:rPr>
+          <w:rFonts w:ascii="Times New Roman" w:hAnsi="Times New Roman" w:cs="Times New Roman"/>
+        </w:rPr>
+        <w:t>http://www.bitsavers.org/components/motorola/6805/68HC05_Tutorial.pdf</w:t>
+      </w:r>
     </w:p>
     <w:p>
       <w:pPr>
@@ -4266,6 +4572,18 @@
       <w:shd w:val="clear" w:color="auto" w:fill="E1DFDD"/>
     </w:rPr>
   </w:style>
+  <w:style w:type="character" w:styleId="FollowedHyperlink">
+    <w:name w:val="FollowedHyperlink"/>
+    <w:basedOn w:val="DefaultParagraphFont"/>
+    <w:uiPriority w:val="99"/>
+    <w:semiHidden/>
+    <w:unhideWhenUsed/>
+    <w:rsid w:val="00302262"/>
+    <w:rPr>
+      <w:color w:val="96607D" w:themeColor="followedHyperlink"/>
+      <w:u w:val="single"/>
+    </w:rPr>
+  </w:style>
 </w:styles>
 </file>
 

</xml_diff>